<commit_message>
Thêm phần Cài đặt và Heroku
</commit_message>
<xml_diff>
--- a/BaoCao.docx
+++ b/BaoCao.docx
@@ -1,11 +1,10 @@
 
 <file path=word/document.xml><?xml version="1.0" encoding="utf-8"?>
-<w:document xmlns:wpc="http://schemas.microsoft.com/office/word/2010/wordprocessingCanvas" xmlns:mc="http://schemas.openxmlformats.org/markup-compatibility/2006" xmlns:o="urn:schemas-microsoft-com:office:office" xmlns:r="http://schemas.openxmlformats.org/officeDocument/2006/relationships" xmlns:m="http://schemas.openxmlformats.org/officeDocument/2006/math" xmlns:v="urn:schemas-microsoft-com:vml" xmlns:wp14="http://schemas.microsoft.com/office/word/2010/wordprocessingDrawing" xmlns:wp="http://schemas.openxmlformats.org/drawingml/2006/wordprocessingDrawing" xmlns:w10="urn:schemas-microsoft-com:office:word" xmlns:w="http://schemas.openxmlformats.org/wordprocessingml/2006/main" xmlns:w14="http://schemas.microsoft.com/office/word/2010/wordml" xmlns:wpg="http://schemas.microsoft.com/office/word/2010/wordprocessingGroup" xmlns:wpi="http://schemas.microsoft.com/office/word/2010/wordprocessingInk" xmlns:wne="http://schemas.microsoft.com/office/word/2006/wordml" xmlns:wps="http://schemas.microsoft.com/office/word/2010/wordprocessingShape" mc:Ignorable="w14 wp14">
+<w:document xmlns:ve="http://schemas.openxmlformats.org/markup-compatibility/2006" xmlns:o="urn:schemas-microsoft-com:office:office" xmlns:r="http://schemas.openxmlformats.org/officeDocument/2006/relationships" xmlns:m="http://schemas.openxmlformats.org/officeDocument/2006/math" xmlns:v="urn:schemas-microsoft-com:vml" xmlns:wp="http://schemas.openxmlformats.org/drawingml/2006/wordprocessingDrawing" xmlns:w10="urn:schemas-microsoft-com:office:word" xmlns:w="http://schemas.openxmlformats.org/wordprocessingml/2006/main" xmlns:wne="http://schemas.microsoft.com/office/word/2006/wordml">
   <w:body>
     <w:p>
       <w:pPr>
         <w:pStyle w:val="Heading1"/>
-        <w:jc w:val="center"/>
         <w:rPr>
           <w:rFonts w:ascii="Times New Roman" w:hAnsi="Times New Roman" w:cs="Times New Roman"/>
           <w:sz w:val="32"/>
@@ -44,7 +43,7 @@
         <w:tblStyle w:val="TableGrid"/>
         <w:tblpPr w:leftFromText="180" w:rightFromText="180" w:vertAnchor="page" w:horzAnchor="page" w:tblpX="4003" w:tblpY="4591"/>
         <w:tblW w:w="0" w:type="auto"/>
-        <w:tblLook w:val="04A0" w:firstRow="1" w:lastRow="0" w:firstColumn="1" w:lastColumn="0" w:noHBand="0" w:noVBand="1"/>
+        <w:tblLook w:val="04A0"/>
       </w:tblPr>
       <w:tblGrid>
         <w:gridCol w:w="2808"/>
@@ -165,11 +164,18 @@
               <w:jc w:val="center"/>
               <w:rPr>
                 <w:rFonts w:ascii="Times New Roman" w:hAnsi="Times New Roman" w:cs="Times New Roman"/>
-                <w:b/>
                 <w:sz w:val="26"/>
                 <w:szCs w:val="26"/>
               </w:rPr>
             </w:pPr>
+            <w:r>
+              <w:rPr>
+                <w:rFonts w:ascii="Times New Roman" w:hAnsi="Times New Roman" w:cs="Times New Roman"/>
+                <w:sz w:val="26"/>
+                <w:szCs w:val="26"/>
+              </w:rPr>
+              <w:t>Ngô Quốc Thắng</w:t>
+            </w:r>
           </w:p>
         </w:tc>
         <w:tc>
@@ -182,11 +188,18 @@
               <w:jc w:val="center"/>
               <w:rPr>
                 <w:rFonts w:ascii="Times New Roman" w:hAnsi="Times New Roman" w:cs="Times New Roman"/>
-                <w:b/>
                 <w:sz w:val="26"/>
                 <w:szCs w:val="26"/>
               </w:rPr>
             </w:pPr>
+            <w:r>
+              <w:rPr>
+                <w:rFonts w:ascii="Times New Roman" w:hAnsi="Times New Roman" w:cs="Times New Roman"/>
+                <w:sz w:val="26"/>
+                <w:szCs w:val="26"/>
+              </w:rPr>
+              <w:t>12020360</w:t>
+            </w:r>
           </w:p>
         </w:tc>
       </w:tr>
@@ -256,7 +269,7 @@
         </w:rPr>
         <w:t xml:space="preserve">Ruby on Rails hay Rails là một framework được xây dựng dựa trên ngôn ngữ Ruby theo giấy phép MIT. </w:t>
       </w:r>
-      <w:hyperlink r:id="rId9" w:tooltip="David Heinemeier Hansson" w:history="1">
+      <w:hyperlink r:id="rId8" w:tooltip="David Heinemeier Hansson" w:history="1">
         <w:r>
           <w:rPr>
             <w:rStyle w:val="Hyperlink"/>
@@ -302,7 +315,7 @@
         </w:rPr>
         <w:t xml:space="preserve"> Rails là một framework Model-View-Controller cung cấp các cấu trúc mặc định cho cơ sở dữ liệu, web service và web page. Nó khuyến khích và tạo điều kiện sử dụng các tiêu chuẩn của web như Json hoặc XML để truyền dữ liệu và HTML, CSS và JavaScript để hiện thị . Ngoài ra, Rails còn sử dụng một số mẫu thiết kế và khuôn mẫu bao gồm  </w:t>
       </w:r>
-      <w:hyperlink r:id="rId10" w:tooltip="Convention over configuration" w:history="1">
+      <w:hyperlink r:id="rId9" w:tooltip="Convention over configuration" w:history="1">
         <w:r>
           <w:rPr>
             <w:rStyle w:val="Hyperlink"/>
@@ -347,7 +360,7 @@
         </w:rPr>
         <w:t> </w:t>
       </w:r>
-      <w:hyperlink r:id="rId11" w:tooltip="Don't repeat yourself" w:history="1">
+      <w:hyperlink r:id="rId10" w:tooltip="Don't repeat yourself" w:history="1">
         <w:r>
           <w:rPr>
             <w:rStyle w:val="Hyperlink"/>
@@ -392,7 +405,7 @@
         </w:rPr>
         <w:t> </w:t>
       </w:r>
-      <w:hyperlink r:id="rId12" w:tooltip="Active record pattern" w:history="1">
+      <w:hyperlink r:id="rId11" w:tooltip="Active record pattern" w:history="1">
         <w:r>
           <w:rPr>
             <w:rStyle w:val="Hyperlink"/>
@@ -574,7 +587,23 @@
           <w:szCs w:val="26"/>
         </w:rPr>
         <w:lastRenderedPageBreak/>
-        <w:t>Code Ruby rất dễ đọc và tự bản thân code có thể làm tài liệu. Điều này làm tang hiệu suất vì cần viết ít tài liệu, đồng thời dễ dàng phát triển các dự án có sẵn.</w:t>
+        <w:t>Code Ruby rất dễ đọc và tự bản thân code có thể làm tài liệu. Điều này làm t</w:t>
+      </w:r>
+      <w:r>
+        <w:rPr>
+          <w:rFonts w:ascii="Times New Roman" w:hAnsi="Times New Roman" w:cs="Times New Roman"/>
+          <w:sz w:val="26"/>
+          <w:szCs w:val="26"/>
+        </w:rPr>
+        <w:t>ă</w:t>
+      </w:r>
+      <w:r>
+        <w:rPr>
+          <w:rFonts w:ascii="Times New Roman" w:hAnsi="Times New Roman" w:cs="Times New Roman"/>
+          <w:sz w:val="26"/>
+          <w:szCs w:val="26"/>
+        </w:rPr>
+        <w:t>ng hiệu suất vì cần viết ít tài liệu, đồng thời dễ dàng phát triển các dự án có sẵn.</w:t>
       </w:r>
     </w:p>
     <w:p>
@@ -975,8 +1004,962 @@
           <w:sz w:val="32"/>
           <w:szCs w:val="32"/>
         </w:rPr>
+        <w:t>Cài đặt</w:t>
+      </w:r>
+    </w:p>
+    <w:p>
+      <w:pPr>
+        <w:ind w:left="720"/>
+        <w:rPr>
+          <w:rFonts w:ascii="Times New Roman" w:hAnsi="Times New Roman" w:cs="Times New Roman"/>
+          <w:sz w:val="26"/>
+          <w:szCs w:val="26"/>
+        </w:rPr>
+      </w:pPr>
+      <w:r>
+        <w:rPr>
+          <w:rFonts w:ascii="Times New Roman" w:hAnsi="Times New Roman" w:cs="Times New Roman"/>
+          <w:sz w:val="26"/>
+          <w:szCs w:val="26"/>
+        </w:rPr>
+        <w:t>Đây là hướng dẫn cài đặt rails, slim</w:t>
+      </w:r>
+      <w:r>
+        <w:rPr>
+          <w:rFonts w:ascii="Times New Roman" w:hAnsi="Times New Roman" w:cs="Times New Roman"/>
+          <w:sz w:val="26"/>
+          <w:szCs w:val="26"/>
+        </w:rPr>
+        <w:t>, sửa một số lỗi</w:t>
+      </w:r>
+      <w:r>
+        <w:rPr>
+          <w:rFonts w:ascii="Times New Roman" w:hAnsi="Times New Roman" w:cs="Times New Roman"/>
+          <w:sz w:val="26"/>
+          <w:szCs w:val="26"/>
+        </w:rPr>
+        <w:t xml:space="preserve"> và chạy thử 1 project trên windows. </w:t>
+      </w:r>
+    </w:p>
+    <w:p>
+      <w:pPr>
+        <w:pStyle w:val="ListParagraph"/>
+        <w:numPr>
+          <w:ilvl w:val="0"/>
+          <w:numId w:val="43"/>
+        </w:numPr>
+        <w:rPr>
+          <w:rFonts w:ascii="Times New Roman" w:hAnsi="Times New Roman" w:cs="Times New Roman"/>
+          <w:sz w:val="26"/>
+          <w:szCs w:val="26"/>
+        </w:rPr>
+      </w:pPr>
+      <w:r>
+        <w:rPr>
+          <w:rFonts w:ascii="Times New Roman" w:hAnsi="Times New Roman" w:cs="Times New Roman"/>
+          <w:sz w:val="26"/>
+          <w:szCs w:val="26"/>
+        </w:rPr>
+        <w:t xml:space="preserve">Download bộ cài đặt tại </w:t>
+      </w:r>
+      <w:hyperlink r:id="rId12" w:history="1">
+        <w:r>
+          <w:rPr>
+            <w:rStyle w:val="Hyperlink"/>
+            <w:rFonts w:ascii="Times New Roman" w:hAnsi="Times New Roman" w:cs="Times New Roman"/>
+            <w:sz w:val="26"/>
+            <w:szCs w:val="26"/>
+          </w:rPr>
+          <w:t>http://railsinstaller.org/en</w:t>
+        </w:r>
+      </w:hyperlink>
+      <w:r>
+        <w:rPr>
+          <w:rFonts w:ascii="Times New Roman" w:hAnsi="Times New Roman" w:cs="Times New Roman"/>
+          <w:sz w:val="26"/>
+          <w:szCs w:val="26"/>
+        </w:rPr>
+        <w:t>. Người viết chọn phiên bản “Windows Ruby 2.1”</w:t>
+      </w:r>
+    </w:p>
+    <w:p>
+      <w:pPr>
+        <w:jc w:val="center"/>
+        <w:rPr>
+          <w:rFonts w:ascii="Times New Roman" w:hAnsi="Times New Roman" w:cs="Times New Roman"/>
+          <w:sz w:val="26"/>
+          <w:szCs w:val="26"/>
+        </w:rPr>
+      </w:pPr>
+      <w:r>
+        <w:rPr>
+          <w:rFonts w:ascii="Times New Roman" w:hAnsi="Times New Roman" w:cs="Times New Roman"/>
+          <w:noProof/>
+          <w:sz w:val="26"/>
+          <w:szCs w:val="26"/>
+          <w:lang w:val="vi-VN" w:eastAsia="vi-VN"/>
+        </w:rPr>
         <w:lastRenderedPageBreak/>
-        <w:t>Cài đặt</w:t>
+        <w:drawing>
+          <wp:inline distT="0" distB="0" distL="0" distR="0">
+            <wp:extent cx="4746197" cy="2733675"/>
+            <wp:effectExtent l="19050" t="19050" r="16303" b="28575"/>
+            <wp:docPr id="1" name="Picture 3"/>
+            <wp:cNvGraphicFramePr>
+              <a:graphicFrameLocks xmlns:a="http://schemas.openxmlformats.org/drawingml/2006/main" noChangeAspect="1"/>
+            </wp:cNvGraphicFramePr>
+            <a:graphic xmlns:a="http://schemas.openxmlformats.org/drawingml/2006/main">
+              <a:graphicData uri="http://schemas.openxmlformats.org/drawingml/2006/picture">
+                <pic:pic xmlns:pic="http://schemas.openxmlformats.org/drawingml/2006/picture">
+                  <pic:nvPicPr>
+                    <pic:cNvPr id="0" name="Picture 3"/>
+                    <pic:cNvPicPr>
+                      <a:picLocks noChangeAspect="1" noChangeArrowheads="1"/>
+                    </pic:cNvPicPr>
+                  </pic:nvPicPr>
+                  <pic:blipFill>
+                    <a:blip r:embed="rId13"/>
+                    <a:srcRect/>
+                    <a:stretch>
+                      <a:fillRect/>
+                    </a:stretch>
+                  </pic:blipFill>
+                  <pic:spPr bwMode="auto">
+                    <a:xfrm>
+                      <a:off x="0" y="0"/>
+                      <a:ext cx="4746197" cy="2733675"/>
+                    </a:xfrm>
+                    <a:prstGeom prst="rect">
+                      <a:avLst/>
+                    </a:prstGeom>
+                    <a:noFill/>
+                    <a:ln w="9525">
+                      <a:solidFill>
+                        <a:schemeClr val="accent1"/>
+                      </a:solidFill>
+                      <a:miter lim="800000"/>
+                      <a:headEnd/>
+                      <a:tailEnd/>
+                    </a:ln>
+                  </pic:spPr>
+                </pic:pic>
+              </a:graphicData>
+            </a:graphic>
+          </wp:inline>
+        </w:drawing>
+      </w:r>
+    </w:p>
+    <w:p>
+      <w:pPr>
+        <w:pStyle w:val="ListParagraph"/>
+        <w:numPr>
+          <w:ilvl w:val="0"/>
+          <w:numId w:val="43"/>
+        </w:numPr>
+        <w:rPr>
+          <w:rFonts w:ascii="Times New Roman" w:hAnsi="Times New Roman" w:cs="Times New Roman"/>
+          <w:sz w:val="26"/>
+          <w:szCs w:val="26"/>
+        </w:rPr>
+      </w:pPr>
+      <w:r>
+        <w:rPr>
+          <w:rFonts w:ascii="Times New Roman" w:hAnsi="Times New Roman" w:cs="Times New Roman"/>
+          <w:sz w:val="26"/>
+          <w:szCs w:val="26"/>
+        </w:rPr>
+        <w:t>Chạy file vừa tải về, cài đặt trong ít phút.</w:t>
+      </w:r>
+    </w:p>
+    <w:p>
+      <w:pPr>
+        <w:pStyle w:val="ListParagraph"/>
+        <w:numPr>
+          <w:ilvl w:val="0"/>
+          <w:numId w:val="43"/>
+        </w:numPr>
+        <w:rPr>
+          <w:rFonts w:ascii="Times New Roman" w:hAnsi="Times New Roman" w:cs="Times New Roman"/>
+          <w:sz w:val="26"/>
+          <w:szCs w:val="26"/>
+        </w:rPr>
+      </w:pPr>
+      <w:r>
+        <w:rPr>
+          <w:rFonts w:ascii="Times New Roman" w:hAnsi="Times New Roman" w:cs="Times New Roman"/>
+          <w:sz w:val="26"/>
+          <w:szCs w:val="26"/>
+        </w:rPr>
+        <w:t>Vào cmd, gõ “ruby –v” và “rails –v” để kiểm tra. Nếu thông tin phiên bản hiện ra thì ruby và rails đã được cài đặt thành công.</w:t>
+      </w:r>
+    </w:p>
+    <w:p>
+      <w:pPr>
+        <w:pStyle w:val="ListParagraph"/>
+        <w:ind w:left="1080"/>
+        <w:rPr>
+          <w:rFonts w:ascii="Times New Roman" w:hAnsi="Times New Roman" w:cs="Times New Roman"/>
+          <w:sz w:val="26"/>
+          <w:szCs w:val="26"/>
+        </w:rPr>
+      </w:pPr>
+    </w:p>
+    <w:p>
+      <w:pPr>
+        <w:pStyle w:val="ListParagraph"/>
+        <w:ind w:left="709"/>
+        <w:rPr>
+          <w:rFonts w:ascii="Times New Roman" w:hAnsi="Times New Roman" w:cs="Times New Roman"/>
+          <w:sz w:val="26"/>
+          <w:szCs w:val="26"/>
+        </w:rPr>
+      </w:pPr>
+      <w:r>
+        <w:rPr>
+          <w:rFonts w:ascii="Times New Roman" w:hAnsi="Times New Roman" w:cs="Times New Roman"/>
+          <w:noProof/>
+          <w:sz w:val="26"/>
+          <w:szCs w:val="26"/>
+          <w:lang w:val="vi-VN" w:eastAsia="vi-VN"/>
+        </w:rPr>
+        <w:drawing>
+          <wp:inline distT="0" distB="0" distL="0" distR="0">
+            <wp:extent cx="5557513" cy="1247775"/>
+            <wp:effectExtent l="19050" t="0" r="5087" b="0"/>
+            <wp:docPr id="2" name="Picture 6"/>
+            <wp:cNvGraphicFramePr>
+              <a:graphicFrameLocks xmlns:a="http://schemas.openxmlformats.org/drawingml/2006/main" noChangeAspect="1"/>
+            </wp:cNvGraphicFramePr>
+            <a:graphic xmlns:a="http://schemas.openxmlformats.org/drawingml/2006/main">
+              <a:graphicData uri="http://schemas.openxmlformats.org/drawingml/2006/picture">
+                <pic:pic xmlns:pic="http://schemas.openxmlformats.org/drawingml/2006/picture">
+                  <pic:nvPicPr>
+                    <pic:cNvPr id="0" name="Picture 6"/>
+                    <pic:cNvPicPr>
+                      <a:picLocks noChangeAspect="1" noChangeArrowheads="1"/>
+                    </pic:cNvPicPr>
+                  </pic:nvPicPr>
+                  <pic:blipFill>
+                    <a:blip r:embed="rId14"/>
+                    <a:srcRect/>
+                    <a:stretch>
+                      <a:fillRect/>
+                    </a:stretch>
+                  </pic:blipFill>
+                  <pic:spPr bwMode="auto">
+                    <a:xfrm>
+                      <a:off x="0" y="0"/>
+                      <a:ext cx="5557513" cy="1247775"/>
+                    </a:xfrm>
+                    <a:prstGeom prst="rect">
+                      <a:avLst/>
+                    </a:prstGeom>
+                    <a:noFill/>
+                    <a:ln w="9525">
+                      <a:noFill/>
+                      <a:miter lim="800000"/>
+                      <a:headEnd/>
+                      <a:tailEnd/>
+                    </a:ln>
+                  </pic:spPr>
+                </pic:pic>
+              </a:graphicData>
+            </a:graphic>
+          </wp:inline>
+        </w:drawing>
+      </w:r>
+    </w:p>
+    <w:p>
+      <w:pPr>
+        <w:pStyle w:val="ListParagraph"/>
+        <w:ind w:left="1080"/>
+        <w:rPr>
+          <w:rFonts w:ascii="Times New Roman" w:hAnsi="Times New Roman" w:cs="Times New Roman"/>
+          <w:sz w:val="26"/>
+          <w:szCs w:val="26"/>
+        </w:rPr>
+      </w:pPr>
+    </w:p>
+    <w:p>
+      <w:pPr>
+        <w:pStyle w:val="ListParagraph"/>
+        <w:numPr>
+          <w:ilvl w:val="0"/>
+          <w:numId w:val="44"/>
+        </w:numPr>
+        <w:rPr>
+          <w:rFonts w:ascii="Times New Roman" w:hAnsi="Times New Roman" w:cs="Times New Roman"/>
+          <w:sz w:val="26"/>
+          <w:szCs w:val="26"/>
+        </w:rPr>
+      </w:pPr>
+      <w:r>
+        <w:rPr>
+          <w:rFonts w:ascii="Times New Roman" w:hAnsi="Times New Roman" w:cs="Times New Roman"/>
+          <w:sz w:val="26"/>
+          <w:szCs w:val="26"/>
+        </w:rPr>
+        <w:t xml:space="preserve">Để tạo 1 project tên “demo”, gõ “rails new demo”. </w:t>
+      </w:r>
+    </w:p>
+    <w:p>
+      <w:pPr>
+        <w:pStyle w:val="ListParagraph"/>
+        <w:ind w:left="1080"/>
+        <w:rPr>
+          <w:rFonts w:ascii="Times New Roman" w:hAnsi="Times New Roman" w:cs="Times New Roman"/>
+          <w:sz w:val="26"/>
+          <w:szCs w:val="26"/>
+        </w:rPr>
+      </w:pPr>
+      <w:r>
+        <w:rPr>
+          <w:rFonts w:ascii="Times New Roman" w:hAnsi="Times New Roman" w:cs="Times New Roman"/>
+          <w:sz w:val="26"/>
+          <w:szCs w:val="26"/>
+        </w:rPr>
+        <w:t>1 lỗi hay gặp có thể xuất hiện khi tạo project</w:t>
+      </w:r>
+    </w:p>
+    <w:p>
+      <w:pPr>
+        <w:pStyle w:val="ListParagraph"/>
+        <w:ind w:left="1080"/>
+        <w:rPr>
+          <w:rFonts w:ascii="Times New Roman" w:hAnsi="Times New Roman" w:cs="Times New Roman"/>
+          <w:sz w:val="26"/>
+          <w:szCs w:val="26"/>
+        </w:rPr>
+      </w:pPr>
+    </w:p>
+    <w:p>
+      <w:pPr>
+        <w:pStyle w:val="ListParagraph"/>
+        <w:ind w:left="-426"/>
+        <w:rPr>
+          <w:rFonts w:ascii="Times New Roman" w:hAnsi="Times New Roman" w:cs="Times New Roman"/>
+          <w:sz w:val="26"/>
+          <w:szCs w:val="26"/>
+        </w:rPr>
+      </w:pPr>
+      <w:r>
+        <w:rPr>
+          <w:rFonts w:ascii="Times New Roman" w:hAnsi="Times New Roman" w:cs="Times New Roman"/>
+          <w:noProof/>
+          <w:sz w:val="26"/>
+          <w:szCs w:val="26"/>
+          <w:lang w:val="vi-VN" w:eastAsia="vi-VN"/>
+        </w:rPr>
+        <w:drawing>
+          <wp:inline distT="0" distB="0" distL="0" distR="0">
+            <wp:extent cx="6753860" cy="1581150"/>
+            <wp:effectExtent l="19050" t="0" r="8890" b="0"/>
+            <wp:docPr id="4" name="Picture 5"/>
+            <wp:cNvGraphicFramePr>
+              <a:graphicFrameLocks xmlns:a="http://schemas.openxmlformats.org/drawingml/2006/main" noChangeAspect="1"/>
+            </wp:cNvGraphicFramePr>
+            <a:graphic xmlns:a="http://schemas.openxmlformats.org/drawingml/2006/main">
+              <a:graphicData uri="http://schemas.openxmlformats.org/drawingml/2006/picture">
+                <pic:pic xmlns:pic="http://schemas.openxmlformats.org/drawingml/2006/picture">
+                  <pic:nvPicPr>
+                    <pic:cNvPr id="0" name="Picture 5"/>
+                    <pic:cNvPicPr>
+                      <a:picLocks noChangeAspect="1" noChangeArrowheads="1"/>
+                    </pic:cNvPicPr>
+                  </pic:nvPicPr>
+                  <pic:blipFill>
+                    <a:blip r:embed="rId15"/>
+                    <a:srcRect/>
+                    <a:stretch>
+                      <a:fillRect/>
+                    </a:stretch>
+                  </pic:blipFill>
+                  <pic:spPr bwMode="auto">
+                    <a:xfrm>
+                      <a:off x="0" y="0"/>
+                      <a:ext cx="6753860" cy="1581150"/>
+                    </a:xfrm>
+                    <a:prstGeom prst="rect">
+                      <a:avLst/>
+                    </a:prstGeom>
+                    <a:noFill/>
+                    <a:ln w="9525">
+                      <a:noFill/>
+                      <a:miter lim="800000"/>
+                      <a:headEnd/>
+                      <a:tailEnd/>
+                    </a:ln>
+                  </pic:spPr>
+                </pic:pic>
+              </a:graphicData>
+            </a:graphic>
+          </wp:inline>
+        </w:drawing>
+      </w:r>
+    </w:p>
+    <w:p>
+      <w:pPr>
+        <w:pStyle w:val="ListParagraph"/>
+        <w:ind w:left="1134"/>
+        <w:rPr>
+          <w:rFonts w:ascii="Times New Roman" w:hAnsi="Times New Roman" w:cs="Times New Roman"/>
+          <w:sz w:val="26"/>
+          <w:szCs w:val="26"/>
+        </w:rPr>
+      </w:pPr>
+    </w:p>
+    <w:p>
+      <w:pPr>
+        <w:pStyle w:val="ListParagraph"/>
+        <w:ind w:left="1134"/>
+        <w:rPr>
+          <w:rFonts w:ascii="Times New Roman" w:hAnsi="Times New Roman" w:cs="Times New Roman"/>
+          <w:sz w:val="26"/>
+          <w:szCs w:val="26"/>
+        </w:rPr>
+      </w:pPr>
+      <w:r>
+        <w:rPr>
+          <w:rFonts w:ascii="Times New Roman" w:hAnsi="Times New Roman" w:cs="Times New Roman"/>
+          <w:sz w:val="26"/>
+          <w:szCs w:val="26"/>
+        </w:rPr>
+        <w:lastRenderedPageBreak/>
+        <w:t xml:space="preserve">Để khắc phục, ta vào folder của project demo vừa tạo, edit file có tên “Gemfile”, sửa dòng đầu tiên </w:t>
+      </w:r>
+    </w:p>
+    <w:p>
+      <w:pPr>
+        <w:pStyle w:val="ListParagraph"/>
+        <w:ind w:left="1134" w:firstLine="306"/>
+        <w:rPr>
+          <w:rFonts w:ascii="Times New Roman" w:hAnsi="Times New Roman" w:cs="Times New Roman"/>
+          <w:i/>
+          <w:sz w:val="26"/>
+          <w:szCs w:val="26"/>
+        </w:rPr>
+      </w:pPr>
+      <w:r>
+        <w:rPr>
+          <w:rFonts w:ascii="Times New Roman" w:hAnsi="Times New Roman" w:cs="Times New Roman"/>
+          <w:i/>
+          <w:sz w:val="26"/>
+          <w:szCs w:val="26"/>
+        </w:rPr>
+        <w:t xml:space="preserve">source 'https://rubygems.org' </w:t>
+      </w:r>
+    </w:p>
+    <w:p>
+      <w:pPr>
+        <w:pStyle w:val="ListParagraph"/>
+        <w:ind w:left="1134"/>
+        <w:rPr>
+          <w:rFonts w:ascii="Times New Roman" w:hAnsi="Times New Roman" w:cs="Times New Roman"/>
+          <w:sz w:val="26"/>
+          <w:szCs w:val="26"/>
+        </w:rPr>
+      </w:pPr>
+      <w:r>
+        <w:rPr>
+          <w:rFonts w:ascii="Times New Roman" w:hAnsi="Times New Roman" w:cs="Times New Roman"/>
+          <w:i/>
+          <w:sz w:val="26"/>
+          <w:szCs w:val="26"/>
+        </w:rPr>
+        <w:t xml:space="preserve"> </w:t>
+      </w:r>
+      <w:r>
+        <w:rPr>
+          <w:rFonts w:ascii="Times New Roman" w:hAnsi="Times New Roman" w:cs="Times New Roman"/>
+          <w:sz w:val="26"/>
+          <w:szCs w:val="26"/>
+        </w:rPr>
+        <w:t xml:space="preserve">thành </w:t>
+      </w:r>
+    </w:p>
+    <w:p>
+      <w:pPr>
+        <w:pStyle w:val="ListParagraph"/>
+        <w:ind w:left="1134" w:firstLine="306"/>
+        <w:rPr>
+          <w:rFonts w:ascii="Times New Roman" w:hAnsi="Times New Roman" w:cs="Times New Roman"/>
+          <w:i/>
+          <w:sz w:val="26"/>
+          <w:szCs w:val="26"/>
+        </w:rPr>
+      </w:pPr>
+      <w:r>
+        <w:rPr>
+          <w:rFonts w:ascii="Times New Roman" w:hAnsi="Times New Roman" w:cs="Times New Roman"/>
+          <w:i/>
+          <w:sz w:val="26"/>
+          <w:szCs w:val="26"/>
+        </w:rPr>
+        <w:t xml:space="preserve">source 'http://rubygems.org' </w:t>
+      </w:r>
+    </w:p>
+    <w:p>
+      <w:pPr>
+        <w:ind w:left="414" w:firstLine="720"/>
+        <w:rPr>
+          <w:rFonts w:ascii="Times New Roman" w:hAnsi="Times New Roman" w:cs="Times New Roman"/>
+          <w:sz w:val="26"/>
+          <w:szCs w:val="26"/>
+        </w:rPr>
+      </w:pPr>
+      <w:r>
+        <w:rPr>
+          <w:rFonts w:ascii="Times New Roman" w:hAnsi="Times New Roman" w:cs="Times New Roman"/>
+          <w:sz w:val="26"/>
+          <w:szCs w:val="26"/>
+        </w:rPr>
+        <w:t>rồi save.</w:t>
+      </w:r>
+    </w:p>
+    <w:p>
+      <w:pPr>
+        <w:pStyle w:val="ListParagraph"/>
+        <w:numPr>
+          <w:ilvl w:val="0"/>
+          <w:numId w:val="44"/>
+        </w:numPr>
+        <w:rPr>
+          <w:rFonts w:ascii="Times New Roman" w:hAnsi="Times New Roman" w:cs="Times New Roman"/>
+          <w:sz w:val="26"/>
+          <w:szCs w:val="26"/>
+        </w:rPr>
+      </w:pPr>
+      <w:r>
+        <w:rPr>
+          <w:rFonts w:ascii="Times New Roman" w:hAnsi="Times New Roman" w:cs="Times New Roman"/>
+          <w:sz w:val="26"/>
+          <w:szCs w:val="26"/>
+        </w:rPr>
+        <w:t>Quay lại cmd, ta “cd demo” để tới folder của project. Gõ “bundle install” để tiếp tục cài các thành phần của project (mà trước đó bị lỗi không cài được). Như trong hình, project đã được khởi tạo hoàn thiện</w:t>
+      </w:r>
+    </w:p>
+    <w:p>
+      <w:pPr>
+        <w:pStyle w:val="ListParagraph"/>
+        <w:ind w:left="1134"/>
+        <w:rPr>
+          <w:rFonts w:ascii="Times New Roman" w:hAnsi="Times New Roman" w:cs="Times New Roman"/>
+          <w:sz w:val="26"/>
+          <w:szCs w:val="26"/>
+        </w:rPr>
+      </w:pPr>
+    </w:p>
+    <w:p>
+      <w:pPr>
+        <w:pStyle w:val="ListParagraph"/>
+        <w:ind w:left="0"/>
+        <w:rPr>
+          <w:rFonts w:ascii="Times New Roman" w:hAnsi="Times New Roman" w:cs="Times New Roman"/>
+          <w:sz w:val="26"/>
+          <w:szCs w:val="26"/>
+        </w:rPr>
+      </w:pPr>
+      <w:r>
+        <w:rPr>
+          <w:rFonts w:ascii="Times New Roman" w:hAnsi="Times New Roman" w:cs="Times New Roman"/>
+          <w:noProof/>
+          <w:sz w:val="26"/>
+          <w:szCs w:val="26"/>
+          <w:lang w:val="vi-VN" w:eastAsia="vi-VN"/>
+        </w:rPr>
+        <w:drawing>
+          <wp:inline distT="0" distB="0" distL="0" distR="0">
+            <wp:extent cx="6404814" cy="1752600"/>
+            <wp:effectExtent l="19050" t="0" r="0" b="0"/>
+            <wp:docPr id="10" name="Picture 7"/>
+            <wp:cNvGraphicFramePr>
+              <a:graphicFrameLocks xmlns:a="http://schemas.openxmlformats.org/drawingml/2006/main" noChangeAspect="1"/>
+            </wp:cNvGraphicFramePr>
+            <a:graphic xmlns:a="http://schemas.openxmlformats.org/drawingml/2006/main">
+              <a:graphicData uri="http://schemas.openxmlformats.org/drawingml/2006/picture">
+                <pic:pic xmlns:pic="http://schemas.openxmlformats.org/drawingml/2006/picture">
+                  <pic:nvPicPr>
+                    <pic:cNvPr id="0" name="Picture 7"/>
+                    <pic:cNvPicPr>
+                      <a:picLocks noChangeAspect="1" noChangeArrowheads="1"/>
+                    </pic:cNvPicPr>
+                  </pic:nvPicPr>
+                  <pic:blipFill>
+                    <a:blip r:embed="rId16"/>
+                    <a:srcRect/>
+                    <a:stretch>
+                      <a:fillRect/>
+                    </a:stretch>
+                  </pic:blipFill>
+                  <pic:spPr bwMode="auto">
+                    <a:xfrm>
+                      <a:off x="0" y="0"/>
+                      <a:ext cx="6414518" cy="1755255"/>
+                    </a:xfrm>
+                    <a:prstGeom prst="rect">
+                      <a:avLst/>
+                    </a:prstGeom>
+                    <a:noFill/>
+                    <a:ln w="9525">
+                      <a:noFill/>
+                      <a:miter lim="800000"/>
+                      <a:headEnd/>
+                      <a:tailEnd/>
+                    </a:ln>
+                  </pic:spPr>
+                </pic:pic>
+              </a:graphicData>
+            </a:graphic>
+          </wp:inline>
+        </w:drawing>
+      </w:r>
+    </w:p>
+    <w:p>
+      <w:pPr>
+        <w:pStyle w:val="ListParagraph"/>
+        <w:ind w:left="567"/>
+        <w:rPr>
+          <w:rFonts w:ascii="Times New Roman" w:hAnsi="Times New Roman" w:cs="Times New Roman"/>
+          <w:sz w:val="26"/>
+          <w:szCs w:val="26"/>
+        </w:rPr>
+      </w:pPr>
+    </w:p>
+    <w:p>
+      <w:pPr>
+        <w:pStyle w:val="ListParagraph"/>
+        <w:ind w:left="1134"/>
+        <w:rPr>
+          <w:rFonts w:ascii="Times New Roman" w:hAnsi="Times New Roman" w:cs="Times New Roman"/>
+          <w:i/>
+          <w:sz w:val="26"/>
+          <w:szCs w:val="26"/>
+        </w:rPr>
+      </w:pPr>
+      <w:r>
+        <w:rPr>
+          <w:rFonts w:ascii="Times New Roman" w:hAnsi="Times New Roman" w:cs="Times New Roman"/>
+          <w:i/>
+          <w:sz w:val="26"/>
+          <w:szCs w:val="26"/>
+        </w:rPr>
+        <w:t>*</w:t>
+      </w:r>
+      <w:r>
+        <w:rPr>
+          <w:rFonts w:ascii="Times New Roman" w:hAnsi="Times New Roman" w:cs="Times New Roman"/>
+          <w:i/>
+          <w:sz w:val="26"/>
+          <w:szCs w:val="26"/>
+        </w:rPr>
+        <w:t>Có thể có những lỗi phát sinh khác vì windows không phải là môi trường tốt nhất cho rails, bạn sẽ phải google liên tục để khắc phục</w:t>
+      </w:r>
+    </w:p>
+    <w:p>
+      <w:pPr>
+        <w:pStyle w:val="ListParagraph"/>
+        <w:ind w:left="1134"/>
+        <w:rPr>
+          <w:rFonts w:ascii="Times New Roman" w:hAnsi="Times New Roman" w:cs="Times New Roman"/>
+          <w:sz w:val="26"/>
+          <w:szCs w:val="26"/>
+        </w:rPr>
+      </w:pPr>
+    </w:p>
+    <w:p>
+      <w:pPr>
+        <w:pStyle w:val="ListParagraph"/>
+        <w:numPr>
+          <w:ilvl w:val="0"/>
+          <w:numId w:val="44"/>
+        </w:numPr>
+        <w:rPr>
+          <w:rFonts w:ascii="Times New Roman" w:hAnsi="Times New Roman" w:cs="Times New Roman"/>
+          <w:sz w:val="26"/>
+          <w:szCs w:val="26"/>
+        </w:rPr>
+      </w:pPr>
+      <w:r>
+        <w:rPr>
+          <w:rFonts w:ascii="Times New Roman" w:hAnsi="Times New Roman" w:cs="Times New Roman"/>
+          <w:sz w:val="26"/>
+          <w:szCs w:val="26"/>
+        </w:rPr>
+        <w:t>Tiếp theo, để chạy thử project trên trình duyệt web, tại folder demo ta gõ “rails server” hoặc “rails s”. Sau đó, đi tới địa chỉ “localhost:3000” trên trình duyệt. Giao diện welcome sẽ xuất hiện như hình dưới.</w:t>
+      </w:r>
+    </w:p>
+    <w:p>
+      <w:pPr>
+        <w:pStyle w:val="ListParagraph"/>
+        <w:ind w:left="709"/>
+        <w:rPr>
+          <w:rFonts w:ascii="Times New Roman" w:hAnsi="Times New Roman" w:cs="Times New Roman"/>
+          <w:sz w:val="26"/>
+          <w:szCs w:val="26"/>
+        </w:rPr>
+      </w:pPr>
+      <w:r>
+        <w:rPr>
+          <w:rFonts w:ascii="Times New Roman" w:hAnsi="Times New Roman" w:cs="Times New Roman"/>
+          <w:noProof/>
+          <w:sz w:val="26"/>
+          <w:szCs w:val="26"/>
+          <w:lang w:val="vi-VN" w:eastAsia="vi-VN"/>
+        </w:rPr>
+        <w:lastRenderedPageBreak/>
+        <w:drawing>
+          <wp:inline distT="0" distB="0" distL="0" distR="0">
+            <wp:extent cx="5572125" cy="3663553"/>
+            <wp:effectExtent l="19050" t="0" r="9525" b="0"/>
+            <wp:docPr id="11" name="Picture 8"/>
+            <wp:cNvGraphicFramePr>
+              <a:graphicFrameLocks xmlns:a="http://schemas.openxmlformats.org/drawingml/2006/main" noChangeAspect="1"/>
+            </wp:cNvGraphicFramePr>
+            <a:graphic xmlns:a="http://schemas.openxmlformats.org/drawingml/2006/main">
+              <a:graphicData uri="http://schemas.openxmlformats.org/drawingml/2006/picture">
+                <pic:pic xmlns:pic="http://schemas.openxmlformats.org/drawingml/2006/picture">
+                  <pic:nvPicPr>
+                    <pic:cNvPr id="0" name="Picture 8"/>
+                    <pic:cNvPicPr>
+                      <a:picLocks noChangeAspect="1" noChangeArrowheads="1"/>
+                    </pic:cNvPicPr>
+                  </pic:nvPicPr>
+                  <pic:blipFill>
+                    <a:blip r:embed="rId17"/>
+                    <a:srcRect/>
+                    <a:stretch>
+                      <a:fillRect/>
+                    </a:stretch>
+                  </pic:blipFill>
+                  <pic:spPr bwMode="auto">
+                    <a:xfrm>
+                      <a:off x="0" y="0"/>
+                      <a:ext cx="5575749" cy="3665936"/>
+                    </a:xfrm>
+                    <a:prstGeom prst="rect">
+                      <a:avLst/>
+                    </a:prstGeom>
+                    <a:noFill/>
+                    <a:ln w="9525">
+                      <a:noFill/>
+                      <a:miter lim="800000"/>
+                      <a:headEnd/>
+                      <a:tailEnd/>
+                    </a:ln>
+                  </pic:spPr>
+                </pic:pic>
+              </a:graphicData>
+            </a:graphic>
+          </wp:inline>
+        </w:drawing>
+      </w:r>
+    </w:p>
+    <w:p>
+      <w:pPr>
+        <w:pStyle w:val="ListParagraph"/>
+        <w:ind w:left="709"/>
+        <w:rPr>
+          <w:rFonts w:ascii="Times New Roman" w:hAnsi="Times New Roman" w:cs="Times New Roman"/>
+          <w:sz w:val="26"/>
+          <w:szCs w:val="26"/>
+        </w:rPr>
+      </w:pPr>
+    </w:p>
+    <w:p>
+      <w:pPr>
+        <w:pStyle w:val="ListParagraph"/>
+        <w:numPr>
+          <w:ilvl w:val="0"/>
+          <w:numId w:val="44"/>
+        </w:numPr>
+        <w:rPr>
+          <w:rFonts w:ascii="Times New Roman" w:hAnsi="Times New Roman" w:cs="Times New Roman"/>
+          <w:sz w:val="26"/>
+          <w:szCs w:val="26"/>
+        </w:rPr>
+      </w:pPr>
+      <w:r>
+        <w:rPr>
+          <w:rFonts w:ascii="Times New Roman" w:hAnsi="Times New Roman" w:cs="Times New Roman"/>
+          <w:sz w:val="26"/>
+          <w:szCs w:val="26"/>
+        </w:rPr>
+        <w:t xml:space="preserve">Để cài đặt </w:t>
+      </w:r>
+      <w:r>
+        <w:rPr>
+          <w:rFonts w:ascii="Times New Roman" w:hAnsi="Times New Roman" w:cs="Times New Roman"/>
+          <w:i/>
+          <w:sz w:val="26"/>
+          <w:szCs w:val="26"/>
+        </w:rPr>
+        <w:t>slim</w:t>
+      </w:r>
+      <w:r>
+        <w:rPr>
+          <w:rFonts w:ascii="Times New Roman" w:hAnsi="Times New Roman" w:cs="Times New Roman"/>
+          <w:sz w:val="26"/>
+          <w:szCs w:val="26"/>
+        </w:rPr>
+        <w:t xml:space="preserve"> cho project, ta mở file “Gemfile” trong project demo, thêm 2 dòng sau (bôi đậm):</w:t>
+      </w:r>
+    </w:p>
+    <w:p>
+      <w:pPr>
+        <w:pStyle w:val="ListParagraph"/>
+        <w:ind w:left="1080"/>
+        <w:rPr>
+          <w:rFonts w:ascii="Times New Roman" w:hAnsi="Times New Roman" w:cs="Times New Roman"/>
+          <w:sz w:val="26"/>
+          <w:szCs w:val="26"/>
+        </w:rPr>
+      </w:pPr>
+    </w:p>
+    <w:p>
+      <w:pPr>
+        <w:pStyle w:val="ListParagraph"/>
+        <w:ind w:left="1080"/>
+        <w:rPr>
+          <w:rFonts w:ascii="Times New Roman" w:hAnsi="Times New Roman" w:cs="Times New Roman"/>
+          <w:sz w:val="26"/>
+          <w:szCs w:val="26"/>
+        </w:rPr>
+      </w:pPr>
+      <w:r>
+        <w:rPr>
+          <w:rFonts w:ascii="Times New Roman" w:hAnsi="Times New Roman" w:cs="Times New Roman"/>
+          <w:noProof/>
+          <w:sz w:val="26"/>
+          <w:szCs w:val="26"/>
+          <w:lang w:val="vi-VN" w:eastAsia="vi-VN"/>
+        </w:rPr>
+        <w:drawing>
+          <wp:inline distT="0" distB="0" distL="0" distR="0">
+            <wp:extent cx="5477510" cy="1802765"/>
+            <wp:effectExtent l="19050" t="0" r="8890" b="0"/>
+            <wp:docPr id="12" name="Picture 9"/>
+            <wp:cNvGraphicFramePr>
+              <a:graphicFrameLocks xmlns:a="http://schemas.openxmlformats.org/drawingml/2006/main" noChangeAspect="1"/>
+            </wp:cNvGraphicFramePr>
+            <a:graphic xmlns:a="http://schemas.openxmlformats.org/drawingml/2006/main">
+              <a:graphicData uri="http://schemas.openxmlformats.org/drawingml/2006/picture">
+                <pic:pic xmlns:pic="http://schemas.openxmlformats.org/drawingml/2006/picture">
+                  <pic:nvPicPr>
+                    <pic:cNvPr id="0" name="Picture 9"/>
+                    <pic:cNvPicPr>
+                      <a:picLocks noChangeAspect="1" noChangeArrowheads="1"/>
+                    </pic:cNvPicPr>
+                  </pic:nvPicPr>
+                  <pic:blipFill>
+                    <a:blip r:embed="rId18"/>
+                    <a:srcRect/>
+                    <a:stretch>
+                      <a:fillRect/>
+                    </a:stretch>
+                  </pic:blipFill>
+                  <pic:spPr bwMode="auto">
+                    <a:xfrm>
+                      <a:off x="0" y="0"/>
+                      <a:ext cx="5477510" cy="1802765"/>
+                    </a:xfrm>
+                    <a:prstGeom prst="rect">
+                      <a:avLst/>
+                    </a:prstGeom>
+                    <a:noFill/>
+                    <a:ln w="9525">
+                      <a:noFill/>
+                      <a:miter lim="800000"/>
+                      <a:headEnd/>
+                      <a:tailEnd/>
+                    </a:ln>
+                  </pic:spPr>
+                </pic:pic>
+              </a:graphicData>
+            </a:graphic>
+          </wp:inline>
+        </w:drawing>
+      </w:r>
+    </w:p>
+    <w:p>
+      <w:pPr>
+        <w:pStyle w:val="ListParagraph"/>
+        <w:ind w:left="1080"/>
+        <w:rPr>
+          <w:rFonts w:ascii="Times New Roman" w:hAnsi="Times New Roman" w:cs="Times New Roman"/>
+          <w:sz w:val="26"/>
+          <w:szCs w:val="26"/>
+        </w:rPr>
+      </w:pPr>
+    </w:p>
+    <w:p>
+      <w:pPr>
+        <w:pStyle w:val="ListParagraph"/>
+        <w:ind w:left="1080"/>
+        <w:rPr>
+          <w:rFonts w:ascii="Times New Roman" w:hAnsi="Times New Roman" w:cs="Times New Roman"/>
+          <w:sz w:val="26"/>
+          <w:szCs w:val="26"/>
+        </w:rPr>
+      </w:pPr>
+      <w:r>
+        <w:rPr>
+          <w:rFonts w:ascii="Times New Roman" w:hAnsi="Times New Roman" w:cs="Times New Roman"/>
+          <w:sz w:val="26"/>
+          <w:szCs w:val="26"/>
+        </w:rPr>
+        <w:t>rồi save.</w:t>
+      </w:r>
+    </w:p>
+    <w:p>
+      <w:pPr>
+        <w:pStyle w:val="ListParagraph"/>
+        <w:ind w:left="1080"/>
+        <w:rPr>
+          <w:rFonts w:ascii="Times New Roman" w:hAnsi="Times New Roman" w:cs="Times New Roman"/>
+          <w:sz w:val="26"/>
+          <w:szCs w:val="26"/>
+        </w:rPr>
+      </w:pPr>
+      <w:r>
+        <w:rPr>
+          <w:rFonts w:ascii="Times New Roman" w:hAnsi="Times New Roman" w:cs="Times New Roman"/>
+          <w:sz w:val="26"/>
+          <w:szCs w:val="26"/>
+        </w:rPr>
+        <w:t>Quay lại cmd, ấn Ctrl+C và Y, Enter để tắt server. Sau đó tương tự như đã làm, ta chạy lệnh “bundle install” để cài đặt 2 gem vừa ghi trong Gemfile.</w:t>
+      </w:r>
+    </w:p>
+    <w:p>
+      <w:pPr>
+        <w:pStyle w:val="ListParagraph"/>
+        <w:ind w:left="1080"/>
+        <w:rPr>
+          <w:rFonts w:ascii="Times New Roman" w:hAnsi="Times New Roman" w:cs="Times New Roman"/>
+          <w:sz w:val="26"/>
+          <w:szCs w:val="26"/>
+        </w:rPr>
+      </w:pPr>
+    </w:p>
+    <w:p>
+      <w:pPr>
+        <w:pStyle w:val="ListParagraph"/>
+        <w:numPr>
+          <w:ilvl w:val="0"/>
+          <w:numId w:val="44"/>
+        </w:numPr>
+        <w:rPr>
+          <w:rFonts w:ascii="Times New Roman" w:hAnsi="Times New Roman" w:cs="Times New Roman"/>
+          <w:sz w:val="26"/>
+          <w:szCs w:val="26"/>
+        </w:rPr>
+      </w:pPr>
+      <w:r>
+        <w:rPr>
+          <w:rFonts w:ascii="Times New Roman" w:hAnsi="Times New Roman" w:cs="Times New Roman"/>
+          <w:sz w:val="26"/>
+          <w:szCs w:val="26"/>
+        </w:rPr>
+        <w:t>Khi không muốn sử dụng slim nữa, ta bỏ 2 dòng vừa thêm trong Gemfile, sau đó chạy lại “bundle install”. Kiểm tra gem đang được sử dụng trong project bằng lệnh “bundle list”.</w:t>
       </w:r>
     </w:p>
     <w:p>
@@ -998,6 +1981,7 @@
           <w:sz w:val="32"/>
           <w:szCs w:val="32"/>
         </w:rPr>
+        <w:lastRenderedPageBreak/>
         <w:t>Kiến trúc của Rails</w:t>
       </w:r>
     </w:p>
@@ -1146,8 +2130,8 @@
             <v:path o:extrusionok="f" gradientshapeok="t" o:connecttype="rect"/>
             <o:lock v:ext="edit" aspectratio="t"/>
           </v:shapetype>
-          <v:shape id="_x0000_i1025" type="#_x0000_t75" style="width:455.25pt;height:184.5pt">
-            <v:imagedata r:id="rId13" o:title="mvc"/>
+          <v:shape id="_x0000_i1025" type="#_x0000_t75" style="width:455.15pt;height:184.7pt">
+            <v:imagedata r:id="rId19" o:title="mvc"/>
           </v:shape>
         </w:pict>
       </w:r>
@@ -1167,24 +2151,32 @@
           <w:sz w:val="26"/>
           <w:szCs w:val="26"/>
         </w:rPr>
+        <w:t xml:space="preserve">Kiến trúc MVC ban đầu thường được dùng đế phát triển cho ứng dụng có giao diện thông thường, đây là nơi mà các nhà phát triển ít lo lắng về việc tách biệt </w:t>
+      </w:r>
+      <w:r>
+        <w:rPr>
+          <w:rFonts w:ascii="Times New Roman" w:hAnsi="Times New Roman" w:cs="Times New Roman"/>
+          <w:sz w:val="26"/>
+          <w:szCs w:val="26"/>
+        </w:rPr>
+        <w:t>và nối các thành phần, làm code việc viết code và bảo trì dễ dàng hơn.</w:t>
+      </w:r>
+      <w:r>
+        <w:rPr>
+          <w:rFonts w:ascii="Times New Roman" w:hAnsi="Times New Roman" w:cs="Times New Roman"/>
+          <w:sz w:val="26"/>
+          <w:szCs w:val="26"/>
+        </w:rPr>
+        <w:t xml:space="preserve"> Rails chú </w:t>
+      </w:r>
+      <w:r>
+        <w:rPr>
+          <w:rFonts w:ascii="Times New Roman" w:hAnsi="Times New Roman" w:cs="Times New Roman"/>
+          <w:sz w:val="26"/>
+          <w:szCs w:val="26"/>
+        </w:rPr>
         <w:lastRenderedPageBreak/>
-        <w:t xml:space="preserve">Kiến trúc MVC ban đầu thường được dùng đế phát triển cho ứng dụng có giao diện thông thường, đây là nơi mà các nhà phát triển ít lo lắng về việc tách biệt </w:t>
-      </w:r>
-      <w:r>
-        <w:rPr>
-          <w:rFonts w:ascii="Times New Roman" w:hAnsi="Times New Roman" w:cs="Times New Roman"/>
-          <w:sz w:val="26"/>
-          <w:szCs w:val="26"/>
-        </w:rPr>
-        <w:t>và nối các thành phần, làm code việc viết code và bảo trì dễ dàng hơn.</w:t>
-      </w:r>
-      <w:r>
-        <w:rPr>
-          <w:rFonts w:ascii="Times New Roman" w:hAnsi="Times New Roman" w:cs="Times New Roman"/>
-          <w:sz w:val="26"/>
-          <w:szCs w:val="26"/>
-        </w:rPr>
-        <w:t xml:space="preserve"> Rails chú trọng đến cấu trúc – bạn phát triển các model, view, controller </w:t>
+        <w:t xml:space="preserve">trọng đến cấu trúc – bạn phát triển các model, view, controller </w:t>
       </w:r>
       <w:r>
         <w:rPr>
@@ -1234,23 +2226,7 @@
           <w:sz w:val="26"/>
           <w:szCs w:val="26"/>
         </w:rPr>
-        <w:t xml:space="preserve">Trong ứng dụng của Rails, thì </w:t>
-      </w:r>
-      <w:r>
-        <w:rPr>
-          <w:rFonts w:ascii="Times New Roman" w:hAnsi="Times New Roman" w:cs="Times New Roman"/>
-          <w:sz w:val="26"/>
-          <w:szCs w:val="26"/>
-        </w:rPr>
-        <w:t xml:space="preserve"> </w:t>
-      </w:r>
-      <w:r>
-        <w:rPr>
-          <w:rFonts w:ascii="Times New Roman" w:hAnsi="Times New Roman" w:cs="Times New Roman"/>
-          <w:sz w:val="26"/>
-          <w:szCs w:val="26"/>
-        </w:rPr>
-        <w:t xml:space="preserve">khi yêu cầu tới đầu tiên nó sẽ được giửi tới router, </w:t>
+        <w:t xml:space="preserve">Trong ứng dụng của Rails, thì khi yêu cầu tới đầu tiên nó sẽ được giửi tới router, </w:t>
       </w:r>
       <w:r>
         <w:rPr>
@@ -1285,8 +2261,8 @@
           <w:szCs w:val="26"/>
         </w:rPr>
         <w:pict>
-          <v:shape id="_x0000_i1026" type="#_x0000_t75" style="width:434.25pt;height:204pt">
-            <v:imagedata r:id="rId14" o:title="Capture"/>
+          <v:shape id="_x0000_i1026" type="#_x0000_t75" style="width:433.9pt;height:204.1pt">
+            <v:imagedata r:id="rId20" o:title="Capture"/>
           </v:shape>
         </w:pict>
       </w:r>
@@ -1397,23 +2373,41 @@
           <w:sz w:val="26"/>
           <w:szCs w:val="26"/>
         </w:rPr>
-        <w:t xml:space="preserve"> Object-Relational Mapping(ORM) dùng</w:t>
-      </w:r>
-      <w:r>
-        <w:rPr>
-          <w:rFonts w:ascii="Times New Roman" w:hAnsi="Times New Roman" w:cs="Times New Roman"/>
-          <w:sz w:val="26"/>
-          <w:szCs w:val="26"/>
-        </w:rPr>
-        <w:t xml:space="preserve"> </w:t>
-      </w:r>
-      <w:r>
-        <w:rPr>
-          <w:rFonts w:ascii="Times New Roman" w:hAnsi="Times New Roman" w:cs="Times New Roman"/>
-          <w:sz w:val="26"/>
-          <w:szCs w:val="26"/>
-        </w:rPr>
-        <w:t xml:space="preserve">để ánh xạ từ bảng cơ </w:t>
+        <w:t xml:space="preserve"> Object-Relational Mapping(ORM) dùngđể ánh xạ từ bảng cơ sở dữ liệu tới các lớp, </w:t>
+      </w:r>
+      <w:r>
+        <w:rPr>
+          <w:rFonts w:ascii="Times New Roman" w:hAnsi="Times New Roman" w:cs="Times New Roman"/>
+          <w:b/>
+          <w:sz w:val="26"/>
+          <w:szCs w:val="26"/>
+        </w:rPr>
+        <w:t>Action Record</w:t>
+      </w:r>
+      <w:r>
+        <w:rPr>
+          <w:rFonts w:ascii="Times New Roman" w:hAnsi="Times New Roman" w:cs="Times New Roman"/>
+          <w:sz w:val="26"/>
+          <w:szCs w:val="26"/>
+        </w:rPr>
+        <w:t xml:space="preserve">bám sát theo các tiêu chuẩn mô hình ORM: bảng ánh xạ tới lớp, các dòng ánh xạ tới các đối tượng, các cột ánh xạ tới thuộc tính của đối tượng. </w:t>
+      </w:r>
+      <w:r>
+        <w:rPr>
+          <w:rFonts w:ascii="Times New Roman" w:hAnsi="Times New Roman" w:cs="Times New Roman"/>
+          <w:b/>
+          <w:sz w:val="26"/>
+          <w:szCs w:val="26"/>
+        </w:rPr>
+        <w:t>Action Record</w:t>
+      </w:r>
+      <w:r>
+        <w:rPr>
+          <w:rFonts w:ascii="Times New Roman" w:hAnsi="Times New Roman" w:cs="Times New Roman"/>
+          <w:sz w:val="26"/>
+          <w:szCs w:val="26"/>
+        </w:rPr>
+        <w:t xml:space="preserve"> khác các thư viện ORM trong cách cấu hình, </w:t>
       </w:r>
       <w:r>
         <w:rPr>
@@ -1422,49 +2416,7 @@
           <w:szCs w:val="26"/>
         </w:rPr>
         <w:lastRenderedPageBreak/>
-        <w:t xml:space="preserve">sở dữ liệu tới các lớp, </w:t>
-      </w:r>
-      <w:r>
-        <w:rPr>
-          <w:rFonts w:ascii="Times New Roman" w:hAnsi="Times New Roman" w:cs="Times New Roman"/>
-          <w:b/>
-          <w:sz w:val="26"/>
-          <w:szCs w:val="26"/>
-        </w:rPr>
-        <w:t>Action Record</w:t>
-      </w:r>
-      <w:r>
-        <w:rPr>
-          <w:rFonts w:ascii="Times New Roman" w:hAnsi="Times New Roman" w:cs="Times New Roman"/>
-          <w:sz w:val="26"/>
-          <w:szCs w:val="26"/>
-        </w:rPr>
-        <w:t xml:space="preserve"> </w:t>
-      </w:r>
-      <w:r>
-        <w:rPr>
-          <w:rFonts w:ascii="Times New Roman" w:hAnsi="Times New Roman" w:cs="Times New Roman"/>
-          <w:sz w:val="26"/>
-          <w:szCs w:val="26"/>
-        </w:rPr>
-        <w:t xml:space="preserve">bám sát theo các tiêu chuẩn mô hình ORM: bảng ánh xạ tới lớp, các dòng ánh xạ tới các đối tượng, các cột ánh xạ tới thuộc tính của đối tượng. </w:t>
-      </w:r>
-      <w:r>
-        <w:rPr>
-          <w:rFonts w:ascii="Times New Roman" w:hAnsi="Times New Roman" w:cs="Times New Roman"/>
-          <w:b/>
-          <w:sz w:val="26"/>
-          <w:szCs w:val="26"/>
-        </w:rPr>
-        <w:t>Action Record</w:t>
-      </w:r>
-      <w:r>
-        <w:rPr>
-          <w:rFonts w:ascii="Times New Roman" w:hAnsi="Times New Roman" w:cs="Times New Roman"/>
-          <w:sz w:val="26"/>
-          <w:szCs w:val="26"/>
-        </w:rPr>
-        <w:t xml:space="preserve"> khác các thư viện ORM trong cách cấu hình, bằng cách dựa vào các quy ước nó làm giảm công việc cấu hình của các nhà phát triển.</w:t>
+        <w:t>bằng cách dựa vào các quy ước nó làm giảm công việc cấu hình của các nhà phát triển.</w:t>
       </w:r>
       <w:r>
         <w:rPr>
@@ -1642,7 +2594,6 @@
           <w:sz w:val="32"/>
           <w:szCs w:val="32"/>
         </w:rPr>
-        <w:lastRenderedPageBreak/>
         <w:t>Ứng dụng đầu tiên</w:t>
       </w:r>
     </w:p>
@@ -1700,6 +2651,53 @@
     </w:p>
     <w:p>
       <w:pPr>
+        <w:ind w:left="720"/>
+        <w:rPr>
+          <w:rFonts w:asciiTheme="majorHAnsi" w:hAnsiTheme="majorHAnsi" w:cstheme="majorHAnsi"/>
+          <w:sz w:val="26"/>
+          <w:szCs w:val="26"/>
+        </w:rPr>
+      </w:pPr>
+      <w:r>
+        <w:rPr>
+          <w:rFonts w:asciiTheme="majorHAnsi" w:hAnsiTheme="majorHAnsi" w:cstheme="majorHAnsi"/>
+          <w:sz w:val="26"/>
+          <w:szCs w:val="26"/>
+        </w:rPr>
+        <w:t xml:space="preserve">Heroku là một nền tảng đám mây (cloud platform) </w:t>
+      </w:r>
+      <w:r>
+        <w:rPr>
+          <w:rFonts w:asciiTheme="majorHAnsi" w:hAnsiTheme="majorHAnsi" w:cstheme="majorHAnsi"/>
+          <w:sz w:val="26"/>
+          <w:szCs w:val="26"/>
+        </w:rPr>
+        <w:t>giúp xây dựng và triển khai các ứng dụng web. Nó được mô tả là “cách nhanh nhất để đi từ ý tưởng đến URL, bỏ qua mọi rắc rối về vấn đề cơ sở hạ tầng</w:t>
+      </w:r>
+      <w:r>
+        <w:rPr>
+          <w:rFonts w:asciiTheme="majorHAnsi" w:hAnsiTheme="majorHAnsi" w:cstheme="majorHAnsi"/>
+          <w:sz w:val="26"/>
+          <w:szCs w:val="26"/>
+        </w:rPr>
+        <w:t>. Bạn chỉ việc tập trung vào ứng dụng của bạn</w:t>
+      </w:r>
+      <w:r>
+        <w:rPr>
+          <w:rFonts w:asciiTheme="majorHAnsi" w:hAnsiTheme="majorHAnsi" w:cstheme="majorHAnsi"/>
+          <w:sz w:val="26"/>
+          <w:szCs w:val="26"/>
+        </w:rPr>
+        <w:t>”.</w:t>
+      </w:r>
+    </w:p>
+    <w:p>
+      <w:pPr>
+        <w:ind w:left="720"/>
+      </w:pPr>
+    </w:p>
+    <w:p>
+      <w:pPr>
         <w:pStyle w:val="Heading3"/>
         <w:numPr>
           <w:ilvl w:val="0"/>
@@ -1717,51 +2715,80 @@
           <w:sz w:val="26"/>
           <w:szCs w:val="26"/>
         </w:rPr>
-        <w:t>So sánh với 1 số cách triển khai khác.</w:t>
-      </w:r>
-    </w:p>
-    <w:p>
-      <w:pPr>
-        <w:pStyle w:val="Heading3"/>
-        <w:numPr>
-          <w:ilvl w:val="0"/>
-          <w:numId w:val="40"/>
-        </w:numPr>
-        <w:rPr>
-          <w:rFonts w:ascii="Times New Roman" w:hAnsi="Times New Roman" w:cs="Times New Roman"/>
-          <w:sz w:val="26"/>
-          <w:szCs w:val="26"/>
-        </w:rPr>
-      </w:pPr>
-      <w:r>
-        <w:rPr>
-          <w:rFonts w:ascii="Times New Roman" w:hAnsi="Times New Roman" w:cs="Times New Roman"/>
-          <w:sz w:val="26"/>
-          <w:szCs w:val="26"/>
-        </w:rPr>
         <w:t xml:space="preserve">Cài đặt </w:t>
       </w:r>
-    </w:p>
-    <w:p>
-      <w:pPr>
-        <w:pStyle w:val="Heading3"/>
-        <w:numPr>
-          <w:ilvl w:val="0"/>
-          <w:numId w:val="40"/>
-        </w:numPr>
-        <w:rPr>
-          <w:rFonts w:ascii="Times New Roman" w:hAnsi="Times New Roman" w:cs="Times New Roman"/>
-          <w:sz w:val="26"/>
-          <w:szCs w:val="26"/>
-        </w:rPr>
-      </w:pPr>
-      <w:r>
-        <w:rPr>
-          <w:rFonts w:ascii="Times New Roman" w:hAnsi="Times New Roman" w:cs="Times New Roman"/>
-          <w:sz w:val="26"/>
-          <w:szCs w:val="26"/>
-        </w:rPr>
-        <w:t>Sử dụng</w:t>
+      <w:r>
+        <w:rPr>
+          <w:rFonts w:ascii="Times New Roman" w:hAnsi="Times New Roman" w:cs="Times New Roman"/>
+          <w:sz w:val="26"/>
+          <w:szCs w:val="26"/>
+        </w:rPr>
+        <w:t>và sử dụng</w:t>
+      </w:r>
+    </w:p>
+    <w:p>
+      <w:pPr>
+        <w:ind w:left="720"/>
+        <w:rPr>
+          <w:rFonts w:asciiTheme="majorHAnsi" w:hAnsiTheme="majorHAnsi" w:cstheme="majorHAnsi"/>
+          <w:sz w:val="26"/>
+          <w:szCs w:val="26"/>
+        </w:rPr>
+      </w:pPr>
+      <w:r>
+        <w:rPr>
+          <w:rFonts w:asciiTheme="majorHAnsi" w:hAnsiTheme="majorHAnsi" w:cstheme="majorHAnsi"/>
+          <w:sz w:val="26"/>
+          <w:szCs w:val="26"/>
+        </w:rPr>
+        <w:t>Heroku đã hướng dẫn khá kĩ tại đây.</w:t>
+      </w:r>
+    </w:p>
+    <w:p>
+      <w:pPr>
+        <w:ind w:left="720"/>
+        <w:rPr>
+          <w:rFonts w:asciiTheme="majorHAnsi" w:hAnsiTheme="majorHAnsi" w:cstheme="majorHAnsi"/>
+          <w:sz w:val="26"/>
+          <w:szCs w:val="26"/>
+        </w:rPr>
+      </w:pPr>
+      <w:hyperlink r:id="rId21" w:anchor="introduction" w:history="1">
+        <w:r>
+          <w:rPr>
+            <w:rStyle w:val="Hyperlink"/>
+            <w:rFonts w:asciiTheme="majorHAnsi" w:hAnsiTheme="majorHAnsi" w:cstheme="majorHAnsi"/>
+            <w:sz w:val="26"/>
+            <w:szCs w:val="26"/>
+          </w:rPr>
+          <w:t>https://devcenter.heroku.com/articles/getting-started-with-ruby#introduction</w:t>
+        </w:r>
+      </w:hyperlink>
+      <w:r>
+        <w:rPr>
+          <w:rFonts w:asciiTheme="majorHAnsi" w:hAnsiTheme="majorHAnsi" w:cstheme="majorHAnsi"/>
+          <w:sz w:val="26"/>
+          <w:szCs w:val="26"/>
+        </w:rPr>
+        <w:t xml:space="preserve"> </w:t>
+      </w:r>
+    </w:p>
+    <w:p>
+      <w:pPr>
+        <w:ind w:left="720"/>
+        <w:rPr>
+          <w:rFonts w:asciiTheme="majorHAnsi" w:hAnsiTheme="majorHAnsi" w:cstheme="majorHAnsi"/>
+          <w:sz w:val="26"/>
+          <w:szCs w:val="26"/>
+        </w:rPr>
+      </w:pPr>
+      <w:r>
+        <w:rPr>
+          <w:rFonts w:asciiTheme="majorHAnsi" w:hAnsiTheme="majorHAnsi" w:cstheme="majorHAnsi"/>
+          <w:sz w:val="26"/>
+          <w:szCs w:val="26"/>
+        </w:rPr>
+        <w:t>Thực hiện theo hướng dẫn, và sửa lỗi phát sinh thông qua google</w:t>
       </w:r>
     </w:p>
     <w:p>
@@ -2260,7 +3287,6 @@
           <w:sz w:val="26"/>
           <w:szCs w:val="26"/>
         </w:rPr>
-        <w:lastRenderedPageBreak/>
         <w:t>@import "bootstrap-sprockets";</w:t>
       </w:r>
     </w:p>
@@ -2375,6 +3401,7 @@
           <w:sz w:val="26"/>
           <w:szCs w:val="26"/>
         </w:rPr>
+        <w:lastRenderedPageBreak/>
         <w:t>//= require jquery</w:t>
       </w:r>
     </w:p>
@@ -2558,7 +3585,7 @@
           <w:szCs w:val="26"/>
         </w:rPr>
       </w:pPr>
-      <w:hyperlink r:id="rId15" w:history="1">
+      <w:hyperlink r:id="rId22" w:history="1">
         <w:r>
           <w:rPr>
             <w:rStyle w:val="Hyperlink"/>
@@ -2583,7 +3610,7 @@
           <w:szCs w:val="26"/>
         </w:rPr>
       </w:pPr>
-      <w:hyperlink r:id="rId16" w:history="1">
+      <w:hyperlink r:id="rId23" w:history="1">
         <w:r>
           <w:rPr>
             <w:rStyle w:val="Hyperlink"/>
@@ -2611,7 +3638,7 @@
           <w:u w:val="none"/>
         </w:rPr>
       </w:pPr>
-      <w:hyperlink r:id="rId17" w:history="1">
+      <w:hyperlink r:id="rId24" w:history="1">
         <w:r>
           <w:rPr>
             <w:rStyle w:val="Hyperlink"/>
@@ -2636,7 +3663,7 @@
           <w:szCs w:val="26"/>
         </w:rPr>
       </w:pPr>
-      <w:hyperlink r:id="rId18" w:history="1">
+      <w:hyperlink r:id="rId25" w:history="1">
         <w:r>
           <w:rPr>
             <w:rStyle w:val="Hyperlink"/>
@@ -2671,7 +3698,7 @@
       </w:pPr>
     </w:p>
     <w:sectPr>
-      <w:footerReference w:type="default" r:id="rId19"/>
+      <w:footerReference w:type="default" r:id="rId26"/>
       <w:pgSz w:w="12240" w:h="15840"/>
       <w:pgMar w:top="1440" w:right="1440" w:bottom="1440" w:left="1440" w:header="720" w:footer="720" w:gutter="0"/>
       <w:cols w:space="720"/>
@@ -2682,8 +3709,8 @@
 </file>
 
 <file path=word/endnotes.xml><?xml version="1.0" encoding="utf-8"?>
-<w:endnotes xmlns:wpc="http://schemas.microsoft.com/office/word/2010/wordprocessingCanvas" xmlns:mc="http://schemas.openxmlformats.org/markup-compatibility/2006" xmlns:o="urn:schemas-microsoft-com:office:office" xmlns:r="http://schemas.openxmlformats.org/officeDocument/2006/relationships" xmlns:m="http://schemas.openxmlformats.org/officeDocument/2006/math" xmlns:v="urn:schemas-microsoft-com:vml" xmlns:wp14="http://schemas.microsoft.com/office/word/2010/wordprocessingDrawing" xmlns:wp="http://schemas.openxmlformats.org/drawingml/2006/wordprocessingDrawing" xmlns:w10="urn:schemas-microsoft-com:office:word" xmlns:w="http://schemas.openxmlformats.org/wordprocessingml/2006/main" xmlns:w14="http://schemas.microsoft.com/office/word/2010/wordml" xmlns:wpg="http://schemas.microsoft.com/office/word/2010/wordprocessingGroup" xmlns:wpi="http://schemas.microsoft.com/office/word/2010/wordprocessingInk" xmlns:wne="http://schemas.microsoft.com/office/word/2006/wordml" xmlns:wps="http://schemas.microsoft.com/office/word/2010/wordprocessingShape" mc:Ignorable="w14 wp14">
-  <w:endnote w:type="separator" w:id="-1">
+<w:endnotes xmlns:ve="http://schemas.openxmlformats.org/markup-compatibility/2006" xmlns:o="urn:schemas-microsoft-com:office:office" xmlns:r="http://schemas.openxmlformats.org/officeDocument/2006/relationships" xmlns:m="http://schemas.openxmlformats.org/officeDocument/2006/math" xmlns:v="urn:schemas-microsoft-com:vml" xmlns:wp="http://schemas.openxmlformats.org/drawingml/2006/wordprocessingDrawing" xmlns:w10="urn:schemas-microsoft-com:office:word" xmlns:w="http://schemas.openxmlformats.org/wordprocessingml/2006/main" xmlns:wne="http://schemas.microsoft.com/office/word/2006/wordml">
+  <w:endnote w:type="separator" w:id="0">
     <w:p>
       <w:pPr>
         <w:spacing w:after="0" w:line="240" w:lineRule="auto"/>
@@ -2693,7 +3720,7 @@
       </w:r>
     </w:p>
   </w:endnote>
-  <w:endnote w:type="continuationSeparator" w:id="0">
+  <w:endnote w:type="continuationSeparator" w:id="1">
     <w:p>
       <w:pPr>
         <w:spacing w:after="0" w:line="240" w:lineRule="auto"/>
@@ -2707,7 +3734,7 @@
 </file>
 
 <file path=word/footer1.xml><?xml version="1.0" encoding="utf-8"?>
-<w:ftr xmlns:wpc="http://schemas.microsoft.com/office/word/2010/wordprocessingCanvas" xmlns:mc="http://schemas.openxmlformats.org/markup-compatibility/2006" xmlns:o="urn:schemas-microsoft-com:office:office" xmlns:r="http://schemas.openxmlformats.org/officeDocument/2006/relationships" xmlns:m="http://schemas.openxmlformats.org/officeDocument/2006/math" xmlns:v="urn:schemas-microsoft-com:vml" xmlns:wp14="http://schemas.microsoft.com/office/word/2010/wordprocessingDrawing" xmlns:wp="http://schemas.openxmlformats.org/drawingml/2006/wordprocessingDrawing" xmlns:w10="urn:schemas-microsoft-com:office:word" xmlns:w="http://schemas.openxmlformats.org/wordprocessingml/2006/main" xmlns:w14="http://schemas.microsoft.com/office/word/2010/wordml" xmlns:wpg="http://schemas.microsoft.com/office/word/2010/wordprocessingGroup" xmlns:wpi="http://schemas.microsoft.com/office/word/2010/wordprocessingInk" xmlns:wne="http://schemas.microsoft.com/office/word/2006/wordml" xmlns:wps="http://schemas.microsoft.com/office/word/2010/wordprocessingShape" mc:Ignorable="w14 wp14">
+<w:ftr xmlns:ve="http://schemas.openxmlformats.org/markup-compatibility/2006" xmlns:o="urn:schemas-microsoft-com:office:office" xmlns:r="http://schemas.openxmlformats.org/officeDocument/2006/relationships" xmlns:m="http://schemas.openxmlformats.org/officeDocument/2006/math" xmlns:v="urn:schemas-microsoft-com:vml" xmlns:wp="http://schemas.openxmlformats.org/drawingml/2006/wordprocessingDrawing" xmlns:w10="urn:schemas-microsoft-com:office:word" xmlns:w="http://schemas.openxmlformats.org/wordprocessingml/2006/main" xmlns:wne="http://schemas.microsoft.com/office/word/2006/wordml">
   <w:sdt>
     <w:sdtPr>
       <w:id w:val="62923764"/>
@@ -2740,7 +3767,7 @@
           <w:rPr>
             <w:noProof/>
           </w:rPr>
-          <w:t>1</w:t>
+          <w:t>8</w:t>
         </w:r>
         <w:r>
           <w:rPr>
@@ -2760,8 +3787,8 @@
 </file>
 
 <file path=word/footnotes.xml><?xml version="1.0" encoding="utf-8"?>
-<w:footnotes xmlns:wpc="http://schemas.microsoft.com/office/word/2010/wordprocessingCanvas" xmlns:mc="http://schemas.openxmlformats.org/markup-compatibility/2006" xmlns:o="urn:schemas-microsoft-com:office:office" xmlns:r="http://schemas.openxmlformats.org/officeDocument/2006/relationships" xmlns:m="http://schemas.openxmlformats.org/officeDocument/2006/math" xmlns:v="urn:schemas-microsoft-com:vml" xmlns:wp14="http://schemas.microsoft.com/office/word/2010/wordprocessingDrawing" xmlns:wp="http://schemas.openxmlformats.org/drawingml/2006/wordprocessingDrawing" xmlns:w10="urn:schemas-microsoft-com:office:word" xmlns:w="http://schemas.openxmlformats.org/wordprocessingml/2006/main" xmlns:w14="http://schemas.microsoft.com/office/word/2010/wordml" xmlns:wpg="http://schemas.microsoft.com/office/word/2010/wordprocessingGroup" xmlns:wpi="http://schemas.microsoft.com/office/word/2010/wordprocessingInk" xmlns:wne="http://schemas.microsoft.com/office/word/2006/wordml" xmlns:wps="http://schemas.microsoft.com/office/word/2010/wordprocessingShape" mc:Ignorable="w14 wp14">
-  <w:footnote w:type="separator" w:id="-1">
+<w:footnotes xmlns:ve="http://schemas.openxmlformats.org/markup-compatibility/2006" xmlns:o="urn:schemas-microsoft-com:office:office" xmlns:r="http://schemas.openxmlformats.org/officeDocument/2006/relationships" xmlns:m="http://schemas.openxmlformats.org/officeDocument/2006/math" xmlns:v="urn:schemas-microsoft-com:vml" xmlns:wp="http://schemas.openxmlformats.org/drawingml/2006/wordprocessingDrawing" xmlns:w10="urn:schemas-microsoft-com:office:word" xmlns:w="http://schemas.openxmlformats.org/wordprocessingml/2006/main" xmlns:wne="http://schemas.microsoft.com/office/word/2006/wordml">
+  <w:footnote w:type="separator" w:id="0">
     <w:p>
       <w:pPr>
         <w:spacing w:after="0" w:line="240" w:lineRule="auto"/>
@@ -2771,7 +3798,7 @@
       </w:r>
     </w:p>
   </w:footnote>
-  <w:footnote w:type="continuationSeparator" w:id="0">
+  <w:footnote w:type="continuationSeparator" w:id="1">
     <w:p>
       <w:pPr>
         <w:spacing w:after="0" w:line="240" w:lineRule="auto"/>
@@ -2785,7 +3812,7 @@
 </file>
 
 <file path=word/numbering.xml><?xml version="1.0" encoding="utf-8"?>
-<w:numbering xmlns:wpc="http://schemas.microsoft.com/office/word/2010/wordprocessingCanvas" xmlns:mc="http://schemas.openxmlformats.org/markup-compatibility/2006" xmlns:o="urn:schemas-microsoft-com:office:office" xmlns:r="http://schemas.openxmlformats.org/officeDocument/2006/relationships" xmlns:m="http://schemas.openxmlformats.org/officeDocument/2006/math" xmlns:v="urn:schemas-microsoft-com:vml" xmlns:wp14="http://schemas.microsoft.com/office/word/2010/wordprocessingDrawing" xmlns:wp="http://schemas.openxmlformats.org/drawingml/2006/wordprocessingDrawing" xmlns:w10="urn:schemas-microsoft-com:office:word" xmlns:w="http://schemas.openxmlformats.org/wordprocessingml/2006/main" xmlns:w14="http://schemas.microsoft.com/office/word/2010/wordml" xmlns:wpg="http://schemas.microsoft.com/office/word/2010/wordprocessingGroup" xmlns:wpi="http://schemas.microsoft.com/office/word/2010/wordprocessingInk" xmlns:wne="http://schemas.microsoft.com/office/word/2006/wordml" xmlns:wps="http://schemas.microsoft.com/office/word/2010/wordprocessingShape" mc:Ignorable="w14 wp14">
+<w:numbering xmlns:ve="http://schemas.openxmlformats.org/markup-compatibility/2006" xmlns:o="urn:schemas-microsoft-com:office:office" xmlns:r="http://schemas.openxmlformats.org/officeDocument/2006/relationships" xmlns:m="http://schemas.openxmlformats.org/officeDocument/2006/math" xmlns:v="urn:schemas-microsoft-com:vml" xmlns:wp="http://schemas.openxmlformats.org/drawingml/2006/wordprocessingDrawing" xmlns:w10="urn:schemas-microsoft-com:office:word" xmlns:w="http://schemas.openxmlformats.org/wordprocessingml/2006/main" xmlns:wne="http://schemas.microsoft.com/office/word/2006/wordml">
   <w:abstractNum w:abstractNumId="0">
     <w:nsid w:val="03255AC1"/>
     <w:multiLevelType w:val="hybridMultilevel"/>
@@ -4538,6 +5565,119 @@
     </w:lvl>
   </w:abstractNum>
   <w:abstractNum w:abstractNumId="17">
+    <w:nsid w:val="3B527DC8"/>
+    <w:multiLevelType w:val="hybridMultilevel"/>
+    <w:tmpl w:val="6BA615AE"/>
+    <w:lvl w:ilvl="0" w:tplc="042A0001">
+      <w:start w:val="1"/>
+      <w:numFmt w:val="bullet"/>
+      <w:lvlText w:val=""/>
+      <w:lvlJc w:val="left"/>
+      <w:pPr>
+        <w:ind w:left="1080" w:hanging="360"/>
+      </w:pPr>
+      <w:rPr>
+        <w:rFonts w:ascii="Symbol" w:hAnsi="Symbol" w:hint="default"/>
+      </w:rPr>
+    </w:lvl>
+    <w:lvl w:ilvl="1" w:tplc="042A0003" w:tentative="1">
+      <w:start w:val="1"/>
+      <w:numFmt w:val="bullet"/>
+      <w:lvlText w:val="o"/>
+      <w:lvlJc w:val="left"/>
+      <w:pPr>
+        <w:ind w:left="1800" w:hanging="360"/>
+      </w:pPr>
+      <w:rPr>
+        <w:rFonts w:ascii="Courier New" w:hAnsi="Courier New" w:cs="Courier New" w:hint="default"/>
+      </w:rPr>
+    </w:lvl>
+    <w:lvl w:ilvl="2" w:tplc="042A0005" w:tentative="1">
+      <w:start w:val="1"/>
+      <w:numFmt w:val="bullet"/>
+      <w:lvlText w:val=""/>
+      <w:lvlJc w:val="left"/>
+      <w:pPr>
+        <w:ind w:left="2520" w:hanging="360"/>
+      </w:pPr>
+      <w:rPr>
+        <w:rFonts w:ascii="Wingdings" w:hAnsi="Wingdings" w:hint="default"/>
+      </w:rPr>
+    </w:lvl>
+    <w:lvl w:ilvl="3" w:tplc="042A0001" w:tentative="1">
+      <w:start w:val="1"/>
+      <w:numFmt w:val="bullet"/>
+      <w:lvlText w:val=""/>
+      <w:lvlJc w:val="left"/>
+      <w:pPr>
+        <w:ind w:left="3240" w:hanging="360"/>
+      </w:pPr>
+      <w:rPr>
+        <w:rFonts w:ascii="Symbol" w:hAnsi="Symbol" w:hint="default"/>
+      </w:rPr>
+    </w:lvl>
+    <w:lvl w:ilvl="4" w:tplc="042A0003" w:tentative="1">
+      <w:start w:val="1"/>
+      <w:numFmt w:val="bullet"/>
+      <w:lvlText w:val="o"/>
+      <w:lvlJc w:val="left"/>
+      <w:pPr>
+        <w:ind w:left="3960" w:hanging="360"/>
+      </w:pPr>
+      <w:rPr>
+        <w:rFonts w:ascii="Courier New" w:hAnsi="Courier New" w:cs="Courier New" w:hint="default"/>
+      </w:rPr>
+    </w:lvl>
+    <w:lvl w:ilvl="5" w:tplc="042A0005" w:tentative="1">
+      <w:start w:val="1"/>
+      <w:numFmt w:val="bullet"/>
+      <w:lvlText w:val=""/>
+      <w:lvlJc w:val="left"/>
+      <w:pPr>
+        <w:ind w:left="4680" w:hanging="360"/>
+      </w:pPr>
+      <w:rPr>
+        <w:rFonts w:ascii="Wingdings" w:hAnsi="Wingdings" w:hint="default"/>
+      </w:rPr>
+    </w:lvl>
+    <w:lvl w:ilvl="6" w:tplc="042A0001" w:tentative="1">
+      <w:start w:val="1"/>
+      <w:numFmt w:val="bullet"/>
+      <w:lvlText w:val=""/>
+      <w:lvlJc w:val="left"/>
+      <w:pPr>
+        <w:ind w:left="5400" w:hanging="360"/>
+      </w:pPr>
+      <w:rPr>
+        <w:rFonts w:ascii="Symbol" w:hAnsi="Symbol" w:hint="default"/>
+      </w:rPr>
+    </w:lvl>
+    <w:lvl w:ilvl="7" w:tplc="042A0003" w:tentative="1">
+      <w:start w:val="1"/>
+      <w:numFmt w:val="bullet"/>
+      <w:lvlText w:val="o"/>
+      <w:lvlJc w:val="left"/>
+      <w:pPr>
+        <w:ind w:left="6120" w:hanging="360"/>
+      </w:pPr>
+      <w:rPr>
+        <w:rFonts w:ascii="Courier New" w:hAnsi="Courier New" w:cs="Courier New" w:hint="default"/>
+      </w:rPr>
+    </w:lvl>
+    <w:lvl w:ilvl="8" w:tplc="042A0005" w:tentative="1">
+      <w:start w:val="1"/>
+      <w:numFmt w:val="bullet"/>
+      <w:lvlText w:val=""/>
+      <w:lvlJc w:val="left"/>
+      <w:pPr>
+        <w:ind w:left="6840" w:hanging="360"/>
+      </w:pPr>
+      <w:rPr>
+        <w:rFonts w:ascii="Wingdings" w:hAnsi="Wingdings" w:hint="default"/>
+      </w:rPr>
+    </w:lvl>
+  </w:abstractNum>
+  <w:abstractNum w:abstractNumId="18">
     <w:nsid w:val="416A53D4"/>
     <w:multiLevelType w:val="hybridMultilevel"/>
     <w:tmpl w:val="7298D386"/>
@@ -4626,7 +5766,7 @@
       </w:pPr>
     </w:lvl>
   </w:abstractNum>
-  <w:abstractNum w:abstractNumId="18">
+  <w:abstractNum w:abstractNumId="19">
     <w:nsid w:val="42A91083"/>
     <w:multiLevelType w:val="hybridMultilevel"/>
     <w:tmpl w:val="B21423E0"/>
@@ -4715,7 +5855,7 @@
       </w:pPr>
     </w:lvl>
   </w:abstractNum>
-  <w:abstractNum w:abstractNumId="19">
+  <w:abstractNum w:abstractNumId="20">
     <w:nsid w:val="4338753F"/>
     <w:multiLevelType w:val="hybridMultilevel"/>
     <w:tmpl w:val="001A4D3A"/>
@@ -4801,7 +5941,7 @@
       </w:pPr>
     </w:lvl>
   </w:abstractNum>
-  <w:abstractNum w:abstractNumId="20">
+  <w:abstractNum w:abstractNumId="21">
     <w:nsid w:val="443F609D"/>
     <w:multiLevelType w:val="hybridMultilevel"/>
     <w:tmpl w:val="4B8ED42C"/>
@@ -4887,7 +6027,7 @@
       </w:pPr>
     </w:lvl>
   </w:abstractNum>
-  <w:abstractNum w:abstractNumId="21">
+  <w:abstractNum w:abstractNumId="22">
     <w:nsid w:val="462545C7"/>
     <w:multiLevelType w:val="hybridMultilevel"/>
     <w:tmpl w:val="4F865D04"/>
@@ -4973,7 +6113,7 @@
       </w:pPr>
     </w:lvl>
   </w:abstractNum>
-  <w:abstractNum w:abstractNumId="22">
+  <w:abstractNum w:abstractNumId="23">
     <w:nsid w:val="471124AD"/>
     <w:multiLevelType w:val="hybridMultilevel"/>
     <w:tmpl w:val="5330DDC0"/>
@@ -5086,7 +6226,7 @@
       </w:rPr>
     </w:lvl>
   </w:abstractNum>
-  <w:abstractNum w:abstractNumId="23">
+  <w:abstractNum w:abstractNumId="24">
     <w:nsid w:val="492B3141"/>
     <w:multiLevelType w:val="hybridMultilevel"/>
     <w:tmpl w:val="8A289BC8"/>
@@ -5175,7 +6315,7 @@
       </w:pPr>
     </w:lvl>
   </w:abstractNum>
-  <w:abstractNum w:abstractNumId="24">
+  <w:abstractNum w:abstractNumId="25">
     <w:nsid w:val="4A810647"/>
     <w:multiLevelType w:val="hybridMultilevel"/>
     <w:tmpl w:val="0B90DE66"/>
@@ -5264,7 +6404,7 @@
       </w:pPr>
     </w:lvl>
   </w:abstractNum>
-  <w:abstractNum w:abstractNumId="25">
+  <w:abstractNum w:abstractNumId="26">
     <w:nsid w:val="4BF8301A"/>
     <w:multiLevelType w:val="hybridMultilevel"/>
     <w:tmpl w:val="53F406F0"/>
@@ -5377,7 +6517,7 @@
       </w:rPr>
     </w:lvl>
   </w:abstractNum>
-  <w:abstractNum w:abstractNumId="26">
+  <w:abstractNum w:abstractNumId="27">
     <w:nsid w:val="4E124AE7"/>
     <w:multiLevelType w:val="hybridMultilevel"/>
     <w:tmpl w:val="87D43470"/>
@@ -5463,7 +6603,7 @@
       </w:pPr>
     </w:lvl>
   </w:abstractNum>
-  <w:abstractNum w:abstractNumId="27">
+  <w:abstractNum w:abstractNumId="28">
     <w:nsid w:val="4E4D354A"/>
     <w:multiLevelType w:val="hybridMultilevel"/>
     <w:tmpl w:val="3C006064"/>
@@ -5549,7 +6689,7 @@
       </w:pPr>
     </w:lvl>
   </w:abstractNum>
-  <w:abstractNum w:abstractNumId="28">
+  <w:abstractNum w:abstractNumId="29">
     <w:nsid w:val="518939C6"/>
     <w:multiLevelType w:val="hybridMultilevel"/>
     <w:tmpl w:val="61EE46F0"/>
@@ -5662,7 +6802,7 @@
       </w:rPr>
     </w:lvl>
   </w:abstractNum>
-  <w:abstractNum w:abstractNumId="29">
+  <w:abstractNum w:abstractNumId="30">
     <w:nsid w:val="521F2D84"/>
     <w:multiLevelType w:val="hybridMultilevel"/>
     <w:tmpl w:val="C88ACFDA"/>
@@ -5751,7 +6891,7 @@
       </w:pPr>
     </w:lvl>
   </w:abstractNum>
-  <w:abstractNum w:abstractNumId="30">
+  <w:abstractNum w:abstractNumId="31">
     <w:nsid w:val="5B225FF0"/>
     <w:multiLevelType w:val="hybridMultilevel"/>
     <w:tmpl w:val="75E41E98"/>
@@ -5864,7 +7004,7 @@
       </w:rPr>
     </w:lvl>
   </w:abstractNum>
-  <w:abstractNum w:abstractNumId="31">
+  <w:abstractNum w:abstractNumId="32">
     <w:nsid w:val="6BDB6E30"/>
     <w:multiLevelType w:val="hybridMultilevel"/>
     <w:tmpl w:val="DC44B3CA"/>
@@ -5953,7 +7093,7 @@
       </w:pPr>
     </w:lvl>
   </w:abstractNum>
-  <w:abstractNum w:abstractNumId="32">
+  <w:abstractNum w:abstractNumId="33">
     <w:nsid w:val="6E0E68AE"/>
     <w:multiLevelType w:val="hybridMultilevel"/>
     <w:tmpl w:val="5492E6D6"/>
@@ -6042,7 +7182,7 @@
       </w:pPr>
     </w:lvl>
   </w:abstractNum>
-  <w:abstractNum w:abstractNumId="33">
+  <w:abstractNum w:abstractNumId="34">
     <w:nsid w:val="727717EF"/>
     <w:multiLevelType w:val="hybridMultilevel"/>
     <w:tmpl w:val="AEC8D6C0"/>
@@ -6131,7 +7271,7 @@
       </w:pPr>
     </w:lvl>
   </w:abstractNum>
-  <w:abstractNum w:abstractNumId="34">
+  <w:abstractNum w:abstractNumId="35">
     <w:nsid w:val="76462526"/>
     <w:multiLevelType w:val="hybridMultilevel"/>
     <w:tmpl w:val="94F4CA5A"/>
@@ -6220,7 +7360,7 @@
       </w:pPr>
     </w:lvl>
   </w:abstractNum>
-  <w:abstractNum w:abstractNumId="35">
+  <w:abstractNum w:abstractNumId="36">
     <w:nsid w:val="77C5180D"/>
     <w:multiLevelType w:val="hybridMultilevel"/>
     <w:tmpl w:val="F1306B58"/>
@@ -6309,7 +7449,7 @@
       </w:pPr>
     </w:lvl>
   </w:abstractNum>
-  <w:abstractNum w:abstractNumId="36">
+  <w:abstractNum w:abstractNumId="37">
     <w:nsid w:val="79934B27"/>
     <w:multiLevelType w:val="hybridMultilevel"/>
     <w:tmpl w:val="99B8C6C6"/>
@@ -6398,7 +7538,7 @@
       </w:pPr>
     </w:lvl>
   </w:abstractNum>
-  <w:abstractNum w:abstractNumId="37">
+  <w:abstractNum w:abstractNumId="38">
     <w:nsid w:val="7A944B77"/>
     <w:multiLevelType w:val="hybridMultilevel"/>
     <w:tmpl w:val="A568FDF8"/>
@@ -6487,7 +7627,7 @@
       </w:pPr>
     </w:lvl>
   </w:abstractNum>
-  <w:abstractNum w:abstractNumId="38">
+  <w:abstractNum w:abstractNumId="39">
     <w:nsid w:val="7BAB1208"/>
     <w:multiLevelType w:val="hybridMultilevel"/>
     <w:tmpl w:val="C694BEEE"/>
@@ -6573,7 +7713,7 @@
       </w:pPr>
     </w:lvl>
   </w:abstractNum>
-  <w:abstractNum w:abstractNumId="39">
+  <w:abstractNum w:abstractNumId="40">
     <w:nsid w:val="7E736299"/>
     <w:multiLevelType w:val="hybridMultilevel"/>
     <w:tmpl w:val="715EA760"/>
@@ -6659,7 +7799,120 @@
       </w:pPr>
     </w:lvl>
   </w:abstractNum>
-  <w:abstractNum w:abstractNumId="40">
+  <w:abstractNum w:abstractNumId="41">
+    <w:nsid w:val="7EA26EDA"/>
+    <w:multiLevelType w:val="hybridMultilevel"/>
+    <w:tmpl w:val="6BFC2C94"/>
+    <w:lvl w:ilvl="0" w:tplc="042A0001">
+      <w:start w:val="1"/>
+      <w:numFmt w:val="bullet"/>
+      <w:lvlText w:val=""/>
+      <w:lvlJc w:val="left"/>
+      <w:pPr>
+        <w:ind w:left="1080" w:hanging="360"/>
+      </w:pPr>
+      <w:rPr>
+        <w:rFonts w:ascii="Symbol" w:hAnsi="Symbol" w:hint="default"/>
+      </w:rPr>
+    </w:lvl>
+    <w:lvl w:ilvl="1" w:tplc="042A0003" w:tentative="1">
+      <w:start w:val="1"/>
+      <w:numFmt w:val="bullet"/>
+      <w:lvlText w:val="o"/>
+      <w:lvlJc w:val="left"/>
+      <w:pPr>
+        <w:ind w:left="1800" w:hanging="360"/>
+      </w:pPr>
+      <w:rPr>
+        <w:rFonts w:ascii="Courier New" w:hAnsi="Courier New" w:cs="Courier New" w:hint="default"/>
+      </w:rPr>
+    </w:lvl>
+    <w:lvl w:ilvl="2" w:tplc="042A0005" w:tentative="1">
+      <w:start w:val="1"/>
+      <w:numFmt w:val="bullet"/>
+      <w:lvlText w:val=""/>
+      <w:lvlJc w:val="left"/>
+      <w:pPr>
+        <w:ind w:left="2520" w:hanging="360"/>
+      </w:pPr>
+      <w:rPr>
+        <w:rFonts w:ascii="Wingdings" w:hAnsi="Wingdings" w:hint="default"/>
+      </w:rPr>
+    </w:lvl>
+    <w:lvl w:ilvl="3" w:tplc="042A0001" w:tentative="1">
+      <w:start w:val="1"/>
+      <w:numFmt w:val="bullet"/>
+      <w:lvlText w:val=""/>
+      <w:lvlJc w:val="left"/>
+      <w:pPr>
+        <w:ind w:left="3240" w:hanging="360"/>
+      </w:pPr>
+      <w:rPr>
+        <w:rFonts w:ascii="Symbol" w:hAnsi="Symbol" w:hint="default"/>
+      </w:rPr>
+    </w:lvl>
+    <w:lvl w:ilvl="4" w:tplc="042A0003" w:tentative="1">
+      <w:start w:val="1"/>
+      <w:numFmt w:val="bullet"/>
+      <w:lvlText w:val="o"/>
+      <w:lvlJc w:val="left"/>
+      <w:pPr>
+        <w:ind w:left="3960" w:hanging="360"/>
+      </w:pPr>
+      <w:rPr>
+        <w:rFonts w:ascii="Courier New" w:hAnsi="Courier New" w:cs="Courier New" w:hint="default"/>
+      </w:rPr>
+    </w:lvl>
+    <w:lvl w:ilvl="5" w:tplc="042A0005" w:tentative="1">
+      <w:start w:val="1"/>
+      <w:numFmt w:val="bullet"/>
+      <w:lvlText w:val=""/>
+      <w:lvlJc w:val="left"/>
+      <w:pPr>
+        <w:ind w:left="4680" w:hanging="360"/>
+      </w:pPr>
+      <w:rPr>
+        <w:rFonts w:ascii="Wingdings" w:hAnsi="Wingdings" w:hint="default"/>
+      </w:rPr>
+    </w:lvl>
+    <w:lvl w:ilvl="6" w:tplc="042A0001" w:tentative="1">
+      <w:start w:val="1"/>
+      <w:numFmt w:val="bullet"/>
+      <w:lvlText w:val=""/>
+      <w:lvlJc w:val="left"/>
+      <w:pPr>
+        <w:ind w:left="5400" w:hanging="360"/>
+      </w:pPr>
+      <w:rPr>
+        <w:rFonts w:ascii="Symbol" w:hAnsi="Symbol" w:hint="default"/>
+      </w:rPr>
+    </w:lvl>
+    <w:lvl w:ilvl="7" w:tplc="042A0003" w:tentative="1">
+      <w:start w:val="1"/>
+      <w:numFmt w:val="bullet"/>
+      <w:lvlText w:val="o"/>
+      <w:lvlJc w:val="left"/>
+      <w:pPr>
+        <w:ind w:left="6120" w:hanging="360"/>
+      </w:pPr>
+      <w:rPr>
+        <w:rFonts w:ascii="Courier New" w:hAnsi="Courier New" w:cs="Courier New" w:hint="default"/>
+      </w:rPr>
+    </w:lvl>
+    <w:lvl w:ilvl="8" w:tplc="042A0005" w:tentative="1">
+      <w:start w:val="1"/>
+      <w:numFmt w:val="bullet"/>
+      <w:lvlText w:val=""/>
+      <w:lvlJc w:val="left"/>
+      <w:pPr>
+        <w:ind w:left="6840" w:hanging="360"/>
+      </w:pPr>
+      <w:rPr>
+        <w:rFonts w:ascii="Wingdings" w:hAnsi="Wingdings" w:hint="default"/>
+      </w:rPr>
+    </w:lvl>
+  </w:abstractNum>
+  <w:abstractNum w:abstractNumId="42">
     <w:nsid w:val="7EC52F34"/>
     <w:multiLevelType w:val="hybridMultilevel"/>
     <w:tmpl w:val="D20C9EBA"/>
@@ -6745,7 +7998,7 @@
       </w:pPr>
     </w:lvl>
   </w:abstractNum>
-  <w:abstractNum w:abstractNumId="41">
+  <w:abstractNum w:abstractNumId="43">
     <w:nsid w:val="7FC87D03"/>
     <w:multiLevelType w:val="hybridMultilevel"/>
     <w:tmpl w:val="50065876"/>
@@ -6832,7 +8085,7 @@
     </w:lvl>
   </w:abstractNum>
   <w:num w:numId="1">
-    <w:abstractNumId w:val="41"/>
+    <w:abstractNumId w:val="43"/>
   </w:num>
   <w:num w:numId="2">
     <w:abstractNumId w:val="5"/>
@@ -6841,28 +8094,28 @@
     <w:abstractNumId w:val="10"/>
   </w:num>
   <w:num w:numId="4">
-    <w:abstractNumId w:val="40"/>
+    <w:abstractNumId w:val="42"/>
   </w:num>
   <w:num w:numId="5">
     <w:abstractNumId w:val="11"/>
   </w:num>
   <w:num w:numId="6">
-    <w:abstractNumId w:val="39"/>
+    <w:abstractNumId w:val="40"/>
   </w:num>
   <w:num w:numId="7">
-    <w:abstractNumId w:val="27"/>
+    <w:abstractNumId w:val="28"/>
   </w:num>
   <w:num w:numId="8">
-    <w:abstractNumId w:val="19"/>
+    <w:abstractNumId w:val="20"/>
   </w:num>
   <w:num w:numId="9">
+    <w:abstractNumId w:val="22"/>
+  </w:num>
+  <w:num w:numId="10">
     <w:abstractNumId w:val="21"/>
   </w:num>
-  <w:num w:numId="10">
-    <w:abstractNumId w:val="20"/>
-  </w:num>
   <w:num w:numId="11">
-    <w:abstractNumId w:val="30"/>
+    <w:abstractNumId w:val="31"/>
   </w:num>
   <w:num w:numId="12">
     <w:abstractNumId w:val="16"/>
@@ -6877,28 +8130,28 @@
     <w:abstractNumId w:val="14"/>
   </w:num>
   <w:num w:numId="16">
-    <w:abstractNumId w:val="22"/>
+    <w:abstractNumId w:val="23"/>
   </w:num>
   <w:num w:numId="17">
-    <w:abstractNumId w:val="35"/>
+    <w:abstractNumId w:val="36"/>
   </w:num>
   <w:num w:numId="18">
+    <w:abstractNumId w:val="39"/>
+  </w:num>
+  <w:num w:numId="19">
     <w:abstractNumId w:val="38"/>
   </w:num>
-  <w:num w:numId="19">
+  <w:num w:numId="20">
     <w:abstractNumId w:val="37"/>
   </w:num>
-  <w:num w:numId="20">
-    <w:abstractNumId w:val="36"/>
-  </w:num>
   <w:num w:numId="21">
-    <w:abstractNumId w:val="31"/>
+    <w:abstractNumId w:val="32"/>
   </w:num>
   <w:num w:numId="22">
-    <w:abstractNumId w:val="17"/>
+    <w:abstractNumId w:val="18"/>
   </w:num>
   <w:num w:numId="23">
-    <w:abstractNumId w:val="23"/>
+    <w:abstractNumId w:val="24"/>
   </w:num>
   <w:num w:numId="24">
     <w:abstractNumId w:val="8"/>
@@ -6910,16 +8163,16 @@
     <w:abstractNumId w:val="2"/>
   </w:num>
   <w:num w:numId="27">
-    <w:abstractNumId w:val="25"/>
+    <w:abstractNumId w:val="26"/>
   </w:num>
   <w:num w:numId="28">
     <w:abstractNumId w:val="13"/>
   </w:num>
   <w:num w:numId="29">
-    <w:abstractNumId w:val="28"/>
+    <w:abstractNumId w:val="29"/>
   </w:num>
   <w:num w:numId="30">
-    <w:abstractNumId w:val="32"/>
+    <w:abstractNumId w:val="33"/>
   </w:num>
   <w:num w:numId="31">
     <w:abstractNumId w:val="15"/>
@@ -6928,40 +8181,46 @@
     <w:abstractNumId w:val="9"/>
   </w:num>
   <w:num w:numId="33">
-    <w:abstractNumId w:val="18"/>
+    <w:abstractNumId w:val="19"/>
   </w:num>
   <w:num w:numId="34">
-    <w:abstractNumId w:val="33"/>
+    <w:abstractNumId w:val="34"/>
   </w:num>
   <w:num w:numId="35">
     <w:abstractNumId w:val="7"/>
   </w:num>
   <w:num w:numId="36">
-    <w:abstractNumId w:val="29"/>
+    <w:abstractNumId w:val="30"/>
   </w:num>
   <w:num w:numId="37">
     <w:abstractNumId w:val="6"/>
   </w:num>
   <w:num w:numId="38">
-    <w:abstractNumId w:val="34"/>
+    <w:abstractNumId w:val="35"/>
   </w:num>
   <w:num w:numId="39">
-    <w:abstractNumId w:val="24"/>
+    <w:abstractNumId w:val="25"/>
   </w:num>
   <w:num w:numId="40">
     <w:abstractNumId w:val="3"/>
   </w:num>
   <w:num w:numId="41">
-    <w:abstractNumId w:val="26"/>
+    <w:abstractNumId w:val="27"/>
   </w:num>
   <w:num w:numId="42">
     <w:abstractNumId w:val="4"/>
+  </w:num>
+  <w:num w:numId="43">
+    <w:abstractNumId w:val="17"/>
+  </w:num>
+  <w:num w:numId="44">
+    <w:abstractNumId w:val="41"/>
   </w:num>
 </w:numbering>
 </file>
 
 <file path=word/styles.xml><?xml version="1.0" encoding="utf-8"?>
-<w:styles xmlns:mc="http://schemas.openxmlformats.org/markup-compatibility/2006" xmlns:r="http://schemas.openxmlformats.org/officeDocument/2006/relationships" xmlns:w="http://schemas.openxmlformats.org/wordprocessingml/2006/main" xmlns:w14="http://schemas.microsoft.com/office/word/2010/wordml" mc:Ignorable="w14">
+<w:styles xmlns:r="http://schemas.openxmlformats.org/officeDocument/2006/relationships" xmlns:w="http://schemas.openxmlformats.org/wordprocessingml/2006/main">
   <w:docDefaults>
     <w:rPrDefault>
       <w:rPr>
@@ -7119,6 +8378,7 @@
   <w:style w:type="paragraph" w:default="1" w:styleId="Normal">
     <w:name w:val="Normal"/>
     <w:qFormat/>
+    <w:rsid w:val="00BD3904"/>
   </w:style>
   <w:style w:type="paragraph" w:styleId="Heading1">
     <w:name w:val="heading 1"/>
@@ -7200,6 +8460,7 @@
     <w:uiPriority w:val="99"/>
     <w:semiHidden/>
     <w:unhideWhenUsed/>
+    <w:qFormat/>
     <w:tblPr>
       <w:tblInd w:w="0" w:type="dxa"/>
       <w:tblCellMar>
@@ -7453,6 +8714,36 @@
         <w:right w:w="108" w:type="dxa"/>
       </w:tblCellMar>
     </w:tblPr>
+  </w:style>
+  <w:style w:type="paragraph" w:styleId="BalloonText">
+    <w:name w:val="Balloon Text"/>
+    <w:basedOn w:val="Normal"/>
+    <w:link w:val="BalloonTextChar"/>
+    <w:uiPriority w:val="99"/>
+    <w:semiHidden/>
+    <w:unhideWhenUsed/>
+    <w:rsid w:val="00BB16E5"/>
+    <w:pPr>
+      <w:spacing w:after="0" w:line="240" w:lineRule="auto"/>
+    </w:pPr>
+    <w:rPr>
+      <w:rFonts w:ascii="Tahoma" w:hAnsi="Tahoma" w:cs="Tahoma"/>
+      <w:sz w:val="16"/>
+      <w:szCs w:val="16"/>
+    </w:rPr>
+  </w:style>
+  <w:style w:type="character" w:customStyle="1" w:styleId="BalloonTextChar">
+    <w:name w:val="Balloon Text Char"/>
+    <w:basedOn w:val="DefaultParagraphFont"/>
+    <w:link w:val="BalloonText"/>
+    <w:uiPriority w:val="99"/>
+    <w:semiHidden/>
+    <w:rsid w:val="00BB16E5"/>
+    <w:rPr>
+      <w:rFonts w:ascii="Tahoma" w:hAnsi="Tahoma" w:cs="Tahoma"/>
+      <w:sz w:val="16"/>
+      <w:szCs w:val="16"/>
+    </w:rPr>
   </w:style>
 </w:styles>
 </file>

</xml_diff>

<commit_message>
Bổ sung báo cáo , code sign up App
</commit_message>
<xml_diff>
--- a/BaoCao.docx
+++ b/BaoCao.docx
@@ -1,17 +1,27 @@
 
 <file path=word/document.xml><?xml version="1.0" encoding="utf-8"?>
-<w:document xmlns:ve="http://schemas.openxmlformats.org/markup-compatibility/2006" xmlns:o="urn:schemas-microsoft-com:office:office" xmlns:r="http://schemas.openxmlformats.org/officeDocument/2006/relationships" xmlns:m="http://schemas.openxmlformats.org/officeDocument/2006/math" xmlns:v="urn:schemas-microsoft-com:vml" xmlns:wp="http://schemas.openxmlformats.org/drawingml/2006/wordprocessingDrawing" xmlns:w10="urn:schemas-microsoft-com:office:word" xmlns:w="http://schemas.openxmlformats.org/wordprocessingml/2006/main" xmlns:wne="http://schemas.microsoft.com/office/word/2006/wordml">
+<w:document xmlns:wpc="http://schemas.microsoft.com/office/word/2010/wordprocessingCanvas" xmlns:mc="http://schemas.openxmlformats.org/markup-compatibility/2006" xmlns:o="urn:schemas-microsoft-com:office:office" xmlns:r="http://schemas.openxmlformats.org/officeDocument/2006/relationships" xmlns:m="http://schemas.openxmlformats.org/officeDocument/2006/math" xmlns:v="urn:schemas-microsoft-com:vml" xmlns:wp14="http://schemas.microsoft.com/office/word/2010/wordprocessingDrawing" xmlns:wp="http://schemas.openxmlformats.org/drawingml/2006/wordprocessingDrawing" xmlns:w10="urn:schemas-microsoft-com:office:word" xmlns:w="http://schemas.openxmlformats.org/wordprocessingml/2006/main" xmlns:w14="http://schemas.microsoft.com/office/word/2010/wordml" xmlns:w15="http://schemas.microsoft.com/office/word/2012/wordml" xmlns:wpg="http://schemas.microsoft.com/office/word/2010/wordprocessingGroup" xmlns:wpi="http://schemas.microsoft.com/office/word/2010/wordprocessingInk" xmlns:wne="http://schemas.microsoft.com/office/word/2006/wordml" xmlns:wps="http://schemas.microsoft.com/office/word/2010/wordprocessingShape" mc:Ignorable="w14 w15 wp14">
   <w:body>
     <w:p>
       <w:pPr>
         <w:pStyle w:val="Heading1"/>
+        <w:jc w:val="center"/>
         <w:rPr>
           <w:rFonts w:ascii="Times New Roman" w:hAnsi="Times New Roman" w:cs="Times New Roman"/>
           <w:sz w:val="32"/>
           <w:szCs w:val="32"/>
         </w:rPr>
       </w:pPr>
-    </w:p>
+      <w:r>
+        <w:rPr>
+          <w:rFonts w:ascii="Times New Roman" w:hAnsi="Times New Roman" w:cs="Times New Roman"/>
+          <w:sz w:val="32"/>
+          <w:szCs w:val="32"/>
+        </w:rPr>
+        <w:t>BÁO CÁO BÀI TẬP NHÓM</w:t>
+      </w:r>
+    </w:p>
+    <w:p/>
     <w:p>
       <w:pPr>
         <w:pStyle w:val="Heading1"/>
@@ -34,22 +44,22 @@
         <w:t>Các thành viên trong nhóm</w:t>
       </w:r>
     </w:p>
-    <w:p>
-      <w:bookmarkStart w:id="0" w:name="_GoBack"/>
-      <w:bookmarkEnd w:id="0"/>
-    </w:p>
+    <w:p/>
     <w:tbl>
       <w:tblPr>
         <w:tblStyle w:val="TableGrid"/>
-        <w:tblpPr w:leftFromText="180" w:rightFromText="180" w:vertAnchor="page" w:horzAnchor="page" w:tblpX="4003" w:tblpY="4591"/>
         <w:tblW w:w="0" w:type="auto"/>
-        <w:tblLook w:val="04A0"/>
+        <w:jc w:val="center"/>
+        <w:tblLook w:val="04A0" w:firstRow="1" w:lastRow="0" w:firstColumn="1" w:lastColumn="0" w:noHBand="0" w:noVBand="1"/>
       </w:tblPr>
       <w:tblGrid>
         <w:gridCol w:w="2808"/>
         <w:gridCol w:w="2250"/>
       </w:tblGrid>
       <w:tr>
+        <w:trPr>
+          <w:jc w:val="center"/>
+        </w:trPr>
         <w:tc>
           <w:tcPr>
             <w:tcW w:w="2808" w:type="dxa"/>
@@ -104,6 +114,9 @@
         </w:tc>
       </w:tr>
       <w:tr>
+        <w:trPr>
+          <w:jc w:val="center"/>
+        </w:trPr>
         <w:tc>
           <w:tcPr>
             <w:tcW w:w="2808" w:type="dxa"/>
@@ -154,6 +167,9 @@
         </w:tc>
       </w:tr>
       <w:tr>
+        <w:trPr>
+          <w:jc w:val="center"/>
+        </w:trPr>
         <w:tc>
           <w:tcPr>
             <w:tcW w:w="2808" w:type="dxa"/>
@@ -203,7 +219,135 @@
           </w:p>
         </w:tc>
       </w:tr>
+      <w:tr>
+        <w:trPr>
+          <w:jc w:val="center"/>
+        </w:trPr>
+        <w:tc>
+          <w:tcPr>
+            <w:tcW w:w="2808" w:type="dxa"/>
+            <w:shd w:val="clear" w:color="auto" w:fill="FFFFFF" w:themeFill="background1"/>
+          </w:tcPr>
+          <w:p>
+            <w:pPr>
+              <w:jc w:val="center"/>
+              <w:rPr>
+                <w:rFonts w:ascii="Times New Roman" w:hAnsi="Times New Roman" w:cs="Times New Roman"/>
+                <w:sz w:val="26"/>
+                <w:szCs w:val="26"/>
+              </w:rPr>
+            </w:pPr>
+            <w:r>
+              <w:rPr>
+                <w:rFonts w:ascii="Times New Roman" w:hAnsi="Times New Roman" w:cs="Times New Roman"/>
+                <w:sz w:val="26"/>
+                <w:szCs w:val="26"/>
+              </w:rPr>
+              <w:t>Vũ Văn Đạt</w:t>
+            </w:r>
+          </w:p>
+        </w:tc>
+        <w:tc>
+          <w:tcPr>
+            <w:tcW w:w="2250" w:type="dxa"/>
+            <w:shd w:val="clear" w:color="auto" w:fill="FFFFFF" w:themeFill="background1"/>
+          </w:tcPr>
+          <w:p>
+            <w:pPr>
+              <w:jc w:val="center"/>
+              <w:rPr>
+                <w:rFonts w:ascii="Times New Roman" w:hAnsi="Times New Roman" w:cs="Times New Roman"/>
+                <w:sz w:val="26"/>
+                <w:szCs w:val="26"/>
+              </w:rPr>
+            </w:pPr>
+            <w:r>
+              <w:rPr>
+                <w:rFonts w:ascii="Times New Roman" w:hAnsi="Times New Roman" w:cs="Times New Roman"/>
+                <w:sz w:val="26"/>
+                <w:szCs w:val="26"/>
+              </w:rPr>
+              <w:t>12020084</w:t>
+            </w:r>
+          </w:p>
+        </w:tc>
+      </w:tr>
+      <w:tr>
+        <w:trPr>
+          <w:jc w:val="center"/>
+        </w:trPr>
+        <w:tc>
+          <w:tcPr>
+            <w:tcW w:w="2808" w:type="dxa"/>
+            <w:shd w:val="clear" w:color="auto" w:fill="FFFFFF" w:themeFill="background1"/>
+          </w:tcPr>
+          <w:p>
+            <w:pPr>
+              <w:jc w:val="center"/>
+              <w:rPr>
+                <w:rFonts w:ascii="Times New Roman" w:hAnsi="Times New Roman" w:cs="Times New Roman"/>
+                <w:sz w:val="26"/>
+                <w:szCs w:val="26"/>
+              </w:rPr>
+            </w:pPr>
+          </w:p>
+        </w:tc>
+        <w:tc>
+          <w:tcPr>
+            <w:tcW w:w="2250" w:type="dxa"/>
+            <w:shd w:val="clear" w:color="auto" w:fill="FFFFFF" w:themeFill="background1"/>
+          </w:tcPr>
+          <w:p>
+            <w:pPr>
+              <w:jc w:val="center"/>
+              <w:rPr>
+                <w:rFonts w:ascii="Times New Roman" w:hAnsi="Times New Roman" w:cs="Times New Roman"/>
+                <w:sz w:val="26"/>
+                <w:szCs w:val="26"/>
+              </w:rPr>
+            </w:pPr>
+          </w:p>
+        </w:tc>
+      </w:tr>
+      <w:tr>
+        <w:trPr>
+          <w:jc w:val="center"/>
+        </w:trPr>
+        <w:tc>
+          <w:tcPr>
+            <w:tcW w:w="2808" w:type="dxa"/>
+            <w:shd w:val="clear" w:color="auto" w:fill="FFFFFF" w:themeFill="background1"/>
+          </w:tcPr>
+          <w:p>
+            <w:pPr>
+              <w:jc w:val="center"/>
+              <w:rPr>
+                <w:rFonts w:ascii="Times New Roman" w:hAnsi="Times New Roman" w:cs="Times New Roman"/>
+                <w:sz w:val="26"/>
+                <w:szCs w:val="26"/>
+              </w:rPr>
+            </w:pPr>
+          </w:p>
+        </w:tc>
+        <w:tc>
+          <w:tcPr>
+            <w:tcW w:w="2250" w:type="dxa"/>
+            <w:shd w:val="clear" w:color="auto" w:fill="FFFFFF" w:themeFill="background1"/>
+          </w:tcPr>
+          <w:p>
+            <w:pPr>
+              <w:jc w:val="center"/>
+              <w:rPr>
+                <w:rFonts w:ascii="Times New Roman" w:hAnsi="Times New Roman" w:cs="Times New Roman"/>
+                <w:sz w:val="26"/>
+                <w:szCs w:val="26"/>
+              </w:rPr>
+            </w:pPr>
+          </w:p>
+        </w:tc>
+      </w:tr>
     </w:tbl>
+    <w:p/>
     <w:p>
       <w:pPr>
         <w:pStyle w:val="Heading1"/>
@@ -540,6 +684,7 @@
           <w:sz w:val="26"/>
           <w:szCs w:val="26"/>
         </w:rPr>
+        <w:lastRenderedPageBreak/>
         <w:t xml:space="preserve">Tốt cho việc phát triển các ứng dụng nhanh, làm dễ dàng cho </w:t>
       </w:r>
       <w:r>
@@ -586,7 +731,6 @@
           <w:sz w:val="26"/>
           <w:szCs w:val="26"/>
         </w:rPr>
-        <w:lastRenderedPageBreak/>
         <w:t>Code Ruby rất dễ đọc và tự bản thân code có thể làm tài liệu. Điều này làm t</w:t>
       </w:r>
       <w:r>
@@ -1097,7 +1241,7 @@
           <w:noProof/>
           <w:sz w:val="26"/>
           <w:szCs w:val="26"/>
-          <w:lang w:val="vi-VN" w:eastAsia="vi-VN"/>
+          <w:lang w:val="en-GB" w:eastAsia="en-GB"/>
         </w:rPr>
         <w:lastRenderedPageBreak/>
         <w:drawing>
@@ -1220,7 +1364,7 @@
           <w:noProof/>
           <w:sz w:val="26"/>
           <w:szCs w:val="26"/>
-          <w:lang w:val="vi-VN" w:eastAsia="vi-VN"/>
+          <w:lang w:val="en-GB" w:eastAsia="en-GB"/>
         </w:rPr>
         <w:drawing>
           <wp:inline distT="0" distB="0" distL="0" distR="0">
@@ -1348,7 +1492,7 @@
           <w:noProof/>
           <w:sz w:val="26"/>
           <w:szCs w:val="26"/>
-          <w:lang w:val="vi-VN" w:eastAsia="vi-VN"/>
+          <w:lang w:val="en-GB" w:eastAsia="en-GB"/>
         </w:rPr>
         <w:drawing>
           <wp:inline distT="0" distB="0" distL="0" distR="0">
@@ -1565,7 +1709,7 @@
           <w:noProof/>
           <w:sz w:val="26"/>
           <w:szCs w:val="26"/>
-          <w:lang w:val="vi-VN" w:eastAsia="vi-VN"/>
+          <w:lang w:val="en-GB" w:eastAsia="en-GB"/>
         </w:rPr>
         <w:drawing>
           <wp:inline distT="0" distB="0" distL="0" distR="0">
@@ -1704,7 +1848,7 @@
           <w:noProof/>
           <w:sz w:val="26"/>
           <w:szCs w:val="26"/>
-          <w:lang w:val="vi-VN" w:eastAsia="vi-VN"/>
+          <w:lang w:val="en-GB" w:eastAsia="en-GB"/>
         </w:rPr>
         <w:lastRenderedPageBreak/>
         <w:drawing>
@@ -1831,7 +1975,7 @@
           <w:noProof/>
           <w:sz w:val="26"/>
           <w:szCs w:val="26"/>
-          <w:lang w:val="vi-VN" w:eastAsia="vi-VN"/>
+          <w:lang w:val="en-GB" w:eastAsia="en-GB"/>
         </w:rPr>
         <w:drawing>
           <wp:inline distT="0" distB="0" distL="0" distR="0">
@@ -2130,7 +2274,7 @@
             <v:path o:extrusionok="f" gradientshapeok="t" o:connecttype="rect"/>
             <o:lock v:ext="edit" aspectratio="t"/>
           </v:shapetype>
-          <v:shape id="_x0000_i1025" type="#_x0000_t75" style="width:455.15pt;height:184.7pt">
+          <v:shape id="_x0000_i1025" type="#_x0000_t75" style="width:455.25pt;height:184.5pt">
             <v:imagedata r:id="rId19" o:title="mvc"/>
           </v:shape>
         </w:pict>
@@ -2261,7 +2405,7 @@
           <w:szCs w:val="26"/>
         </w:rPr>
         <w:pict>
-          <v:shape id="_x0000_i1026" type="#_x0000_t75" style="width:433.9pt;height:204.1pt">
+          <v:shape id="_x0000_i1026" type="#_x0000_t75" style="width:433.5pt;height:204pt">
             <v:imagedata r:id="rId20" o:title="Capture"/>
           </v:shape>
         </w:pict>
@@ -3429,41 +3573,1392 @@
     </w:p>
     <w:p>
       <w:pPr>
-        <w:pStyle w:val="Heading3"/>
+        <w:pStyle w:val="ListParagraph"/>
+        <w:numPr>
+          <w:ilvl w:val="1"/>
+          <w:numId w:val="35"/>
+        </w:numPr>
+        <w:rPr>
+          <w:rFonts w:asciiTheme="majorHAnsi" w:hAnsiTheme="majorHAnsi" w:cstheme="majorHAnsi"/>
+          <w:b/>
+          <w:color w:val="4F81BD" w:themeColor="accent1"/>
+          <w:sz w:val="26"/>
+          <w:szCs w:val="26"/>
+        </w:rPr>
+      </w:pPr>
+      <w:r>
+        <w:rPr>
+          <w:rFonts w:asciiTheme="majorHAnsi" w:hAnsiTheme="majorHAnsi" w:cstheme="majorHAnsi"/>
+          <w:b/>
+          <w:color w:val="4F81BD" w:themeColor="accent1"/>
+          <w:sz w:val="26"/>
+          <w:szCs w:val="26"/>
+        </w:rPr>
+        <w:t xml:space="preserve">Xây dựng mô hình dữ liệu </w:t>
+      </w:r>
+      <w:r>
+        <w:rPr>
+          <w:rFonts w:asciiTheme="majorHAnsi" w:hAnsiTheme="majorHAnsi" w:cstheme="majorHAnsi"/>
+          <w:b/>
+          <w:color w:val="4F81BD" w:themeColor="accent1"/>
+          <w:sz w:val="26"/>
+          <w:szCs w:val="26"/>
+        </w:rPr>
+        <w:t xml:space="preserve">User </w:t>
+      </w:r>
+      <w:r>
+        <w:rPr>
+          <w:rFonts w:asciiTheme="majorHAnsi" w:hAnsiTheme="majorHAnsi" w:cstheme="majorHAnsi"/>
+          <w:b/>
+          <w:color w:val="4F81BD" w:themeColor="accent1"/>
+          <w:sz w:val="26"/>
+          <w:szCs w:val="26"/>
+        </w:rPr>
+        <w:t>cho chức năng đăng ký</w:t>
+      </w:r>
+    </w:p>
+    <w:p>
+      <w:pPr>
+        <w:pStyle w:val="ListParagraph"/>
+        <w:ind w:left="1080"/>
+        <w:rPr>
+          <w:rFonts w:asciiTheme="majorHAnsi" w:hAnsiTheme="majorHAnsi" w:cstheme="majorHAnsi"/>
+          <w:b/>
+          <w:sz w:val="26"/>
+          <w:szCs w:val="26"/>
+        </w:rPr>
+      </w:pPr>
+    </w:p>
+    <w:p>
+      <w:pPr>
+        <w:pStyle w:val="ListParagraph"/>
         <w:numPr>
           <w:ilvl w:val="0"/>
-          <w:numId w:val="36"/>
+          <w:numId w:val="46"/>
         </w:numPr>
         <w:rPr>
-          <w:rFonts w:ascii="Times New Roman" w:hAnsi="Times New Roman" w:cs="Times New Roman"/>
-          <w:sz w:val="26"/>
-          <w:szCs w:val="26"/>
-        </w:rPr>
-      </w:pPr>
-      <w:r>
-        <w:rPr>
-          <w:rFonts w:ascii="Times New Roman" w:hAnsi="Times New Roman" w:cs="Times New Roman"/>
-          <w:sz w:val="26"/>
-          <w:szCs w:val="26"/>
-        </w:rPr>
-        <w:t>Code</w:t>
-      </w:r>
-    </w:p>
-    <w:p>
-      <w:pPr>
-        <w:pStyle w:val="Heading3"/>
+          <w:rFonts w:asciiTheme="majorHAnsi" w:hAnsiTheme="majorHAnsi" w:cstheme="majorHAnsi"/>
+          <w:sz w:val="26"/>
+          <w:szCs w:val="26"/>
+        </w:rPr>
+      </w:pPr>
+      <w:r>
+        <w:rPr>
+          <w:rFonts w:asciiTheme="majorHAnsi" w:hAnsiTheme="majorHAnsi" w:cstheme="majorHAnsi"/>
+          <w:sz w:val="26"/>
+          <w:szCs w:val="26"/>
+        </w:rPr>
+        <w:t xml:space="preserve">Mỗi người dùng có 1 định danh duy nhất được xác định bởi </w:t>
+      </w:r>
+      <w:r>
+        <w:rPr>
+          <w:rFonts w:asciiTheme="majorHAnsi" w:hAnsiTheme="majorHAnsi" w:cstheme="majorHAnsi"/>
+          <w:b/>
+          <w:sz w:val="26"/>
+          <w:szCs w:val="26"/>
+        </w:rPr>
+        <w:t>id</w:t>
+      </w:r>
+    </w:p>
+    <w:p>
+      <w:pPr>
+        <w:pStyle w:val="ListParagraph"/>
         <w:numPr>
           <w:ilvl w:val="0"/>
-          <w:numId w:val="37"/>
+          <w:numId w:val="46"/>
         </w:numPr>
-      </w:pPr>
-      <w:r>
-        <w:rPr>
-          <w:rFonts w:ascii="Times New Roman" w:hAnsi="Times New Roman" w:cs="Times New Roman"/>
-          <w:sz w:val="26"/>
-          <w:szCs w:val="26"/>
-        </w:rPr>
-        <w:t>Giao diện</w:t>
+        <w:rPr>
+          <w:rFonts w:asciiTheme="majorHAnsi" w:hAnsiTheme="majorHAnsi" w:cstheme="majorHAnsi"/>
+          <w:sz w:val="26"/>
+          <w:szCs w:val="26"/>
+        </w:rPr>
+      </w:pPr>
+      <w:r>
+        <w:rPr>
+          <w:rFonts w:asciiTheme="majorHAnsi" w:hAnsiTheme="majorHAnsi" w:cstheme="majorHAnsi"/>
+          <w:sz w:val="26"/>
+          <w:szCs w:val="26"/>
+        </w:rPr>
+        <w:t xml:space="preserve">Một tên gọi </w:t>
+      </w:r>
+      <w:r>
+        <w:rPr>
+          <w:rFonts w:asciiTheme="majorHAnsi" w:hAnsiTheme="majorHAnsi" w:cstheme="majorHAnsi"/>
+          <w:b/>
+          <w:sz w:val="26"/>
+          <w:szCs w:val="26"/>
+        </w:rPr>
+        <w:t xml:space="preserve">Name </w:t>
+      </w:r>
+      <w:r>
+        <w:rPr>
+          <w:rFonts w:asciiTheme="majorHAnsi" w:hAnsiTheme="majorHAnsi" w:cstheme="majorHAnsi"/>
+          <w:sz w:val="26"/>
+          <w:szCs w:val="26"/>
+        </w:rPr>
+        <w:t>(thuộc kiểu String)</w:t>
+      </w:r>
+    </w:p>
+    <w:p>
+      <w:pPr>
+        <w:pStyle w:val="ListParagraph"/>
+        <w:numPr>
+          <w:ilvl w:val="0"/>
+          <w:numId w:val="46"/>
+        </w:numPr>
+        <w:rPr>
+          <w:rFonts w:asciiTheme="majorHAnsi" w:hAnsiTheme="majorHAnsi" w:cstheme="majorHAnsi"/>
+          <w:sz w:val="26"/>
+          <w:szCs w:val="26"/>
+        </w:rPr>
+      </w:pPr>
+      <w:r>
+        <w:rPr>
+          <w:rFonts w:asciiTheme="majorHAnsi" w:hAnsiTheme="majorHAnsi" w:cstheme="majorHAnsi"/>
+          <w:sz w:val="26"/>
+          <w:szCs w:val="26"/>
+        </w:rPr>
+        <w:t xml:space="preserve">Một </w:t>
+      </w:r>
+      <w:r>
+        <w:rPr>
+          <w:rFonts w:asciiTheme="majorHAnsi" w:hAnsiTheme="majorHAnsi" w:cstheme="majorHAnsi"/>
+          <w:sz w:val="26"/>
+          <w:szCs w:val="26"/>
+        </w:rPr>
+        <w:t xml:space="preserve">địa chỉ </w:t>
+      </w:r>
+      <w:r>
+        <w:rPr>
+          <w:rFonts w:asciiTheme="majorHAnsi" w:hAnsiTheme="majorHAnsi" w:cstheme="majorHAnsi"/>
+          <w:sz w:val="26"/>
+          <w:szCs w:val="26"/>
+        </w:rPr>
+        <w:t>Email (thuộc kiểu String)</w:t>
+      </w:r>
+    </w:p>
+    <w:p>
+      <w:pPr>
+        <w:ind w:left="360"/>
+        <w:rPr>
+          <w:rFonts w:asciiTheme="majorHAnsi" w:hAnsiTheme="majorHAnsi" w:cstheme="majorHAnsi"/>
+          <w:sz w:val="26"/>
+          <w:szCs w:val="26"/>
+        </w:rPr>
+      </w:pPr>
+      <w:r>
+        <w:rPr>
+          <w:noProof/>
+        </w:rPr>
+        <w:pict>
+          <v:shapetype id="_x0000_t202" coordsize="21600,21600" o:spt="202" path="m,l,21600r21600,l21600,xe">
+            <v:stroke joinstyle="miter"/>
+            <v:path gradientshapeok="t" o:connecttype="rect"/>
+          </v:shapetype>
+          <v:shape id="_x0000_s1028" type="#_x0000_t202" style="position:absolute;left:0;text-align:left;margin-left:143.25pt;margin-top:115.9pt;width:2in;height:.05pt;z-index:251660288;mso-position-horizontal-relative:text;mso-position-vertical-relative:text" stroked="f">
+            <v:textbox style="mso-fit-shape-to-text:t" inset="0,0,0,0">
+              <w:txbxContent>
+                <w:p>
+                  <w:pPr>
+                    <w:pStyle w:val="Caption"/>
+                    <w:rPr>
+                      <w:noProof/>
+                    </w:rPr>
+                  </w:pPr>
+                  <w:r>
+                    <w:t xml:space="preserve">Figure </w:t>
+                  </w:r>
+                  <w:r>
+                    <w:fldChar w:fldCharType="begin"/>
+                  </w:r>
+                  <w:r>
+                    <w:instrText xml:space="preserve"> SEQ Figure \* ARABIC </w:instrText>
+                  </w:r>
+                  <w:r>
+                    <w:fldChar w:fldCharType="separate"/>
+                  </w:r>
+                  <w:r>
+                    <w:rPr>
+                      <w:noProof/>
+                    </w:rPr>
+                    <w:t>1</w:t>
+                  </w:r>
+                  <w:r>
+                    <w:rPr>
+                      <w:noProof/>
+                    </w:rPr>
+                    <w:fldChar w:fldCharType="end"/>
+                  </w:r>
+                  <w:r>
+                    <w:t>.</w:t>
+                  </w:r>
+                  <w:r>
+                    <w:t>The data model for users.</w:t>
+                  </w:r>
+                </w:p>
+              </w:txbxContent>
+            </v:textbox>
+            <w10:wrap type="topAndBottom"/>
+          </v:shape>
+        </w:pict>
+      </w:r>
+      <w:r>
+        <w:rPr>
+          <w:noProof/>
+          <w:lang w:val="en-GB" w:eastAsia="en-GB"/>
+        </w:rPr>
+        <w:drawing>
+          <wp:anchor distT="0" distB="0" distL="114300" distR="114300" simplePos="0" relativeHeight="251618816" behindDoc="0" locked="0" layoutInCell="1" allowOverlap="1" wp14:anchorId="1B8270A1" wp14:editId="76278D8D">
+            <wp:simplePos x="0" y="0"/>
+            <wp:positionH relativeFrom="column">
+              <wp:posOffset>1819275</wp:posOffset>
+            </wp:positionH>
+            <wp:positionV relativeFrom="paragraph">
+              <wp:posOffset>424180</wp:posOffset>
+            </wp:positionV>
+            <wp:extent cx="1828800" cy="990600"/>
+            <wp:effectExtent l="0" t="0" r="0" b="0"/>
+            <wp:wrapTopAndBottom/>
+            <wp:docPr id="3" name="Picture 3" descr="demo_user_model"/>
+            <wp:cNvGraphicFramePr>
+              <a:graphicFrameLocks xmlns:a="http://schemas.openxmlformats.org/drawingml/2006/main" noChangeAspect="1"/>
+            </wp:cNvGraphicFramePr>
+            <a:graphic xmlns:a="http://schemas.openxmlformats.org/drawingml/2006/main">
+              <a:graphicData uri="http://schemas.openxmlformats.org/drawingml/2006/picture">
+                <pic:pic xmlns:pic="http://schemas.openxmlformats.org/drawingml/2006/picture">
+                  <pic:nvPicPr>
+                    <pic:cNvPr id="0" name="Picture 3" descr="demo_user_model"/>
+                    <pic:cNvPicPr>
+                      <a:picLocks noChangeAspect="1" noChangeArrowheads="1"/>
+                    </pic:cNvPicPr>
+                  </pic:nvPicPr>
+                  <pic:blipFill>
+                    <a:blip r:embed="rId22">
+                      <a:extLst>
+                        <a:ext uri="{28A0092B-C50C-407E-A947-70E740481C1C}">
+                          <a14:useLocalDpi xmlns:a14="http://schemas.microsoft.com/office/drawing/2010/main" val="0"/>
+                        </a:ext>
+                      </a:extLst>
+                    </a:blip>
+                    <a:srcRect/>
+                    <a:stretch>
+                      <a:fillRect/>
+                    </a:stretch>
+                  </pic:blipFill>
+                  <pic:spPr bwMode="auto">
+                    <a:xfrm>
+                      <a:off x="0" y="0"/>
+                      <a:ext cx="1828800" cy="990600"/>
+                    </a:xfrm>
+                    <a:prstGeom prst="rect">
+                      <a:avLst/>
+                    </a:prstGeom>
+                    <a:noFill/>
+                    <a:ln>
+                      <a:noFill/>
+                    </a:ln>
+                  </pic:spPr>
+                </pic:pic>
+              </a:graphicData>
+            </a:graphic>
+            <wp14:sizeRelH relativeFrom="page">
+              <wp14:pctWidth>0</wp14:pctWidth>
+            </wp14:sizeRelH>
+            <wp14:sizeRelV relativeFrom="page">
+              <wp14:pctHeight>0</wp14:pctHeight>
+            </wp14:sizeRelV>
+          </wp:anchor>
+        </w:drawing>
+      </w:r>
+      <w:r>
+        <w:rPr>
+          <w:rFonts w:asciiTheme="majorHAnsi" w:hAnsiTheme="majorHAnsi" w:cstheme="majorHAnsi"/>
+          <w:sz w:val="26"/>
+          <w:szCs w:val="26"/>
+        </w:rPr>
+        <w:t>*</w:t>
+      </w:r>
+      <w:r>
+        <w:rPr>
+          <w:rFonts w:asciiTheme="majorHAnsi" w:hAnsiTheme="majorHAnsi" w:cstheme="majorHAnsi"/>
+          <w:sz w:val="26"/>
+          <w:szCs w:val="26"/>
+        </w:rPr>
+        <w:t xml:space="preserve">Mô hình dữ liệu </w:t>
+      </w:r>
+      <w:r>
+        <w:rPr>
+          <w:rFonts w:asciiTheme="majorHAnsi" w:hAnsiTheme="majorHAnsi" w:cstheme="majorHAnsi"/>
+          <w:b/>
+          <w:sz w:val="26"/>
+          <w:szCs w:val="26"/>
+        </w:rPr>
+        <w:t>User</w:t>
+      </w:r>
+      <w:r>
+        <w:rPr>
+          <w:rFonts w:asciiTheme="majorHAnsi" w:hAnsiTheme="majorHAnsi" w:cstheme="majorHAnsi"/>
+          <w:sz w:val="26"/>
+          <w:szCs w:val="26"/>
+        </w:rPr>
+        <w:t xml:space="preserve"> </w:t>
+      </w:r>
+      <w:r>
+        <w:rPr>
+          <w:rFonts w:asciiTheme="majorHAnsi" w:hAnsiTheme="majorHAnsi" w:cstheme="majorHAnsi"/>
+          <w:sz w:val="26"/>
+          <w:szCs w:val="26"/>
+        </w:rPr>
+        <w:t>cho chức năng đăng ký</w:t>
+      </w:r>
+    </w:p>
+    <w:p>
+      <w:pPr>
+        <w:ind w:left="360"/>
+        <w:rPr>
+          <w:rFonts w:asciiTheme="majorHAnsi" w:hAnsiTheme="majorHAnsi" w:cstheme="majorHAnsi"/>
+          <w:sz w:val="26"/>
+          <w:szCs w:val="26"/>
+        </w:rPr>
+      </w:pPr>
+    </w:p>
+    <w:p>
+      <w:pPr>
+        <w:pStyle w:val="ListParagraph"/>
+        <w:numPr>
+          <w:ilvl w:val="0"/>
+          <w:numId w:val="46"/>
+        </w:numPr>
+        <w:rPr>
+          <w:rFonts w:asciiTheme="majorHAnsi" w:hAnsiTheme="majorHAnsi" w:cstheme="majorHAnsi"/>
+          <w:sz w:val="26"/>
+          <w:szCs w:val="26"/>
+        </w:rPr>
+      </w:pPr>
+      <w:r>
+        <w:rPr>
+          <w:rFonts w:asciiTheme="majorHAnsi" w:hAnsiTheme="majorHAnsi" w:cstheme="majorHAnsi"/>
+          <w:sz w:val="26"/>
+          <w:szCs w:val="26"/>
+        </w:rPr>
+        <w:t>Lệnh cài đặt dữ liệu</w:t>
+      </w:r>
+    </w:p>
+    <w:p>
+      <w:pPr>
+        <w:pStyle w:val="ListParagraph"/>
+        <w:numPr>
+          <w:ilvl w:val="1"/>
+          <w:numId w:val="46"/>
+        </w:numPr>
+        <w:rPr>
+          <w:rFonts w:asciiTheme="majorHAnsi" w:hAnsiTheme="majorHAnsi" w:cstheme="majorHAnsi"/>
+          <w:sz w:val="26"/>
+          <w:szCs w:val="26"/>
+        </w:rPr>
+      </w:pPr>
+      <w:r>
+        <w:rPr>
+          <w:rFonts w:asciiTheme="majorHAnsi" w:hAnsiTheme="majorHAnsi" w:cstheme="majorHAnsi"/>
+          <w:sz w:val="26"/>
+          <w:szCs w:val="26"/>
+        </w:rPr>
+        <w:t xml:space="preserve"> $ rails generate scaffold User name:string email:string</w:t>
+      </w:r>
+    </w:p>
+    <w:p>
+      <w:pPr>
+        <w:pStyle w:val="ListParagraph"/>
+        <w:numPr>
+          <w:ilvl w:val="1"/>
+          <w:numId w:val="46"/>
+        </w:numPr>
+        <w:rPr>
+          <w:rFonts w:asciiTheme="majorHAnsi" w:hAnsiTheme="majorHAnsi" w:cstheme="majorHAnsi"/>
+          <w:sz w:val="26"/>
+          <w:szCs w:val="26"/>
+        </w:rPr>
+      </w:pPr>
+      <w:r>
+        <w:rPr>
+          <w:rFonts w:asciiTheme="majorHAnsi" w:hAnsiTheme="majorHAnsi" w:cstheme="majorHAnsi"/>
+          <w:sz w:val="26"/>
+          <w:szCs w:val="26"/>
+        </w:rPr>
+        <w:t>$ rake db:migrate</w:t>
+      </w:r>
+    </w:p>
+    <w:p>
+      <w:pPr>
+        <w:pStyle w:val="ListParagraph"/>
+        <w:numPr>
+          <w:ilvl w:val="0"/>
+          <w:numId w:val="46"/>
+        </w:numPr>
+        <w:rPr>
+          <w:rFonts w:asciiTheme="majorHAnsi" w:hAnsiTheme="majorHAnsi" w:cstheme="majorHAnsi"/>
+          <w:sz w:val="26"/>
+          <w:szCs w:val="26"/>
+        </w:rPr>
+      </w:pPr>
+      <w:r>
+        <w:rPr>
+          <w:rFonts w:asciiTheme="majorHAnsi" w:hAnsiTheme="majorHAnsi" w:cstheme="majorHAnsi"/>
+          <w:sz w:val="26"/>
+          <w:szCs w:val="26"/>
+        </w:rPr>
+        <w:t>Khởi động server:</w:t>
+      </w:r>
+    </w:p>
+    <w:p>
+      <w:pPr>
+        <w:pStyle w:val="ListParagraph"/>
+        <w:numPr>
+          <w:ilvl w:val="1"/>
+          <w:numId w:val="46"/>
+        </w:numPr>
+        <w:rPr>
+          <w:rFonts w:asciiTheme="majorHAnsi" w:hAnsiTheme="majorHAnsi" w:cstheme="majorHAnsi"/>
+          <w:sz w:val="26"/>
+          <w:szCs w:val="26"/>
+        </w:rPr>
+      </w:pPr>
+      <w:r>
+        <w:rPr>
+          <w:rFonts w:asciiTheme="majorHAnsi" w:hAnsiTheme="majorHAnsi" w:cstheme="majorHAnsi"/>
+          <w:sz w:val="26"/>
+          <w:szCs w:val="26"/>
+        </w:rPr>
+        <w:t>$ rails server</w:t>
+      </w:r>
+    </w:p>
+    <w:p>
+      <w:pPr>
+        <w:pStyle w:val="ListParagraph"/>
+        <w:ind w:left="1440"/>
+      </w:pPr>
+    </w:p>
+    <w:p>
+      <w:pPr>
+        <w:pStyle w:val="ListParagraph"/>
+        <w:numPr>
+          <w:ilvl w:val="1"/>
+          <w:numId w:val="35"/>
+        </w:numPr>
+        <w:rPr>
+          <w:rFonts w:asciiTheme="majorHAnsi" w:hAnsiTheme="majorHAnsi" w:cstheme="majorHAnsi"/>
+          <w:b/>
+          <w:color w:val="4F81BD" w:themeColor="accent1"/>
+          <w:sz w:val="26"/>
+          <w:szCs w:val="26"/>
+        </w:rPr>
+      </w:pPr>
+      <w:r>
+        <w:rPr>
+          <w:rFonts w:asciiTheme="majorHAnsi" w:hAnsiTheme="majorHAnsi" w:cstheme="majorHAnsi"/>
+          <w:b/>
+          <w:color w:val="4F81BD" w:themeColor="accent1"/>
+          <w:sz w:val="26"/>
+          <w:szCs w:val="26"/>
+        </w:rPr>
+        <w:t>Xây dựng ứng dụng theo mô hình MVC</w:t>
+      </w:r>
+    </w:p>
+    <w:p>
+      <w:pPr>
+        <w:pStyle w:val="ListParagraph"/>
+        <w:ind w:left="1080"/>
+      </w:pPr>
+    </w:p>
+    <w:p>
+      <w:pPr>
+        <w:pStyle w:val="ListParagraph"/>
+        <w:numPr>
+          <w:ilvl w:val="0"/>
+          <w:numId w:val="46"/>
+        </w:numPr>
+        <w:rPr>
+          <w:rFonts w:asciiTheme="majorHAnsi" w:hAnsiTheme="majorHAnsi" w:cstheme="majorHAnsi"/>
+          <w:sz w:val="26"/>
+          <w:szCs w:val="26"/>
+        </w:rPr>
+      </w:pPr>
+      <w:r>
+        <w:rPr>
+          <w:rFonts w:asciiTheme="majorHAnsi" w:hAnsiTheme="majorHAnsi" w:cstheme="majorHAnsi"/>
+          <w:sz w:val="26"/>
+          <w:szCs w:val="26"/>
+        </w:rPr>
+        <w:t>Mô hình MVC cho 1 ứng dụng Ruby on Rails</w:t>
+      </w:r>
+    </w:p>
+    <w:p>
+      <w:pPr>
+        <w:pStyle w:val="ListParagraph"/>
+        <w:keepNext/>
+      </w:pPr>
+      <w:r>
+        <w:rPr>
+          <w:noProof/>
+          <w:lang w:val="en-GB" w:eastAsia="en-GB"/>
+        </w:rPr>
+        <w:lastRenderedPageBreak/>
+        <w:drawing>
+          <wp:inline distT="0" distB="0" distL="0" distR="0" wp14:anchorId="3F6F1C95" wp14:editId="24A85300">
+            <wp:extent cx="4657725" cy="4200525"/>
+            <wp:effectExtent l="0" t="0" r="0" b="0"/>
+            <wp:docPr id="5" name="Picture 5" descr="images/figures/mvc_detailed"/>
+            <wp:cNvGraphicFramePr>
+              <a:graphicFrameLocks xmlns:a="http://schemas.openxmlformats.org/drawingml/2006/main" noChangeAspect="1"/>
+            </wp:cNvGraphicFramePr>
+            <a:graphic xmlns:a="http://schemas.openxmlformats.org/drawingml/2006/main">
+              <a:graphicData uri="http://schemas.openxmlformats.org/drawingml/2006/picture">
+                <pic:pic xmlns:pic="http://schemas.openxmlformats.org/drawingml/2006/picture">
+                  <pic:nvPicPr>
+                    <pic:cNvPr id="0" name="Picture 5" descr="images/figures/mvc_detailed"/>
+                    <pic:cNvPicPr>
+                      <a:picLocks noChangeAspect="1" noChangeArrowheads="1"/>
+                    </pic:cNvPicPr>
+                  </pic:nvPicPr>
+                  <pic:blipFill>
+                    <a:blip r:embed="rId23">
+                      <a:extLst>
+                        <a:ext uri="{28A0092B-C50C-407E-A947-70E740481C1C}">
+                          <a14:useLocalDpi xmlns:a14="http://schemas.microsoft.com/office/drawing/2010/main" val="0"/>
+                        </a:ext>
+                      </a:extLst>
+                    </a:blip>
+                    <a:srcRect/>
+                    <a:stretch>
+                      <a:fillRect/>
+                    </a:stretch>
+                  </pic:blipFill>
+                  <pic:spPr bwMode="auto">
+                    <a:xfrm>
+                      <a:off x="0" y="0"/>
+                      <a:ext cx="4657725" cy="4200525"/>
+                    </a:xfrm>
+                    <a:prstGeom prst="rect">
+                      <a:avLst/>
+                    </a:prstGeom>
+                    <a:noFill/>
+                    <a:ln>
+                      <a:noFill/>
+                    </a:ln>
+                  </pic:spPr>
+                </pic:pic>
+              </a:graphicData>
+            </a:graphic>
+          </wp:inline>
+        </w:drawing>
+      </w:r>
+    </w:p>
+    <w:p>
+      <w:pPr>
+        <w:pStyle w:val="Caption"/>
+        <w:jc w:val="center"/>
+      </w:pPr>
+      <w:r>
+        <w:t xml:space="preserve">Figure </w:t>
+      </w:r>
+      <w:r>
+        <w:fldChar w:fldCharType="begin"/>
+      </w:r>
+      <w:r>
+        <w:instrText xml:space="preserve"> SEQ Figure \* ARABIC </w:instrText>
+      </w:r>
+      <w:r>
+        <w:fldChar w:fldCharType="separate"/>
+      </w:r>
+      <w:r>
+        <w:rPr>
+          <w:noProof/>
+        </w:rPr>
+        <w:t>2</w:t>
+      </w:r>
+      <w:r>
+        <w:rPr>
+          <w:noProof/>
+        </w:rPr>
+        <w:fldChar w:fldCharType="end"/>
+      </w:r>
+      <w:r>
+        <w:t>.Model MVC Ruby on Rails</w:t>
+      </w:r>
+    </w:p>
+    <w:p/>
+    <w:p>
+      <w:pPr>
+        <w:pStyle w:val="ListParagraph"/>
+        <w:numPr>
+          <w:ilvl w:val="0"/>
+          <w:numId w:val="46"/>
+        </w:numPr>
+        <w:rPr>
+          <w:rFonts w:asciiTheme="majorHAnsi" w:hAnsiTheme="majorHAnsi" w:cstheme="majorHAnsi"/>
+          <w:b/>
+          <w:sz w:val="26"/>
+          <w:szCs w:val="26"/>
+        </w:rPr>
+      </w:pPr>
+      <w:r>
+        <w:rPr>
+          <w:rFonts w:asciiTheme="majorHAnsi" w:hAnsiTheme="majorHAnsi" w:cstheme="majorHAnsi"/>
+          <w:b/>
+          <w:sz w:val="26"/>
+          <w:szCs w:val="26"/>
+        </w:rPr>
+        <w:t>Tại View:</w:t>
+      </w:r>
+    </w:p>
+    <w:p>
+      <w:pPr>
+        <w:pStyle w:val="ListParagraph"/>
+        <w:numPr>
+          <w:ilvl w:val="1"/>
+          <w:numId w:val="46"/>
+        </w:numPr>
+      </w:pPr>
+      <w:r>
+        <w:rPr>
+          <w:noProof/>
+          <w:lang w:val="en-GB" w:eastAsia="en-GB"/>
+        </w:rPr>
+        <w:drawing>
+          <wp:anchor distT="0" distB="0" distL="114300" distR="114300" simplePos="0" relativeHeight="251627008" behindDoc="0" locked="0" layoutInCell="1" allowOverlap="1" wp14:anchorId="0258BBD9" wp14:editId="212B2C1B">
+            <wp:simplePos x="0" y="0"/>
+            <wp:positionH relativeFrom="column">
+              <wp:posOffset>857250</wp:posOffset>
+            </wp:positionH>
+            <wp:positionV relativeFrom="paragraph">
+              <wp:posOffset>314325</wp:posOffset>
+            </wp:positionV>
+            <wp:extent cx="5086350" cy="3409950"/>
+            <wp:effectExtent l="0" t="0" r="0" b="0"/>
+            <wp:wrapTopAndBottom/>
+            <wp:docPr id="7" name="Picture 7"/>
+            <wp:cNvGraphicFramePr>
+              <a:graphicFrameLocks xmlns:a="http://schemas.openxmlformats.org/drawingml/2006/main" noChangeAspect="1"/>
+            </wp:cNvGraphicFramePr>
+            <a:graphic xmlns:a="http://schemas.openxmlformats.org/drawingml/2006/main">
+              <a:graphicData uri="http://schemas.openxmlformats.org/drawingml/2006/picture">
+                <pic:pic xmlns:pic="http://schemas.openxmlformats.org/drawingml/2006/picture">
+                  <pic:nvPicPr>
+                    <pic:cNvPr id="1" name=""/>
+                    <pic:cNvPicPr/>
+                  </pic:nvPicPr>
+                  <pic:blipFill>
+                    <a:blip r:embed="rId24">
+                      <a:extLst>
+                        <a:ext uri="{28A0092B-C50C-407E-A947-70E740481C1C}">
+                          <a14:useLocalDpi xmlns:a14="http://schemas.microsoft.com/office/drawing/2010/main" val="0"/>
+                        </a:ext>
+                      </a:extLst>
+                    </a:blip>
+                    <a:stretch>
+                      <a:fillRect/>
+                    </a:stretch>
+                  </pic:blipFill>
+                  <pic:spPr>
+                    <a:xfrm>
+                      <a:off x="0" y="0"/>
+                      <a:ext cx="5086350" cy="3409950"/>
+                    </a:xfrm>
+                    <a:prstGeom prst="rect">
+                      <a:avLst/>
+                    </a:prstGeom>
+                  </pic:spPr>
+                </pic:pic>
+              </a:graphicData>
+            </a:graphic>
+            <wp14:sizeRelH relativeFrom="margin">
+              <wp14:pctWidth>0</wp14:pctWidth>
+            </wp14:sizeRelH>
+            <wp14:sizeRelV relativeFrom="margin">
+              <wp14:pctHeight>0</wp14:pctHeight>
+            </wp14:sizeRelV>
+          </wp:anchor>
+        </w:drawing>
+      </w:r>
+      <w:r>
+        <w:t>Xây dựng form biểu cho phép người dùng nhập thông tin đăng ký:</w:t>
+      </w:r>
+    </w:p>
+    <w:p>
+      <w:pPr>
+        <w:pStyle w:val="ListParagraph"/>
+        <w:numPr>
+          <w:ilvl w:val="1"/>
+          <w:numId w:val="46"/>
+        </w:numPr>
+      </w:pPr>
+      <w:r>
+        <w:rPr>
+          <w:noProof/>
+          <w:lang w:val="en-GB" w:eastAsia="en-GB"/>
+        </w:rPr>
+        <w:lastRenderedPageBreak/>
+        <w:drawing>
+          <wp:anchor distT="0" distB="0" distL="114300" distR="114300" simplePos="0" relativeHeight="251672064" behindDoc="0" locked="0" layoutInCell="1" allowOverlap="1" wp14:anchorId="07DDCDFC" wp14:editId="6333F56A">
+            <wp:simplePos x="0" y="0"/>
+            <wp:positionH relativeFrom="column">
+              <wp:posOffset>847725</wp:posOffset>
+            </wp:positionH>
+            <wp:positionV relativeFrom="paragraph">
+              <wp:posOffset>342900</wp:posOffset>
+            </wp:positionV>
+            <wp:extent cx="5267325" cy="3819525"/>
+            <wp:effectExtent l="0" t="0" r="0" b="0"/>
+            <wp:wrapTopAndBottom/>
+            <wp:docPr id="8" name="Picture 8"/>
+            <wp:cNvGraphicFramePr>
+              <a:graphicFrameLocks xmlns:a="http://schemas.openxmlformats.org/drawingml/2006/main" noChangeAspect="1"/>
+            </wp:cNvGraphicFramePr>
+            <a:graphic xmlns:a="http://schemas.openxmlformats.org/drawingml/2006/main">
+              <a:graphicData uri="http://schemas.openxmlformats.org/drawingml/2006/picture">
+                <pic:pic xmlns:pic="http://schemas.openxmlformats.org/drawingml/2006/picture">
+                  <pic:nvPicPr>
+                    <pic:cNvPr id="1" name=""/>
+                    <pic:cNvPicPr/>
+                  </pic:nvPicPr>
+                  <pic:blipFill>
+                    <a:blip r:embed="rId25">
+                      <a:extLst>
+                        <a:ext uri="{28A0092B-C50C-407E-A947-70E740481C1C}">
+                          <a14:useLocalDpi xmlns:a14="http://schemas.microsoft.com/office/drawing/2010/main" val="0"/>
+                        </a:ext>
+                      </a:extLst>
+                    </a:blip>
+                    <a:stretch>
+                      <a:fillRect/>
+                    </a:stretch>
+                  </pic:blipFill>
+                  <pic:spPr>
+                    <a:xfrm>
+                      <a:off x="0" y="0"/>
+                      <a:ext cx="5267325" cy="3819525"/>
+                    </a:xfrm>
+                    <a:prstGeom prst="rect">
+                      <a:avLst/>
+                    </a:prstGeom>
+                  </pic:spPr>
+                </pic:pic>
+              </a:graphicData>
+            </a:graphic>
+            <wp14:sizeRelH relativeFrom="margin">
+              <wp14:pctWidth>0</wp14:pctWidth>
+            </wp14:sizeRelH>
+            <wp14:sizeRelV relativeFrom="margin">
+              <wp14:pctHeight>0</wp14:pctHeight>
+            </wp14:sizeRelV>
+          </wp:anchor>
+        </w:drawing>
+      </w:r>
+      <w:r>
+        <w:t>Hiển thị thông tin User khi đăng ký thành công</w:t>
+      </w:r>
+    </w:p>
+    <w:p>
+      <w:pPr>
+        <w:pStyle w:val="ListParagraph"/>
+        <w:ind w:left="1440"/>
+      </w:pPr>
+    </w:p>
+    <w:p>
+      <w:pPr>
+        <w:pStyle w:val="ListParagraph"/>
+        <w:ind w:left="1440"/>
+      </w:pPr>
+    </w:p>
+    <w:p>
+      <w:pPr>
+        <w:pStyle w:val="ListParagraph"/>
+        <w:numPr>
+          <w:ilvl w:val="0"/>
+          <w:numId w:val="46"/>
+        </w:numPr>
+        <w:rPr>
+          <w:rFonts w:asciiTheme="majorHAnsi" w:hAnsiTheme="majorHAnsi" w:cstheme="majorHAnsi"/>
+          <w:b/>
+          <w:sz w:val="26"/>
+          <w:szCs w:val="26"/>
+        </w:rPr>
+      </w:pPr>
+      <w:r>
+        <w:rPr>
+          <w:rFonts w:asciiTheme="majorHAnsi" w:hAnsiTheme="majorHAnsi" w:cstheme="majorHAnsi"/>
+          <w:b/>
+          <w:sz w:val="26"/>
+          <w:szCs w:val="26"/>
+        </w:rPr>
+        <w:t>Tại Controller:</w:t>
+      </w:r>
+    </w:p>
+    <w:p>
+      <w:pPr>
+        <w:pStyle w:val="ListParagraph"/>
+        <w:numPr>
+          <w:ilvl w:val="1"/>
+          <w:numId w:val="46"/>
+        </w:numPr>
+      </w:pPr>
+      <w:r>
+        <w:t>Xây dựng Controller cho phép thêm người dùng vào hệ thống:</w:t>
+      </w:r>
+    </w:p>
+    <w:p>
+      <w:pPr>
+        <w:pStyle w:val="ListParagraph"/>
+        <w:ind w:left="1440"/>
+      </w:pPr>
+    </w:p>
+    <w:p>
+      <w:pPr>
+        <w:pStyle w:val="ListParagraph"/>
+        <w:ind w:left="1440"/>
+      </w:pPr>
+    </w:p>
+    <w:p>
+      <w:pPr>
+        <w:pStyle w:val="ListParagraph"/>
+        <w:ind w:left="1440"/>
+      </w:pPr>
+    </w:p>
+    <w:p>
+      <w:pPr>
+        <w:pStyle w:val="ListParagraph"/>
+        <w:ind w:left="1440"/>
+      </w:pPr>
+    </w:p>
+    <w:p>
+      <w:pPr>
+        <w:pStyle w:val="ListParagraph"/>
+        <w:ind w:left="1440"/>
+      </w:pPr>
+    </w:p>
+    <w:p>
+      <w:pPr>
+        <w:pStyle w:val="ListParagraph"/>
+        <w:ind w:left="1440"/>
+      </w:pPr>
+    </w:p>
+    <w:p>
+      <w:pPr>
+        <w:pStyle w:val="ListParagraph"/>
+        <w:ind w:left="1440"/>
+      </w:pPr>
+    </w:p>
+    <w:p>
+      <w:pPr>
+        <w:pStyle w:val="ListParagraph"/>
+        <w:ind w:left="1440"/>
+      </w:pPr>
+    </w:p>
+    <w:p>
+      <w:pPr>
+        <w:pStyle w:val="ListParagraph"/>
+        <w:ind w:left="1440"/>
+      </w:pPr>
+    </w:p>
+    <w:p>
+      <w:pPr>
+        <w:pStyle w:val="ListParagraph"/>
+        <w:ind w:left="1440"/>
+      </w:pPr>
+    </w:p>
+    <w:p>
+      <w:pPr>
+        <w:pStyle w:val="ListParagraph"/>
+        <w:ind w:left="1440"/>
+      </w:pPr>
+    </w:p>
+    <w:p>
+      <w:pPr>
+        <w:pStyle w:val="ListParagraph"/>
+        <w:ind w:left="1440"/>
+      </w:pPr>
+    </w:p>
+    <w:p>
+      <w:pPr>
+        <w:pStyle w:val="ListParagraph"/>
+        <w:ind w:left="1440"/>
+      </w:pPr>
+    </w:p>
+    <w:p>
+      <w:pPr>
+        <w:pStyle w:val="ListParagraph"/>
+        <w:ind w:left="1440"/>
+      </w:pPr>
+    </w:p>
+    <w:p>
+      <w:pPr>
+        <w:pStyle w:val="ListParagraph"/>
+        <w:ind w:left="1440"/>
+      </w:pPr>
+    </w:p>
+    <w:p>
+      <w:pPr>
+        <w:pStyle w:val="ListParagraph"/>
+        <w:ind w:left="1440"/>
+      </w:pPr>
+    </w:p>
+    <w:p>
+      <w:pPr>
+        <w:pStyle w:val="ListParagraph"/>
+        <w:ind w:left="1440"/>
+      </w:pPr>
+    </w:p>
+    <w:p>
+      <w:pPr>
+        <w:pStyle w:val="ListParagraph"/>
+        <w:ind w:left="1440"/>
+      </w:pPr>
+    </w:p>
+    <w:p>
+      <w:pPr>
+        <w:pStyle w:val="ListParagraph"/>
+        <w:ind w:left="1440"/>
+      </w:pPr>
+      <w:r>
+        <w:rPr>
+          <w:noProof/>
+          <w:lang w:val="en-GB" w:eastAsia="en-GB"/>
+        </w:rPr>
+        <w:drawing>
+          <wp:anchor distT="0" distB="0" distL="114300" distR="114300" simplePos="0" relativeHeight="251678208" behindDoc="0" locked="0" layoutInCell="1" allowOverlap="1" wp14:anchorId="33D1DCBE" wp14:editId="150E36D9">
+            <wp:simplePos x="0" y="0"/>
+            <wp:positionH relativeFrom="column">
+              <wp:posOffset>800100</wp:posOffset>
+            </wp:positionH>
+            <wp:positionV relativeFrom="paragraph">
+              <wp:posOffset>-495300</wp:posOffset>
+            </wp:positionV>
+            <wp:extent cx="5133975" cy="4867275"/>
+            <wp:effectExtent l="0" t="0" r="0" b="0"/>
+            <wp:wrapTopAndBottom/>
+            <wp:docPr id="9" name="Picture 9"/>
+            <wp:cNvGraphicFramePr>
+              <a:graphicFrameLocks xmlns:a="http://schemas.openxmlformats.org/drawingml/2006/main" noChangeAspect="1"/>
+            </wp:cNvGraphicFramePr>
+            <a:graphic xmlns:a="http://schemas.openxmlformats.org/drawingml/2006/main">
+              <a:graphicData uri="http://schemas.openxmlformats.org/drawingml/2006/picture">
+                <pic:pic xmlns:pic="http://schemas.openxmlformats.org/drawingml/2006/picture">
+                  <pic:nvPicPr>
+                    <pic:cNvPr id="1" name=""/>
+                    <pic:cNvPicPr/>
+                  </pic:nvPicPr>
+                  <pic:blipFill>
+                    <a:blip r:embed="rId26">
+                      <a:extLst>
+                        <a:ext uri="{28A0092B-C50C-407E-A947-70E740481C1C}">
+                          <a14:useLocalDpi xmlns:a14="http://schemas.microsoft.com/office/drawing/2010/main" val="0"/>
+                        </a:ext>
+                      </a:extLst>
+                    </a:blip>
+                    <a:stretch>
+                      <a:fillRect/>
+                    </a:stretch>
+                  </pic:blipFill>
+                  <pic:spPr>
+                    <a:xfrm>
+                      <a:off x="0" y="0"/>
+                      <a:ext cx="5133975" cy="4867275"/>
+                    </a:xfrm>
+                    <a:prstGeom prst="rect">
+                      <a:avLst/>
+                    </a:prstGeom>
+                  </pic:spPr>
+                </pic:pic>
+              </a:graphicData>
+            </a:graphic>
+            <wp14:sizeRelH relativeFrom="margin">
+              <wp14:pctWidth>0</wp14:pctWidth>
+            </wp14:sizeRelH>
+          </wp:anchor>
+        </w:drawing>
+      </w:r>
+    </w:p>
+    <w:p>
+      <w:pPr>
+        <w:pStyle w:val="ListParagraph"/>
+        <w:numPr>
+          <w:ilvl w:val="0"/>
+          <w:numId w:val="46"/>
+        </w:numPr>
+      </w:pPr>
+      <w:r>
+        <w:rPr>
+          <w:noProof/>
+          <w:lang w:val="en-GB" w:eastAsia="en-GB"/>
+        </w:rPr>
+        <w:drawing>
+          <wp:anchor distT="0" distB="0" distL="114300" distR="114300" simplePos="0" relativeHeight="251687424" behindDoc="0" locked="0" layoutInCell="1" allowOverlap="1" wp14:anchorId="57020D60" wp14:editId="04C7FD10">
+            <wp:simplePos x="0" y="0"/>
+            <wp:positionH relativeFrom="column">
+              <wp:posOffset>590550</wp:posOffset>
+            </wp:positionH>
+            <wp:positionV relativeFrom="paragraph">
+              <wp:posOffset>329565</wp:posOffset>
+            </wp:positionV>
+            <wp:extent cx="5353050" cy="3629025"/>
+            <wp:effectExtent l="0" t="0" r="0" b="0"/>
+            <wp:wrapTopAndBottom/>
+            <wp:docPr id="13" name="Picture 13"/>
+            <wp:cNvGraphicFramePr>
+              <a:graphicFrameLocks xmlns:a="http://schemas.openxmlformats.org/drawingml/2006/main" noChangeAspect="1"/>
+            </wp:cNvGraphicFramePr>
+            <a:graphic xmlns:a="http://schemas.openxmlformats.org/drawingml/2006/main">
+              <a:graphicData uri="http://schemas.openxmlformats.org/drawingml/2006/picture">
+                <pic:pic xmlns:pic="http://schemas.openxmlformats.org/drawingml/2006/picture">
+                  <pic:nvPicPr>
+                    <pic:cNvPr id="1" name=""/>
+                    <pic:cNvPicPr/>
+                  </pic:nvPicPr>
+                  <pic:blipFill>
+                    <a:blip r:embed="rId27">
+                      <a:extLst>
+                        <a:ext uri="{28A0092B-C50C-407E-A947-70E740481C1C}">
+                          <a14:useLocalDpi xmlns:a14="http://schemas.microsoft.com/office/drawing/2010/main" val="0"/>
+                        </a:ext>
+                      </a:extLst>
+                    </a:blip>
+                    <a:stretch>
+                      <a:fillRect/>
+                    </a:stretch>
+                  </pic:blipFill>
+                  <pic:spPr>
+                    <a:xfrm>
+                      <a:off x="0" y="0"/>
+                      <a:ext cx="5353050" cy="3629025"/>
+                    </a:xfrm>
+                    <a:prstGeom prst="rect">
+                      <a:avLst/>
+                    </a:prstGeom>
+                  </pic:spPr>
+                </pic:pic>
+              </a:graphicData>
+            </a:graphic>
+            <wp14:sizeRelH relativeFrom="margin">
+              <wp14:pctWidth>0</wp14:pctWidth>
+            </wp14:sizeRelH>
+            <wp14:sizeRelV relativeFrom="margin">
+              <wp14:pctHeight>0</wp14:pctHeight>
+            </wp14:sizeRelV>
+          </wp:anchor>
+        </w:drawing>
+      </w:r>
+      <w:r>
+        <w:t xml:space="preserve">Điều hướng </w:t>
+      </w:r>
+      <w:r>
+        <w:rPr>
+          <w:b/>
+        </w:rPr>
+        <w:t xml:space="preserve">config </w:t>
+      </w:r>
+      <w:r>
+        <w:rPr>
+          <w:b/>
+        </w:rPr>
+        <w:t xml:space="preserve">-&gt; </w:t>
+      </w:r>
+      <w:r>
+        <w:rPr>
+          <w:b/>
+        </w:rPr>
+        <w:t>r</w:t>
+      </w:r>
+      <w:r>
+        <w:rPr>
+          <w:b/>
+        </w:rPr>
+        <w:t>outes</w:t>
+      </w:r>
+    </w:p>
+    <w:p>
+      <w:pPr>
+        <w:pStyle w:val="ListParagraph"/>
+        <w:ind w:left="1080"/>
+      </w:pPr>
+    </w:p>
+    <w:p>
+      <w:pPr>
+        <w:pStyle w:val="ListParagraph"/>
+        <w:ind w:left="1440"/>
+      </w:pPr>
+    </w:p>
+    <w:p>
+      <w:pPr>
+        <w:pStyle w:val="ListParagraph"/>
+        <w:numPr>
+          <w:ilvl w:val="1"/>
+          <w:numId w:val="35"/>
+        </w:numPr>
+        <w:rPr>
+          <w:rFonts w:asciiTheme="majorHAnsi" w:hAnsiTheme="majorHAnsi" w:cstheme="majorHAnsi"/>
+          <w:b/>
+          <w:color w:val="4F81BD" w:themeColor="accent1"/>
+          <w:sz w:val="26"/>
+          <w:szCs w:val="26"/>
+        </w:rPr>
+      </w:pPr>
+      <w:r>
+        <w:rPr>
+          <w:rFonts w:asciiTheme="majorHAnsi" w:hAnsiTheme="majorHAnsi" w:cstheme="majorHAnsi"/>
+          <w:b/>
+          <w:color w:val="4F81BD" w:themeColor="accent1"/>
+          <w:sz w:val="26"/>
+          <w:szCs w:val="26"/>
+        </w:rPr>
+        <w:t>Giao diện ứng dụng chức năng đăng ký</w:t>
+      </w:r>
+      <w:bookmarkStart w:id="0" w:name="_GoBack"/>
+      <w:bookmarkEnd w:id="0"/>
+    </w:p>
+    <w:p>
+      <w:pPr>
+        <w:pStyle w:val="ListParagraph"/>
+        <w:ind w:left="1080"/>
+      </w:pPr>
+      <w:r>
+        <w:rPr>
+          <w:noProof/>
+        </w:rPr>
+        <w:pict>
+          <v:shape id="_x0000_s1029" type="#_x0000_t202" style="position:absolute;left:0;text-align:left;margin-left:64.5pt;margin-top:252.1pt;width:369pt;height:.05pt;z-index:251667456;mso-position-horizontal-relative:text;mso-position-vertical-relative:text" stroked="f">
+            <v:textbox style="mso-fit-shape-to-text:t" inset="0,0,0,0">
+              <w:txbxContent>
+                <w:p>
+                  <w:pPr>
+                    <w:pStyle w:val="Caption"/>
+                    <w:jc w:val="center"/>
+                    <w:rPr>
+                      <w:noProof/>
+                    </w:rPr>
+                  </w:pPr>
+                  <w:r>
+                    <w:t xml:space="preserve">Figure </w:t>
+                  </w:r>
+                  <w:r>
+                    <w:fldChar w:fldCharType="begin"/>
+                  </w:r>
+                  <w:r>
+                    <w:instrText xml:space="preserve"> SEQ Figure \* ARABIC </w:instrText>
+                  </w:r>
+                  <w:r>
+                    <w:fldChar w:fldCharType="separate"/>
+                  </w:r>
+                  <w:r>
+                    <w:rPr>
+                      <w:noProof/>
+                    </w:rPr>
+                    <w:t>3</w:t>
+                  </w:r>
+                  <w:r>
+                    <w:rPr>
+                      <w:noProof/>
+                    </w:rPr>
+                    <w:fldChar w:fldCharType="end"/>
+                  </w:r>
+                  <w:r>
+                    <w:t>.Home page</w:t>
+                  </w:r>
+                </w:p>
+              </w:txbxContent>
+            </v:textbox>
+            <w10:wrap type="topAndBottom"/>
+          </v:shape>
+        </w:pict>
+      </w:r>
+      <w:r>
+        <w:rPr>
+          <w:noProof/>
+          <w:lang w:val="en-GB" w:eastAsia="en-GB"/>
+        </w:rPr>
+        <w:drawing>
+          <wp:anchor distT="0" distB="0" distL="114300" distR="114300" simplePos="0" relativeHeight="251689472" behindDoc="0" locked="0" layoutInCell="1" allowOverlap="1" wp14:anchorId="567670CF" wp14:editId="18D29DA7">
+            <wp:simplePos x="0" y="0"/>
+            <wp:positionH relativeFrom="column">
+              <wp:posOffset>819150</wp:posOffset>
+            </wp:positionH>
+            <wp:positionV relativeFrom="paragraph">
+              <wp:posOffset>258445</wp:posOffset>
+            </wp:positionV>
+            <wp:extent cx="4686300" cy="2886075"/>
+            <wp:effectExtent l="0" t="0" r="0" b="0"/>
+            <wp:wrapTopAndBottom/>
+            <wp:docPr id="14" name="Picture 14"/>
+            <wp:cNvGraphicFramePr>
+              <a:graphicFrameLocks xmlns:a="http://schemas.openxmlformats.org/drawingml/2006/main" noChangeAspect="1"/>
+            </wp:cNvGraphicFramePr>
+            <a:graphic xmlns:a="http://schemas.openxmlformats.org/drawingml/2006/main">
+              <a:graphicData uri="http://schemas.openxmlformats.org/drawingml/2006/picture">
+                <pic:pic xmlns:pic="http://schemas.openxmlformats.org/drawingml/2006/picture">
+                  <pic:nvPicPr>
+                    <pic:cNvPr id="1" name=""/>
+                    <pic:cNvPicPr/>
+                  </pic:nvPicPr>
+                  <pic:blipFill>
+                    <a:blip r:embed="rId28">
+                      <a:extLst>
+                        <a:ext uri="{28A0092B-C50C-407E-A947-70E740481C1C}">
+                          <a14:useLocalDpi xmlns:a14="http://schemas.microsoft.com/office/drawing/2010/main" val="0"/>
+                        </a:ext>
+                      </a:extLst>
+                    </a:blip>
+                    <a:stretch>
+                      <a:fillRect/>
+                    </a:stretch>
+                  </pic:blipFill>
+                  <pic:spPr>
+                    <a:xfrm>
+                      <a:off x="0" y="0"/>
+                      <a:ext cx="4686300" cy="2886075"/>
+                    </a:xfrm>
+                    <a:prstGeom prst="rect">
+                      <a:avLst/>
+                    </a:prstGeom>
+                  </pic:spPr>
+                </pic:pic>
+              </a:graphicData>
+            </a:graphic>
+            <wp14:sizeRelH relativeFrom="margin">
+              <wp14:pctWidth>0</wp14:pctWidth>
+            </wp14:sizeRelH>
+            <wp14:sizeRelV relativeFrom="margin">
+              <wp14:pctHeight>0</wp14:pctHeight>
+            </wp14:sizeRelV>
+          </wp:anchor>
+        </w:drawing>
+      </w:r>
+    </w:p>
+    <w:p>
+      <w:pPr>
+        <w:pStyle w:val="ListParagraph"/>
+        <w:ind w:left="1080"/>
+      </w:pPr>
+    </w:p>
+    <w:p>
+      <w:pPr>
+        <w:pStyle w:val="ListParagraph"/>
+        <w:numPr>
+          <w:ilvl w:val="0"/>
+          <w:numId w:val="46"/>
+        </w:numPr>
+      </w:pPr>
+      <w:r>
+        <w:rPr>
+          <w:noProof/>
+        </w:rPr>
+        <w:pict>
+          <v:shape id="_x0000_s1030" type="#_x0000_t202" style="position:absolute;left:0;text-align:left;margin-left:67.5pt;margin-top:316.15pt;width:387.75pt;height:.05pt;z-index:251670528;mso-position-horizontal-relative:text;mso-position-vertical-relative:text" stroked="f">
+            <v:textbox style="mso-fit-shape-to-text:t" inset="0,0,0,0">
+              <w:txbxContent>
+                <w:p>
+                  <w:pPr>
+                    <w:pStyle w:val="Caption"/>
+                    <w:jc w:val="center"/>
+                    <w:rPr>
+                      <w:noProof/>
+                    </w:rPr>
+                  </w:pPr>
+                  <w:r>
+                    <w:t xml:space="preserve">Figure </w:t>
+                  </w:r>
+                  <w:r>
+                    <w:fldChar w:fldCharType="begin"/>
+                  </w:r>
+                  <w:r>
+                    <w:instrText xml:space="preserve"> SEQ Figure \* ARABIC </w:instrText>
+                  </w:r>
+                  <w:r>
+                    <w:fldChar w:fldCharType="separate"/>
+                  </w:r>
+                  <w:r>
+                    <w:rPr>
+                      <w:noProof/>
+                    </w:rPr>
+                    <w:t>4</w:t>
+                  </w:r>
+                  <w:r>
+                    <w:rPr>
+                      <w:noProof/>
+                    </w:rPr>
+                    <w:fldChar w:fldCharType="end"/>
+                  </w:r>
+                  <w:r>
+                    <w:t>.Sign up interface</w:t>
+                  </w:r>
+                </w:p>
+              </w:txbxContent>
+            </v:textbox>
+            <w10:wrap type="topAndBottom"/>
+          </v:shape>
+        </w:pict>
+      </w:r>
+      <w:r>
+        <w:rPr>
+          <w:noProof/>
+          <w:lang w:val="en-GB" w:eastAsia="en-GB"/>
+        </w:rPr>
+        <w:drawing>
+          <wp:anchor distT="0" distB="0" distL="114300" distR="114300" simplePos="0" relativeHeight="251696640" behindDoc="0" locked="0" layoutInCell="1" allowOverlap="1" wp14:anchorId="5BB19197" wp14:editId="462B34BB">
+            <wp:simplePos x="0" y="0"/>
+            <wp:positionH relativeFrom="column">
+              <wp:posOffset>857250</wp:posOffset>
+            </wp:positionH>
+            <wp:positionV relativeFrom="paragraph">
+              <wp:posOffset>319405</wp:posOffset>
+            </wp:positionV>
+            <wp:extent cx="4924425" cy="3638550"/>
+            <wp:effectExtent l="0" t="0" r="0" b="0"/>
+            <wp:wrapTopAndBottom/>
+            <wp:docPr id="15" name="Picture 15"/>
+            <wp:cNvGraphicFramePr>
+              <a:graphicFrameLocks xmlns:a="http://schemas.openxmlformats.org/drawingml/2006/main" noChangeAspect="1"/>
+            </wp:cNvGraphicFramePr>
+            <a:graphic xmlns:a="http://schemas.openxmlformats.org/drawingml/2006/main">
+              <a:graphicData uri="http://schemas.openxmlformats.org/drawingml/2006/picture">
+                <pic:pic xmlns:pic="http://schemas.openxmlformats.org/drawingml/2006/picture">
+                  <pic:nvPicPr>
+                    <pic:cNvPr id="1" name=""/>
+                    <pic:cNvPicPr/>
+                  </pic:nvPicPr>
+                  <pic:blipFill>
+                    <a:blip r:embed="rId29">
+                      <a:extLst>
+                        <a:ext uri="{28A0092B-C50C-407E-A947-70E740481C1C}">
+                          <a14:useLocalDpi xmlns:a14="http://schemas.microsoft.com/office/drawing/2010/main" val="0"/>
+                        </a:ext>
+                      </a:extLst>
+                    </a:blip>
+                    <a:stretch>
+                      <a:fillRect/>
+                    </a:stretch>
+                  </pic:blipFill>
+                  <pic:spPr>
+                    <a:xfrm>
+                      <a:off x="0" y="0"/>
+                      <a:ext cx="4924425" cy="3638550"/>
+                    </a:xfrm>
+                    <a:prstGeom prst="rect">
+                      <a:avLst/>
+                    </a:prstGeom>
+                  </pic:spPr>
+                </pic:pic>
+              </a:graphicData>
+            </a:graphic>
+            <wp14:sizeRelH relativeFrom="margin">
+              <wp14:pctWidth>0</wp14:pctWidth>
+            </wp14:sizeRelH>
+            <wp14:sizeRelV relativeFrom="margin">
+              <wp14:pctHeight>0</wp14:pctHeight>
+            </wp14:sizeRelV>
+          </wp:anchor>
+        </w:drawing>
+      </w:r>
+      <w:r>
+        <w:t>Click Sign up:</w:t>
       </w:r>
     </w:p>
     <w:p>
@@ -3485,6 +4980,7 @@
           <w:sz w:val="28"/>
           <w:szCs w:val="28"/>
         </w:rPr>
+        <w:lastRenderedPageBreak/>
         <w:t>Login và Logout</w:t>
       </w:r>
     </w:p>
@@ -3585,7 +5081,7 @@
           <w:szCs w:val="26"/>
         </w:rPr>
       </w:pPr>
-      <w:hyperlink r:id="rId22" w:history="1">
+      <w:hyperlink r:id="rId30" w:history="1">
         <w:r>
           <w:rPr>
             <w:rStyle w:val="Hyperlink"/>
@@ -3610,7 +5106,7 @@
           <w:szCs w:val="26"/>
         </w:rPr>
       </w:pPr>
-      <w:hyperlink r:id="rId23" w:history="1">
+      <w:hyperlink r:id="rId31" w:history="1">
         <w:r>
           <w:rPr>
             <w:rStyle w:val="Hyperlink"/>
@@ -3638,7 +5134,7 @@
           <w:u w:val="none"/>
         </w:rPr>
       </w:pPr>
-      <w:hyperlink r:id="rId24" w:history="1">
+      <w:hyperlink r:id="rId32" w:history="1">
         <w:r>
           <w:rPr>
             <w:rStyle w:val="Hyperlink"/>
@@ -3658,12 +5154,15 @@
           <w:numId w:val="5"/>
         </w:numPr>
         <w:rPr>
-          <w:rFonts w:ascii="Times New Roman" w:hAnsi="Times New Roman" w:cs="Times New Roman"/>
-          <w:sz w:val="26"/>
-          <w:szCs w:val="26"/>
-        </w:rPr>
-      </w:pPr>
-      <w:hyperlink r:id="rId25" w:history="1">
+          <w:rStyle w:val="Hyperlink"/>
+          <w:rFonts w:ascii="Times New Roman" w:hAnsi="Times New Roman" w:cs="Times New Roman"/>
+          <w:color w:val="auto"/>
+          <w:sz w:val="26"/>
+          <w:szCs w:val="26"/>
+          <w:u w:val="none"/>
+        </w:rPr>
+      </w:pPr>
+      <w:hyperlink r:id="rId33" w:history="1">
         <w:r>
           <w:rPr>
             <w:rStyle w:val="Hyperlink"/>
@@ -3678,6 +5177,28 @@
     <w:p>
       <w:pPr>
         <w:pStyle w:val="ListParagraph"/>
+        <w:numPr>
+          <w:ilvl w:val="0"/>
+          <w:numId w:val="5"/>
+        </w:numPr>
+        <w:rPr>
+          <w:rFonts w:ascii="Times New Roman" w:hAnsi="Times New Roman" w:cs="Times New Roman"/>
+          <w:sz w:val="26"/>
+          <w:szCs w:val="26"/>
+        </w:rPr>
+      </w:pPr>
+      <w:r>
+        <w:rPr>
+          <w:rFonts w:ascii="Times New Roman" w:hAnsi="Times New Roman" w:cs="Times New Roman"/>
+          <w:sz w:val="26"/>
+          <w:szCs w:val="26"/>
+        </w:rPr>
+        <w:t>https://www.railstutorial.org/book</w:t>
+      </w:r>
+    </w:p>
+    <w:p>
+      <w:pPr>
+        <w:pStyle w:val="ListParagraph"/>
         <w:ind w:left="1080"/>
         <w:rPr>
           <w:rFonts w:ascii="Times New Roman" w:hAnsi="Times New Roman" w:cs="Times New Roman"/>
@@ -3698,7 +5219,7 @@
       </w:pPr>
     </w:p>
     <w:sectPr>
-      <w:footerReference w:type="default" r:id="rId26"/>
+      <w:footerReference w:type="default" r:id="rId34"/>
       <w:pgSz w:w="12240" w:h="15840"/>
       <w:pgMar w:top="1440" w:right="1440" w:bottom="1440" w:left="1440" w:header="720" w:footer="720" w:gutter="0"/>
       <w:cols w:space="720"/>
@@ -3709,8 +5230,8 @@
 </file>
 
 <file path=word/endnotes.xml><?xml version="1.0" encoding="utf-8"?>
-<w:endnotes xmlns:ve="http://schemas.openxmlformats.org/markup-compatibility/2006" xmlns:o="urn:schemas-microsoft-com:office:office" xmlns:r="http://schemas.openxmlformats.org/officeDocument/2006/relationships" xmlns:m="http://schemas.openxmlformats.org/officeDocument/2006/math" xmlns:v="urn:schemas-microsoft-com:vml" xmlns:wp="http://schemas.openxmlformats.org/drawingml/2006/wordprocessingDrawing" xmlns:w10="urn:schemas-microsoft-com:office:word" xmlns:w="http://schemas.openxmlformats.org/wordprocessingml/2006/main" xmlns:wne="http://schemas.microsoft.com/office/word/2006/wordml">
-  <w:endnote w:type="separator" w:id="0">
+<w:endnotes xmlns:wpc="http://schemas.microsoft.com/office/word/2010/wordprocessingCanvas" xmlns:mc="http://schemas.openxmlformats.org/markup-compatibility/2006" xmlns:o="urn:schemas-microsoft-com:office:office" xmlns:r="http://schemas.openxmlformats.org/officeDocument/2006/relationships" xmlns:m="http://schemas.openxmlformats.org/officeDocument/2006/math" xmlns:v="urn:schemas-microsoft-com:vml" xmlns:wp14="http://schemas.microsoft.com/office/word/2010/wordprocessingDrawing" xmlns:wp="http://schemas.openxmlformats.org/drawingml/2006/wordprocessingDrawing" xmlns:w10="urn:schemas-microsoft-com:office:word" xmlns:w="http://schemas.openxmlformats.org/wordprocessingml/2006/main" xmlns:w14="http://schemas.microsoft.com/office/word/2010/wordml" xmlns:w15="http://schemas.microsoft.com/office/word/2012/wordml" xmlns:wpg="http://schemas.microsoft.com/office/word/2010/wordprocessingGroup" xmlns:wpi="http://schemas.microsoft.com/office/word/2010/wordprocessingInk" xmlns:wne="http://schemas.microsoft.com/office/word/2006/wordml" xmlns:wps="http://schemas.microsoft.com/office/word/2010/wordprocessingShape" mc:Ignorable="w14 w15 wp14">
+  <w:endnote w:type="separator" w:id="-1">
     <w:p>
       <w:pPr>
         <w:spacing w:after="0" w:line="240" w:lineRule="auto"/>
@@ -3720,7 +5241,7 @@
       </w:r>
     </w:p>
   </w:endnote>
-  <w:endnote w:type="continuationSeparator" w:id="1">
+  <w:endnote w:type="continuationSeparator" w:id="0">
     <w:p>
       <w:pPr>
         <w:spacing w:after="0" w:line="240" w:lineRule="auto"/>
@@ -3734,7 +5255,7 @@
 </file>
 
 <file path=word/footer1.xml><?xml version="1.0" encoding="utf-8"?>
-<w:ftr xmlns:ve="http://schemas.openxmlformats.org/markup-compatibility/2006" xmlns:o="urn:schemas-microsoft-com:office:office" xmlns:r="http://schemas.openxmlformats.org/officeDocument/2006/relationships" xmlns:m="http://schemas.openxmlformats.org/officeDocument/2006/math" xmlns:v="urn:schemas-microsoft-com:vml" xmlns:wp="http://schemas.openxmlformats.org/drawingml/2006/wordprocessingDrawing" xmlns:w10="urn:schemas-microsoft-com:office:word" xmlns:w="http://schemas.openxmlformats.org/wordprocessingml/2006/main" xmlns:wne="http://schemas.microsoft.com/office/word/2006/wordml">
+<w:ftr xmlns:wpc="http://schemas.microsoft.com/office/word/2010/wordprocessingCanvas" xmlns:mc="http://schemas.openxmlformats.org/markup-compatibility/2006" xmlns:o="urn:schemas-microsoft-com:office:office" xmlns:r="http://schemas.openxmlformats.org/officeDocument/2006/relationships" xmlns:m="http://schemas.openxmlformats.org/officeDocument/2006/math" xmlns:v="urn:schemas-microsoft-com:vml" xmlns:wp14="http://schemas.microsoft.com/office/word/2010/wordprocessingDrawing" xmlns:wp="http://schemas.openxmlformats.org/drawingml/2006/wordprocessingDrawing" xmlns:w10="urn:schemas-microsoft-com:office:word" xmlns:w="http://schemas.openxmlformats.org/wordprocessingml/2006/main" xmlns:w14="http://schemas.microsoft.com/office/word/2010/wordml" xmlns:w15="http://schemas.microsoft.com/office/word/2012/wordml" xmlns:wpg="http://schemas.microsoft.com/office/word/2010/wordprocessingGroup" xmlns:wpi="http://schemas.microsoft.com/office/word/2010/wordprocessingInk" xmlns:wne="http://schemas.microsoft.com/office/word/2006/wordml" xmlns:wps="http://schemas.microsoft.com/office/word/2010/wordprocessingShape" mc:Ignorable="w14 w15 wp14">
   <w:sdt>
     <w:sdtPr>
       <w:id w:val="62923764"/>
@@ -3767,7 +5288,7 @@
           <w:rPr>
             <w:noProof/>
           </w:rPr>
-          <w:t>8</w:t>
+          <w:t>13</w:t>
         </w:r>
         <w:r>
           <w:rPr>
@@ -3787,8 +5308,8 @@
 </file>
 
 <file path=word/footnotes.xml><?xml version="1.0" encoding="utf-8"?>
-<w:footnotes xmlns:ve="http://schemas.openxmlformats.org/markup-compatibility/2006" xmlns:o="urn:schemas-microsoft-com:office:office" xmlns:r="http://schemas.openxmlformats.org/officeDocument/2006/relationships" xmlns:m="http://schemas.openxmlformats.org/officeDocument/2006/math" xmlns:v="urn:schemas-microsoft-com:vml" xmlns:wp="http://schemas.openxmlformats.org/drawingml/2006/wordprocessingDrawing" xmlns:w10="urn:schemas-microsoft-com:office:word" xmlns:w="http://schemas.openxmlformats.org/wordprocessingml/2006/main" xmlns:wne="http://schemas.microsoft.com/office/word/2006/wordml">
-  <w:footnote w:type="separator" w:id="0">
+<w:footnotes xmlns:wpc="http://schemas.microsoft.com/office/word/2010/wordprocessingCanvas" xmlns:mc="http://schemas.openxmlformats.org/markup-compatibility/2006" xmlns:o="urn:schemas-microsoft-com:office:office" xmlns:r="http://schemas.openxmlformats.org/officeDocument/2006/relationships" xmlns:m="http://schemas.openxmlformats.org/officeDocument/2006/math" xmlns:v="urn:schemas-microsoft-com:vml" xmlns:wp14="http://schemas.microsoft.com/office/word/2010/wordprocessingDrawing" xmlns:wp="http://schemas.openxmlformats.org/drawingml/2006/wordprocessingDrawing" xmlns:w10="urn:schemas-microsoft-com:office:word" xmlns:w="http://schemas.openxmlformats.org/wordprocessingml/2006/main" xmlns:w14="http://schemas.microsoft.com/office/word/2010/wordml" xmlns:w15="http://schemas.microsoft.com/office/word/2012/wordml" xmlns:wpg="http://schemas.microsoft.com/office/word/2010/wordprocessingGroup" xmlns:wpi="http://schemas.microsoft.com/office/word/2010/wordprocessingInk" xmlns:wne="http://schemas.microsoft.com/office/word/2006/wordml" xmlns:wps="http://schemas.microsoft.com/office/word/2010/wordprocessingShape" mc:Ignorable="w14 w15 wp14">
+  <w:footnote w:type="separator" w:id="-1">
     <w:p>
       <w:pPr>
         <w:spacing w:after="0" w:line="240" w:lineRule="auto"/>
@@ -3798,7 +5319,7 @@
       </w:r>
     </w:p>
   </w:footnote>
-  <w:footnote w:type="continuationSeparator" w:id="1">
+  <w:footnote w:type="continuationSeparator" w:id="0">
     <w:p>
       <w:pPr>
         <w:spacing w:after="0" w:line="240" w:lineRule="auto"/>
@@ -3812,7 +5333,7 @@
 </file>
 
 <file path=word/numbering.xml><?xml version="1.0" encoding="utf-8"?>
-<w:numbering xmlns:ve="http://schemas.openxmlformats.org/markup-compatibility/2006" xmlns:o="urn:schemas-microsoft-com:office:office" xmlns:r="http://schemas.openxmlformats.org/officeDocument/2006/relationships" xmlns:m="http://schemas.openxmlformats.org/officeDocument/2006/math" xmlns:v="urn:schemas-microsoft-com:vml" xmlns:wp="http://schemas.openxmlformats.org/drawingml/2006/wordprocessingDrawing" xmlns:w10="urn:schemas-microsoft-com:office:word" xmlns:w="http://schemas.openxmlformats.org/wordprocessingml/2006/main" xmlns:wne="http://schemas.microsoft.com/office/word/2006/wordml">
+<w:numbering xmlns:wpc="http://schemas.microsoft.com/office/word/2010/wordprocessingCanvas" xmlns:mc="http://schemas.openxmlformats.org/markup-compatibility/2006" xmlns:o="urn:schemas-microsoft-com:office:office" xmlns:r="http://schemas.openxmlformats.org/officeDocument/2006/relationships" xmlns:m="http://schemas.openxmlformats.org/officeDocument/2006/math" xmlns:v="urn:schemas-microsoft-com:vml" xmlns:wp14="http://schemas.microsoft.com/office/word/2010/wordprocessingDrawing" xmlns:wp="http://schemas.openxmlformats.org/drawingml/2006/wordprocessingDrawing" xmlns:w10="urn:schemas-microsoft-com:office:word" xmlns:w="http://schemas.openxmlformats.org/wordprocessingml/2006/main" xmlns:w14="http://schemas.microsoft.com/office/word/2010/wordml" xmlns:w15="http://schemas.microsoft.com/office/word/2012/wordml" xmlns:wpg="http://schemas.microsoft.com/office/word/2010/wordprocessingGroup" xmlns:wpi="http://schemas.microsoft.com/office/word/2010/wordprocessingInk" xmlns:wne="http://schemas.microsoft.com/office/word/2006/wordml" xmlns:wps="http://schemas.microsoft.com/office/word/2010/wordprocessingShape" mc:Ignorable="w14 w15 wp14">
   <w:abstractNum w:abstractNumId="0">
     <w:nsid w:val="03255AC1"/>
     <w:multiLevelType w:val="hybridMultilevel"/>
@@ -4532,9 +6053,9 @@
   </w:abstractNum>
   <w:abstractNum w:abstractNumId="7">
     <w:nsid w:val="1BC040A5"/>
-    <w:multiLevelType w:val="hybridMultilevel"/>
-    <w:tmpl w:val="5DD416F4"/>
-    <w:lvl w:ilvl="0" w:tplc="B828709A">
+    <w:multiLevelType w:val="multilevel"/>
+    <w:tmpl w:val="98CAEA80"/>
+    <w:lvl w:ilvl="0">
       <w:start w:val="3"/>
       <w:numFmt w:val="decimal"/>
       <w:lvlText w:val="%1."/>
@@ -4546,77 +6067,109 @@
         <w:rFonts w:hint="default"/>
       </w:rPr>
     </w:lvl>
-    <w:lvl w:ilvl="1" w:tplc="04090019" w:tentative="1">
-      <w:start w:val="1"/>
-      <w:numFmt w:val="lowerLetter"/>
-      <w:lvlText w:val="%2."/>
-      <w:lvlJc w:val="left"/>
-      <w:pPr>
-        <w:ind w:left="1440" w:hanging="360"/>
-      </w:pPr>
-    </w:lvl>
-    <w:lvl w:ilvl="2" w:tplc="0409001B" w:tentative="1">
-      <w:start w:val="1"/>
-      <w:numFmt w:val="lowerRoman"/>
-      <w:lvlText w:val="%3."/>
-      <w:lvlJc w:val="right"/>
-      <w:pPr>
-        <w:ind w:left="2160" w:hanging="180"/>
-      </w:pPr>
-    </w:lvl>
-    <w:lvl w:ilvl="3" w:tplc="0409000F" w:tentative="1">
+    <w:lvl w:ilvl="1">
       <w:start w:val="1"/>
       <w:numFmt w:val="decimal"/>
-      <w:lvlText w:val="%4."/>
-      <w:lvlJc w:val="left"/>
-      <w:pPr>
-        <w:ind w:left="2880" w:hanging="360"/>
-      </w:pPr>
-    </w:lvl>
-    <w:lvl w:ilvl="4" w:tplc="04090019" w:tentative="1">
-      <w:start w:val="1"/>
-      <w:numFmt w:val="lowerLetter"/>
-      <w:lvlText w:val="%5."/>
-      <w:lvlJc w:val="left"/>
-      <w:pPr>
-        <w:ind w:left="3600" w:hanging="360"/>
-      </w:pPr>
-    </w:lvl>
-    <w:lvl w:ilvl="5" w:tplc="0409001B" w:tentative="1">
-      <w:start w:val="1"/>
-      <w:numFmt w:val="lowerRoman"/>
-      <w:lvlText w:val="%6."/>
-      <w:lvlJc w:val="right"/>
-      <w:pPr>
-        <w:ind w:left="4320" w:hanging="180"/>
-      </w:pPr>
-    </w:lvl>
-    <w:lvl w:ilvl="6" w:tplc="0409000F" w:tentative="1">
+      <w:isLgl/>
+      <w:lvlText w:val="%1.%2."/>
+      <w:lvlJc w:val="left"/>
+      <w:pPr>
+        <w:ind w:left="1080" w:hanging="720"/>
+      </w:pPr>
+      <w:rPr>
+        <w:rFonts w:hint="default"/>
+      </w:rPr>
+    </w:lvl>
+    <w:lvl w:ilvl="2">
       <w:start w:val="1"/>
       <w:numFmt w:val="decimal"/>
-      <w:lvlText w:val="%7."/>
-      <w:lvlJc w:val="left"/>
-      <w:pPr>
-        <w:ind w:left="5040" w:hanging="360"/>
-      </w:pPr>
-    </w:lvl>
-    <w:lvl w:ilvl="7" w:tplc="04090019" w:tentative="1">
-      <w:start w:val="1"/>
-      <w:numFmt w:val="lowerLetter"/>
-      <w:lvlText w:val="%8."/>
-      <w:lvlJc w:val="left"/>
-      <w:pPr>
-        <w:ind w:left="5760" w:hanging="360"/>
-      </w:pPr>
-    </w:lvl>
-    <w:lvl w:ilvl="8" w:tplc="0409001B" w:tentative="1">
-      <w:start w:val="1"/>
-      <w:numFmt w:val="lowerRoman"/>
-      <w:lvlText w:val="%9."/>
-      <w:lvlJc w:val="right"/>
-      <w:pPr>
-        <w:ind w:left="6480" w:hanging="180"/>
-      </w:pPr>
+      <w:isLgl/>
+      <w:lvlText w:val="%1.%2.%3."/>
+      <w:lvlJc w:val="left"/>
+      <w:pPr>
+        <w:ind w:left="1080" w:hanging="720"/>
+      </w:pPr>
+      <w:rPr>
+        <w:rFonts w:hint="default"/>
+      </w:rPr>
+    </w:lvl>
+    <w:lvl w:ilvl="3">
+      <w:start w:val="1"/>
+      <w:numFmt w:val="decimal"/>
+      <w:isLgl/>
+      <w:lvlText w:val="%1.%2.%3.%4."/>
+      <w:lvlJc w:val="left"/>
+      <w:pPr>
+        <w:ind w:left="1440" w:hanging="1080"/>
+      </w:pPr>
+      <w:rPr>
+        <w:rFonts w:hint="default"/>
+      </w:rPr>
+    </w:lvl>
+    <w:lvl w:ilvl="4">
+      <w:start w:val="1"/>
+      <w:numFmt w:val="decimal"/>
+      <w:isLgl/>
+      <w:lvlText w:val="%1.%2.%3.%4.%5."/>
+      <w:lvlJc w:val="left"/>
+      <w:pPr>
+        <w:ind w:left="1440" w:hanging="1080"/>
+      </w:pPr>
+      <w:rPr>
+        <w:rFonts w:hint="default"/>
+      </w:rPr>
+    </w:lvl>
+    <w:lvl w:ilvl="5">
+      <w:start w:val="1"/>
+      <w:numFmt w:val="decimal"/>
+      <w:isLgl/>
+      <w:lvlText w:val="%1.%2.%3.%4.%5.%6."/>
+      <w:lvlJc w:val="left"/>
+      <w:pPr>
+        <w:ind w:left="1800" w:hanging="1440"/>
+      </w:pPr>
+      <w:rPr>
+        <w:rFonts w:hint="default"/>
+      </w:rPr>
+    </w:lvl>
+    <w:lvl w:ilvl="6">
+      <w:start w:val="1"/>
+      <w:numFmt w:val="decimal"/>
+      <w:isLgl/>
+      <w:lvlText w:val="%1.%2.%3.%4.%5.%6.%7."/>
+      <w:lvlJc w:val="left"/>
+      <w:pPr>
+        <w:ind w:left="1800" w:hanging="1440"/>
+      </w:pPr>
+      <w:rPr>
+        <w:rFonts w:hint="default"/>
+      </w:rPr>
+    </w:lvl>
+    <w:lvl w:ilvl="7">
+      <w:start w:val="1"/>
+      <w:numFmt w:val="decimal"/>
+      <w:isLgl/>
+      <w:lvlText w:val="%1.%2.%3.%4.%5.%6.%7.%8."/>
+      <w:lvlJc w:val="left"/>
+      <w:pPr>
+        <w:ind w:left="2160" w:hanging="1800"/>
+      </w:pPr>
+      <w:rPr>
+        <w:rFonts w:hint="default"/>
+      </w:rPr>
+    </w:lvl>
+    <w:lvl w:ilvl="8">
+      <w:start w:val="1"/>
+      <w:numFmt w:val="decimal"/>
+      <w:isLgl/>
+      <w:lvlText w:val="%1.%2.%3.%4.%5.%6.%7.%8.%9."/>
+      <w:lvlJc w:val="left"/>
+      <w:pPr>
+        <w:ind w:left="2160" w:hanging="1800"/>
+      </w:pPr>
+      <w:rPr>
+        <w:rFonts w:hint="default"/>
+      </w:rPr>
     </w:lvl>
   </w:abstractNum>
   <w:abstractNum w:abstractNumId="8">
@@ -6892,6 +8445,119 @@
     </w:lvl>
   </w:abstractNum>
   <w:abstractNum w:abstractNumId="31">
+    <w:nsid w:val="54330023"/>
+    <w:multiLevelType w:val="hybridMultilevel"/>
+    <w:tmpl w:val="834A3B3A"/>
+    <w:lvl w:ilvl="0" w:tplc="546ADE08">
+      <w:start w:val="3"/>
+      <w:numFmt w:val="bullet"/>
+      <w:lvlText w:val="-"/>
+      <w:lvlJc w:val="left"/>
+      <w:pPr>
+        <w:ind w:left="720" w:hanging="360"/>
+      </w:pPr>
+      <w:rPr>
+        <w:rFonts w:ascii="Arial" w:eastAsiaTheme="minorHAnsi" w:hAnsi="Arial" w:cs="Arial" w:hint="default"/>
+      </w:rPr>
+    </w:lvl>
+    <w:lvl w:ilvl="1" w:tplc="08090003">
+      <w:start w:val="1"/>
+      <w:numFmt w:val="bullet"/>
+      <w:lvlText w:val="o"/>
+      <w:lvlJc w:val="left"/>
+      <w:pPr>
+        <w:ind w:left="1440" w:hanging="360"/>
+      </w:pPr>
+      <w:rPr>
+        <w:rFonts w:ascii="Courier New" w:hAnsi="Courier New" w:cs="Courier New" w:hint="default"/>
+      </w:rPr>
+    </w:lvl>
+    <w:lvl w:ilvl="2" w:tplc="08090005" w:tentative="1">
+      <w:start w:val="1"/>
+      <w:numFmt w:val="bullet"/>
+      <w:lvlText w:val=""/>
+      <w:lvlJc w:val="left"/>
+      <w:pPr>
+        <w:ind w:left="2160" w:hanging="360"/>
+      </w:pPr>
+      <w:rPr>
+        <w:rFonts w:ascii="Wingdings" w:hAnsi="Wingdings" w:hint="default"/>
+      </w:rPr>
+    </w:lvl>
+    <w:lvl w:ilvl="3" w:tplc="08090001" w:tentative="1">
+      <w:start w:val="1"/>
+      <w:numFmt w:val="bullet"/>
+      <w:lvlText w:val=""/>
+      <w:lvlJc w:val="left"/>
+      <w:pPr>
+        <w:ind w:left="2880" w:hanging="360"/>
+      </w:pPr>
+      <w:rPr>
+        <w:rFonts w:ascii="Symbol" w:hAnsi="Symbol" w:hint="default"/>
+      </w:rPr>
+    </w:lvl>
+    <w:lvl w:ilvl="4" w:tplc="08090003" w:tentative="1">
+      <w:start w:val="1"/>
+      <w:numFmt w:val="bullet"/>
+      <w:lvlText w:val="o"/>
+      <w:lvlJc w:val="left"/>
+      <w:pPr>
+        <w:ind w:left="3600" w:hanging="360"/>
+      </w:pPr>
+      <w:rPr>
+        <w:rFonts w:ascii="Courier New" w:hAnsi="Courier New" w:cs="Courier New" w:hint="default"/>
+      </w:rPr>
+    </w:lvl>
+    <w:lvl w:ilvl="5" w:tplc="08090005" w:tentative="1">
+      <w:start w:val="1"/>
+      <w:numFmt w:val="bullet"/>
+      <w:lvlText w:val=""/>
+      <w:lvlJc w:val="left"/>
+      <w:pPr>
+        <w:ind w:left="4320" w:hanging="360"/>
+      </w:pPr>
+      <w:rPr>
+        <w:rFonts w:ascii="Wingdings" w:hAnsi="Wingdings" w:hint="default"/>
+      </w:rPr>
+    </w:lvl>
+    <w:lvl w:ilvl="6" w:tplc="08090001" w:tentative="1">
+      <w:start w:val="1"/>
+      <w:numFmt w:val="bullet"/>
+      <w:lvlText w:val=""/>
+      <w:lvlJc w:val="left"/>
+      <w:pPr>
+        <w:ind w:left="5040" w:hanging="360"/>
+      </w:pPr>
+      <w:rPr>
+        <w:rFonts w:ascii="Symbol" w:hAnsi="Symbol" w:hint="default"/>
+      </w:rPr>
+    </w:lvl>
+    <w:lvl w:ilvl="7" w:tplc="08090003" w:tentative="1">
+      <w:start w:val="1"/>
+      <w:numFmt w:val="bullet"/>
+      <w:lvlText w:val="o"/>
+      <w:lvlJc w:val="left"/>
+      <w:pPr>
+        <w:ind w:left="5760" w:hanging="360"/>
+      </w:pPr>
+      <w:rPr>
+        <w:rFonts w:ascii="Courier New" w:hAnsi="Courier New" w:cs="Courier New" w:hint="default"/>
+      </w:rPr>
+    </w:lvl>
+    <w:lvl w:ilvl="8" w:tplc="08090005" w:tentative="1">
+      <w:start w:val="1"/>
+      <w:numFmt w:val="bullet"/>
+      <w:lvlText w:val=""/>
+      <w:lvlJc w:val="left"/>
+      <w:pPr>
+        <w:ind w:left="6480" w:hanging="360"/>
+      </w:pPr>
+      <w:rPr>
+        <w:rFonts w:ascii="Wingdings" w:hAnsi="Wingdings" w:hint="default"/>
+      </w:rPr>
+    </w:lvl>
+  </w:abstractNum>
+  <w:abstractNum w:abstractNumId="32">
     <w:nsid w:val="5B225FF0"/>
     <w:multiLevelType w:val="hybridMultilevel"/>
     <w:tmpl w:val="75E41E98"/>
@@ -7004,7 +8670,7 @@
       </w:rPr>
     </w:lvl>
   </w:abstractNum>
-  <w:abstractNum w:abstractNumId="32">
+  <w:abstractNum w:abstractNumId="33">
     <w:nsid w:val="6BDB6E30"/>
     <w:multiLevelType w:val="hybridMultilevel"/>
     <w:tmpl w:val="DC44B3CA"/>
@@ -7093,7 +8759,7 @@
       </w:pPr>
     </w:lvl>
   </w:abstractNum>
-  <w:abstractNum w:abstractNumId="33">
+  <w:abstractNum w:abstractNumId="34">
     <w:nsid w:val="6E0E68AE"/>
     <w:multiLevelType w:val="hybridMultilevel"/>
     <w:tmpl w:val="5492E6D6"/>
@@ -7182,7 +8848,7 @@
       </w:pPr>
     </w:lvl>
   </w:abstractNum>
-  <w:abstractNum w:abstractNumId="34">
+  <w:abstractNum w:abstractNumId="35">
     <w:nsid w:val="727717EF"/>
     <w:multiLevelType w:val="hybridMultilevel"/>
     <w:tmpl w:val="AEC8D6C0"/>
@@ -7271,7 +8937,7 @@
       </w:pPr>
     </w:lvl>
   </w:abstractNum>
-  <w:abstractNum w:abstractNumId="35">
+  <w:abstractNum w:abstractNumId="36">
     <w:nsid w:val="76462526"/>
     <w:multiLevelType w:val="hybridMultilevel"/>
     <w:tmpl w:val="94F4CA5A"/>
@@ -7360,7 +9026,7 @@
       </w:pPr>
     </w:lvl>
   </w:abstractNum>
-  <w:abstractNum w:abstractNumId="36">
+  <w:abstractNum w:abstractNumId="37">
     <w:nsid w:val="77C5180D"/>
     <w:multiLevelType w:val="hybridMultilevel"/>
     <w:tmpl w:val="F1306B58"/>
@@ -7449,7 +9115,7 @@
       </w:pPr>
     </w:lvl>
   </w:abstractNum>
-  <w:abstractNum w:abstractNumId="37">
+  <w:abstractNum w:abstractNumId="38">
     <w:nsid w:val="79934B27"/>
     <w:multiLevelType w:val="hybridMultilevel"/>
     <w:tmpl w:val="99B8C6C6"/>
@@ -7538,7 +9204,7 @@
       </w:pPr>
     </w:lvl>
   </w:abstractNum>
-  <w:abstractNum w:abstractNumId="38">
+  <w:abstractNum w:abstractNumId="39">
     <w:nsid w:val="7A944B77"/>
     <w:multiLevelType w:val="hybridMultilevel"/>
     <w:tmpl w:val="A568FDF8"/>
@@ -7627,7 +9293,7 @@
       </w:pPr>
     </w:lvl>
   </w:abstractNum>
-  <w:abstractNum w:abstractNumId="39">
+  <w:abstractNum w:abstractNumId="40">
     <w:nsid w:val="7BAB1208"/>
     <w:multiLevelType w:val="hybridMultilevel"/>
     <w:tmpl w:val="C694BEEE"/>
@@ -7713,7 +9379,119 @@
       </w:pPr>
     </w:lvl>
   </w:abstractNum>
-  <w:abstractNum w:abstractNumId="40">
+  <w:abstractNum w:abstractNumId="41">
+    <w:nsid w:val="7C9948AB"/>
+    <w:multiLevelType w:val="hybridMultilevel"/>
+    <w:tmpl w:val="A538D778"/>
+    <w:lvl w:ilvl="0" w:tplc="262A8916">
+      <w:numFmt w:val="bullet"/>
+      <w:lvlText w:val="-"/>
+      <w:lvlJc w:val="left"/>
+      <w:pPr>
+        <w:ind w:left="1080" w:hanging="360"/>
+      </w:pPr>
+      <w:rPr>
+        <w:rFonts w:ascii="Arial" w:eastAsiaTheme="minorHAnsi" w:hAnsi="Arial" w:cs="Arial" w:hint="default"/>
+      </w:rPr>
+    </w:lvl>
+    <w:lvl w:ilvl="1" w:tplc="08090003" w:tentative="1">
+      <w:start w:val="1"/>
+      <w:numFmt w:val="bullet"/>
+      <w:lvlText w:val="o"/>
+      <w:lvlJc w:val="left"/>
+      <w:pPr>
+        <w:ind w:left="1800" w:hanging="360"/>
+      </w:pPr>
+      <w:rPr>
+        <w:rFonts w:ascii="Courier New" w:hAnsi="Courier New" w:cs="Courier New" w:hint="default"/>
+      </w:rPr>
+    </w:lvl>
+    <w:lvl w:ilvl="2" w:tplc="08090005" w:tentative="1">
+      <w:start w:val="1"/>
+      <w:numFmt w:val="bullet"/>
+      <w:lvlText w:val=""/>
+      <w:lvlJc w:val="left"/>
+      <w:pPr>
+        <w:ind w:left="2520" w:hanging="360"/>
+      </w:pPr>
+      <w:rPr>
+        <w:rFonts w:ascii="Wingdings" w:hAnsi="Wingdings" w:hint="default"/>
+      </w:rPr>
+    </w:lvl>
+    <w:lvl w:ilvl="3" w:tplc="08090001" w:tentative="1">
+      <w:start w:val="1"/>
+      <w:numFmt w:val="bullet"/>
+      <w:lvlText w:val=""/>
+      <w:lvlJc w:val="left"/>
+      <w:pPr>
+        <w:ind w:left="3240" w:hanging="360"/>
+      </w:pPr>
+      <w:rPr>
+        <w:rFonts w:ascii="Symbol" w:hAnsi="Symbol" w:hint="default"/>
+      </w:rPr>
+    </w:lvl>
+    <w:lvl w:ilvl="4" w:tplc="08090003" w:tentative="1">
+      <w:start w:val="1"/>
+      <w:numFmt w:val="bullet"/>
+      <w:lvlText w:val="o"/>
+      <w:lvlJc w:val="left"/>
+      <w:pPr>
+        <w:ind w:left="3960" w:hanging="360"/>
+      </w:pPr>
+      <w:rPr>
+        <w:rFonts w:ascii="Courier New" w:hAnsi="Courier New" w:cs="Courier New" w:hint="default"/>
+      </w:rPr>
+    </w:lvl>
+    <w:lvl w:ilvl="5" w:tplc="08090005" w:tentative="1">
+      <w:start w:val="1"/>
+      <w:numFmt w:val="bullet"/>
+      <w:lvlText w:val=""/>
+      <w:lvlJc w:val="left"/>
+      <w:pPr>
+        <w:ind w:left="4680" w:hanging="360"/>
+      </w:pPr>
+      <w:rPr>
+        <w:rFonts w:ascii="Wingdings" w:hAnsi="Wingdings" w:hint="default"/>
+      </w:rPr>
+    </w:lvl>
+    <w:lvl w:ilvl="6" w:tplc="08090001" w:tentative="1">
+      <w:start w:val="1"/>
+      <w:numFmt w:val="bullet"/>
+      <w:lvlText w:val=""/>
+      <w:lvlJc w:val="left"/>
+      <w:pPr>
+        <w:ind w:left="5400" w:hanging="360"/>
+      </w:pPr>
+      <w:rPr>
+        <w:rFonts w:ascii="Symbol" w:hAnsi="Symbol" w:hint="default"/>
+      </w:rPr>
+    </w:lvl>
+    <w:lvl w:ilvl="7" w:tplc="08090003" w:tentative="1">
+      <w:start w:val="1"/>
+      <w:numFmt w:val="bullet"/>
+      <w:lvlText w:val="o"/>
+      <w:lvlJc w:val="left"/>
+      <w:pPr>
+        <w:ind w:left="6120" w:hanging="360"/>
+      </w:pPr>
+      <w:rPr>
+        <w:rFonts w:ascii="Courier New" w:hAnsi="Courier New" w:cs="Courier New" w:hint="default"/>
+      </w:rPr>
+    </w:lvl>
+    <w:lvl w:ilvl="8" w:tplc="08090005" w:tentative="1">
+      <w:start w:val="1"/>
+      <w:numFmt w:val="bullet"/>
+      <w:lvlText w:val=""/>
+      <w:lvlJc w:val="left"/>
+      <w:pPr>
+        <w:ind w:left="6840" w:hanging="360"/>
+      </w:pPr>
+      <w:rPr>
+        <w:rFonts w:ascii="Wingdings" w:hAnsi="Wingdings" w:hint="default"/>
+      </w:rPr>
+    </w:lvl>
+  </w:abstractNum>
+  <w:abstractNum w:abstractNumId="42">
     <w:nsid w:val="7E736299"/>
     <w:multiLevelType w:val="hybridMultilevel"/>
     <w:tmpl w:val="715EA760"/>
@@ -7799,7 +9577,7 @@
       </w:pPr>
     </w:lvl>
   </w:abstractNum>
-  <w:abstractNum w:abstractNumId="41">
+  <w:abstractNum w:abstractNumId="43">
     <w:nsid w:val="7EA26EDA"/>
     <w:multiLevelType w:val="hybridMultilevel"/>
     <w:tmpl w:val="6BFC2C94"/>
@@ -7912,7 +9690,7 @@
       </w:rPr>
     </w:lvl>
   </w:abstractNum>
-  <w:abstractNum w:abstractNumId="42">
+  <w:abstractNum w:abstractNumId="44">
     <w:nsid w:val="7EC52F34"/>
     <w:multiLevelType w:val="hybridMultilevel"/>
     <w:tmpl w:val="D20C9EBA"/>
@@ -7998,7 +9776,7 @@
       </w:pPr>
     </w:lvl>
   </w:abstractNum>
-  <w:abstractNum w:abstractNumId="43">
+  <w:abstractNum w:abstractNumId="45">
     <w:nsid w:val="7FC87D03"/>
     <w:multiLevelType w:val="hybridMultilevel"/>
     <w:tmpl w:val="50065876"/>
@@ -8085,7 +9863,7 @@
     </w:lvl>
   </w:abstractNum>
   <w:num w:numId="1">
-    <w:abstractNumId w:val="43"/>
+    <w:abstractNumId w:val="45"/>
   </w:num>
   <w:num w:numId="2">
     <w:abstractNumId w:val="5"/>
@@ -8094,13 +9872,13 @@
     <w:abstractNumId w:val="10"/>
   </w:num>
   <w:num w:numId="4">
-    <w:abstractNumId w:val="42"/>
+    <w:abstractNumId w:val="44"/>
   </w:num>
   <w:num w:numId="5">
     <w:abstractNumId w:val="11"/>
   </w:num>
   <w:num w:numId="6">
-    <w:abstractNumId w:val="40"/>
+    <w:abstractNumId w:val="42"/>
   </w:num>
   <w:num w:numId="7">
     <w:abstractNumId w:val="28"/>
@@ -8115,7 +9893,7 @@
     <w:abstractNumId w:val="21"/>
   </w:num>
   <w:num w:numId="11">
-    <w:abstractNumId w:val="31"/>
+    <w:abstractNumId w:val="32"/>
   </w:num>
   <w:num w:numId="12">
     <w:abstractNumId w:val="16"/>
@@ -8133,19 +9911,19 @@
     <w:abstractNumId w:val="23"/>
   </w:num>
   <w:num w:numId="17">
-    <w:abstractNumId w:val="36"/>
+    <w:abstractNumId w:val="37"/>
   </w:num>
   <w:num w:numId="18">
+    <w:abstractNumId w:val="40"/>
+  </w:num>
+  <w:num w:numId="19">
     <w:abstractNumId w:val="39"/>
   </w:num>
-  <w:num w:numId="19">
+  <w:num w:numId="20">
     <w:abstractNumId w:val="38"/>
   </w:num>
-  <w:num w:numId="20">
-    <w:abstractNumId w:val="37"/>
-  </w:num>
   <w:num w:numId="21">
-    <w:abstractNumId w:val="32"/>
+    <w:abstractNumId w:val="33"/>
   </w:num>
   <w:num w:numId="22">
     <w:abstractNumId w:val="18"/>
@@ -8172,7 +9950,7 @@
     <w:abstractNumId w:val="29"/>
   </w:num>
   <w:num w:numId="30">
-    <w:abstractNumId w:val="33"/>
+    <w:abstractNumId w:val="34"/>
   </w:num>
   <w:num w:numId="31">
     <w:abstractNumId w:val="15"/>
@@ -8184,7 +9962,7 @@
     <w:abstractNumId w:val="19"/>
   </w:num>
   <w:num w:numId="34">
-    <w:abstractNumId w:val="34"/>
+    <w:abstractNumId w:val="35"/>
   </w:num>
   <w:num w:numId="35">
     <w:abstractNumId w:val="7"/>
@@ -8196,7 +9974,7 @@
     <w:abstractNumId w:val="6"/>
   </w:num>
   <w:num w:numId="38">
-    <w:abstractNumId w:val="35"/>
+    <w:abstractNumId w:val="36"/>
   </w:num>
   <w:num w:numId="39">
     <w:abstractNumId w:val="25"/>
@@ -8214,13 +9992,19 @@
     <w:abstractNumId w:val="17"/>
   </w:num>
   <w:num w:numId="44">
+    <w:abstractNumId w:val="43"/>
+  </w:num>
+  <w:num w:numId="45">
     <w:abstractNumId w:val="41"/>
+  </w:num>
+  <w:num w:numId="46">
+    <w:abstractNumId w:val="31"/>
   </w:num>
 </w:numbering>
 </file>
 
 <file path=word/styles.xml><?xml version="1.0" encoding="utf-8"?>
-<w:styles xmlns:r="http://schemas.openxmlformats.org/officeDocument/2006/relationships" xmlns:w="http://schemas.openxmlformats.org/wordprocessingml/2006/main">
+<w:styles xmlns:mc="http://schemas.openxmlformats.org/markup-compatibility/2006" xmlns:r="http://schemas.openxmlformats.org/officeDocument/2006/relationships" xmlns:w="http://schemas.openxmlformats.org/wordprocessingml/2006/main" xmlns:w14="http://schemas.microsoft.com/office/word/2010/wordml" xmlns:w15="http://schemas.microsoft.com/office/word/2012/wordml" mc:Ignorable="w14 w15">
   <w:docDefaults>
     <w:rPrDefault>
       <w:rPr>
@@ -8236,677 +10020,383 @@
       </w:pPr>
     </w:pPrDefault>
   </w:docDefaults>
-  <w:latentStyles w:defLockedState="0" w:defUIPriority="99" w:defSemiHidden="1" w:defUnhideWhenUsed="1" w:defQFormat="0" w:count="267">
-    <w:lsdException w:name="Normal" w:semiHidden="0" w:uiPriority="0" w:unhideWhenUsed="0" w:qFormat="1"/>
-    <w:lsdException w:name="heading 1" w:semiHidden="0" w:uiPriority="9" w:unhideWhenUsed="0" w:qFormat="1"/>
-    <w:lsdException w:name="heading 2" w:uiPriority="9" w:qFormat="1"/>
-    <w:lsdException w:name="heading 3" w:uiPriority="9" w:qFormat="1"/>
-    <w:lsdException w:name="heading 4" w:uiPriority="9" w:qFormat="1"/>
-    <w:lsdException w:name="heading 5" w:uiPriority="9" w:qFormat="1"/>
-    <w:lsdException w:name="heading 6" w:uiPriority="9" w:qFormat="1"/>
-    <w:lsdException w:name="heading 7" w:uiPriority="9" w:qFormat="1"/>
-    <w:lsdException w:name="heading 8" w:uiPriority="9" w:qFormat="1"/>
-    <w:lsdException w:name="heading 9" w:uiPriority="9" w:qFormat="1"/>
-    <w:lsdException w:name="toc 1" w:uiPriority="39"/>
-    <w:lsdException w:name="toc 2" w:uiPriority="39"/>
-    <w:lsdException w:name="toc 3" w:uiPriority="39"/>
-    <w:lsdException w:name="toc 4" w:uiPriority="39"/>
-    <w:lsdException w:name="toc 5" w:uiPriority="39"/>
-    <w:lsdException w:name="toc 6" w:uiPriority="39"/>
-    <w:lsdException w:name="toc 7" w:uiPriority="39"/>
-    <w:lsdException w:name="toc 8" w:uiPriority="39"/>
-    <w:lsdException w:name="toc 9" w:uiPriority="39"/>
-    <w:lsdException w:name="caption" w:uiPriority="35" w:qFormat="1"/>
-    <w:lsdException w:name="Title" w:semiHidden="0" w:uiPriority="10" w:unhideWhenUsed="0" w:qFormat="1"/>
-    <w:lsdException w:name="Default Paragraph Font" w:uiPriority="1"/>
-    <w:lsdException w:name="Subtitle" w:semiHidden="0" w:uiPriority="11" w:unhideWhenUsed="0" w:qFormat="1"/>
-    <w:lsdException w:name="Strong" w:semiHidden="0" w:uiPriority="22" w:unhideWhenUsed="0" w:qFormat="1"/>
-    <w:lsdException w:name="Emphasis" w:semiHidden="0" w:uiPriority="20" w:unhideWhenUsed="0" w:qFormat="1"/>
-    <w:lsdException w:name="Table Grid" w:semiHidden="0" w:uiPriority="59" w:unhideWhenUsed="0"/>
-    <w:lsdException w:name="Placeholder Text" w:unhideWhenUsed="0"/>
-    <w:lsdException w:name="No Spacing" w:semiHidden="0" w:uiPriority="1" w:unhideWhenUsed="0" w:qFormat="1"/>
-    <w:lsdException w:name="Light Shading" w:semiHidden="0" w:uiPriority="60" w:unhideWhenUsed="0"/>
-    <w:lsdException w:name="Light List" w:semiHidden="0" w:uiPriority="61" w:unhideWhenUsed="0"/>
-    <w:lsdException w:name="Light Grid" w:semiHidden="0" w:uiPriority="62" w:unhideWhenUsed="0"/>
-    <w:lsdException w:name="Medium Shading 1" w:semiHidden="0" w:uiPriority="63" w:unhideWhenUsed="0"/>
-    <w:lsdException w:name="Medium Shading 2" w:semiHidden="0" w:uiPriority="64" w:unhideWhenUsed="0"/>
-    <w:lsdException w:name="Medium List 1" w:semiHidden="0" w:uiPriority="65" w:unhideWhenUsed="0"/>
-    <w:lsdException w:name="Medium List 2" w:semiHidden="0" w:uiPriority="66" w:unhideWhenUsed="0"/>
-    <w:lsdException w:name="Medium Grid 1" w:semiHidden="0" w:uiPriority="67" w:unhideWhenUsed="0"/>
-    <w:lsdException w:name="Medium Grid 2" w:semiHidden="0" w:uiPriority="68" w:unhideWhenUsed="0"/>
-    <w:lsdException w:name="Medium Grid 3" w:semiHidden="0" w:uiPriority="69" w:unhideWhenUsed="0"/>
-    <w:lsdException w:name="Dark List" w:semiHidden="0" w:uiPriority="70" w:unhideWhenUsed="0"/>
-    <w:lsdException w:name="Colorful Shading" w:semiHidden="0" w:uiPriority="71" w:unhideWhenUsed="0"/>
-    <w:lsdException w:name="Colorful List" w:semiHidden="0" w:uiPriority="72" w:unhideWhenUsed="0"/>
-    <w:lsdException w:name="Colorful Grid" w:semiHidden="0" w:uiPriority="73" w:unhideWhenUsed="0"/>
-    <w:lsdException w:name="Light Shading Accent 1" w:semiHidden="0" w:uiPriority="60" w:unhideWhenUsed="0"/>
-    <w:lsdException w:name="Light List Accent 1" w:semiHidden="0" w:uiPriority="61" w:unhideWhenUsed="0"/>
-    <w:lsdException w:name="Light Grid Accent 1" w:semiHidden="0" w:uiPriority="62" w:unhideWhenUsed="0"/>
-    <w:lsdException w:name="Medium Shading 1 Accent 1" w:semiHidden="0" w:uiPriority="63" w:unhideWhenUsed="0"/>
-    <w:lsdException w:name="Medium Shading 2 Accent 1" w:semiHidden="0" w:uiPriority="64" w:unhideWhenUsed="0"/>
-    <w:lsdException w:name="Medium List 1 Accent 1" w:semiHidden="0" w:uiPriority="65" w:unhideWhenUsed="0"/>
-    <w:lsdException w:name="Revision" w:unhideWhenUsed="0"/>
-    <w:lsdException w:name="List Paragraph" w:semiHidden="0" w:uiPriority="34" w:unhideWhenUsed="0" w:qFormat="1"/>
-    <w:lsdException w:name="Quote" w:semiHidden="0" w:uiPriority="29" w:unhideWhenUsed="0" w:qFormat="1"/>
-    <w:lsdException w:name="Intense Quote" w:semiHidden="0" w:uiPriority="30" w:unhideWhenUsed="0" w:qFormat="1"/>
-    <w:lsdException w:name="Medium List 2 Accent 1" w:semiHidden="0" w:uiPriority="66" w:unhideWhenUsed="0"/>
-    <w:lsdException w:name="Medium Grid 1 Accent 1" w:semiHidden="0" w:uiPriority="67" w:unhideWhenUsed="0"/>
-    <w:lsdException w:name="Medium Grid 2 Accent 1" w:semiHidden="0" w:uiPriority="68" w:unhideWhenUsed="0"/>
-    <w:lsdException w:name="Medium Grid 3 Accent 1" w:semiHidden="0" w:uiPriority="69" w:unhideWhenUsed="0"/>
-    <w:lsdException w:name="Dark List Accent 1" w:semiHidden="0" w:uiPriority="70" w:unhideWhenUsed="0"/>
-    <w:lsdException w:name="Colorful Shading Accent 1" w:semiHidden="0" w:uiPriority="71" w:unhideWhenUsed="0"/>
-    <w:lsdException w:name="Colorful List Accent 1" w:semiHidden="0" w:uiPriority="72" w:unhideWhenUsed="0"/>
-    <w:lsdException w:name="Colorful Grid Accent 1" w:semiHidden="0" w:uiPriority="73" w:unhideWhenUsed="0"/>
-    <w:lsdException w:name="Light Shading Accent 2" w:semiHidden="0" w:uiPriority="60" w:unhideWhenUsed="0"/>
-    <w:lsdException w:name="Light List Accent 2" w:semiHidden="0" w:uiPriority="61" w:unhideWhenUsed="0"/>
-    <w:lsdException w:name="Light Grid Accent 2" w:semiHidden="0" w:uiPriority="62" w:unhideWhenUsed="0"/>
-    <w:lsdException w:name="Medium Shading 1 Accent 2" w:semiHidden="0" w:uiPriority="63" w:unhideWhenUsed="0"/>
-    <w:lsdException w:name="Medium Shading 2 Accent 2" w:semiHidden="0" w:uiPriority="64" w:unhideWhenUsed="0"/>
-    <w:lsdException w:name="Medium List 1 Accent 2" w:semiHidden="0" w:uiPriority="65" w:unhideWhenUsed="0"/>
-    <w:lsdException w:name="Medium List 2 Accent 2" w:semiHidden="0" w:uiPriority="66" w:unhideWhenUsed="0"/>
-    <w:lsdException w:name="Medium Grid 1 Accent 2" w:semiHidden="0" w:uiPriority="67" w:unhideWhenUsed="0"/>
-    <w:lsdException w:name="Medium Grid 2 Accent 2" w:semiHidden="0" w:uiPriority="68" w:unhideWhenUsed="0"/>
-    <w:lsdException w:name="Medium Grid 3 Accent 2" w:semiHidden="0" w:uiPriority="69" w:unhideWhenUsed="0"/>
-    <w:lsdException w:name="Dark List Accent 2" w:semiHidden="0" w:uiPriority="70" w:unhideWhenUsed="0"/>
-    <w:lsdException w:name="Colorful Shading Accent 2" w:semiHidden="0" w:uiPriority="71" w:unhideWhenUsed="0"/>
-    <w:lsdException w:name="Colorful List Accent 2" w:semiHidden="0" w:uiPriority="72" w:unhideWhenUsed="0"/>
-    <w:lsdException w:name="Colorful Grid Accent 2" w:semiHidden="0" w:uiPriority="73" w:unhideWhenUsed="0"/>
-    <w:lsdException w:name="Light Shading Accent 3" w:semiHidden="0" w:uiPriority="60" w:unhideWhenUsed="0"/>
-    <w:lsdException w:name="Light List Accent 3" w:semiHidden="0" w:uiPriority="61" w:unhideWhenUsed="0"/>
-    <w:lsdException w:name="Light Grid Accent 3" w:semiHidden="0" w:uiPriority="62" w:unhideWhenUsed="0"/>
-    <w:lsdException w:name="Medium Shading 1 Accent 3" w:semiHidden="0" w:uiPriority="63" w:unhideWhenUsed="0"/>
-    <w:lsdException w:name="Medium Shading 2 Accent 3" w:semiHidden="0" w:uiPriority="64" w:unhideWhenUsed="0"/>
-    <w:lsdException w:name="Medium List 1 Accent 3" w:semiHidden="0" w:uiPriority="65" w:unhideWhenUsed="0"/>
-    <w:lsdException w:name="Medium List 2 Accent 3" w:semiHidden="0" w:uiPriority="66" w:unhideWhenUsed="0"/>
-    <w:lsdException w:name="Medium Grid 1 Accent 3" w:semiHidden="0" w:uiPriority="67" w:unhideWhenUsed="0"/>
-    <w:lsdException w:name="Medium Grid 2 Accent 3" w:semiHidden="0" w:uiPriority="68" w:unhideWhenUsed="0"/>
-    <w:lsdException w:name="Medium Grid 3 Accent 3" w:semiHidden="0" w:uiPriority="69" w:unhideWhenUsed="0"/>
-    <w:lsdException w:name="Dark List Accent 3" w:semiHidden="0" w:uiPriority="70" w:unhideWhenUsed="0"/>
-    <w:lsdException w:name="Colorful Shading Accent 3" w:semiHidden="0" w:uiPriority="71" w:unhideWhenUsed="0"/>
-    <w:lsdException w:name="Colorful List Accent 3" w:semiHidden="0" w:uiPriority="72" w:unhideWhenUsed="0"/>
-    <w:lsdException w:name="Colorful Grid Accent 3" w:semiHidden="0" w:uiPriority="73" w:unhideWhenUsed="0"/>
-    <w:lsdException w:name="Light Shading Accent 4" w:semiHidden="0" w:uiPriority="60" w:unhideWhenUsed="0"/>
-    <w:lsdException w:name="Light List Accent 4" w:semiHidden="0" w:uiPriority="61" w:unhideWhenUsed="0"/>
-    <w:lsdException w:name="Light Grid Accent 4" w:semiHidden="0" w:uiPriority="62" w:unhideWhenUsed="0"/>
-    <w:lsdException w:name="Medium Shading 1 Accent 4" w:semiHidden="0" w:uiPriority="63" w:unhideWhenUsed="0"/>
-    <w:lsdException w:name="Medium Shading 2 Accent 4" w:semiHidden="0" w:uiPriority="64" w:unhideWhenUsed="0"/>
-    <w:lsdException w:name="Medium List 1 Accent 4" w:semiHidden="0" w:uiPriority="65" w:unhideWhenUsed="0"/>
-    <w:lsdException w:name="Medium List 2 Accent 4" w:semiHidden="0" w:uiPriority="66" w:unhideWhenUsed="0"/>
-    <w:lsdException w:name="Medium Grid 1 Accent 4" w:semiHidden="0" w:uiPriority="67" w:unhideWhenUsed="0"/>
-    <w:lsdException w:name="Medium Grid 2 Accent 4" w:semiHidden="0" w:uiPriority="68" w:unhideWhenUsed="0"/>
-    <w:lsdException w:name="Medium Grid 3 Accent 4" w:semiHidden="0" w:uiPriority="69" w:unhideWhenUsed="0"/>
-    <w:lsdException w:name="Dark List Accent 4" w:semiHidden="0" w:uiPriority="70" w:unhideWhenUsed="0"/>
-    <w:lsdException w:name="Colorful Shading Accent 4" w:semiHidden="0" w:uiPriority="71" w:unhideWhenUsed="0"/>
-    <w:lsdException w:name="Colorful List Accent 4" w:semiHidden="0" w:uiPriority="72" w:unhideWhenUsed="0"/>
-    <w:lsdException w:name="Colorful Grid Accent 4" w:semiHidden="0" w:uiPriority="73" w:unhideWhenUsed="0"/>
-    <w:lsdException w:name="Light Shading Accent 5" w:semiHidden="0" w:uiPriority="60" w:unhideWhenUsed="0"/>
-    <w:lsdException w:name="Light List Accent 5" w:semiHidden="0" w:uiPriority="61" w:unhideWhenUsed="0"/>
-    <w:lsdException w:name="Light Grid Accent 5" w:semiHidden="0" w:uiPriority="62" w:unhideWhenUsed="0"/>
-    <w:lsdException w:name="Medium Shading 1 Accent 5" w:semiHidden="0" w:uiPriority="63" w:unhideWhenUsed="0"/>
-    <w:lsdException w:name="Medium Shading 2 Accent 5" w:semiHidden="0" w:uiPriority="64" w:unhideWhenUsed="0"/>
-    <w:lsdException w:name="Medium List 1 Accent 5" w:semiHidden="0" w:uiPriority="65" w:unhideWhenUsed="0"/>
-    <w:lsdException w:name="Medium List 2 Accent 5" w:semiHidden="0" w:uiPriority="66" w:unhideWhenUsed="0"/>
-    <w:lsdException w:name="Medium Grid 1 Accent 5" w:semiHidden="0" w:uiPriority="67" w:unhideWhenUsed="0"/>
-    <w:lsdException w:name="Medium Grid 2 Accent 5" w:semiHidden="0" w:uiPriority="68" w:unhideWhenUsed="0"/>
-    <w:lsdException w:name="Medium Grid 3 Accent 5" w:semiHidden="0" w:uiPriority="69" w:unhideWhenUsed="0"/>
-    <w:lsdException w:name="Dark List Accent 5" w:semiHidden="0" w:uiPriority="70" w:unhideWhenUsed="0"/>
-    <w:lsdException w:name="Colorful Shading Accent 5" w:semiHidden="0" w:uiPriority="71" w:unhideWhenUsed="0"/>
-    <w:lsdException w:name="Colorful List Accent 5" w:semiHidden="0" w:uiPriority="72" w:unhideWhenUsed="0"/>
-    <w:lsdException w:name="Colorful Grid Accent 5" w:semiHidden="0" w:uiPriority="73" w:unhideWhenUsed="0"/>
-    <w:lsdException w:name="Light Shading Accent 6" w:semiHidden="0" w:uiPriority="60" w:unhideWhenUsed="0"/>
-    <w:lsdException w:name="Light List Accent 6" w:semiHidden="0" w:uiPriority="61" w:unhideWhenUsed="0"/>
-    <w:lsdException w:name="Light Grid Accent 6" w:semiHidden="0" w:uiPriority="62" w:unhideWhenUsed="0"/>
-    <w:lsdException w:name="Medium Shading 1 Accent 6" w:semiHidden="0" w:uiPriority="63" w:unhideWhenUsed="0"/>
-    <w:lsdException w:name="Medium Shading 2 Accent 6" w:semiHidden="0" w:uiPriority="64" w:unhideWhenUsed="0"/>
-    <w:lsdException w:name="Medium List 1 Accent 6" w:semiHidden="0" w:uiPriority="65" w:unhideWhenUsed="0"/>
-    <w:lsdException w:name="Medium List 2 Accent 6" w:semiHidden="0" w:uiPriority="66" w:unhideWhenUsed="0"/>
-    <w:lsdException w:name="Medium Grid 1 Accent 6" w:semiHidden="0" w:uiPriority="67" w:unhideWhenUsed="0"/>
-    <w:lsdException w:name="Medium Grid 2 Accent 6" w:semiHidden="0" w:uiPriority="68" w:unhideWhenUsed="0"/>
-    <w:lsdException w:name="Medium Grid 3 Accent 6" w:semiHidden="0" w:uiPriority="69" w:unhideWhenUsed="0"/>
-    <w:lsdException w:name="Dark List Accent 6" w:semiHidden="0" w:uiPriority="70" w:unhideWhenUsed="0"/>
-    <w:lsdException w:name="Colorful Shading Accent 6" w:semiHidden="0" w:uiPriority="71" w:unhideWhenUsed="0"/>
-    <w:lsdException w:name="Colorful List Accent 6" w:semiHidden="0" w:uiPriority="72" w:unhideWhenUsed="0"/>
-    <w:lsdException w:name="Colorful Grid Accent 6" w:semiHidden="0" w:uiPriority="73" w:unhideWhenUsed="0"/>
-    <w:lsdException w:name="Subtle Emphasis" w:semiHidden="0" w:uiPriority="19" w:unhideWhenUsed="0" w:qFormat="1"/>
-    <w:lsdException w:name="Intense Emphasis" w:semiHidden="0" w:uiPriority="21" w:unhideWhenUsed="0" w:qFormat="1"/>
-    <w:lsdException w:name="Subtle Reference" w:semiHidden="0" w:uiPriority="31" w:unhideWhenUsed="0" w:qFormat="1"/>
-    <w:lsdException w:name="Intense Reference" w:semiHidden="0" w:uiPriority="32" w:unhideWhenUsed="0" w:qFormat="1"/>
-    <w:lsdException w:name="Book Title" w:semiHidden="0" w:uiPriority="33" w:unhideWhenUsed="0" w:qFormat="1"/>
-    <w:lsdException w:name="Bibliography" w:uiPriority="37"/>
-    <w:lsdException w:name="TOC Heading" w:uiPriority="39" w:qFormat="1"/>
+  <w:latentStyles w:defLockedState="0" w:defUIPriority="99" w:defSemiHidden="0" w:defUnhideWhenUsed="0" w:defQFormat="0" w:count="371">
+    <w:lsdException w:name="Normal" w:uiPriority="0" w:qFormat="1"/>
+    <w:lsdException w:name="heading 1" w:uiPriority="9" w:qFormat="1"/>
+    <w:lsdException w:name="heading 2" w:semiHidden="1" w:uiPriority="9" w:unhideWhenUsed="1" w:qFormat="1"/>
+    <w:lsdException w:name="heading 3" w:semiHidden="1" w:uiPriority="9" w:unhideWhenUsed="1" w:qFormat="1"/>
+    <w:lsdException w:name="heading 4" w:semiHidden="1" w:uiPriority="9" w:unhideWhenUsed="1" w:qFormat="1"/>
+    <w:lsdException w:name="heading 5" w:semiHidden="1" w:uiPriority="9" w:unhideWhenUsed="1" w:qFormat="1"/>
+    <w:lsdException w:name="heading 6" w:semiHidden="1" w:uiPriority="9" w:unhideWhenUsed="1" w:qFormat="1"/>
+    <w:lsdException w:name="heading 7" w:semiHidden="1" w:uiPriority="9" w:unhideWhenUsed="1" w:qFormat="1"/>
+    <w:lsdException w:name="heading 8" w:semiHidden="1" w:uiPriority="9" w:unhideWhenUsed="1" w:qFormat="1"/>
+    <w:lsdException w:name="heading 9" w:semiHidden="1" w:uiPriority="9" w:unhideWhenUsed="1" w:qFormat="1"/>
+    <w:lsdException w:name="index 1" w:semiHidden="1" w:unhideWhenUsed="1"/>
+    <w:lsdException w:name="index 2" w:semiHidden="1" w:unhideWhenUsed="1"/>
+    <w:lsdException w:name="index 3" w:semiHidden="1" w:unhideWhenUsed="1"/>
+    <w:lsdException w:name="index 4" w:semiHidden="1" w:unhideWhenUsed="1"/>
+    <w:lsdException w:name="index 5" w:semiHidden="1" w:unhideWhenUsed="1"/>
+    <w:lsdException w:name="index 6" w:semiHidden="1" w:unhideWhenUsed="1"/>
+    <w:lsdException w:name="index 7" w:semiHidden="1" w:unhideWhenUsed="1"/>
+    <w:lsdException w:name="index 8" w:semiHidden="1" w:unhideWhenUsed="1"/>
+    <w:lsdException w:name="index 9" w:semiHidden="1" w:unhideWhenUsed="1"/>
+    <w:lsdException w:name="toc 1" w:semiHidden="1" w:uiPriority="39" w:unhideWhenUsed="1"/>
+    <w:lsdException w:name="toc 2" w:semiHidden="1" w:uiPriority="39" w:unhideWhenUsed="1"/>
+    <w:lsdException w:name="toc 3" w:semiHidden="1" w:uiPriority="39" w:unhideWhenUsed="1"/>
+    <w:lsdException w:name="toc 4" w:semiHidden="1" w:uiPriority="39" w:unhideWhenUsed="1"/>
+    <w:lsdException w:name="toc 5" w:semiHidden="1" w:uiPriority="39" w:unhideWhenUsed="1"/>
+    <w:lsdException w:name="toc 6" w:semiHidden="1" w:uiPriority="39" w:unhideWhenUsed="1"/>
+    <w:lsdException w:name="toc 7" w:semiHidden="1" w:uiPriority="39" w:unhideWhenUsed="1"/>
+    <w:lsdException w:name="toc 8" w:semiHidden="1" w:uiPriority="39" w:unhideWhenUsed="1"/>
+    <w:lsdException w:name="toc 9" w:semiHidden="1" w:uiPriority="39" w:unhideWhenUsed="1"/>
+    <w:lsdException w:name="Normal Indent" w:semiHidden="1" w:unhideWhenUsed="1"/>
+    <w:lsdException w:name="footnote text" w:semiHidden="1" w:unhideWhenUsed="1"/>
+    <w:lsdException w:name="annotation text" w:semiHidden="1" w:unhideWhenUsed="1"/>
+    <w:lsdException w:name="header" w:semiHidden="1" w:unhideWhenUsed="1"/>
+    <w:lsdException w:name="footer" w:semiHidden="1" w:unhideWhenUsed="1"/>
+    <w:lsdException w:name="index heading" w:semiHidden="1" w:unhideWhenUsed="1"/>
+    <w:lsdException w:name="caption" w:semiHidden="1" w:uiPriority="35" w:unhideWhenUsed="1" w:qFormat="1"/>
+    <w:lsdException w:name="table of figures" w:semiHidden="1" w:unhideWhenUsed="1"/>
+    <w:lsdException w:name="envelope address" w:semiHidden="1" w:unhideWhenUsed="1"/>
+    <w:lsdException w:name="envelope return" w:semiHidden="1" w:unhideWhenUsed="1"/>
+    <w:lsdException w:name="footnote reference" w:semiHidden="1" w:unhideWhenUsed="1"/>
+    <w:lsdException w:name="annotation reference" w:semiHidden="1" w:unhideWhenUsed="1"/>
+    <w:lsdException w:name="line number" w:semiHidden="1" w:unhideWhenUsed="1"/>
+    <w:lsdException w:name="page number" w:semiHidden="1" w:unhideWhenUsed="1"/>
+    <w:lsdException w:name="endnote reference" w:semiHidden="1" w:unhideWhenUsed="1"/>
+    <w:lsdException w:name="endnote text" w:semiHidden="1" w:unhideWhenUsed="1"/>
+    <w:lsdException w:name="table of authorities" w:semiHidden="1" w:unhideWhenUsed="1"/>
+    <w:lsdException w:name="macro" w:semiHidden="1" w:unhideWhenUsed="1"/>
+    <w:lsdException w:name="toa heading" w:semiHidden="1" w:unhideWhenUsed="1"/>
+    <w:lsdException w:name="List" w:semiHidden="1" w:unhideWhenUsed="1"/>
+    <w:lsdException w:name="List Bullet" w:semiHidden="1" w:unhideWhenUsed="1"/>
+    <w:lsdException w:name="List Number" w:semiHidden="1" w:unhideWhenUsed="1"/>
+    <w:lsdException w:name="List 2" w:semiHidden="1" w:unhideWhenUsed="1"/>
+    <w:lsdException w:name="List 3" w:semiHidden="1" w:unhideWhenUsed="1"/>
+    <w:lsdException w:name="List 4" w:semiHidden="1" w:unhideWhenUsed="1"/>
+    <w:lsdException w:name="List 5" w:semiHidden="1" w:unhideWhenUsed="1"/>
+    <w:lsdException w:name="List Bullet 2" w:semiHidden="1" w:unhideWhenUsed="1"/>
+    <w:lsdException w:name="List Bullet 3" w:semiHidden="1" w:unhideWhenUsed="1"/>
+    <w:lsdException w:name="List Bullet 4" w:semiHidden="1" w:unhideWhenUsed="1"/>
+    <w:lsdException w:name="List Bullet 5" w:semiHidden="1" w:unhideWhenUsed="1"/>
+    <w:lsdException w:name="List Number 2" w:semiHidden="1" w:unhideWhenUsed="1"/>
+    <w:lsdException w:name="List Number 3" w:semiHidden="1" w:unhideWhenUsed="1"/>
+    <w:lsdException w:name="List Number 4" w:semiHidden="1" w:unhideWhenUsed="1"/>
+    <w:lsdException w:name="List Number 5" w:semiHidden="1" w:unhideWhenUsed="1"/>
+    <w:lsdException w:name="Title" w:uiPriority="10" w:qFormat="1"/>
+    <w:lsdException w:name="Closing" w:semiHidden="1" w:unhideWhenUsed="1"/>
+    <w:lsdException w:name="Signature" w:semiHidden="1" w:unhideWhenUsed="1"/>
+    <w:lsdException w:name="Default Paragraph Font" w:semiHidden="1" w:uiPriority="1" w:unhideWhenUsed="1"/>
+    <w:lsdException w:name="Body Text" w:semiHidden="1" w:unhideWhenUsed="1"/>
+    <w:lsdException w:name="Body Text Indent" w:semiHidden="1" w:unhideWhenUsed="1"/>
+    <w:lsdException w:name="List Continue" w:semiHidden="1" w:unhideWhenUsed="1"/>
+    <w:lsdException w:name="List Continue 2" w:semiHidden="1" w:unhideWhenUsed="1"/>
+    <w:lsdException w:name="List Continue 3" w:semiHidden="1" w:unhideWhenUsed="1"/>
+    <w:lsdException w:name="List Continue 4" w:semiHidden="1" w:unhideWhenUsed="1"/>
+    <w:lsdException w:name="List Continue 5" w:semiHidden="1" w:unhideWhenUsed="1"/>
+    <w:lsdException w:name="Message Header" w:semiHidden="1" w:unhideWhenUsed="1"/>
+    <w:lsdException w:name="Subtitle" w:uiPriority="11" w:qFormat="1"/>
+    <w:lsdException w:name="Salutation" w:semiHidden="1" w:unhideWhenUsed="1"/>
+    <w:lsdException w:name="Date" w:semiHidden="1" w:unhideWhenUsed="1"/>
+    <w:lsdException w:name="Body Text First Indent" w:semiHidden="1" w:unhideWhenUsed="1"/>
+    <w:lsdException w:name="Body Text First Indent 2" w:semiHidden="1" w:unhideWhenUsed="1"/>
+    <w:lsdException w:name="Note Heading" w:semiHidden="1" w:unhideWhenUsed="1"/>
+    <w:lsdException w:name="Body Text 2" w:semiHidden="1" w:unhideWhenUsed="1"/>
+    <w:lsdException w:name="Body Text 3" w:semiHidden="1" w:unhideWhenUsed="1"/>
+    <w:lsdException w:name="Body Text Indent 2" w:semiHidden="1" w:unhideWhenUsed="1"/>
+    <w:lsdException w:name="Body Text Indent 3" w:semiHidden="1" w:unhideWhenUsed="1"/>
+    <w:lsdException w:name="Block Text" w:semiHidden="1" w:unhideWhenUsed="1"/>
+    <w:lsdException w:name="Hyperlink" w:semiHidden="1" w:unhideWhenUsed="1"/>
+    <w:lsdException w:name="FollowedHyperlink" w:semiHidden="1" w:unhideWhenUsed="1"/>
+    <w:lsdException w:name="Strong" w:uiPriority="22" w:qFormat="1"/>
+    <w:lsdException w:name="Emphasis" w:uiPriority="20" w:qFormat="1"/>
+    <w:lsdException w:name="Document Map" w:semiHidden="1" w:unhideWhenUsed="1"/>
+    <w:lsdException w:name="Plain Text" w:semiHidden="1" w:unhideWhenUsed="1"/>
+    <w:lsdException w:name="E-mail Signature" w:semiHidden="1" w:unhideWhenUsed="1"/>
+    <w:lsdException w:name="HTML Top of Form" w:semiHidden="1" w:unhideWhenUsed="1"/>
+    <w:lsdException w:name="HTML Bottom of Form" w:semiHidden="1" w:unhideWhenUsed="1"/>
+    <w:lsdException w:name="Normal (Web)" w:semiHidden="1" w:unhideWhenUsed="1"/>
+    <w:lsdException w:name="HTML Acronym" w:semiHidden="1" w:unhideWhenUsed="1"/>
+    <w:lsdException w:name="HTML Address" w:semiHidden="1" w:unhideWhenUsed="1"/>
+    <w:lsdException w:name="HTML Cite" w:semiHidden="1" w:unhideWhenUsed="1"/>
+    <w:lsdException w:name="HTML Code" w:semiHidden="1" w:unhideWhenUsed="1"/>
+    <w:lsdException w:name="HTML Definition" w:semiHidden="1" w:unhideWhenUsed="1"/>
+    <w:lsdException w:name="HTML Keyboard" w:semiHidden="1" w:unhideWhenUsed="1"/>
+    <w:lsdException w:name="HTML Preformatted" w:semiHidden="1" w:unhideWhenUsed="1"/>
+    <w:lsdException w:name="HTML Sample" w:semiHidden="1" w:unhideWhenUsed="1"/>
+    <w:lsdException w:name="HTML Typewriter" w:semiHidden="1" w:unhideWhenUsed="1"/>
+    <w:lsdException w:name="HTML Variable" w:semiHidden="1" w:unhideWhenUsed="1"/>
+    <w:lsdException w:name="Normal Table" w:semiHidden="1" w:unhideWhenUsed="1"/>
+    <w:lsdException w:name="annotation subject" w:semiHidden="1" w:unhideWhenUsed="1"/>
+    <w:lsdException w:name="No List" w:semiHidden="1" w:unhideWhenUsed="1"/>
+    <w:lsdException w:name="Outline List 1" w:semiHidden="1" w:unhideWhenUsed="1"/>
+    <w:lsdException w:name="Outline List 2" w:semiHidden="1" w:unhideWhenUsed="1"/>
+    <w:lsdException w:name="Outline List 3" w:semiHidden="1" w:unhideWhenUsed="1"/>
+    <w:lsdException w:name="Table Simple 1" w:semiHidden="1" w:unhideWhenUsed="1"/>
+    <w:lsdException w:name="Table Simple 2" w:semiHidden="1" w:unhideWhenUsed="1"/>
+    <w:lsdException w:name="Table Simple 3" w:semiHidden="1" w:unhideWhenUsed="1"/>
+    <w:lsdException w:name="Table Classic 1" w:semiHidden="1" w:unhideWhenUsed="1"/>
+    <w:lsdException w:name="Table Classic 2" w:semiHidden="1" w:unhideWhenUsed="1"/>
+    <w:lsdException w:name="Table Classic 3" w:semiHidden="1" w:unhideWhenUsed="1"/>
+    <w:lsdException w:name="Table Classic 4" w:semiHidden="1" w:unhideWhenUsed="1"/>
+    <w:lsdException w:name="Table Colorful 1" w:semiHidden="1" w:unhideWhenUsed="1"/>
+    <w:lsdException w:name="Table Colorful 2" w:semiHidden="1" w:unhideWhenUsed="1"/>
+    <w:lsdException w:name="Table Colorful 3" w:semiHidden="1" w:unhideWhenUsed="1"/>
+    <w:lsdException w:name="Table Columns 1" w:semiHidden="1" w:unhideWhenUsed="1"/>
+    <w:lsdException w:name="Table Columns 2" w:semiHidden="1" w:unhideWhenUsed="1"/>
+    <w:lsdException w:name="Table Columns 3" w:semiHidden="1" w:unhideWhenUsed="1"/>
+    <w:lsdException w:name="Table Columns 4" w:semiHidden="1" w:unhideWhenUsed="1"/>
+    <w:lsdException w:name="Table Columns 5" w:semiHidden="1" w:unhideWhenUsed="1"/>
+    <w:lsdException w:name="Table Grid 1" w:semiHidden="1" w:unhideWhenUsed="1"/>
+    <w:lsdException w:name="Table Grid 2" w:semiHidden="1" w:unhideWhenUsed="1"/>
+    <w:lsdException w:name="Table Grid 3" w:semiHidden="1" w:unhideWhenUsed="1"/>
+    <w:lsdException w:name="Table Grid 4" w:semiHidden="1" w:unhideWhenUsed="1"/>
+    <w:lsdException w:name="Table Grid 5" w:semiHidden="1" w:unhideWhenUsed="1"/>
+    <w:lsdException w:name="Table Grid 6" w:semiHidden="1" w:unhideWhenUsed="1"/>
+    <w:lsdException w:name="Table Grid 7" w:semiHidden="1" w:unhideWhenUsed="1"/>
+    <w:lsdException w:name="Table Grid 8" w:semiHidden="1" w:unhideWhenUsed="1"/>
+    <w:lsdException w:name="Table List 1" w:semiHidden="1" w:unhideWhenUsed="1"/>
+    <w:lsdException w:name="Table List 2" w:semiHidden="1" w:unhideWhenUsed="1"/>
+    <w:lsdException w:name="Table List 3" w:semiHidden="1" w:unhideWhenUsed="1"/>
+    <w:lsdException w:name="Table List 4" w:semiHidden="1" w:unhideWhenUsed="1"/>
+    <w:lsdException w:name="Table List 5" w:semiHidden="1" w:unhideWhenUsed="1"/>
+    <w:lsdException w:name="Table List 6" w:semiHidden="1" w:unhideWhenUsed="1"/>
+    <w:lsdException w:name="Table List 7" w:semiHidden="1" w:unhideWhenUsed="1"/>
+    <w:lsdException w:name="Table List 8" w:semiHidden="1" w:unhideWhenUsed="1"/>
+    <w:lsdException w:name="Table 3D effects 1" w:semiHidden="1" w:unhideWhenUsed="1"/>
+    <w:lsdException w:name="Table 3D effects 2" w:semiHidden="1" w:unhideWhenUsed="1"/>
+    <w:lsdException w:name="Table 3D effects 3" w:semiHidden="1" w:unhideWhenUsed="1"/>
+    <w:lsdException w:name="Table Contemporary" w:semiHidden="1" w:unhideWhenUsed="1"/>
+    <w:lsdException w:name="Table Elegant" w:semiHidden="1" w:unhideWhenUsed="1"/>
+    <w:lsdException w:name="Table Professional" w:semiHidden="1" w:unhideWhenUsed="1"/>
+    <w:lsdException w:name="Table Subtle 1" w:semiHidden="1" w:unhideWhenUsed="1"/>
+    <w:lsdException w:name="Table Subtle 2" w:semiHidden="1" w:unhideWhenUsed="1"/>
+    <w:lsdException w:name="Table Web 1" w:semiHidden="1" w:unhideWhenUsed="1"/>
+    <w:lsdException w:name="Table Web 2" w:semiHidden="1" w:unhideWhenUsed="1"/>
+    <w:lsdException w:name="Table Web 3" w:semiHidden="1" w:unhideWhenUsed="1"/>
+    <w:lsdException w:name="Balloon Text" w:semiHidden="1" w:unhideWhenUsed="1"/>
+    <w:lsdException w:name="Table Grid" w:uiPriority="59"/>
+    <w:lsdException w:name="Table Theme" w:semiHidden="1" w:unhideWhenUsed="1"/>
+    <w:lsdException w:name="Placeholder Text" w:semiHidden="1"/>
+    <w:lsdException w:name="No Spacing" w:uiPriority="1" w:qFormat="1"/>
+    <w:lsdException w:name="Light Shading" w:uiPriority="60"/>
+    <w:lsdException w:name="Light List" w:uiPriority="61"/>
+    <w:lsdException w:name="Light Grid" w:uiPriority="62"/>
+    <w:lsdException w:name="Medium Shading 1" w:uiPriority="63"/>
+    <w:lsdException w:name="Medium Shading 2" w:uiPriority="64"/>
+    <w:lsdException w:name="Medium List 1" w:uiPriority="65"/>
+    <w:lsdException w:name="Medium List 2" w:uiPriority="66"/>
+    <w:lsdException w:name="Medium Grid 1" w:uiPriority="67"/>
+    <w:lsdException w:name="Medium Grid 2" w:uiPriority="68"/>
+    <w:lsdException w:name="Medium Grid 3" w:uiPriority="69"/>
+    <w:lsdException w:name="Dark List" w:uiPriority="70"/>
+    <w:lsdException w:name="Colorful Shading" w:uiPriority="71"/>
+    <w:lsdException w:name="Colorful List" w:uiPriority="72"/>
+    <w:lsdException w:name="Colorful Grid" w:uiPriority="73"/>
+    <w:lsdException w:name="Light Shading Accent 1" w:uiPriority="60"/>
+    <w:lsdException w:name="Light List Accent 1" w:uiPriority="61"/>
+    <w:lsdException w:name="Light Grid Accent 1" w:uiPriority="62"/>
+    <w:lsdException w:name="Medium Shading 1 Accent 1" w:uiPriority="63"/>
+    <w:lsdException w:name="Medium Shading 2 Accent 1" w:uiPriority="64"/>
+    <w:lsdException w:name="Medium List 1 Accent 1" w:uiPriority="65"/>
+    <w:lsdException w:name="Revision" w:semiHidden="1"/>
+    <w:lsdException w:name="List Paragraph" w:uiPriority="34" w:qFormat="1"/>
+    <w:lsdException w:name="Quote" w:uiPriority="29" w:qFormat="1"/>
+    <w:lsdException w:name="Intense Quote" w:uiPriority="30" w:qFormat="1"/>
+    <w:lsdException w:name="Medium List 2 Accent 1" w:uiPriority="66"/>
+    <w:lsdException w:name="Medium Grid 1 Accent 1" w:uiPriority="67"/>
+    <w:lsdException w:name="Medium Grid 2 Accent 1" w:uiPriority="68"/>
+    <w:lsdException w:name="Medium Grid 3 Accent 1" w:uiPriority="69"/>
+    <w:lsdException w:name="Dark List Accent 1" w:uiPriority="70"/>
+    <w:lsdException w:name="Colorful Shading Accent 1" w:uiPriority="71"/>
+    <w:lsdException w:name="Colorful List Accent 1" w:uiPriority="72"/>
+    <w:lsdException w:name="Colorful Grid Accent 1" w:uiPriority="73"/>
+    <w:lsdException w:name="Light Shading Accent 2" w:uiPriority="60"/>
+    <w:lsdException w:name="Light List Accent 2" w:uiPriority="61"/>
+    <w:lsdException w:name="Light Grid Accent 2" w:uiPriority="62"/>
+    <w:lsdException w:name="Medium Shading 1 Accent 2" w:uiPriority="63"/>
+    <w:lsdException w:name="Medium Shading 2 Accent 2" w:uiPriority="64"/>
+    <w:lsdException w:name="Medium List 1 Accent 2" w:uiPriority="65"/>
+    <w:lsdException w:name="Medium List 2 Accent 2" w:uiPriority="66"/>
+    <w:lsdException w:name="Medium Grid 1 Accent 2" w:uiPriority="67"/>
+    <w:lsdException w:name="Medium Grid 2 Accent 2" w:uiPriority="68"/>
+    <w:lsdException w:name="Medium Grid 3 Accent 2" w:uiPriority="69"/>
+    <w:lsdException w:name="Dark List Accent 2" w:uiPriority="70"/>
+    <w:lsdException w:name="Colorful Shading Accent 2" w:uiPriority="71"/>
+    <w:lsdException w:name="Colorful List Accent 2" w:uiPriority="72"/>
+    <w:lsdException w:name="Colorful Grid Accent 2" w:uiPriority="73"/>
+    <w:lsdException w:name="Light Shading Accent 3" w:uiPriority="60"/>
+    <w:lsdException w:name="Light List Accent 3" w:uiPriority="61"/>
+    <w:lsdException w:name="Light Grid Accent 3" w:uiPriority="62"/>
+    <w:lsdException w:name="Medium Shading 1 Accent 3" w:uiPriority="63"/>
+    <w:lsdException w:name="Medium Shading 2 Accent 3" w:uiPriority="64"/>
+    <w:lsdException w:name="Medium List 1 Accent 3" w:uiPriority="65"/>
+    <w:lsdException w:name="Medium List 2 Accent 3" w:uiPriority="66"/>
+    <w:lsdException w:name="Medium Grid 1 Accent 3" w:uiPriority="67"/>
+    <w:lsdException w:name="Medium Grid 2 Accent 3" w:uiPriority="68"/>
+    <w:lsdException w:name="Medium Grid 3 Accent 3" w:uiPriority="69"/>
+    <w:lsdException w:name="Dark List Accent 3" w:uiPriority="70"/>
+    <w:lsdException w:name="Colorful Shading Accent 3" w:uiPriority="71"/>
+    <w:lsdException w:name="Colorful List Accent 3" w:uiPriority="72"/>
+    <w:lsdException w:name="Colorful Grid Accent 3" w:uiPriority="73"/>
+    <w:lsdException w:name="Light Shading Accent 4" w:uiPriority="60"/>
+    <w:lsdException w:name="Light List Accent 4" w:uiPriority="61"/>
+    <w:lsdException w:name="Light Grid Accent 4" w:uiPriority="62"/>
+    <w:lsdException w:name="Medium Shading 1 Accent 4" w:uiPriority="63"/>
+    <w:lsdException w:name="Medium Shading 2 Accent 4" w:uiPriority="64"/>
+    <w:lsdException w:name="Medium List 1 Accent 4" w:uiPriority="65"/>
+    <w:lsdException w:name="Medium List 2 Accent 4" w:uiPriority="66"/>
+    <w:lsdException w:name="Medium Grid 1 Accent 4" w:uiPriority="67"/>
+    <w:lsdException w:name="Medium Grid 2 Accent 4" w:uiPriority="68"/>
+    <w:lsdException w:name="Medium Grid 3 Accent 4" w:uiPriority="69"/>
+    <w:lsdException w:name="Dark List Accent 4" w:uiPriority="70"/>
+    <w:lsdException w:name="Colorful Shading Accent 4" w:uiPriority="71"/>
+    <w:lsdException w:name="Colorful List Accent 4" w:uiPriority="72"/>
+    <w:lsdException w:name="Colorful Grid Accent 4" w:uiPriority="73"/>
+    <w:lsdException w:name="Light Shading Accent 5" w:uiPriority="60"/>
+    <w:lsdException w:name="Light List Accent 5" w:uiPriority="61"/>
+    <w:lsdException w:name="Light Grid Accent 5" w:uiPriority="62"/>
+    <w:lsdException w:name="Medium Shading 1 Accent 5" w:uiPriority="63"/>
+    <w:lsdException w:name="Medium Shading 2 Accent 5" w:uiPriority="64"/>
+    <w:lsdException w:name="Medium List 1 Accent 5" w:uiPriority="65"/>
+    <w:lsdException w:name="Medium List 2 Accent 5" w:uiPriority="66"/>
+    <w:lsdException w:name="Medium Grid 1 Accent 5" w:uiPriority="67"/>
+    <w:lsdException w:name="Medium Grid 2 Accent 5" w:uiPriority="68"/>
+    <w:lsdException w:name="Medium Grid 3 Accent 5" w:uiPriority="69"/>
+    <w:lsdException w:name="Dark List Accent 5" w:uiPriority="70"/>
+    <w:lsdException w:name="Colorful Shading Accent 5" w:uiPriority="71"/>
+    <w:lsdException w:name="Colorful List Accent 5" w:uiPriority="72"/>
+    <w:lsdException w:name="Colorful Grid Accent 5" w:uiPriority="73"/>
+    <w:lsdException w:name="Light Shading Accent 6" w:uiPriority="60"/>
+    <w:lsdException w:name="Light List Accent 6" w:uiPriority="61"/>
+    <w:lsdException w:name="Light Grid Accent 6" w:uiPriority="62"/>
+    <w:lsdException w:name="Medium Shading 1 Accent 6" w:uiPriority="63"/>
+    <w:lsdException w:name="Medium Shading 2 Accent 6" w:uiPriority="64"/>
+    <w:lsdException w:name="Medium List 1 Accent 6" w:uiPriority="65"/>
+    <w:lsdException w:name="Medium List 2 Accent 6" w:uiPriority="66"/>
+    <w:lsdException w:name="Medium Grid 1 Accent 6" w:uiPriority="67"/>
+    <w:lsdException w:name="Medium Grid 2 Accent 6" w:uiPriority="68"/>
+    <w:lsdException w:name="Medium Grid 3 Accent 6" w:uiPriority="69"/>
+    <w:lsdException w:name="Dark List Accent 6" w:uiPriority="70"/>
+    <w:lsdException w:name="Colorful Shading Accent 6" w:uiPriority="71"/>
+    <w:lsdException w:name="Colorful List Accent 6" w:uiPriority="72"/>
+    <w:lsdException w:name="Colorful Grid Accent 6" w:uiPriority="73"/>
+    <w:lsdException w:name="Subtle Emphasis" w:uiPriority="19" w:qFormat="1"/>
+    <w:lsdException w:name="Intense Emphasis" w:uiPriority="21" w:qFormat="1"/>
+    <w:lsdException w:name="Subtle Reference" w:uiPriority="31" w:qFormat="1"/>
+    <w:lsdException w:name="Intense Reference" w:uiPriority="32" w:qFormat="1"/>
+    <w:lsdException w:name="Book Title" w:uiPriority="33" w:qFormat="1"/>
+    <w:lsdException w:name="Bibliography" w:semiHidden="1" w:uiPriority="37" w:unhideWhenUsed="1"/>
+    <w:lsdException w:name="TOC Heading" w:semiHidden="1" w:uiPriority="39" w:unhideWhenUsed="1" w:qFormat="1"/>
+    <w:lsdException w:name="Plain Table 1" w:uiPriority="41"/>
+    <w:lsdException w:name="Plain Table 2" w:uiPriority="42"/>
+    <w:lsdException w:name="Plain Table 3" w:uiPriority="43"/>
+    <w:lsdException w:name="Plain Table 4" w:uiPriority="44"/>
+    <w:lsdException w:name="Plain Table 5" w:uiPriority="45"/>
+    <w:lsdException w:name="Grid Table Light" w:uiPriority="40"/>
+    <w:lsdException w:name="Grid Table 1 Light" w:uiPriority="46"/>
+    <w:lsdException w:name="Grid Table 2" w:uiPriority="47"/>
+    <w:lsdException w:name="Grid Table 3" w:uiPriority="48"/>
+    <w:lsdException w:name="Grid Table 4" w:uiPriority="49"/>
+    <w:lsdException w:name="Grid Table 5 Dark" w:uiPriority="50"/>
+    <w:lsdException w:name="Grid Table 6 Colorful" w:uiPriority="51"/>
+    <w:lsdException w:name="Grid Table 7 Colorful" w:uiPriority="52"/>
+    <w:lsdException w:name="Grid Table 1 Light Accent 1" w:uiPriority="46"/>
+    <w:lsdException w:name="Grid Table 2 Accent 1" w:uiPriority="47"/>
+    <w:lsdException w:name="Grid Table 3 Accent 1" w:uiPriority="48"/>
+    <w:lsdException w:name="Grid Table 4 Accent 1" w:uiPriority="49"/>
+    <w:lsdException w:name="Grid Table 5 Dark Accent 1" w:uiPriority="50"/>
+    <w:lsdException w:name="Grid Table 6 Colorful Accent 1" w:uiPriority="51"/>
+    <w:lsdException w:name="Grid Table 7 Colorful Accent 1" w:uiPriority="52"/>
+    <w:lsdException w:name="Grid Table 1 Light Accent 2" w:uiPriority="46"/>
+    <w:lsdException w:name="Grid Table 2 Accent 2" w:uiPriority="47"/>
+    <w:lsdException w:name="Grid Table 3 Accent 2" w:uiPriority="48"/>
+    <w:lsdException w:name="Grid Table 4 Accent 2" w:uiPriority="49"/>
+    <w:lsdException w:name="Grid Table 5 Dark Accent 2" w:uiPriority="50"/>
+    <w:lsdException w:name="Grid Table 6 Colorful Accent 2" w:uiPriority="51"/>
+    <w:lsdException w:name="Grid Table 7 Colorful Accent 2" w:uiPriority="52"/>
+    <w:lsdException w:name="Grid Table 1 Light Accent 3" w:uiPriority="46"/>
+    <w:lsdException w:name="Grid Table 2 Accent 3" w:uiPriority="47"/>
+    <w:lsdException w:name="Grid Table 3 Accent 3" w:uiPriority="48"/>
+    <w:lsdException w:name="Grid Table 4 Accent 3" w:uiPriority="49"/>
+    <w:lsdException w:name="Grid Table 5 Dark Accent 3" w:uiPriority="50"/>
+    <w:lsdException w:name="Grid Table 6 Colorful Accent 3" w:uiPriority="51"/>
+    <w:lsdException w:name="Grid Table 7 Colorful Accent 3" w:uiPriority="52"/>
+    <w:lsdException w:name="Grid Table 1 Light Accent 4" w:uiPriority="46"/>
+    <w:lsdException w:name="Grid Table 2 Accent 4" w:uiPriority="47"/>
+    <w:lsdException w:name="Grid Table 3 Accent 4" w:uiPriority="48"/>
+    <w:lsdException w:name="Grid Table 4 Accent 4" w:uiPriority="49"/>
+    <w:lsdException w:name="Grid Table 5 Dark Accent 4" w:uiPriority="50"/>
+    <w:lsdException w:name="Grid Table 6 Colorful Accent 4" w:uiPriority="51"/>
+    <w:lsdException w:name="Grid Table 7 Colorful Accent 4" w:uiPriority="52"/>
+    <w:lsdException w:name="Grid Table 1 Light Accent 5" w:uiPriority="46"/>
+    <w:lsdException w:name="Grid Table 2 Accent 5" w:uiPriority="47"/>
+    <w:lsdException w:name="Grid Table 3 Accent 5" w:uiPriority="48"/>
+    <w:lsdException w:name="Grid Table 4 Accent 5" w:uiPriority="49"/>
+    <w:lsdException w:name="Grid Table 5 Dark Accent 5" w:uiPriority="50"/>
+    <w:lsdException w:name="Grid Table 6 Colorful Accent 5" w:uiPriority="51"/>
+    <w:lsdException w:name="Grid Table 7 Colorful Accent 5" w:uiPriority="52"/>
+    <w:lsdException w:name="Grid Table 1 Light Accent 6" w:uiPriority="46"/>
+    <w:lsdException w:name="Grid Table 2 Accent 6" w:uiPriority="47"/>
+    <w:lsdException w:name="Grid Table 3 Accent 6" w:uiPriority="48"/>
+    <w:lsdException w:name="Grid Table 4 Accent 6" w:uiPriority="49"/>
+    <w:lsdException w:name="Grid Table 5 Dark Accent 6" w:uiPriority="50"/>
+    <w:lsdException w:name="Grid Table 6 Colorful Accent 6" w:uiPriority="51"/>
+    <w:lsdException w:name="Grid Table 7 Colorful Accent 6" w:uiPriority="52"/>
+    <w:lsdException w:name="List Table 1 Light" w:uiPriority="46"/>
+    <w:lsdException w:name="List Table 2" w:uiPriority="47"/>
+    <w:lsdException w:name="List Table 3" w:uiPriority="48"/>
+    <w:lsdException w:name="List Table 4" w:uiPriority="49"/>
+    <w:lsdException w:name="List Table 5 Dark" w:uiPriority="50"/>
+    <w:lsdException w:name="List Table 6 Colorful" w:uiPriority="51"/>
+    <w:lsdException w:name="List Table 7 Colorful" w:uiPriority="52"/>
+    <w:lsdException w:name="List Table 1 Light Accent 1" w:uiPriority="46"/>
+    <w:lsdException w:name="List Table 2 Accent 1" w:uiPriority="47"/>
+    <w:lsdException w:name="List Table 3 Accent 1" w:uiPriority="48"/>
+    <w:lsdException w:name="List Table 4 Accent 1" w:uiPriority="49"/>
+    <w:lsdException w:name="List Table 5 Dark Accent 1" w:uiPriority="50"/>
+    <w:lsdException w:name="List Table 6 Colorful Accent 1" w:uiPriority="51"/>
+    <w:lsdException w:name="List Table 7 Colorful Accent 1" w:uiPriority="52"/>
+    <w:lsdException w:name="List Table 1 Light Accent 2" w:uiPriority="46"/>
+    <w:lsdException w:name="List Table 2 Accent 2" w:uiPriority="47"/>
+    <w:lsdException w:name="List Table 3 Accent 2" w:uiPriority="48"/>
+    <w:lsdException w:name="List Table 4 Accent 2" w:uiPriority="49"/>
+    <w:lsdException w:name="List Table 5 Dark Accent 2" w:uiPriority="50"/>
+    <w:lsdException w:name="List Table 6 Colorful Accent 2" w:uiPriority="51"/>
+    <w:lsdException w:name="List Table 7 Colorful Accent 2" w:uiPriority="52"/>
+    <w:lsdException w:name="List Table 1 Light Accent 3" w:uiPriority="46"/>
+    <w:lsdException w:name="List Table 2 Accent 3" w:uiPriority="47"/>
+    <w:lsdException w:name="List Table 3 Accent 3" w:uiPriority="48"/>
+    <w:lsdException w:name="List Table 4 Accent 3" w:uiPriority="49"/>
+    <w:lsdException w:name="List Table 5 Dark Accent 3" w:uiPriority="50"/>
+    <w:lsdException w:name="List Table 6 Colorful Accent 3" w:uiPriority="51"/>
+    <w:lsdException w:name="List Table 7 Colorful Accent 3" w:uiPriority="52"/>
+    <w:lsdException w:name="List Table 1 Light Accent 4" w:uiPriority="46"/>
+    <w:lsdException w:name="List Table 2 Accent 4" w:uiPriority="47"/>
+    <w:lsdException w:name="List Table 3 Accent 4" w:uiPriority="48"/>
+    <w:lsdException w:name="List Table 4 Accent 4" w:uiPriority="49"/>
+    <w:lsdException w:name="List Table 5 Dark Accent 4" w:uiPriority="50"/>
+    <w:lsdException w:name="List Table 6 Colorful Accent 4" w:uiPriority="51"/>
+    <w:lsdException w:name="List Table 7 Colorful Accent 4" w:uiPriority="52"/>
+    <w:lsdException w:name="List Table 1 Light Accent 5" w:uiPriority="46"/>
+    <w:lsdException w:name="List Table 2 Accent 5" w:uiPriority="47"/>
+    <w:lsdException w:name="List Table 3 Accent 5" w:uiPriority="48"/>
+    <w:lsdException w:name="List Table 4 Accent 5" w:uiPriority="49"/>
+    <w:lsdException w:name="List Table 5 Dark Accent 5" w:uiPriority="50"/>
+    <w:lsdException w:name="List Table 6 Colorful Accent 5" w:uiPriority="51"/>
+    <w:lsdException w:name="List Table 7 Colorful Accent 5" w:uiPriority="52"/>
+    <w:lsdException w:name="List Table 1 Light Accent 6" w:uiPriority="46"/>
+    <w:lsdException w:name="List Table 2 Accent 6" w:uiPriority="47"/>
+    <w:lsdException w:name="List Table 3 Accent 6" w:uiPriority="48"/>
+    <w:lsdException w:name="List Table 4 Accent 6" w:uiPriority="49"/>
+    <w:lsdException w:name="List Table 5 Dark Accent 6" w:uiPriority="50"/>
+    <w:lsdException w:name="List Table 6 Colorful Accent 6" w:uiPriority="51"/>
+    <w:lsdException w:name="List Table 7 Colorful Accent 6" w:uiPriority="52"/>
   </w:latentStyles>
   <w:style w:type="paragraph" w:default="1" w:styleId="Normal">
     <w:name w:val="Normal"/>
     <w:qFormat/>
     <w:rsid w:val="00BD3904"/>
-  </w:style>
-  <w:style w:type="paragraph" w:styleId="Heading1">
-    <w:name w:val="heading 1"/>
-    <w:basedOn w:val="Normal"/>
-    <w:next w:val="Normal"/>
-    <w:link w:val="Heading1Char"/>
-    <w:uiPriority w:val="9"/>
-    <w:qFormat/>
-    <w:rsid w:val="000534C9"/>
-    <w:pPr>
-      <w:keepNext/>
-      <w:keepLines/>
-      <w:spacing w:before="480" w:after="0"/>
-      <w:outlineLvl w:val="0"/>
-    </w:pPr>
-    <w:rPr>
-      <w:rFonts w:asciiTheme="majorHAnsi" w:eastAsiaTheme="majorEastAsia" w:hAnsiTheme="majorHAnsi" w:cstheme="majorBidi"/>
-      <w:b/>
-      <w:bCs/>
-      <w:color w:val="365F91" w:themeColor="accent1" w:themeShade="BF"/>
-      <w:sz w:val="28"/>
-      <w:szCs w:val="28"/>
-    </w:rPr>
-  </w:style>
-  <w:style w:type="paragraph" w:styleId="Heading2">
-    <w:name w:val="heading 2"/>
-    <w:basedOn w:val="Normal"/>
-    <w:next w:val="Normal"/>
-    <w:link w:val="Heading2Char"/>
-    <w:uiPriority w:val="9"/>
-    <w:unhideWhenUsed/>
-    <w:qFormat/>
-    <w:rsid w:val="007A42A6"/>
-    <w:pPr>
-      <w:keepNext/>
-      <w:keepLines/>
-      <w:spacing w:before="200" w:after="0"/>
-      <w:outlineLvl w:val="1"/>
-    </w:pPr>
-    <w:rPr>
-      <w:rFonts w:asciiTheme="majorHAnsi" w:eastAsiaTheme="majorEastAsia" w:hAnsiTheme="majorHAnsi" w:cstheme="majorBidi"/>
-      <w:b/>
-      <w:bCs/>
-      <w:color w:val="4F81BD" w:themeColor="accent1"/>
-      <w:sz w:val="26"/>
-      <w:szCs w:val="26"/>
-    </w:rPr>
-  </w:style>
-  <w:style w:type="paragraph" w:styleId="Heading3">
-    <w:name w:val="heading 3"/>
-    <w:basedOn w:val="Normal"/>
-    <w:next w:val="Normal"/>
-    <w:link w:val="Heading3Char"/>
-    <w:uiPriority w:val="9"/>
-    <w:unhideWhenUsed/>
-    <w:qFormat/>
-    <w:rsid w:val="00BC0BB6"/>
-    <w:pPr>
-      <w:keepNext/>
-      <w:keepLines/>
-      <w:spacing w:before="200" w:after="0"/>
-      <w:outlineLvl w:val="2"/>
-    </w:pPr>
-    <w:rPr>
-      <w:rFonts w:asciiTheme="majorHAnsi" w:eastAsiaTheme="majorEastAsia" w:hAnsiTheme="majorHAnsi" w:cstheme="majorBidi"/>
-      <w:b/>
-      <w:bCs/>
-      <w:color w:val="4F81BD" w:themeColor="accent1"/>
-    </w:rPr>
-  </w:style>
-  <w:style w:type="character" w:default="1" w:styleId="DefaultParagraphFont">
-    <w:name w:val="Default Paragraph Font"/>
-    <w:uiPriority w:val="1"/>
-    <w:semiHidden/>
-    <w:unhideWhenUsed/>
-  </w:style>
-  <w:style w:type="table" w:default="1" w:styleId="TableNormal">
-    <w:name w:val="Normal Table"/>
-    <w:uiPriority w:val="99"/>
-    <w:semiHidden/>
-    <w:unhideWhenUsed/>
-    <w:qFormat/>
-    <w:tblPr>
-      <w:tblInd w:w="0" w:type="dxa"/>
-      <w:tblCellMar>
-        <w:top w:w="0" w:type="dxa"/>
-        <w:left w:w="108" w:type="dxa"/>
-        <w:bottom w:w="0" w:type="dxa"/>
-        <w:right w:w="108" w:type="dxa"/>
-      </w:tblCellMar>
-    </w:tblPr>
-  </w:style>
-  <w:style w:type="numbering" w:default="1" w:styleId="NoList">
-    <w:name w:val="No List"/>
-    <w:uiPriority w:val="99"/>
-    <w:semiHidden/>
-    <w:unhideWhenUsed/>
-  </w:style>
-  <w:style w:type="paragraph" w:styleId="ListParagraph">
-    <w:name w:val="List Paragraph"/>
-    <w:basedOn w:val="Normal"/>
-    <w:uiPriority w:val="34"/>
-    <w:qFormat/>
-    <w:rsid w:val="00B210AA"/>
-    <w:pPr>
-      <w:ind w:left="720"/>
-      <w:contextualSpacing/>
-    </w:pPr>
-  </w:style>
-  <w:style w:type="paragraph" w:styleId="HTMLPreformatted">
-    <w:name w:val="HTML Preformatted"/>
-    <w:basedOn w:val="Normal"/>
-    <w:link w:val="HTMLPreformattedChar"/>
-    <w:uiPriority w:val="99"/>
-    <w:semiHidden/>
-    <w:unhideWhenUsed/>
-    <w:rsid w:val="00B210AA"/>
-    <w:pPr>
-      <w:tabs>
-        <w:tab w:val="left" w:pos="916"/>
-        <w:tab w:val="left" w:pos="1832"/>
-        <w:tab w:val="left" w:pos="2748"/>
-        <w:tab w:val="left" w:pos="3664"/>
-        <w:tab w:val="left" w:pos="4580"/>
-        <w:tab w:val="left" w:pos="5496"/>
-        <w:tab w:val="left" w:pos="6412"/>
-        <w:tab w:val="left" w:pos="7328"/>
-        <w:tab w:val="left" w:pos="8244"/>
-        <w:tab w:val="left" w:pos="9160"/>
-        <w:tab w:val="left" w:pos="10076"/>
-        <w:tab w:val="left" w:pos="10992"/>
-        <w:tab w:val="left" w:pos="11908"/>
-        <w:tab w:val="left" w:pos="12824"/>
-        <w:tab w:val="left" w:pos="13740"/>
-        <w:tab w:val="left" w:pos="14656"/>
-      </w:tabs>
-      <w:spacing w:after="0" w:line="240" w:lineRule="auto"/>
-    </w:pPr>
-    <w:rPr>
-      <w:rFonts w:ascii="Courier New" w:eastAsia="Times New Roman" w:hAnsi="Courier New" w:cs="Courier New"/>
-      <w:sz w:val="20"/>
-      <w:szCs w:val="20"/>
-    </w:rPr>
-  </w:style>
-  <w:style w:type="character" w:customStyle="1" w:styleId="HTMLPreformattedChar">
-    <w:name w:val="HTML Preformatted Char"/>
-    <w:basedOn w:val="DefaultParagraphFont"/>
-    <w:link w:val="HTMLPreformatted"/>
-    <w:uiPriority w:val="99"/>
-    <w:semiHidden/>
-    <w:rsid w:val="00B210AA"/>
-    <w:rPr>
-      <w:rFonts w:ascii="Courier New" w:eastAsia="Times New Roman" w:hAnsi="Courier New" w:cs="Courier New"/>
-      <w:sz w:val="20"/>
-      <w:szCs w:val="20"/>
-    </w:rPr>
-  </w:style>
-  <w:style w:type="character" w:customStyle="1" w:styleId="pln">
-    <w:name w:val="pln"/>
-    <w:basedOn w:val="DefaultParagraphFont"/>
-    <w:rsid w:val="00B210AA"/>
-  </w:style>
-  <w:style w:type="character" w:customStyle="1" w:styleId="str">
-    <w:name w:val="str"/>
-    <w:basedOn w:val="DefaultParagraphFont"/>
-    <w:rsid w:val="00B210AA"/>
-  </w:style>
-  <w:style w:type="character" w:customStyle="1" w:styleId="pun">
-    <w:name w:val="pun"/>
-    <w:basedOn w:val="DefaultParagraphFont"/>
-    <w:rsid w:val="00B210AA"/>
-  </w:style>
-  <w:style w:type="character" w:styleId="HTMLCode">
-    <w:name w:val="HTML Code"/>
-    <w:basedOn w:val="DefaultParagraphFont"/>
-    <w:uiPriority w:val="99"/>
-    <w:semiHidden/>
-    <w:unhideWhenUsed/>
-    <w:rsid w:val="00B210AA"/>
-    <w:rPr>
-      <w:rFonts w:ascii="Courier New" w:eastAsia="Times New Roman" w:hAnsi="Courier New" w:cs="Courier New"/>
-      <w:sz w:val="20"/>
-      <w:szCs w:val="20"/>
-    </w:rPr>
-  </w:style>
-  <w:style w:type="character" w:customStyle="1" w:styleId="Heading1Char">
-    <w:name w:val="Heading 1 Char"/>
-    <w:basedOn w:val="DefaultParagraphFont"/>
-    <w:link w:val="Heading1"/>
-    <w:uiPriority w:val="9"/>
-    <w:rsid w:val="000534C9"/>
-    <w:rPr>
-      <w:rFonts w:asciiTheme="majorHAnsi" w:eastAsiaTheme="majorEastAsia" w:hAnsiTheme="majorHAnsi" w:cstheme="majorBidi"/>
-      <w:b/>
-      <w:bCs/>
-      <w:color w:val="365F91" w:themeColor="accent1" w:themeShade="BF"/>
-      <w:sz w:val="28"/>
-      <w:szCs w:val="28"/>
-    </w:rPr>
-  </w:style>
-  <w:style w:type="character" w:styleId="Hyperlink">
-    <w:name w:val="Hyperlink"/>
-    <w:basedOn w:val="DefaultParagraphFont"/>
-    <w:uiPriority w:val="99"/>
-    <w:unhideWhenUsed/>
-    <w:rsid w:val="00F05767"/>
-    <w:rPr>
-      <w:color w:val="0000FF"/>
-      <w:u w:val="single"/>
-    </w:rPr>
-  </w:style>
-  <w:style w:type="character" w:customStyle="1" w:styleId="Heading2Char">
-    <w:name w:val="Heading 2 Char"/>
-    <w:basedOn w:val="DefaultParagraphFont"/>
-    <w:link w:val="Heading2"/>
-    <w:uiPriority w:val="9"/>
-    <w:rsid w:val="007A42A6"/>
-    <w:rPr>
-      <w:rFonts w:asciiTheme="majorHAnsi" w:eastAsiaTheme="majorEastAsia" w:hAnsiTheme="majorHAnsi" w:cstheme="majorBidi"/>
-      <w:b/>
-      <w:bCs/>
-      <w:color w:val="4F81BD" w:themeColor="accent1"/>
-      <w:sz w:val="26"/>
-      <w:szCs w:val="26"/>
-    </w:rPr>
-  </w:style>
-  <w:style w:type="character" w:customStyle="1" w:styleId="apple-converted-space">
-    <w:name w:val="apple-converted-space"/>
-    <w:basedOn w:val="DefaultParagraphFont"/>
-    <w:rsid w:val="008858BA"/>
-  </w:style>
-  <w:style w:type="character" w:styleId="FollowedHyperlink">
-    <w:name w:val="FollowedHyperlink"/>
-    <w:basedOn w:val="DefaultParagraphFont"/>
-    <w:uiPriority w:val="99"/>
-    <w:semiHidden/>
-    <w:unhideWhenUsed/>
-    <w:rsid w:val="008858BA"/>
-    <w:rPr>
-      <w:color w:val="800080" w:themeColor="followedHyperlink"/>
-      <w:u w:val="single"/>
-    </w:rPr>
-  </w:style>
-  <w:style w:type="character" w:customStyle="1" w:styleId="Heading3Char">
-    <w:name w:val="Heading 3 Char"/>
-    <w:basedOn w:val="DefaultParagraphFont"/>
-    <w:link w:val="Heading3"/>
-    <w:uiPriority w:val="9"/>
-    <w:rsid w:val="00BC0BB6"/>
-    <w:rPr>
-      <w:rFonts w:asciiTheme="majorHAnsi" w:eastAsiaTheme="majorEastAsia" w:hAnsiTheme="majorHAnsi" w:cstheme="majorBidi"/>
-      <w:b/>
-      <w:bCs/>
-      <w:color w:val="4F81BD" w:themeColor="accent1"/>
-    </w:rPr>
-  </w:style>
-  <w:style w:type="character" w:customStyle="1" w:styleId="typ">
-    <w:name w:val="typ"/>
-    <w:basedOn w:val="DefaultParagraphFont"/>
-    <w:rsid w:val="008B5C89"/>
-  </w:style>
-  <w:style w:type="character" w:customStyle="1" w:styleId="lit">
-    <w:name w:val="lit"/>
-    <w:basedOn w:val="DefaultParagraphFont"/>
-    <w:rsid w:val="008B5C89"/>
-  </w:style>
-  <w:style w:type="paragraph" w:styleId="Header">
-    <w:name w:val="header"/>
-    <w:basedOn w:val="Normal"/>
-    <w:link w:val="HeaderChar"/>
-    <w:uiPriority w:val="99"/>
-    <w:unhideWhenUsed/>
-    <w:rsid w:val="00E4513A"/>
-    <w:pPr>
-      <w:tabs>
-        <w:tab w:val="center" w:pos="4680"/>
-        <w:tab w:val="right" w:pos="9360"/>
-      </w:tabs>
-      <w:spacing w:after="0" w:line="240" w:lineRule="auto"/>
-    </w:pPr>
-  </w:style>
-  <w:style w:type="character" w:customStyle="1" w:styleId="HeaderChar">
-    <w:name w:val="Header Char"/>
-    <w:basedOn w:val="DefaultParagraphFont"/>
-    <w:link w:val="Header"/>
-    <w:uiPriority w:val="99"/>
-    <w:rsid w:val="00E4513A"/>
-  </w:style>
-  <w:style w:type="paragraph" w:styleId="Footer">
-    <w:name w:val="footer"/>
-    <w:basedOn w:val="Normal"/>
-    <w:link w:val="FooterChar"/>
-    <w:uiPriority w:val="99"/>
-    <w:unhideWhenUsed/>
-    <w:rsid w:val="00E4513A"/>
-    <w:pPr>
-      <w:tabs>
-        <w:tab w:val="center" w:pos="4680"/>
-        <w:tab w:val="right" w:pos="9360"/>
-      </w:tabs>
-      <w:spacing w:after="0" w:line="240" w:lineRule="auto"/>
-    </w:pPr>
-  </w:style>
-  <w:style w:type="character" w:customStyle="1" w:styleId="FooterChar">
-    <w:name w:val="Footer Char"/>
-    <w:basedOn w:val="DefaultParagraphFont"/>
-    <w:link w:val="Footer"/>
-    <w:uiPriority w:val="99"/>
-    <w:rsid w:val="00E4513A"/>
-  </w:style>
-  <w:style w:type="table" w:styleId="TableGrid">
-    <w:name w:val="Table Grid"/>
-    <w:basedOn w:val="TableNormal"/>
-    <w:uiPriority w:val="59"/>
-    <w:rsid w:val="003B7D2D"/>
-    <w:pPr>
-      <w:spacing w:after="0" w:line="240" w:lineRule="auto"/>
-    </w:pPr>
-    <w:tblPr>
-      <w:tblInd w:w="0" w:type="dxa"/>
-      <w:tblBorders>
-        <w:top w:val="single" w:sz="4" w:space="0" w:color="auto"/>
-        <w:left w:val="single" w:sz="4" w:space="0" w:color="auto"/>
-        <w:bottom w:val="single" w:sz="4" w:space="0" w:color="auto"/>
-        <w:right w:val="single" w:sz="4" w:space="0" w:color="auto"/>
-        <w:insideH w:val="single" w:sz="4" w:space="0" w:color="auto"/>
-        <w:insideV w:val="single" w:sz="4" w:space="0" w:color="auto"/>
-      </w:tblBorders>
-      <w:tblCellMar>
-        <w:top w:w="0" w:type="dxa"/>
-        <w:left w:w="108" w:type="dxa"/>
-        <w:bottom w:w="0" w:type="dxa"/>
-        <w:right w:w="108" w:type="dxa"/>
-      </w:tblCellMar>
-    </w:tblPr>
-  </w:style>
-  <w:style w:type="paragraph" w:styleId="BalloonText">
-    <w:name w:val="Balloon Text"/>
-    <w:basedOn w:val="Normal"/>
-    <w:link w:val="BalloonTextChar"/>
-    <w:uiPriority w:val="99"/>
-    <w:semiHidden/>
-    <w:unhideWhenUsed/>
-    <w:rsid w:val="00BB16E5"/>
-    <w:pPr>
-      <w:spacing w:after="0" w:line="240" w:lineRule="auto"/>
-    </w:pPr>
-    <w:rPr>
-      <w:rFonts w:ascii="Tahoma" w:hAnsi="Tahoma" w:cs="Tahoma"/>
-      <w:sz w:val="16"/>
-      <w:szCs w:val="16"/>
-    </w:rPr>
-  </w:style>
-  <w:style w:type="character" w:customStyle="1" w:styleId="BalloonTextChar">
-    <w:name w:val="Balloon Text Char"/>
-    <w:basedOn w:val="DefaultParagraphFont"/>
-    <w:link w:val="BalloonText"/>
-    <w:uiPriority w:val="99"/>
-    <w:semiHidden/>
-    <w:rsid w:val="00BB16E5"/>
-    <w:rPr>
-      <w:rFonts w:ascii="Tahoma" w:hAnsi="Tahoma" w:cs="Tahoma"/>
-      <w:sz w:val="16"/>
-      <w:szCs w:val="16"/>
-    </w:rPr>
-  </w:style>
-</w:styles>
-</file>
-
-<file path=word/stylesWithEffects.xml><?xml version="1.0" encoding="utf-8"?>
-<w:styles xmlns:wpc="http://schemas.microsoft.com/office/word/2010/wordprocessingCanvas" xmlns:mc="http://schemas.openxmlformats.org/markup-compatibility/2006" xmlns:o="urn:schemas-microsoft-com:office:office" xmlns:r="http://schemas.openxmlformats.org/officeDocument/2006/relationships" xmlns:m="http://schemas.openxmlformats.org/officeDocument/2006/math" xmlns:v="urn:schemas-microsoft-com:vml" xmlns:wp14="http://schemas.microsoft.com/office/word/2010/wordprocessingDrawing" xmlns:wp="http://schemas.openxmlformats.org/drawingml/2006/wordprocessingDrawing" xmlns:w10="urn:schemas-microsoft-com:office:word" xmlns:w="http://schemas.openxmlformats.org/wordprocessingml/2006/main" xmlns:w14="http://schemas.microsoft.com/office/word/2010/wordml" xmlns:wpg="http://schemas.microsoft.com/office/word/2010/wordprocessingGroup" xmlns:wpi="http://schemas.microsoft.com/office/word/2010/wordprocessingInk" xmlns:wne="http://schemas.microsoft.com/office/word/2006/wordml" xmlns:wps="http://schemas.microsoft.com/office/word/2010/wordprocessingShape" mc:Ignorable="w14 wp14">
-  <w:docDefaults>
-    <w:rPrDefault>
-      <w:rPr>
-        <w:rFonts w:asciiTheme="minorHAnsi" w:eastAsiaTheme="minorHAnsi" w:hAnsiTheme="minorHAnsi" w:cstheme="minorBidi"/>
-        <w:sz w:val="22"/>
-        <w:szCs w:val="22"/>
-        <w:lang w:val="en-US" w:eastAsia="en-US" w:bidi="ar-SA"/>
-      </w:rPr>
-    </w:rPrDefault>
-    <w:pPrDefault>
-      <w:pPr>
-        <w:spacing w:after="200" w:line="276" w:lineRule="auto"/>
-      </w:pPr>
-    </w:pPrDefault>
-  </w:docDefaults>
-  <w:latentStyles w:defLockedState="0" w:defUIPriority="99" w:defSemiHidden="1" w:defUnhideWhenUsed="1" w:defQFormat="0" w:count="267">
-    <w:lsdException w:name="Normal" w:semiHidden="0" w:uiPriority="0" w:unhideWhenUsed="0" w:qFormat="1"/>
-    <w:lsdException w:name="heading 1" w:semiHidden="0" w:uiPriority="9" w:unhideWhenUsed="0" w:qFormat="1"/>
-    <w:lsdException w:name="heading 2" w:uiPriority="9" w:qFormat="1"/>
-    <w:lsdException w:name="heading 3" w:uiPriority="9" w:qFormat="1"/>
-    <w:lsdException w:name="heading 4" w:uiPriority="9" w:qFormat="1"/>
-    <w:lsdException w:name="heading 5" w:uiPriority="9" w:qFormat="1"/>
-    <w:lsdException w:name="heading 6" w:uiPriority="9" w:qFormat="1"/>
-    <w:lsdException w:name="heading 7" w:uiPriority="9" w:qFormat="1"/>
-    <w:lsdException w:name="heading 8" w:uiPriority="9" w:qFormat="1"/>
-    <w:lsdException w:name="heading 9" w:uiPriority="9" w:qFormat="1"/>
-    <w:lsdException w:name="toc 1" w:uiPriority="39"/>
-    <w:lsdException w:name="toc 2" w:uiPriority="39"/>
-    <w:lsdException w:name="toc 3" w:uiPriority="39"/>
-    <w:lsdException w:name="toc 4" w:uiPriority="39"/>
-    <w:lsdException w:name="toc 5" w:uiPriority="39"/>
-    <w:lsdException w:name="toc 6" w:uiPriority="39"/>
-    <w:lsdException w:name="toc 7" w:uiPriority="39"/>
-    <w:lsdException w:name="toc 8" w:uiPriority="39"/>
-    <w:lsdException w:name="toc 9" w:uiPriority="39"/>
-    <w:lsdException w:name="caption" w:uiPriority="35" w:qFormat="1"/>
-    <w:lsdException w:name="Title" w:semiHidden="0" w:uiPriority="10" w:unhideWhenUsed="0" w:qFormat="1"/>
-    <w:lsdException w:name="Default Paragraph Font" w:uiPriority="1"/>
-    <w:lsdException w:name="Subtitle" w:semiHidden="0" w:uiPriority="11" w:unhideWhenUsed="0" w:qFormat="1"/>
-    <w:lsdException w:name="Strong" w:semiHidden="0" w:uiPriority="22" w:unhideWhenUsed="0" w:qFormat="1"/>
-    <w:lsdException w:name="Emphasis" w:semiHidden="0" w:uiPriority="20" w:unhideWhenUsed="0" w:qFormat="1"/>
-    <w:lsdException w:name="Table Grid" w:semiHidden="0" w:uiPriority="59" w:unhideWhenUsed="0"/>
-    <w:lsdException w:name="Placeholder Text" w:unhideWhenUsed="0"/>
-    <w:lsdException w:name="No Spacing" w:semiHidden="0" w:uiPriority="1" w:unhideWhenUsed="0" w:qFormat="1"/>
-    <w:lsdException w:name="Light Shading" w:semiHidden="0" w:uiPriority="60" w:unhideWhenUsed="0"/>
-    <w:lsdException w:name="Light List" w:semiHidden="0" w:uiPriority="61" w:unhideWhenUsed="0"/>
-    <w:lsdException w:name="Light Grid" w:semiHidden="0" w:uiPriority="62" w:unhideWhenUsed="0"/>
-    <w:lsdException w:name="Medium Shading 1" w:semiHidden="0" w:uiPriority="63" w:unhideWhenUsed="0"/>
-    <w:lsdException w:name="Medium Shading 2" w:semiHidden="0" w:uiPriority="64" w:unhideWhenUsed="0"/>
-    <w:lsdException w:name="Medium List 1" w:semiHidden="0" w:uiPriority="65" w:unhideWhenUsed="0"/>
-    <w:lsdException w:name="Medium List 2" w:semiHidden="0" w:uiPriority="66" w:unhideWhenUsed="0"/>
-    <w:lsdException w:name="Medium Grid 1" w:semiHidden="0" w:uiPriority="67" w:unhideWhenUsed="0"/>
-    <w:lsdException w:name="Medium Grid 2" w:semiHidden="0" w:uiPriority="68" w:unhideWhenUsed="0"/>
-    <w:lsdException w:name="Medium Grid 3" w:semiHidden="0" w:uiPriority="69" w:unhideWhenUsed="0"/>
-    <w:lsdException w:name="Dark List" w:semiHidden="0" w:uiPriority="70" w:unhideWhenUsed="0"/>
-    <w:lsdException w:name="Colorful Shading" w:semiHidden="0" w:uiPriority="71" w:unhideWhenUsed="0"/>
-    <w:lsdException w:name="Colorful List" w:semiHidden="0" w:uiPriority="72" w:unhideWhenUsed="0"/>
-    <w:lsdException w:name="Colorful Grid" w:semiHidden="0" w:uiPriority="73" w:unhideWhenUsed="0"/>
-    <w:lsdException w:name="Light Shading Accent 1" w:semiHidden="0" w:uiPriority="60" w:unhideWhenUsed="0"/>
-    <w:lsdException w:name="Light List Accent 1" w:semiHidden="0" w:uiPriority="61" w:unhideWhenUsed="0"/>
-    <w:lsdException w:name="Light Grid Accent 1" w:semiHidden="0" w:uiPriority="62" w:unhideWhenUsed="0"/>
-    <w:lsdException w:name="Medium Shading 1 Accent 1" w:semiHidden="0" w:uiPriority="63" w:unhideWhenUsed="0"/>
-    <w:lsdException w:name="Medium Shading 2 Accent 1" w:semiHidden="0" w:uiPriority="64" w:unhideWhenUsed="0"/>
-    <w:lsdException w:name="Medium List 1 Accent 1" w:semiHidden="0" w:uiPriority="65" w:unhideWhenUsed="0"/>
-    <w:lsdException w:name="Revision" w:unhideWhenUsed="0"/>
-    <w:lsdException w:name="List Paragraph" w:semiHidden="0" w:uiPriority="34" w:unhideWhenUsed="0" w:qFormat="1"/>
-    <w:lsdException w:name="Quote" w:semiHidden="0" w:uiPriority="29" w:unhideWhenUsed="0" w:qFormat="1"/>
-    <w:lsdException w:name="Intense Quote" w:semiHidden="0" w:uiPriority="30" w:unhideWhenUsed="0" w:qFormat="1"/>
-    <w:lsdException w:name="Medium List 2 Accent 1" w:semiHidden="0" w:uiPriority="66" w:unhideWhenUsed="0"/>
-    <w:lsdException w:name="Medium Grid 1 Accent 1" w:semiHidden="0" w:uiPriority="67" w:unhideWhenUsed="0"/>
-    <w:lsdException w:name="Medium Grid 2 Accent 1" w:semiHidden="0" w:uiPriority="68" w:unhideWhenUsed="0"/>
-    <w:lsdException w:name="Medium Grid 3 Accent 1" w:semiHidden="0" w:uiPriority="69" w:unhideWhenUsed="0"/>
-    <w:lsdException w:name="Dark List Accent 1" w:semiHidden="0" w:uiPriority="70" w:unhideWhenUsed="0"/>
-    <w:lsdException w:name="Colorful Shading Accent 1" w:semiHidden="0" w:uiPriority="71" w:unhideWhenUsed="0"/>
-    <w:lsdException w:name="Colorful List Accent 1" w:semiHidden="0" w:uiPriority="72" w:unhideWhenUsed="0"/>
-    <w:lsdException w:name="Colorful Grid Accent 1" w:semiHidden="0" w:uiPriority="73" w:unhideWhenUsed="0"/>
-    <w:lsdException w:name="Light Shading Accent 2" w:semiHidden="0" w:uiPriority="60" w:unhideWhenUsed="0"/>
-    <w:lsdException w:name="Light List Accent 2" w:semiHidden="0" w:uiPriority="61" w:unhideWhenUsed="0"/>
-    <w:lsdException w:name="Light Grid Accent 2" w:semiHidden="0" w:uiPriority="62" w:unhideWhenUsed="0"/>
-    <w:lsdException w:name="Medium Shading 1 Accent 2" w:semiHidden="0" w:uiPriority="63" w:unhideWhenUsed="0"/>
-    <w:lsdException w:name="Medium Shading 2 Accent 2" w:semiHidden="0" w:uiPriority="64" w:unhideWhenUsed="0"/>
-    <w:lsdException w:name="Medium List 1 Accent 2" w:semiHidden="0" w:uiPriority="65" w:unhideWhenUsed="0"/>
-    <w:lsdException w:name="Medium List 2 Accent 2" w:semiHidden="0" w:uiPriority="66" w:unhideWhenUsed="0"/>
-    <w:lsdException w:name="Medium Grid 1 Accent 2" w:semiHidden="0" w:uiPriority="67" w:unhideWhenUsed="0"/>
-    <w:lsdException w:name="Medium Grid 2 Accent 2" w:semiHidden="0" w:uiPriority="68" w:unhideWhenUsed="0"/>
-    <w:lsdException w:name="Medium Grid 3 Accent 2" w:semiHidden="0" w:uiPriority="69" w:unhideWhenUsed="0"/>
-    <w:lsdException w:name="Dark List Accent 2" w:semiHidden="0" w:uiPriority="70" w:unhideWhenUsed="0"/>
-    <w:lsdException w:name="Colorful Shading Accent 2" w:semiHidden="0" w:uiPriority="71" w:unhideWhenUsed="0"/>
-    <w:lsdException w:name="Colorful List Accent 2" w:semiHidden="0" w:uiPriority="72" w:unhideWhenUsed="0"/>
-    <w:lsdException w:name="Colorful Grid Accent 2" w:semiHidden="0" w:uiPriority="73" w:unhideWhenUsed="0"/>
-    <w:lsdException w:name="Light Shading Accent 3" w:semiHidden="0" w:uiPriority="60" w:unhideWhenUsed="0"/>
-    <w:lsdException w:name="Light List Accent 3" w:semiHidden="0" w:uiPriority="61" w:unhideWhenUsed="0"/>
-    <w:lsdException w:name="Light Grid Accent 3" w:semiHidden="0" w:uiPriority="62" w:unhideWhenUsed="0"/>
-    <w:lsdException w:name="Medium Shading 1 Accent 3" w:semiHidden="0" w:uiPriority="63" w:unhideWhenUsed="0"/>
-    <w:lsdException w:name="Medium Shading 2 Accent 3" w:semiHidden="0" w:uiPriority="64" w:unhideWhenUsed="0"/>
-    <w:lsdException w:name="Medium List 1 Accent 3" w:semiHidden="0" w:uiPriority="65" w:unhideWhenUsed="0"/>
-    <w:lsdException w:name="Medium List 2 Accent 3" w:semiHidden="0" w:uiPriority="66" w:unhideWhenUsed="0"/>
-    <w:lsdException w:name="Medium Grid 1 Accent 3" w:semiHidden="0" w:uiPriority="67" w:unhideWhenUsed="0"/>
-    <w:lsdException w:name="Medium Grid 2 Accent 3" w:semiHidden="0" w:uiPriority="68" w:unhideWhenUsed="0"/>
-    <w:lsdException w:name="Medium Grid 3 Accent 3" w:semiHidden="0" w:uiPriority="69" w:unhideWhenUsed="0"/>
-    <w:lsdException w:name="Dark List Accent 3" w:semiHidden="0" w:uiPriority="70" w:unhideWhenUsed="0"/>
-    <w:lsdException w:name="Colorful Shading Accent 3" w:semiHidden="0" w:uiPriority="71" w:unhideWhenUsed="0"/>
-    <w:lsdException w:name="Colorful List Accent 3" w:semiHidden="0" w:uiPriority="72" w:unhideWhenUsed="0"/>
-    <w:lsdException w:name="Colorful Grid Accent 3" w:semiHidden="0" w:uiPriority="73" w:unhideWhenUsed="0"/>
-    <w:lsdException w:name="Light Shading Accent 4" w:semiHidden="0" w:uiPriority="60" w:unhideWhenUsed="0"/>
-    <w:lsdException w:name="Light List Accent 4" w:semiHidden="0" w:uiPriority="61" w:unhideWhenUsed="0"/>
-    <w:lsdException w:name="Light Grid Accent 4" w:semiHidden="0" w:uiPriority="62" w:unhideWhenUsed="0"/>
-    <w:lsdException w:name="Medium Shading 1 Accent 4" w:semiHidden="0" w:uiPriority="63" w:unhideWhenUsed="0"/>
-    <w:lsdException w:name="Medium Shading 2 Accent 4" w:semiHidden="0" w:uiPriority="64" w:unhideWhenUsed="0"/>
-    <w:lsdException w:name="Medium List 1 Accent 4" w:semiHidden="0" w:uiPriority="65" w:unhideWhenUsed="0"/>
-    <w:lsdException w:name="Medium List 2 Accent 4" w:semiHidden="0" w:uiPriority="66" w:unhideWhenUsed="0"/>
-    <w:lsdException w:name="Medium Grid 1 Accent 4" w:semiHidden="0" w:uiPriority="67" w:unhideWhenUsed="0"/>
-    <w:lsdException w:name="Medium Grid 2 Accent 4" w:semiHidden="0" w:uiPriority="68" w:unhideWhenUsed="0"/>
-    <w:lsdException w:name="Medium Grid 3 Accent 4" w:semiHidden="0" w:uiPriority="69" w:unhideWhenUsed="0"/>
-    <w:lsdException w:name="Dark List Accent 4" w:semiHidden="0" w:uiPriority="70" w:unhideWhenUsed="0"/>
-    <w:lsdException w:name="Colorful Shading Accent 4" w:semiHidden="0" w:uiPriority="71" w:unhideWhenUsed="0"/>
-    <w:lsdException w:name="Colorful List Accent 4" w:semiHidden="0" w:uiPriority="72" w:unhideWhenUsed="0"/>
-    <w:lsdException w:name="Colorful Grid Accent 4" w:semiHidden="0" w:uiPriority="73" w:unhideWhenUsed="0"/>
-    <w:lsdException w:name="Light Shading Accent 5" w:semiHidden="0" w:uiPriority="60" w:unhideWhenUsed="0"/>
-    <w:lsdException w:name="Light List Accent 5" w:semiHidden="0" w:uiPriority="61" w:unhideWhenUsed="0"/>
-    <w:lsdException w:name="Light Grid Accent 5" w:semiHidden="0" w:uiPriority="62" w:unhideWhenUsed="0"/>
-    <w:lsdException w:name="Medium Shading 1 Accent 5" w:semiHidden="0" w:uiPriority="63" w:unhideWhenUsed="0"/>
-    <w:lsdException w:name="Medium Shading 2 Accent 5" w:semiHidden="0" w:uiPriority="64" w:unhideWhenUsed="0"/>
-    <w:lsdException w:name="Medium List 1 Accent 5" w:semiHidden="0" w:uiPriority="65" w:unhideWhenUsed="0"/>
-    <w:lsdException w:name="Medium List 2 Accent 5" w:semiHidden="0" w:uiPriority="66" w:unhideWhenUsed="0"/>
-    <w:lsdException w:name="Medium Grid 1 Accent 5" w:semiHidden="0" w:uiPriority="67" w:unhideWhenUsed="0"/>
-    <w:lsdException w:name="Medium Grid 2 Accent 5" w:semiHidden="0" w:uiPriority="68" w:unhideWhenUsed="0"/>
-    <w:lsdException w:name="Medium Grid 3 Accent 5" w:semiHidden="0" w:uiPriority="69" w:unhideWhenUsed="0"/>
-    <w:lsdException w:name="Dark List Accent 5" w:semiHidden="0" w:uiPriority="70" w:unhideWhenUsed="0"/>
-    <w:lsdException w:name="Colorful Shading Accent 5" w:semiHidden="0" w:uiPriority="71" w:unhideWhenUsed="0"/>
-    <w:lsdException w:name="Colorful List Accent 5" w:semiHidden="0" w:uiPriority="72" w:unhideWhenUsed="0"/>
-    <w:lsdException w:name="Colorful Grid Accent 5" w:semiHidden="0" w:uiPriority="73" w:unhideWhenUsed="0"/>
-    <w:lsdException w:name="Light Shading Accent 6" w:semiHidden="0" w:uiPriority="60" w:unhideWhenUsed="0"/>
-    <w:lsdException w:name="Light List Accent 6" w:semiHidden="0" w:uiPriority="61" w:unhideWhenUsed="0"/>
-    <w:lsdException w:name="Light Grid Accent 6" w:semiHidden="0" w:uiPriority="62" w:unhideWhenUsed="0"/>
-    <w:lsdException w:name="Medium Shading 1 Accent 6" w:semiHidden="0" w:uiPriority="63" w:unhideWhenUsed="0"/>
-    <w:lsdException w:name="Medium Shading 2 Accent 6" w:semiHidden="0" w:uiPriority="64" w:unhideWhenUsed="0"/>
-    <w:lsdException w:name="Medium List 1 Accent 6" w:semiHidden="0" w:uiPriority="65" w:unhideWhenUsed="0"/>
-    <w:lsdException w:name="Medium List 2 Accent 6" w:semiHidden="0" w:uiPriority="66" w:unhideWhenUsed="0"/>
-    <w:lsdException w:name="Medium Grid 1 Accent 6" w:semiHidden="0" w:uiPriority="67" w:unhideWhenUsed="0"/>
-    <w:lsdException w:name="Medium Grid 2 Accent 6" w:semiHidden="0" w:uiPriority="68" w:unhideWhenUsed="0"/>
-    <w:lsdException w:name="Medium Grid 3 Accent 6" w:semiHidden="0" w:uiPriority="69" w:unhideWhenUsed="0"/>
-    <w:lsdException w:name="Dark List Accent 6" w:semiHidden="0" w:uiPriority="70" w:unhideWhenUsed="0"/>
-    <w:lsdException w:name="Colorful Shading Accent 6" w:semiHidden="0" w:uiPriority="71" w:unhideWhenUsed="0"/>
-    <w:lsdException w:name="Colorful List Accent 6" w:semiHidden="0" w:uiPriority="72" w:unhideWhenUsed="0"/>
-    <w:lsdException w:name="Colorful Grid Accent 6" w:semiHidden="0" w:uiPriority="73" w:unhideWhenUsed="0"/>
-    <w:lsdException w:name="Subtle Emphasis" w:semiHidden="0" w:uiPriority="19" w:unhideWhenUsed="0" w:qFormat="1"/>
-    <w:lsdException w:name="Intense Emphasis" w:semiHidden="0" w:uiPriority="21" w:unhideWhenUsed="0" w:qFormat="1"/>
-    <w:lsdException w:name="Subtle Reference" w:semiHidden="0" w:uiPriority="31" w:unhideWhenUsed="0" w:qFormat="1"/>
-    <w:lsdException w:name="Intense Reference" w:semiHidden="0" w:uiPriority="32" w:unhideWhenUsed="0" w:qFormat="1"/>
-    <w:lsdException w:name="Book Title" w:semiHidden="0" w:uiPriority="33" w:unhideWhenUsed="0" w:qFormat="1"/>
-    <w:lsdException w:name="Bibliography" w:uiPriority="37"/>
-    <w:lsdException w:name="TOC Heading" w:uiPriority="39" w:qFormat="1"/>
-  </w:latentStyles>
-  <w:style w:type="paragraph" w:default="1" w:styleId="Normal">
-    <w:name w:val="Normal"/>
-    <w:qFormat/>
   </w:style>
   <w:style w:type="paragraph" w:styleId="Heading1">
     <w:name w:val="heading 1"/>
@@ -9242,6 +10732,55 @@
       </w:tblCellMar>
     </w:tblPr>
   </w:style>
+  <w:style w:type="paragraph" w:styleId="BalloonText">
+    <w:name w:val="Balloon Text"/>
+    <w:basedOn w:val="Normal"/>
+    <w:link w:val="BalloonTextChar"/>
+    <w:uiPriority w:val="99"/>
+    <w:semiHidden/>
+    <w:unhideWhenUsed/>
+    <w:rsid w:val="00BB16E5"/>
+    <w:pPr>
+      <w:spacing w:after="0" w:line="240" w:lineRule="auto"/>
+    </w:pPr>
+    <w:rPr>
+      <w:rFonts w:ascii="Tahoma" w:hAnsi="Tahoma" w:cs="Tahoma"/>
+      <w:sz w:val="16"/>
+      <w:szCs w:val="16"/>
+    </w:rPr>
+  </w:style>
+  <w:style w:type="character" w:customStyle="1" w:styleId="BalloonTextChar">
+    <w:name w:val="Balloon Text Char"/>
+    <w:basedOn w:val="DefaultParagraphFont"/>
+    <w:link w:val="BalloonText"/>
+    <w:uiPriority w:val="99"/>
+    <w:semiHidden/>
+    <w:rsid w:val="00BB16E5"/>
+    <w:rPr>
+      <w:rFonts w:ascii="Tahoma" w:hAnsi="Tahoma" w:cs="Tahoma"/>
+      <w:sz w:val="16"/>
+      <w:szCs w:val="16"/>
+    </w:rPr>
+  </w:style>
+  <w:style w:type="paragraph" w:styleId="Caption">
+    <w:name w:val="caption"/>
+    <w:basedOn w:val="Normal"/>
+    <w:next w:val="Normal"/>
+    <w:uiPriority w:val="35"/>
+    <w:unhideWhenUsed/>
+    <w:qFormat/>
+    <w:rsid w:val="002C523C"/>
+    <w:pPr>
+      <w:spacing w:line="240" w:lineRule="auto"/>
+    </w:pPr>
+    <w:rPr>
+      <w:i/>
+      <w:iCs/>
+      <w:color w:val="1F497D" w:themeColor="text2"/>
+      <w:sz w:val="18"/>
+      <w:szCs w:val="18"/>
+    </w:rPr>
+  </w:style>
 </w:styles>
 </file>
 
@@ -9535,7 +11074,7 @@
 </file>
 
 <file path=customXml/itemProps1.xml><?xml version="1.0" encoding="utf-8"?>
-<ds:datastoreItem xmlns:ds="http://schemas.openxmlformats.org/officeDocument/2006/customXml" ds:itemID="{078479B7-A7E6-4022-BA10-38A403503A34}">
+<ds:datastoreItem xmlns:ds="http://schemas.openxmlformats.org/officeDocument/2006/customXml" ds:itemID="{1184CBB6-E5A5-42A9-AED6-2831F198B41C}">
   <ds:schemaRefs>
     <ds:schemaRef ds:uri="http://schemas.openxmlformats.org/officeDocument/2006/bibliography"/>
   </ds:schemaRefs>

</xml_diff>

<commit_message>
Update phần login + logout
</commit_message>
<xml_diff>
--- a/BaoCao.docx
+++ b/BaoCao.docx
@@ -1,6 +1,6 @@
 
 <file path=word/document.xml><?xml version="1.0" encoding="utf-8"?>
-<w:document xmlns:wpc="http://schemas.microsoft.com/office/word/2010/wordprocessingCanvas" xmlns:mc="http://schemas.openxmlformats.org/markup-compatibility/2006" xmlns:o="urn:schemas-microsoft-com:office:office" xmlns:r="http://schemas.openxmlformats.org/officeDocument/2006/relationships" xmlns:m="http://schemas.openxmlformats.org/officeDocument/2006/math" xmlns:v="urn:schemas-microsoft-com:vml" xmlns:wp14="http://schemas.microsoft.com/office/word/2010/wordprocessingDrawing" xmlns:wp="http://schemas.openxmlformats.org/drawingml/2006/wordprocessingDrawing" xmlns:w10="urn:schemas-microsoft-com:office:word" xmlns:w="http://schemas.openxmlformats.org/wordprocessingml/2006/main" xmlns:w14="http://schemas.microsoft.com/office/word/2010/wordml" xmlns:w15="http://schemas.microsoft.com/office/word/2012/wordml" xmlns:wpg="http://schemas.microsoft.com/office/word/2010/wordprocessingGroup" xmlns:wpi="http://schemas.microsoft.com/office/word/2010/wordprocessingInk" xmlns:wne="http://schemas.microsoft.com/office/word/2006/wordml" xmlns:wps="http://schemas.microsoft.com/office/word/2010/wordprocessingShape" mc:Ignorable="w14 w15 wp14">
+<w:document xmlns:wpc="http://schemas.microsoft.com/office/word/2010/wordprocessingCanvas" xmlns:mc="http://schemas.openxmlformats.org/markup-compatibility/2006" xmlns:o="urn:schemas-microsoft-com:office:office" xmlns:r="http://schemas.openxmlformats.org/officeDocument/2006/relationships" xmlns:m="http://schemas.openxmlformats.org/officeDocument/2006/math" xmlns:v="urn:schemas-microsoft-com:vml" xmlns:wp14="http://schemas.microsoft.com/office/word/2010/wordprocessingDrawing" xmlns:wp="http://schemas.openxmlformats.org/drawingml/2006/wordprocessingDrawing" xmlns:w10="urn:schemas-microsoft-com:office:word" xmlns:w="http://schemas.openxmlformats.org/wordprocessingml/2006/main" xmlns:w14="http://schemas.microsoft.com/office/word/2010/wordml" xmlns:wpg="http://schemas.microsoft.com/office/word/2010/wordprocessingGroup" xmlns:wpi="http://schemas.microsoft.com/office/word/2010/wordprocessingInk" xmlns:wne="http://schemas.microsoft.com/office/word/2006/wordml" xmlns:wps="http://schemas.microsoft.com/office/word/2010/wordprocessingShape" mc:Ignorable="w14 wp14">
   <w:body>
     <w:p>
       <w:pPr>
@@ -290,6 +290,14 @@
                 <w:szCs w:val="26"/>
               </w:rPr>
             </w:pPr>
+            <w:r>
+              <w:rPr>
+                <w:rFonts w:ascii="Times New Roman" w:hAnsi="Times New Roman" w:cs="Times New Roman"/>
+                <w:sz w:val="26"/>
+                <w:szCs w:val="26"/>
+              </w:rPr>
+              <w:t>Nguyễn Trung Đức</w:t>
+            </w:r>
           </w:p>
         </w:tc>
         <w:tc>
@@ -306,6 +314,14 @@
                 <w:szCs w:val="26"/>
               </w:rPr>
             </w:pPr>
+            <w:r>
+              <w:rPr>
+                <w:rFonts w:ascii="Times New Roman" w:hAnsi="Times New Roman" w:cs="Times New Roman"/>
+                <w:sz w:val="26"/>
+                <w:szCs w:val="26"/>
+              </w:rPr>
+              <w:t>12020103</w:t>
+            </w:r>
           </w:p>
         </w:tc>
       </w:tr>
@@ -390,8 +406,18 @@
           <w:sz w:val="28"/>
           <w:szCs w:val="28"/>
         </w:rPr>
-        <w:t>Giới thiệu chung</w:t>
-      </w:r>
+        <w:t xml:space="preserve">Giới thiệu </w:t>
+      </w:r>
+      <w:proofErr w:type="gramStart"/>
+      <w:r>
+        <w:rPr>
+          <w:rFonts w:ascii="Times New Roman" w:hAnsi="Times New Roman" w:cs="Times New Roman"/>
+          <w:sz w:val="28"/>
+          <w:szCs w:val="28"/>
+        </w:rPr>
+        <w:t>chung</w:t>
+      </w:r>
+      <w:proofErr w:type="gramEnd"/>
     </w:p>
     <w:p>
       <w:pPr>
@@ -411,9 +437,27 @@
           <w:sz w:val="26"/>
           <w:szCs w:val="26"/>
         </w:rPr>
-        <w:t xml:space="preserve">Ruby on Rails hay Rails là một framework được xây dựng dựa trên ngôn ngữ Ruby theo giấy phép MIT. </w:t>
-      </w:r>
-      <w:hyperlink r:id="rId8" w:tooltip="David Heinemeier Hansson" w:history="1">
+        <w:t xml:space="preserve">Ruby on Rails hay Rails là một framework được xây dựng dựa trên ngôn ngữ Ruby </w:t>
+      </w:r>
+      <w:proofErr w:type="gramStart"/>
+      <w:r>
+        <w:rPr>
+          <w:rFonts w:ascii="Times New Roman" w:hAnsi="Times New Roman" w:cs="Times New Roman"/>
+          <w:sz w:val="26"/>
+          <w:szCs w:val="26"/>
+        </w:rPr>
+        <w:t>theo</w:t>
+      </w:r>
+      <w:proofErr w:type="gramEnd"/>
+      <w:r>
+        <w:rPr>
+          <w:rFonts w:ascii="Times New Roman" w:hAnsi="Times New Roman" w:cs="Times New Roman"/>
+          <w:sz w:val="26"/>
+          <w:szCs w:val="26"/>
+        </w:rPr>
+        <w:t xml:space="preserve"> giấy phép MIT. </w:t>
+      </w:r>
+      <w:hyperlink r:id="rId9" w:tooltip="David Heinemeier Hansson" w:history="1">
         <w:r>
           <w:rPr>
             <w:rStyle w:val="Hyperlink"/>
@@ -446,8 +490,9 @@
           <w:szCs w:val="26"/>
           <w:shd w:val="clear" w:color="auto" w:fill="FFFFFF"/>
         </w:rPr>
-        <w:t>đã phát triển Rails từ công việc của mình trên công cụ quản lý dự án Basecamp.</w:t>
-      </w:r>
+        <w:t xml:space="preserve">đã phát triển Rails từ công việc của mình trên công cụ quản lý dự </w:t>
+      </w:r>
+      <w:proofErr w:type="gramStart"/>
       <w:r>
         <w:rPr>
           <w:rStyle w:val="apple-converted-space"/>
@@ -457,21 +502,123 @@
           <w:szCs w:val="26"/>
           <w:shd w:val="clear" w:color="auto" w:fill="FFFFFF"/>
         </w:rPr>
-        <w:t xml:space="preserve"> Rails là một framework Model-View-Controller cung cấp các cấu trúc mặc định cho cơ sở dữ liệu, web service và web page. Nó khuyến khích và tạo điều kiện sử dụng các tiêu chuẩn của web như Json hoặc XML để truyền dữ liệu và HTML, CSS và JavaScript để hiện thị . Ngoài ra, Rails còn sử dụng một số mẫu thiết kế và khuôn mẫu bao gồm  </w:t>
-      </w:r>
-      <w:hyperlink r:id="rId9" w:tooltip="Convention over configuration" w:history="1">
-        <w:r>
-          <w:rPr>
-            <w:rStyle w:val="Hyperlink"/>
-            <w:rFonts w:ascii="Times New Roman" w:hAnsi="Times New Roman" w:cs="Times New Roman"/>
-            <w:color w:val="0B0080"/>
-            <w:sz w:val="26"/>
-            <w:szCs w:val="26"/>
-            <w:shd w:val="clear" w:color="auto" w:fill="FFFFFF"/>
-          </w:rPr>
-          <w:t>convention over configuration</w:t>
-        </w:r>
-      </w:hyperlink>
+        <w:t>án</w:t>
+      </w:r>
+      <w:proofErr w:type="gramEnd"/>
+      <w:r>
+        <w:rPr>
+          <w:rStyle w:val="apple-converted-space"/>
+          <w:rFonts w:ascii="Times New Roman" w:hAnsi="Times New Roman" w:cs="Times New Roman"/>
+          <w:color w:val="252525"/>
+          <w:sz w:val="26"/>
+          <w:szCs w:val="26"/>
+          <w:shd w:val="clear" w:color="auto" w:fill="FFFFFF"/>
+        </w:rPr>
+        <w:t xml:space="preserve"> Basecamp.</w:t>
+      </w:r>
+      <w:r>
+        <w:rPr>
+          <w:rStyle w:val="apple-converted-space"/>
+          <w:rFonts w:ascii="Times New Roman" w:hAnsi="Times New Roman" w:cs="Times New Roman"/>
+          <w:color w:val="252525"/>
+          <w:sz w:val="26"/>
+          <w:szCs w:val="26"/>
+          <w:shd w:val="clear" w:color="auto" w:fill="FFFFFF"/>
+        </w:rPr>
+        <w:t xml:space="preserve"> </w:t>
+      </w:r>
+      <w:proofErr w:type="gramStart"/>
+      <w:r>
+        <w:rPr>
+          <w:rStyle w:val="apple-converted-space"/>
+          <w:rFonts w:ascii="Times New Roman" w:hAnsi="Times New Roman" w:cs="Times New Roman"/>
+          <w:color w:val="252525"/>
+          <w:sz w:val="26"/>
+          <w:szCs w:val="26"/>
+          <w:shd w:val="clear" w:color="auto" w:fill="FFFFFF"/>
+        </w:rPr>
+        <w:t>Rails là một framework Model-View-Controller cung cấp các cấu trúc mặc định cho cơ sở dữ liệu, web service và web page.</w:t>
+      </w:r>
+      <w:proofErr w:type="gramEnd"/>
+      <w:r>
+        <w:rPr>
+          <w:rStyle w:val="apple-converted-space"/>
+          <w:rFonts w:ascii="Times New Roman" w:hAnsi="Times New Roman" w:cs="Times New Roman"/>
+          <w:color w:val="252525"/>
+          <w:sz w:val="26"/>
+          <w:szCs w:val="26"/>
+          <w:shd w:val="clear" w:color="auto" w:fill="FFFFFF"/>
+        </w:rPr>
+        <w:t xml:space="preserve"> Nó khuyến khích và tạo điều kiện sử dụng các tiêu chuẩn của web như Json hoặc XML để truyền dữ liệu và HTML, CSS và JavaScript để hiện </w:t>
+      </w:r>
+      <w:proofErr w:type="gramStart"/>
+      <w:r>
+        <w:rPr>
+          <w:rStyle w:val="apple-converted-space"/>
+          <w:rFonts w:ascii="Times New Roman" w:hAnsi="Times New Roman" w:cs="Times New Roman"/>
+          <w:color w:val="252525"/>
+          <w:sz w:val="26"/>
+          <w:szCs w:val="26"/>
+          <w:shd w:val="clear" w:color="auto" w:fill="FFFFFF"/>
+        </w:rPr>
+        <w:t>thị .</w:t>
+      </w:r>
+      <w:proofErr w:type="gramEnd"/>
+      <w:r>
+        <w:rPr>
+          <w:rStyle w:val="apple-converted-space"/>
+          <w:rFonts w:ascii="Times New Roman" w:hAnsi="Times New Roman" w:cs="Times New Roman"/>
+          <w:color w:val="252525"/>
+          <w:sz w:val="26"/>
+          <w:szCs w:val="26"/>
+          <w:shd w:val="clear" w:color="auto" w:fill="FFFFFF"/>
+        </w:rPr>
+        <w:t xml:space="preserve"> Ngoài ra, Rails còn sử dụng một số mẫu thiết kế và khuôn mẫu bao </w:t>
+      </w:r>
+      <w:proofErr w:type="gramStart"/>
+      <w:r>
+        <w:rPr>
+          <w:rStyle w:val="apple-converted-space"/>
+          <w:rFonts w:ascii="Times New Roman" w:hAnsi="Times New Roman" w:cs="Times New Roman"/>
+          <w:color w:val="252525"/>
+          <w:sz w:val="26"/>
+          <w:szCs w:val="26"/>
+          <w:shd w:val="clear" w:color="auto" w:fill="FFFFFF"/>
+        </w:rPr>
+        <w:t>gồm  </w:t>
+      </w:r>
+      <w:proofErr w:type="gramEnd"/>
+      <w:r>
+        <w:fldChar w:fldCharType="begin"/>
+      </w:r>
+      <w:r>
+        <w:instrText xml:space="preserve"> HYPERLINK "https://en.wikipedia.org/wiki/Convention_over_configuration" \o "Convention over configuration" </w:instrText>
+      </w:r>
+      <w:r>
+        <w:fldChar w:fldCharType="separate"/>
+      </w:r>
+      <w:r>
+        <w:rPr>
+          <w:rStyle w:val="Hyperlink"/>
+          <w:rFonts w:ascii="Times New Roman" w:hAnsi="Times New Roman" w:cs="Times New Roman"/>
+          <w:color w:val="0B0080"/>
+          <w:sz w:val="26"/>
+          <w:szCs w:val="26"/>
+          <w:shd w:val="clear" w:color="auto" w:fill="FFFFFF"/>
+        </w:rPr>
+        <w:t>convention over configuration</w:t>
+      </w:r>
+      <w:r>
+        <w:rPr>
+          <w:rStyle w:val="Hyperlink"/>
+          <w:rFonts w:ascii="Times New Roman" w:hAnsi="Times New Roman" w:cs="Times New Roman"/>
+          <w:color w:val="0B0080"/>
+          <w:sz w:val="26"/>
+          <w:szCs w:val="26"/>
+          <w:shd w:val="clear" w:color="auto" w:fill="FFFFFF"/>
+        </w:rPr>
+        <w:fldChar w:fldCharType="end"/>
+      </w:r>
       <w:r>
         <w:rPr>
           <w:rStyle w:val="apple-converted-space"/>
@@ -662,7 +809,25 @@
           <w:sz w:val="26"/>
           <w:szCs w:val="26"/>
         </w:rPr>
-        <w:t>Các convension(qui ước) làm dễ cho các nhà phát triển để di chuyển giữa các dự án khác nhau của Rails, với mỗi dự án có xu hướng theo cùng cấu trúc và code thực tế.</w:t>
+        <w:t xml:space="preserve">Các </w:t>
+      </w:r>
+      <w:proofErr w:type="gramStart"/>
+      <w:r>
+        <w:rPr>
+          <w:rFonts w:ascii="Times New Roman" w:hAnsi="Times New Roman" w:cs="Times New Roman"/>
+          <w:sz w:val="26"/>
+          <w:szCs w:val="26"/>
+        </w:rPr>
+        <w:t>convension(</w:t>
+      </w:r>
+      <w:proofErr w:type="gramEnd"/>
+      <w:r>
+        <w:rPr>
+          <w:rFonts w:ascii="Times New Roman" w:hAnsi="Times New Roman" w:cs="Times New Roman"/>
+          <w:sz w:val="26"/>
+          <w:szCs w:val="26"/>
+        </w:rPr>
+        <w:t>qui ước) làm dễ cho các nhà phát triển để di chuyển giữa các dự án khác nhau của Rails, với mỗi dự án có xu hướng theo cùng cấu trúc và code thực tế.</w:t>
       </w:r>
     </w:p>
     <w:p>
@@ -701,7 +866,16 @@
           <w:sz w:val="26"/>
           <w:szCs w:val="26"/>
         </w:rPr>
-        <w:t xml:space="preserve"> thay đổi </w:t>
+        <w:t xml:space="preserve"> thay </w:t>
+      </w:r>
+      <w:proofErr w:type="gramStart"/>
+      <w:r>
+        <w:rPr>
+          <w:rFonts w:ascii="Times New Roman" w:hAnsi="Times New Roman" w:cs="Times New Roman"/>
+          <w:sz w:val="26"/>
+          <w:szCs w:val="26"/>
+        </w:rPr>
+        <w:t xml:space="preserve">đổi </w:t>
       </w:r>
       <w:r>
         <w:rPr>
@@ -711,6 +885,7 @@
         </w:rPr>
         <w:t>.</w:t>
       </w:r>
+      <w:proofErr w:type="gramEnd"/>
     </w:p>
     <w:p>
       <w:pPr>
@@ -747,7 +922,25 @@
           <w:sz w:val="26"/>
           <w:szCs w:val="26"/>
         </w:rPr>
-        <w:t>ng hiệu suất vì cần viết ít tài liệu, đồng thời dễ dàng phát triển các dự án có sẵn.</w:t>
+        <w:t xml:space="preserve">ng hiệu suất vì cần viết ít tài liệu, đồng thời dễ dàng phát triển các dự </w:t>
+      </w:r>
+      <w:proofErr w:type="gramStart"/>
+      <w:r>
+        <w:rPr>
+          <w:rFonts w:ascii="Times New Roman" w:hAnsi="Times New Roman" w:cs="Times New Roman"/>
+          <w:sz w:val="26"/>
+          <w:szCs w:val="26"/>
+        </w:rPr>
+        <w:t>án</w:t>
+      </w:r>
+      <w:proofErr w:type="gramEnd"/>
+      <w:r>
+        <w:rPr>
+          <w:rFonts w:ascii="Times New Roman" w:hAnsi="Times New Roman" w:cs="Times New Roman"/>
+          <w:sz w:val="26"/>
+          <w:szCs w:val="26"/>
+        </w:rPr>
+        <w:t xml:space="preserve"> có sẵn.</w:t>
       </w:r>
     </w:p>
     <w:p>
@@ -791,7 +984,25 @@
           <w:sz w:val="26"/>
           <w:szCs w:val="26"/>
         </w:rPr>
-        <w:t>Rails và phần lớn thư viện là mã nguồn mở.</w:t>
+        <w:t xml:space="preserve">Rails và phần lớn </w:t>
+      </w:r>
+      <w:proofErr w:type="gramStart"/>
+      <w:r>
+        <w:rPr>
+          <w:rFonts w:ascii="Times New Roman" w:hAnsi="Times New Roman" w:cs="Times New Roman"/>
+          <w:sz w:val="26"/>
+          <w:szCs w:val="26"/>
+        </w:rPr>
+        <w:t>thư</w:t>
+      </w:r>
+      <w:proofErr w:type="gramEnd"/>
+      <w:r>
+        <w:rPr>
+          <w:rFonts w:ascii="Times New Roman" w:hAnsi="Times New Roman" w:cs="Times New Roman"/>
+          <w:sz w:val="26"/>
+          <w:szCs w:val="26"/>
+        </w:rPr>
+        <w:t xml:space="preserve"> viện là mã nguồn mở.</w:t>
       </w:r>
     </w:p>
     <w:p>
@@ -877,13 +1088,23 @@
           <w:szCs w:val="26"/>
         </w:rPr>
       </w:pPr>
-      <w:r>
-        <w:rPr>
-          <w:rFonts w:ascii="Times New Roman" w:hAnsi="Times New Roman" w:cs="Times New Roman"/>
-          <w:sz w:val="26"/>
-          <w:szCs w:val="26"/>
-        </w:rPr>
-        <w:t>ứng dụng Rails chạy không được nhanh như Java hoặc C nhưng đa số các ứng dụng chạy đủ nhanh.</w:t>
+      <w:proofErr w:type="gramStart"/>
+      <w:r>
+        <w:rPr>
+          <w:rFonts w:ascii="Times New Roman" w:hAnsi="Times New Roman" w:cs="Times New Roman"/>
+          <w:sz w:val="26"/>
+          <w:szCs w:val="26"/>
+        </w:rPr>
+        <w:t>ứng</w:t>
+      </w:r>
+      <w:proofErr w:type="gramEnd"/>
+      <w:r>
+        <w:rPr>
+          <w:rFonts w:ascii="Times New Roman" w:hAnsi="Times New Roman" w:cs="Times New Roman"/>
+          <w:sz w:val="26"/>
+          <w:szCs w:val="26"/>
+        </w:rPr>
+        <w:t xml:space="preserve"> dụng Rails chạy không được nhanh như Java hoặc C nhưng đa số các ứng dụng chạy đủ nhanh.</w:t>
       </w:r>
     </w:p>
     <w:p>
@@ -1059,7 +1280,25 @@
           <w:sz w:val="26"/>
           <w:szCs w:val="26"/>
         </w:rPr>
-        <w:t>Dự án cần tương tác với khách hang.</w:t>
+        <w:t xml:space="preserve">Dự </w:t>
+      </w:r>
+      <w:proofErr w:type="gramStart"/>
+      <w:r>
+        <w:rPr>
+          <w:rFonts w:ascii="Times New Roman" w:hAnsi="Times New Roman" w:cs="Times New Roman"/>
+          <w:sz w:val="26"/>
+          <w:szCs w:val="26"/>
+        </w:rPr>
+        <w:t>án</w:t>
+      </w:r>
+      <w:proofErr w:type="gramEnd"/>
+      <w:r>
+        <w:rPr>
+          <w:rFonts w:ascii="Times New Roman" w:hAnsi="Times New Roman" w:cs="Times New Roman"/>
+          <w:sz w:val="26"/>
+          <w:szCs w:val="26"/>
+        </w:rPr>
+        <w:t xml:space="preserve"> cần tương tác với khách hang.</w:t>
       </w:r>
     </w:p>
     <w:p>
@@ -1103,7 +1342,25 @@
           <w:sz w:val="26"/>
           <w:szCs w:val="26"/>
         </w:rPr>
-        <w:t>Giá của dự án thay đổi.</w:t>
+        <w:t xml:space="preserve">Giá của dự </w:t>
+      </w:r>
+      <w:proofErr w:type="gramStart"/>
+      <w:r>
+        <w:rPr>
+          <w:rFonts w:ascii="Times New Roman" w:hAnsi="Times New Roman" w:cs="Times New Roman"/>
+          <w:sz w:val="26"/>
+          <w:szCs w:val="26"/>
+        </w:rPr>
+        <w:t>án</w:t>
+      </w:r>
+      <w:proofErr w:type="gramEnd"/>
+      <w:r>
+        <w:rPr>
+          <w:rFonts w:ascii="Times New Roman" w:hAnsi="Times New Roman" w:cs="Times New Roman"/>
+          <w:sz w:val="26"/>
+          <w:szCs w:val="26"/>
+        </w:rPr>
+        <w:t xml:space="preserve"> thay đổi.</w:t>
       </w:r>
     </w:p>
     <w:p>
@@ -1241,7 +1498,6 @@
           <w:noProof/>
           <w:sz w:val="26"/>
           <w:szCs w:val="26"/>
-          <w:lang w:val="en-GB" w:eastAsia="en-GB"/>
         </w:rPr>
         <w:lastRenderedPageBreak/>
         <w:drawing>
@@ -1364,7 +1620,6 @@
           <w:noProof/>
           <w:sz w:val="26"/>
           <w:szCs w:val="26"/>
-          <w:lang w:val="en-GB" w:eastAsia="en-GB"/>
         </w:rPr>
         <w:drawing>
           <wp:inline distT="0" distB="0" distL="0" distR="0">
@@ -1492,7 +1747,6 @@
           <w:noProof/>
           <w:sz w:val="26"/>
           <w:szCs w:val="26"/>
-          <w:lang w:val="en-GB" w:eastAsia="en-GB"/>
         </w:rPr>
         <w:drawing>
           <wp:inline distT="0" distB="0" distL="0" distR="0">
@@ -1583,6 +1837,7 @@
           <w:szCs w:val="26"/>
         </w:rPr>
       </w:pPr>
+      <w:proofErr w:type="gramStart"/>
       <w:r>
         <w:rPr>
           <w:rFonts w:ascii="Times New Roman" w:hAnsi="Times New Roman" w:cs="Times New Roman"/>
@@ -1590,7 +1845,17 @@
           <w:sz w:val="26"/>
           <w:szCs w:val="26"/>
         </w:rPr>
-        <w:t xml:space="preserve">source 'https://rubygems.org' </w:t>
+        <w:t>source</w:t>
+      </w:r>
+      <w:proofErr w:type="gramEnd"/>
+      <w:r>
+        <w:rPr>
+          <w:rFonts w:ascii="Times New Roman" w:hAnsi="Times New Roman" w:cs="Times New Roman"/>
+          <w:i/>
+          <w:sz w:val="26"/>
+          <w:szCs w:val="26"/>
+        </w:rPr>
+        <w:t xml:space="preserve"> 'https://rubygems.org' </w:t>
       </w:r>
     </w:p>
     <w:p>
@@ -1612,13 +1877,23 @@
         </w:rPr>
         <w:t xml:space="preserve"> </w:t>
       </w:r>
-      <w:r>
-        <w:rPr>
-          <w:rFonts w:ascii="Times New Roman" w:hAnsi="Times New Roman" w:cs="Times New Roman"/>
-          <w:sz w:val="26"/>
-          <w:szCs w:val="26"/>
-        </w:rPr>
-        <w:t xml:space="preserve">thành </w:t>
+      <w:proofErr w:type="gramStart"/>
+      <w:r>
+        <w:rPr>
+          <w:rFonts w:ascii="Times New Roman" w:hAnsi="Times New Roman" w:cs="Times New Roman"/>
+          <w:sz w:val="26"/>
+          <w:szCs w:val="26"/>
+        </w:rPr>
+        <w:t>thành</w:t>
+      </w:r>
+      <w:proofErr w:type="gramEnd"/>
+      <w:r>
+        <w:rPr>
+          <w:rFonts w:ascii="Times New Roman" w:hAnsi="Times New Roman" w:cs="Times New Roman"/>
+          <w:sz w:val="26"/>
+          <w:szCs w:val="26"/>
+        </w:rPr>
+        <w:t xml:space="preserve"> </w:t>
       </w:r>
     </w:p>
     <w:p>
@@ -1632,6 +1907,7 @@
           <w:szCs w:val="26"/>
         </w:rPr>
       </w:pPr>
+      <w:proofErr w:type="gramStart"/>
       <w:r>
         <w:rPr>
           <w:rFonts w:ascii="Times New Roman" w:hAnsi="Times New Roman" w:cs="Times New Roman"/>
@@ -1639,7 +1915,17 @@
           <w:sz w:val="26"/>
           <w:szCs w:val="26"/>
         </w:rPr>
-        <w:t xml:space="preserve">source 'http://rubygems.org' </w:t>
+        <w:t>source</w:t>
+      </w:r>
+      <w:proofErr w:type="gramEnd"/>
+      <w:r>
+        <w:rPr>
+          <w:rFonts w:ascii="Times New Roman" w:hAnsi="Times New Roman" w:cs="Times New Roman"/>
+          <w:i/>
+          <w:sz w:val="26"/>
+          <w:szCs w:val="26"/>
+        </w:rPr>
+        <w:t xml:space="preserve"> 'http://rubygems.org' </w:t>
       </w:r>
     </w:p>
     <w:p>
@@ -1651,13 +1937,23 @@
           <w:szCs w:val="26"/>
         </w:rPr>
       </w:pPr>
-      <w:r>
-        <w:rPr>
-          <w:rFonts w:ascii="Times New Roman" w:hAnsi="Times New Roman" w:cs="Times New Roman"/>
-          <w:sz w:val="26"/>
-          <w:szCs w:val="26"/>
-        </w:rPr>
-        <w:t>rồi save.</w:t>
+      <w:proofErr w:type="gramStart"/>
+      <w:r>
+        <w:rPr>
+          <w:rFonts w:ascii="Times New Roman" w:hAnsi="Times New Roman" w:cs="Times New Roman"/>
+          <w:sz w:val="26"/>
+          <w:szCs w:val="26"/>
+        </w:rPr>
+        <w:t>rồi</w:t>
+      </w:r>
+      <w:proofErr w:type="gramEnd"/>
+      <w:r>
+        <w:rPr>
+          <w:rFonts w:ascii="Times New Roman" w:hAnsi="Times New Roman" w:cs="Times New Roman"/>
+          <w:sz w:val="26"/>
+          <w:szCs w:val="26"/>
+        </w:rPr>
+        <w:t xml:space="preserve"> save.</w:t>
       </w:r>
     </w:p>
     <w:p>
@@ -1709,7 +2005,6 @@
           <w:noProof/>
           <w:sz w:val="26"/>
           <w:szCs w:val="26"/>
-          <w:lang w:val="en-GB" w:eastAsia="en-GB"/>
         </w:rPr>
         <w:drawing>
           <wp:inline distT="0" distB="0" distL="0" distR="0">
@@ -1829,7 +2124,43 @@
           <w:sz w:val="26"/>
           <w:szCs w:val="26"/>
         </w:rPr>
-        <w:t>Tiếp theo, để chạy thử project trên trình duyệt web, tại folder demo ta gõ “rails server” hoặc “rails s”. Sau đó, đi tới địa chỉ “localhost:3000” trên trình duyệt. Giao diện welcome sẽ xuất hiện như hình dưới.</w:t>
+        <w:t xml:space="preserve">Tiếp </w:t>
+      </w:r>
+      <w:proofErr w:type="gramStart"/>
+      <w:r>
+        <w:rPr>
+          <w:rFonts w:ascii="Times New Roman" w:hAnsi="Times New Roman" w:cs="Times New Roman"/>
+          <w:sz w:val="26"/>
+          <w:szCs w:val="26"/>
+        </w:rPr>
+        <w:t>theo</w:t>
+      </w:r>
+      <w:proofErr w:type="gramEnd"/>
+      <w:r>
+        <w:rPr>
+          <w:rFonts w:ascii="Times New Roman" w:hAnsi="Times New Roman" w:cs="Times New Roman"/>
+          <w:sz w:val="26"/>
+          <w:szCs w:val="26"/>
+        </w:rPr>
+        <w:t>, để chạy thử project trên trình duyệt web, tại folder demo ta gõ “rails server” hoặc “rails s”. Sau đó, đi tới địa chỉ “localhost</w:t>
+      </w:r>
+      <w:proofErr w:type="gramStart"/>
+      <w:r>
+        <w:rPr>
+          <w:rFonts w:ascii="Times New Roman" w:hAnsi="Times New Roman" w:cs="Times New Roman"/>
+          <w:sz w:val="26"/>
+          <w:szCs w:val="26"/>
+        </w:rPr>
+        <w:t>:3000</w:t>
+      </w:r>
+      <w:proofErr w:type="gramEnd"/>
+      <w:r>
+        <w:rPr>
+          <w:rFonts w:ascii="Times New Roman" w:hAnsi="Times New Roman" w:cs="Times New Roman"/>
+          <w:sz w:val="26"/>
+          <w:szCs w:val="26"/>
+        </w:rPr>
+        <w:t>” trên trình duyệt. Giao diện welcome sẽ xuất hiện như hình dưới.</w:t>
       </w:r>
     </w:p>
     <w:p>
@@ -1848,7 +2179,6 @@
           <w:noProof/>
           <w:sz w:val="26"/>
           <w:szCs w:val="26"/>
-          <w:lang w:val="en-GB" w:eastAsia="en-GB"/>
         </w:rPr>
         <w:lastRenderedPageBreak/>
         <w:drawing>
@@ -1975,7 +2305,6 @@
           <w:noProof/>
           <w:sz w:val="26"/>
           <w:szCs w:val="26"/>
-          <w:lang w:val="en-GB" w:eastAsia="en-GB"/>
         </w:rPr>
         <w:drawing>
           <wp:inline distT="0" distB="0" distL="0" distR="0">
@@ -2045,13 +2374,23 @@
           <w:szCs w:val="26"/>
         </w:rPr>
       </w:pPr>
-      <w:r>
-        <w:rPr>
-          <w:rFonts w:ascii="Times New Roman" w:hAnsi="Times New Roman" w:cs="Times New Roman"/>
-          <w:sz w:val="26"/>
-          <w:szCs w:val="26"/>
-        </w:rPr>
-        <w:t>rồi save.</w:t>
+      <w:proofErr w:type="gramStart"/>
+      <w:r>
+        <w:rPr>
+          <w:rFonts w:ascii="Times New Roman" w:hAnsi="Times New Roman" w:cs="Times New Roman"/>
+          <w:sz w:val="26"/>
+          <w:szCs w:val="26"/>
+        </w:rPr>
+        <w:t>rồi</w:t>
+      </w:r>
+      <w:proofErr w:type="gramEnd"/>
+      <w:r>
+        <w:rPr>
+          <w:rFonts w:ascii="Times New Roman" w:hAnsi="Times New Roman" w:cs="Times New Roman"/>
+          <w:sz w:val="26"/>
+          <w:szCs w:val="26"/>
+        </w:rPr>
+        <w:t xml:space="preserve"> save.</w:t>
       </w:r>
     </w:p>
     <w:p>
@@ -2064,13 +2403,23 @@
           <w:szCs w:val="26"/>
         </w:rPr>
       </w:pPr>
-      <w:r>
-        <w:rPr>
-          <w:rFonts w:ascii="Times New Roman" w:hAnsi="Times New Roman" w:cs="Times New Roman"/>
-          <w:sz w:val="26"/>
-          <w:szCs w:val="26"/>
-        </w:rPr>
-        <w:t>Quay lại cmd, ấn Ctrl+C và Y, Enter để tắt server. Sau đó tương tự như đã làm, ta chạy lệnh “bundle install” để cài đặt 2 gem vừa ghi trong Gemfile.</w:t>
+      <w:proofErr w:type="gramStart"/>
+      <w:r>
+        <w:rPr>
+          <w:rFonts w:ascii="Times New Roman" w:hAnsi="Times New Roman" w:cs="Times New Roman"/>
+          <w:sz w:val="26"/>
+          <w:szCs w:val="26"/>
+        </w:rPr>
+        <w:t>Quay lại cmd, ấn Ctrl+C và Y, Enter để tắt server.</w:t>
+      </w:r>
+      <w:proofErr w:type="gramEnd"/>
+      <w:r>
+        <w:rPr>
+          <w:rFonts w:ascii="Times New Roman" w:hAnsi="Times New Roman" w:cs="Times New Roman"/>
+          <w:sz w:val="26"/>
+          <w:szCs w:val="26"/>
+        </w:rPr>
+        <w:t xml:space="preserve"> Sau đó tương tự như đã làm, ta chạy lệnh “bundle install” để cài đặt 2 gem vừa ghi trong Gemfile.</w:t>
       </w:r>
     </w:p>
     <w:p>
@@ -2160,13 +2509,41 @@
           <w:szCs w:val="26"/>
         </w:rPr>
       </w:pPr>
-      <w:r>
-        <w:rPr>
-          <w:rFonts w:ascii="Times New Roman" w:hAnsi="Times New Roman" w:cs="Times New Roman"/>
-          <w:sz w:val="26"/>
-          <w:szCs w:val="26"/>
-        </w:rPr>
-        <w:t>Trở lại năm 1979, Trygve Reenskaug giởi thiệu một kiến trúc mới trong phát triển ứng dụng tương tác. Trong thiết kế của ông ý, ứng dụng được chia ra làm 3 thành phần : models, views và controller.</w:t>
+      <w:proofErr w:type="gramStart"/>
+      <w:r>
+        <w:rPr>
+          <w:rFonts w:ascii="Times New Roman" w:hAnsi="Times New Roman" w:cs="Times New Roman"/>
+          <w:sz w:val="26"/>
+          <w:szCs w:val="26"/>
+        </w:rPr>
+        <w:t>Trở lại năm 1979, Trygve Reenskaug giởi thiệu một kiến trúc mới trong phát triển ứng dụng tương tác.</w:t>
+      </w:r>
+      <w:proofErr w:type="gramEnd"/>
+      <w:r>
+        <w:rPr>
+          <w:rFonts w:ascii="Times New Roman" w:hAnsi="Times New Roman" w:cs="Times New Roman"/>
+          <w:sz w:val="26"/>
+          <w:szCs w:val="26"/>
+        </w:rPr>
+        <w:t xml:space="preserve"> Trong thiết kế của ông ý, ứng dụng được chia ra làm 3 thành </w:t>
+      </w:r>
+      <w:proofErr w:type="gramStart"/>
+      <w:r>
+        <w:rPr>
+          <w:rFonts w:ascii="Times New Roman" w:hAnsi="Times New Roman" w:cs="Times New Roman"/>
+          <w:sz w:val="26"/>
+          <w:szCs w:val="26"/>
+        </w:rPr>
+        <w:t>phần :</w:t>
+      </w:r>
+      <w:proofErr w:type="gramEnd"/>
+      <w:r>
+        <w:rPr>
+          <w:rFonts w:ascii="Times New Roman" w:hAnsi="Times New Roman" w:cs="Times New Roman"/>
+          <w:sz w:val="26"/>
+          <w:szCs w:val="26"/>
+        </w:rPr>
+        <w:t xml:space="preserve"> models, views và controller.</w:t>
       </w:r>
     </w:p>
     <w:p>
@@ -2178,6 +2555,7 @@
           <w:szCs w:val="26"/>
         </w:rPr>
       </w:pPr>
+      <w:proofErr w:type="gramStart"/>
       <w:r>
         <w:rPr>
           <w:rFonts w:ascii="Times New Roman" w:hAnsi="Times New Roman" w:cs="Times New Roman"/>
@@ -2186,14 +2564,79 @@
         </w:rPr>
         <w:t>Model thì chịu trách nhiệm duy trì trạng thái của ứng dụng.</w:t>
       </w:r>
-      <w:r>
-        <w:rPr>
-          <w:rFonts w:ascii="Times New Roman" w:hAnsi="Times New Roman" w:cs="Times New Roman"/>
-          <w:sz w:val="26"/>
-          <w:szCs w:val="26"/>
-        </w:rPr>
-        <w:t xml:space="preserve"> Đôi khi chỉ là thoáng qua, chỉ là một vài tương tác với người sử dụng. Thỉnh thoảng trạng thái cố định sẽ được lưu ra ngoài, thường cái này chính là cơ sở dữ liệu. Model không chỉ là dữ liệu, nó thực thi tất cả các quy định kinh doanh áp dụng vào dữ liệu. Việc code thực hiện trong model thì chúng tôi có thể đảm bảo rằng không có cái gì khác trong ứng dụng có thể làm cho dữ liệu của chúng ta không hợp lệ. Model hoạt động như một người gác cửa và lưu trữ dữ liệu.</w:t>
-      </w:r>
+      <w:proofErr w:type="gramEnd"/>
+      <w:r>
+        <w:rPr>
+          <w:rFonts w:ascii="Times New Roman" w:hAnsi="Times New Roman" w:cs="Times New Roman"/>
+          <w:sz w:val="26"/>
+          <w:szCs w:val="26"/>
+        </w:rPr>
+        <w:t xml:space="preserve"> </w:t>
+      </w:r>
+      <w:proofErr w:type="gramStart"/>
+      <w:r>
+        <w:rPr>
+          <w:rFonts w:ascii="Times New Roman" w:hAnsi="Times New Roman" w:cs="Times New Roman"/>
+          <w:sz w:val="26"/>
+          <w:szCs w:val="26"/>
+        </w:rPr>
+        <w:t>Đôi khi chỉ là thoáng qua, chỉ là một vài tương tác với người sử dụng.</w:t>
+      </w:r>
+      <w:proofErr w:type="gramEnd"/>
+      <w:r>
+        <w:rPr>
+          <w:rFonts w:ascii="Times New Roman" w:hAnsi="Times New Roman" w:cs="Times New Roman"/>
+          <w:sz w:val="26"/>
+          <w:szCs w:val="26"/>
+        </w:rPr>
+        <w:t xml:space="preserve"> </w:t>
+      </w:r>
+      <w:proofErr w:type="gramStart"/>
+      <w:r>
+        <w:rPr>
+          <w:rFonts w:ascii="Times New Roman" w:hAnsi="Times New Roman" w:cs="Times New Roman"/>
+          <w:sz w:val="26"/>
+          <w:szCs w:val="26"/>
+        </w:rPr>
+        <w:t>Thỉnh thoảng trạng thái cố định sẽ được lưu ra ngoài, thường cái này chính là cơ sở dữ liệu.</w:t>
+      </w:r>
+      <w:proofErr w:type="gramEnd"/>
+      <w:r>
+        <w:rPr>
+          <w:rFonts w:ascii="Times New Roman" w:hAnsi="Times New Roman" w:cs="Times New Roman"/>
+          <w:sz w:val="26"/>
+          <w:szCs w:val="26"/>
+        </w:rPr>
+        <w:t xml:space="preserve"> </w:t>
+      </w:r>
+      <w:proofErr w:type="gramStart"/>
+      <w:r>
+        <w:rPr>
+          <w:rFonts w:ascii="Times New Roman" w:hAnsi="Times New Roman" w:cs="Times New Roman"/>
+          <w:sz w:val="26"/>
+          <w:szCs w:val="26"/>
+        </w:rPr>
+        <w:t>Model không chỉ là dữ liệu, nó thực thi tất cả các quy định kinh doanh áp dụng vào dữ liệu.</w:t>
+      </w:r>
+      <w:proofErr w:type="gramEnd"/>
+      <w:r>
+        <w:rPr>
+          <w:rFonts w:ascii="Times New Roman" w:hAnsi="Times New Roman" w:cs="Times New Roman"/>
+          <w:sz w:val="26"/>
+          <w:szCs w:val="26"/>
+        </w:rPr>
+        <w:t xml:space="preserve"> Việc code thực hiện trong model thì chúng tôi có thể đảm bảo rằng không có cái gì khác trong ứng dụng có thể làm cho dữ liệu của chúng ta không hợp lệ. </w:t>
+      </w:r>
+      <w:proofErr w:type="gramStart"/>
+      <w:r>
+        <w:rPr>
+          <w:rFonts w:ascii="Times New Roman" w:hAnsi="Times New Roman" w:cs="Times New Roman"/>
+          <w:sz w:val="26"/>
+          <w:szCs w:val="26"/>
+        </w:rPr>
+        <w:t>Model hoạt động như một người gác cửa và lưu trữ dữ liệu.</w:t>
+      </w:r>
+      <w:proofErr w:type="gramEnd"/>
     </w:p>
     <w:p>
       <w:pPr>
@@ -2218,7 +2661,25 @@
           <w:sz w:val="26"/>
           <w:szCs w:val="26"/>
         </w:rPr>
-        <w:t>giao diện được tạo ra dựa trên dữ liệu trong model. Mặc dù view hiện thị cho người dùng xem nhưng không bao giờ xử lý dữ liệu đi tới. Công việc của view hoàn thành khi đã hiện thị dữ liệu thành công. Có thể có nhiều view cùng truy cập chung một dữ liệu model, với các mục đích khác nhau.</w:t>
+        <w:t xml:space="preserve">giao diện được tạo ra dựa trên dữ liệu trong model. Mặc dù view hiện thị cho người dùng xem nhưng không bao giờ xử lý dữ liệu đi tới. Công việc của view hoàn thành khi đã hiện thị dữ liệu thành công. Có thể có nhiều view cùng truy cập </w:t>
+      </w:r>
+      <w:proofErr w:type="gramStart"/>
+      <w:r>
+        <w:rPr>
+          <w:rFonts w:ascii="Times New Roman" w:hAnsi="Times New Roman" w:cs="Times New Roman"/>
+          <w:sz w:val="26"/>
+          <w:szCs w:val="26"/>
+        </w:rPr>
+        <w:t>chung</w:t>
+      </w:r>
+      <w:proofErr w:type="gramEnd"/>
+      <w:r>
+        <w:rPr>
+          <w:rFonts w:ascii="Times New Roman" w:hAnsi="Times New Roman" w:cs="Times New Roman"/>
+          <w:sz w:val="26"/>
+          <w:szCs w:val="26"/>
+        </w:rPr>
+        <w:t xml:space="preserve"> một dữ liệu model, với các mục đích khác nhau.</w:t>
       </w:r>
     </w:p>
     <w:p>
@@ -2230,13 +2691,41 @@
           <w:szCs w:val="26"/>
         </w:rPr>
       </w:pPr>
-      <w:r>
-        <w:rPr>
-          <w:rFonts w:ascii="Times New Roman" w:hAnsi="Times New Roman" w:cs="Times New Roman"/>
-          <w:sz w:val="26"/>
-          <w:szCs w:val="26"/>
-        </w:rPr>
-        <w:t>Controller thì điều khiển ứng dụng. Các controller nhận dữ liệu từ thế giới bên ngoài(thường là người dùng) rồi tương tác với model và làm view hiện thị thích hợp với người dùng.</w:t>
+      <w:proofErr w:type="gramStart"/>
+      <w:r>
+        <w:rPr>
+          <w:rFonts w:ascii="Times New Roman" w:hAnsi="Times New Roman" w:cs="Times New Roman"/>
+          <w:sz w:val="26"/>
+          <w:szCs w:val="26"/>
+        </w:rPr>
+        <w:t>Controller thì điều khiển ứng dụng.</w:t>
+      </w:r>
+      <w:proofErr w:type="gramEnd"/>
+      <w:r>
+        <w:rPr>
+          <w:rFonts w:ascii="Times New Roman" w:hAnsi="Times New Roman" w:cs="Times New Roman"/>
+          <w:sz w:val="26"/>
+          <w:szCs w:val="26"/>
+        </w:rPr>
+        <w:t xml:space="preserve"> Các controller nhận dữ liệu từ thế giới bên </w:t>
+      </w:r>
+      <w:proofErr w:type="gramStart"/>
+      <w:r>
+        <w:rPr>
+          <w:rFonts w:ascii="Times New Roman" w:hAnsi="Times New Roman" w:cs="Times New Roman"/>
+          <w:sz w:val="26"/>
+          <w:szCs w:val="26"/>
+        </w:rPr>
+        <w:t>ngoài(</w:t>
+      </w:r>
+      <w:proofErr w:type="gramEnd"/>
+      <w:r>
+        <w:rPr>
+          <w:rFonts w:ascii="Times New Roman" w:hAnsi="Times New Roman" w:cs="Times New Roman"/>
+          <w:sz w:val="26"/>
+          <w:szCs w:val="26"/>
+        </w:rPr>
+        <w:t>thường là người dùng) rồi tương tác với model và làm view hiện thị thích hợp với người dùng.</w:t>
       </w:r>
     </w:p>
     <w:p>
@@ -2328,23 +2817,50 @@
           <w:sz w:val="26"/>
           <w:szCs w:val="26"/>
         </w:rPr>
-        <w:t>như các khối riêng biệt của chức năng</w:t>
-      </w:r>
-      <w:r>
-        <w:rPr>
-          <w:rFonts w:ascii="Times New Roman" w:hAnsi="Times New Roman" w:cs="Times New Roman"/>
-          <w:sz w:val="26"/>
-          <w:szCs w:val="26"/>
-        </w:rPr>
-        <w:t xml:space="preserve"> , rồi chúng đan vào nhau </w:t>
-      </w:r>
-      <w:r>
-        <w:rPr>
-          <w:rFonts w:ascii="Times New Roman" w:hAnsi="Times New Roman" w:cs="Times New Roman"/>
-          <w:sz w:val="26"/>
-          <w:szCs w:val="26"/>
-        </w:rPr>
-        <w:t>để thực thi. Quy trình đan này dựa trên việc sử dụng thông minh có sẵn nên bạn không phải cấu hình thêm ở bên ngoài</w:t>
+        <w:t xml:space="preserve">như các khối riêng biệt của chức </w:t>
+      </w:r>
+      <w:proofErr w:type="gramStart"/>
+      <w:r>
+        <w:rPr>
+          <w:rFonts w:ascii="Times New Roman" w:hAnsi="Times New Roman" w:cs="Times New Roman"/>
+          <w:sz w:val="26"/>
+          <w:szCs w:val="26"/>
+        </w:rPr>
+        <w:t>năng</w:t>
+      </w:r>
+      <w:r>
+        <w:rPr>
+          <w:rFonts w:ascii="Times New Roman" w:hAnsi="Times New Roman" w:cs="Times New Roman"/>
+          <w:sz w:val="26"/>
+          <w:szCs w:val="26"/>
+        </w:rPr>
+        <w:t xml:space="preserve"> ,</w:t>
+      </w:r>
+      <w:proofErr w:type="gramEnd"/>
+      <w:r>
+        <w:rPr>
+          <w:rFonts w:ascii="Times New Roman" w:hAnsi="Times New Roman" w:cs="Times New Roman"/>
+          <w:sz w:val="26"/>
+          <w:szCs w:val="26"/>
+        </w:rPr>
+        <w:t xml:space="preserve"> rồi chúng đan vào nhau </w:t>
+      </w:r>
+      <w:r>
+        <w:rPr>
+          <w:rFonts w:ascii="Times New Roman" w:hAnsi="Times New Roman" w:cs="Times New Roman"/>
+          <w:sz w:val="26"/>
+          <w:szCs w:val="26"/>
+        </w:rPr>
+        <w:t xml:space="preserve">để thực thi. </w:t>
+      </w:r>
+      <w:proofErr w:type="gramStart"/>
+      <w:r>
+        <w:rPr>
+          <w:rFonts w:ascii="Times New Roman" w:hAnsi="Times New Roman" w:cs="Times New Roman"/>
+          <w:sz w:val="26"/>
+          <w:szCs w:val="26"/>
+        </w:rPr>
+        <w:t>Quy trình đan này dựa trên việc sử dụng thông minh có sẵn nên bạn không phải cấu hình thêm ở bên ngoài</w:t>
       </w:r>
       <w:r>
         <w:rPr>
@@ -2354,6 +2870,7 @@
         </w:rPr>
         <w:t>.</w:t>
       </w:r>
+      <w:proofErr w:type="gramEnd"/>
     </w:p>
     <w:p>
       <w:pPr>
@@ -2364,6 +2881,7 @@
           <w:szCs w:val="26"/>
         </w:rPr>
       </w:pPr>
+      <w:proofErr w:type="gramStart"/>
       <w:r>
         <w:rPr>
           <w:rFonts w:ascii="Times New Roman" w:hAnsi="Times New Roman" w:cs="Times New Roman"/>
@@ -2378,16 +2896,63 @@
           <w:sz w:val="26"/>
           <w:szCs w:val="26"/>
         </w:rPr>
-        <w:t>router sẽ hoạt động để tìm trong ứng dụng nơi yêu cầu sẽ giửi và phân tích yêu cầu. Cuối cùng, nó sẽ xác định phương thức cụ thể gọi là action trong code controller. Action này tìm dữ liệu trong yêu cầu, nó có thể tương tác với model và có thể gọi đến 1 action khác.</w:t>
-      </w:r>
-      <w:r>
-        <w:rPr>
-          <w:rFonts w:ascii="Times New Roman" w:hAnsi="Times New Roman" w:cs="Times New Roman"/>
-          <w:sz w:val="26"/>
-          <w:szCs w:val="26"/>
-        </w:rPr>
-        <w:t xml:space="preserve"> Sau cùng, action chuẩn bị thông tin cho view, nó sẽ vẽ cho người dùng.</w:t>
-      </w:r>
+        <w:t>router sẽ hoạt động để tìm trong ứng dụng nơi yêu cầu sẽ giửi và phân tích yêu cầu.</w:t>
+      </w:r>
+      <w:proofErr w:type="gramEnd"/>
+      <w:r>
+        <w:rPr>
+          <w:rFonts w:ascii="Times New Roman" w:hAnsi="Times New Roman" w:cs="Times New Roman"/>
+          <w:sz w:val="26"/>
+          <w:szCs w:val="26"/>
+        </w:rPr>
+        <w:t xml:space="preserve"> </w:t>
+      </w:r>
+      <w:proofErr w:type="gramStart"/>
+      <w:r>
+        <w:rPr>
+          <w:rFonts w:ascii="Times New Roman" w:hAnsi="Times New Roman" w:cs="Times New Roman"/>
+          <w:sz w:val="26"/>
+          <w:szCs w:val="26"/>
+        </w:rPr>
+        <w:t>Cuối cùng, nó sẽ xác định phương thức cụ thể gọi là action trong code controller.</w:t>
+      </w:r>
+      <w:proofErr w:type="gramEnd"/>
+      <w:r>
+        <w:rPr>
+          <w:rFonts w:ascii="Times New Roman" w:hAnsi="Times New Roman" w:cs="Times New Roman"/>
+          <w:sz w:val="26"/>
+          <w:szCs w:val="26"/>
+        </w:rPr>
+        <w:t xml:space="preserve"> </w:t>
+      </w:r>
+      <w:proofErr w:type="gramStart"/>
+      <w:r>
+        <w:rPr>
+          <w:rFonts w:ascii="Times New Roman" w:hAnsi="Times New Roman" w:cs="Times New Roman"/>
+          <w:sz w:val="26"/>
+          <w:szCs w:val="26"/>
+        </w:rPr>
+        <w:t>Action này tìm dữ liệu trong yêu cầu, nó có thể tương tác với model và có thể gọi đến 1 action khác.</w:t>
+      </w:r>
+      <w:proofErr w:type="gramEnd"/>
+      <w:r>
+        <w:rPr>
+          <w:rFonts w:ascii="Times New Roman" w:hAnsi="Times New Roman" w:cs="Times New Roman"/>
+          <w:sz w:val="26"/>
+          <w:szCs w:val="26"/>
+        </w:rPr>
+        <w:t xml:space="preserve"> </w:t>
+      </w:r>
+      <w:proofErr w:type="gramStart"/>
+      <w:r>
+        <w:rPr>
+          <w:rFonts w:ascii="Times New Roman" w:hAnsi="Times New Roman" w:cs="Times New Roman"/>
+          <w:sz w:val="26"/>
+          <w:szCs w:val="26"/>
+        </w:rPr>
+        <w:t>Sau cùng, action chuẩn bị thông tin cho view, nó sẽ vẽ cho người dùng.</w:t>
+      </w:r>
+      <w:proofErr w:type="gramEnd"/>
     </w:p>
     <w:p>
       <w:pPr>
@@ -2458,16 +3023,62 @@
           <w:sz w:val="26"/>
           <w:szCs w:val="26"/>
         </w:rPr>
-        <w:t>Nói chung, chúng ta muốn các ứng dụng web của mình lưu trữ thông tin trong một cơ sở dữ liệu quan hệ.</w:t>
-      </w:r>
-      <w:r>
-        <w:rPr>
-          <w:rFonts w:ascii="Times New Roman" w:hAnsi="Times New Roman" w:cs="Times New Roman"/>
-          <w:sz w:val="26"/>
-          <w:szCs w:val="26"/>
-        </w:rPr>
-        <w:t xml:space="preserve"> Mặc dù cơ sở dữ liệu quan hệ là tốt cho nhìn vào nhưng khi kết hợp cơ sở dữ liệu quan hệ với ngôn ngữ lập trình hướng đối tượng rất khó khan. Đối tượng bao gồm cả dữ liệu và hành động còn cơ sở dữ liệu chỉ là tập các giá trị.</w:t>
-      </w:r>
+        <w:t xml:space="preserve">Nói </w:t>
+      </w:r>
+      <w:proofErr w:type="gramStart"/>
+      <w:r>
+        <w:rPr>
+          <w:rFonts w:ascii="Times New Roman" w:hAnsi="Times New Roman" w:cs="Times New Roman"/>
+          <w:sz w:val="26"/>
+          <w:szCs w:val="26"/>
+        </w:rPr>
+        <w:t>chung</w:t>
+      </w:r>
+      <w:proofErr w:type="gramEnd"/>
+      <w:r>
+        <w:rPr>
+          <w:rFonts w:ascii="Times New Roman" w:hAnsi="Times New Roman" w:cs="Times New Roman"/>
+          <w:sz w:val="26"/>
+          <w:szCs w:val="26"/>
+        </w:rPr>
+        <w:t>, chúng ta muốn các ứng dụng web của mình lưu trữ thông tin trong một cơ sở dữ liệu quan hệ.</w:t>
+      </w:r>
+      <w:r>
+        <w:rPr>
+          <w:rFonts w:ascii="Times New Roman" w:hAnsi="Times New Roman" w:cs="Times New Roman"/>
+          <w:sz w:val="26"/>
+          <w:szCs w:val="26"/>
+        </w:rPr>
+        <w:t xml:space="preserve"> </w:t>
+      </w:r>
+      <w:proofErr w:type="gramStart"/>
+      <w:r>
+        <w:rPr>
+          <w:rFonts w:ascii="Times New Roman" w:hAnsi="Times New Roman" w:cs="Times New Roman"/>
+          <w:sz w:val="26"/>
+          <w:szCs w:val="26"/>
+        </w:rPr>
+        <w:t>Mặc dù cơ sở dữ liệu quan hệ là tốt cho nhìn vào nhưng khi kết hợp cơ sở dữ liệu quan hệ với ngôn ngữ lập trình hướng đối tượng rất khó khan.</w:t>
+      </w:r>
+      <w:proofErr w:type="gramEnd"/>
+      <w:r>
+        <w:rPr>
+          <w:rFonts w:ascii="Times New Roman" w:hAnsi="Times New Roman" w:cs="Times New Roman"/>
+          <w:sz w:val="26"/>
+          <w:szCs w:val="26"/>
+        </w:rPr>
+        <w:t xml:space="preserve"> </w:t>
+      </w:r>
+      <w:proofErr w:type="gramStart"/>
+      <w:r>
+        <w:rPr>
+          <w:rFonts w:ascii="Times New Roman" w:hAnsi="Times New Roman" w:cs="Times New Roman"/>
+          <w:sz w:val="26"/>
+          <w:szCs w:val="26"/>
+        </w:rPr>
+        <w:t>Đối tượng bao gồm cả dữ liệu và hành động còn cơ sở dữ liệu chỉ là tập các giá trị.</w:t>
+      </w:r>
+      <w:proofErr w:type="gramEnd"/>
     </w:p>
     <w:p>
       <w:pPr>
@@ -2478,6 +3089,7 @@
           <w:szCs w:val="26"/>
         </w:rPr>
       </w:pPr>
+      <w:proofErr w:type="gramStart"/>
       <w:r>
         <w:rPr>
           <w:rFonts w:ascii="Times New Roman" w:hAnsi="Times New Roman" w:cs="Times New Roman"/>
@@ -2511,13 +3123,32 @@
         </w:rPr>
         <w:t>.</w:t>
       </w:r>
-      <w:r>
-        <w:rPr>
-          <w:rFonts w:ascii="Times New Roman" w:hAnsi="Times New Roman" w:cs="Times New Roman"/>
-          <w:sz w:val="26"/>
-          <w:szCs w:val="26"/>
-        </w:rPr>
-        <w:t xml:space="preserve"> Object-Relational Mapping(ORM) dùngđể ánh xạ từ bảng cơ sở dữ liệu tới các lớp, </w:t>
+      <w:proofErr w:type="gramEnd"/>
+      <w:r>
+        <w:rPr>
+          <w:rFonts w:ascii="Times New Roman" w:hAnsi="Times New Roman" w:cs="Times New Roman"/>
+          <w:sz w:val="26"/>
+          <w:szCs w:val="26"/>
+        </w:rPr>
+        <w:t xml:space="preserve"> Object-Relational </w:t>
+      </w:r>
+      <w:proofErr w:type="gramStart"/>
+      <w:r>
+        <w:rPr>
+          <w:rFonts w:ascii="Times New Roman" w:hAnsi="Times New Roman" w:cs="Times New Roman"/>
+          <w:sz w:val="26"/>
+          <w:szCs w:val="26"/>
+        </w:rPr>
+        <w:t>Mapping(</w:t>
+      </w:r>
+      <w:proofErr w:type="gramEnd"/>
+      <w:r>
+        <w:rPr>
+          <w:rFonts w:ascii="Times New Roman" w:hAnsi="Times New Roman" w:cs="Times New Roman"/>
+          <w:sz w:val="26"/>
+          <w:szCs w:val="26"/>
+        </w:rPr>
+        <w:t xml:space="preserve">ORM) dùngđể ánh xạ từ bảng cơ sở dữ liệu tới các lớp, </w:t>
       </w:r>
       <w:r>
         <w:rPr>
@@ -2551,7 +3182,25 @@
           <w:sz w:val="26"/>
           <w:szCs w:val="26"/>
         </w:rPr>
-        <w:t xml:space="preserve"> khác các thư viện ORM trong cách cấu hình, </w:t>
+        <w:t xml:space="preserve"> khác các </w:t>
+      </w:r>
+      <w:proofErr w:type="gramStart"/>
+      <w:r>
+        <w:rPr>
+          <w:rFonts w:ascii="Times New Roman" w:hAnsi="Times New Roman" w:cs="Times New Roman"/>
+          <w:sz w:val="26"/>
+          <w:szCs w:val="26"/>
+        </w:rPr>
+        <w:t>thư</w:t>
+      </w:r>
+      <w:proofErr w:type="gramEnd"/>
+      <w:r>
+        <w:rPr>
+          <w:rFonts w:ascii="Times New Roman" w:hAnsi="Times New Roman" w:cs="Times New Roman"/>
+          <w:sz w:val="26"/>
+          <w:szCs w:val="26"/>
+        </w:rPr>
+        <w:t xml:space="preserve"> viện ORM trong cách cấu hình, </w:t>
       </w:r>
       <w:r>
         <w:rPr>
@@ -2590,15 +3239,33 @@
           <w:sz w:val="28"/>
           <w:szCs w:val="28"/>
         </w:rPr>
-        <w:t>Action Park</w:t>
-      </w:r>
+        <w:t xml:space="preserve">Action </w:t>
+      </w:r>
+      <w:proofErr w:type="gramStart"/>
       <w:r>
         <w:rPr>
           <w:rFonts w:ascii="Times New Roman" w:hAnsi="Times New Roman" w:cs="Times New Roman"/>
           <w:sz w:val="28"/>
           <w:szCs w:val="28"/>
         </w:rPr>
-        <w:t xml:space="preserve"> : View và Controller</w:t>
+        <w:t>Park</w:t>
+      </w:r>
+      <w:r>
+        <w:rPr>
+          <w:rFonts w:ascii="Times New Roman" w:hAnsi="Times New Roman" w:cs="Times New Roman"/>
+          <w:sz w:val="28"/>
+          <w:szCs w:val="28"/>
+        </w:rPr>
+        <w:t xml:space="preserve"> :</w:t>
+      </w:r>
+      <w:proofErr w:type="gramEnd"/>
+      <w:r>
+        <w:rPr>
+          <w:rFonts w:ascii="Times New Roman" w:hAnsi="Times New Roman" w:cs="Times New Roman"/>
+          <w:sz w:val="28"/>
+          <w:szCs w:val="28"/>
+        </w:rPr>
+        <w:t xml:space="preserve"> View và Controller</w:t>
       </w:r>
     </w:p>
     <w:p>
@@ -2610,6 +3277,7 @@
           <w:szCs w:val="26"/>
         </w:rPr>
       </w:pPr>
+      <w:proofErr w:type="gramStart"/>
       <w:r>
         <w:rPr>
           <w:rFonts w:ascii="Times New Roman" w:hAnsi="Times New Roman" w:cs="Times New Roman"/>
@@ -2640,7 +3308,16 @@
           <w:sz w:val="26"/>
           <w:szCs w:val="26"/>
         </w:rPr>
-        <w:t>. Controller cung cấp cho View dữ liệu và nhận dữ liệu từ các trang view, chính vì lý do này nên Rails đã gói vào làm một gọi là Action Park.</w:t>
+        <w:t>.</w:t>
+      </w:r>
+      <w:proofErr w:type="gramEnd"/>
+      <w:r>
+        <w:rPr>
+          <w:rFonts w:ascii="Times New Roman" w:hAnsi="Times New Roman" w:cs="Times New Roman"/>
+          <w:sz w:val="26"/>
+          <w:szCs w:val="26"/>
+        </w:rPr>
+        <w:t xml:space="preserve"> Controller cung cấp cho View dữ liệu và nhận dữ liệu từ các trang view, chính vì lý do này nên Rails đã gói vào làm một gọi là Action Park.</w:t>
       </w:r>
     </w:p>
     <w:p>
@@ -2658,15 +3335,79 @@
           <w:sz w:val="26"/>
           <w:szCs w:val="26"/>
         </w:rPr>
-        <w:t>Trong Rails, View chịu trách nhiệm tạo tất cả hoặc 1 phần của phản hồi để được hiện thị trên trình duyệt, xử lý một ứng dụng hoặc giửi 1 email. Nó chỉ đơn là một đoạn code HTML mà hiện thị một vài text nhất định. Thông thường, nội dung động được tạo bởi các action method trong controller.</w:t>
-      </w:r>
-      <w:r>
-        <w:rPr>
-          <w:rFonts w:ascii="Times New Roman" w:hAnsi="Times New Roman" w:cs="Times New Roman"/>
-          <w:sz w:val="26"/>
-          <w:szCs w:val="26"/>
-        </w:rPr>
-        <w:t xml:space="preserve"> Nội dung động này được tạo một bởi các mẫu, phần lớn lược đồ mẫu gọi là nhúng Ruby(ERB). Bạn có thể ERB để cấu trúc mảng JavaScript trên  server mà có thể xử lý trên trình duyệt. Rails cũng cung cấp XML Builder để cấu trúc tài liệu XML sử dụng code Ruby – cấu trúc tạo XML sẽ tự động theo cấu trúc của code.</w:t>
+        <w:t xml:space="preserve">Trong Rails, View chịu trách nhiệm tạo tất cả hoặc 1 phần của phản hồi để được hiện thị trên trình duyệt, xử lý một ứng dụng hoặc giửi 1 email. Nó chỉ đơn là một đoạn code HTML mà hiện thị một vài text nhất định. </w:t>
+      </w:r>
+      <w:proofErr w:type="gramStart"/>
+      <w:r>
+        <w:rPr>
+          <w:rFonts w:ascii="Times New Roman" w:hAnsi="Times New Roman" w:cs="Times New Roman"/>
+          <w:sz w:val="26"/>
+          <w:szCs w:val="26"/>
+        </w:rPr>
+        <w:t>Thông thường, nội dung động được tạo bởi các action method trong controller.</w:t>
+      </w:r>
+      <w:proofErr w:type="gramEnd"/>
+      <w:r>
+        <w:rPr>
+          <w:rFonts w:ascii="Times New Roman" w:hAnsi="Times New Roman" w:cs="Times New Roman"/>
+          <w:sz w:val="26"/>
+          <w:szCs w:val="26"/>
+        </w:rPr>
+        <w:t xml:space="preserve"> Nội dung động này được tạo một bởi các mẫu, phần lớn lược đồ mẫu gọi là nhúng </w:t>
+      </w:r>
+      <w:proofErr w:type="gramStart"/>
+      <w:r>
+        <w:rPr>
+          <w:rFonts w:ascii="Times New Roman" w:hAnsi="Times New Roman" w:cs="Times New Roman"/>
+          <w:sz w:val="26"/>
+          <w:szCs w:val="26"/>
+        </w:rPr>
+        <w:t>Ruby(</w:t>
+      </w:r>
+      <w:proofErr w:type="gramEnd"/>
+      <w:r>
+        <w:rPr>
+          <w:rFonts w:ascii="Times New Roman" w:hAnsi="Times New Roman" w:cs="Times New Roman"/>
+          <w:sz w:val="26"/>
+          <w:szCs w:val="26"/>
+        </w:rPr>
+        <w:t xml:space="preserve">ERB). Bạn có thể ERB để cấu trúc mảng JavaScript </w:t>
+      </w:r>
+      <w:proofErr w:type="gramStart"/>
+      <w:r>
+        <w:rPr>
+          <w:rFonts w:ascii="Times New Roman" w:hAnsi="Times New Roman" w:cs="Times New Roman"/>
+          <w:sz w:val="26"/>
+          <w:szCs w:val="26"/>
+        </w:rPr>
+        <w:t>trên  server</w:t>
+      </w:r>
+      <w:proofErr w:type="gramEnd"/>
+      <w:r>
+        <w:rPr>
+          <w:rFonts w:ascii="Times New Roman" w:hAnsi="Times New Roman" w:cs="Times New Roman"/>
+          <w:sz w:val="26"/>
+          <w:szCs w:val="26"/>
+        </w:rPr>
+        <w:t xml:space="preserve"> mà có thể xử lý trên trình duyệt. Rails cũng cung cấp XML Builder để cấu trúc tài liệu XML sử dụng code Ruby – cấu trúc tạo XML sẽ tự động </w:t>
+      </w:r>
+      <w:proofErr w:type="gramStart"/>
+      <w:r>
+        <w:rPr>
+          <w:rFonts w:ascii="Times New Roman" w:hAnsi="Times New Roman" w:cs="Times New Roman"/>
+          <w:sz w:val="26"/>
+          <w:szCs w:val="26"/>
+        </w:rPr>
+        <w:t>theo</w:t>
+      </w:r>
+      <w:proofErr w:type="gramEnd"/>
+      <w:r>
+        <w:rPr>
+          <w:rFonts w:ascii="Times New Roman" w:hAnsi="Times New Roman" w:cs="Times New Roman"/>
+          <w:sz w:val="26"/>
+          <w:szCs w:val="26"/>
+        </w:rPr>
+        <w:t xml:space="preserve"> cấu trúc của code.</w:t>
       </w:r>
     </w:p>
     <w:p>
@@ -2678,13 +3419,41 @@
           <w:szCs w:val="26"/>
         </w:rPr>
       </w:pPr>
-      <w:r>
-        <w:rPr>
-          <w:rFonts w:ascii="Times New Roman" w:hAnsi="Times New Roman" w:cs="Times New Roman"/>
-          <w:sz w:val="26"/>
-          <w:szCs w:val="26"/>
-        </w:rPr>
-        <w:t xml:space="preserve">Controller trong Rails là trung tâm logic của ứng dụng. nó tương tác giữa người dung, view và model. Tuy nhiên, Rails hầu hết xử lý các tương tác ở đằng sau, code của bạn cô đọng về mức chức năng của ứng dụng, điều này làm cho phát triển và bảo tri trở nên dễ ràng hơn. Controller cũng là nơi mà một số dịch vụ quan trọng xử lý: định tuyến các yêu cầu bên ngoài để hoạt động nội bộ, quản lý caching, quản lý mô đun helper, mở rộng các </w:t>
+      <w:proofErr w:type="gramStart"/>
+      <w:r>
+        <w:rPr>
+          <w:rFonts w:ascii="Times New Roman" w:hAnsi="Times New Roman" w:cs="Times New Roman"/>
+          <w:sz w:val="26"/>
+          <w:szCs w:val="26"/>
+        </w:rPr>
+        <w:t>Controller trong Rails là trung tâm logic của ứng dụng.</w:t>
+      </w:r>
+      <w:proofErr w:type="gramEnd"/>
+      <w:r>
+        <w:rPr>
+          <w:rFonts w:ascii="Times New Roman" w:hAnsi="Times New Roman" w:cs="Times New Roman"/>
+          <w:sz w:val="26"/>
+          <w:szCs w:val="26"/>
+        </w:rPr>
+        <w:t xml:space="preserve"> </w:t>
+      </w:r>
+      <w:proofErr w:type="gramStart"/>
+      <w:r>
+        <w:rPr>
+          <w:rFonts w:ascii="Times New Roman" w:hAnsi="Times New Roman" w:cs="Times New Roman"/>
+          <w:sz w:val="26"/>
+          <w:szCs w:val="26"/>
+        </w:rPr>
+        <w:t>nó</w:t>
+      </w:r>
+      <w:proofErr w:type="gramEnd"/>
+      <w:r>
+        <w:rPr>
+          <w:rFonts w:ascii="Times New Roman" w:hAnsi="Times New Roman" w:cs="Times New Roman"/>
+          <w:sz w:val="26"/>
+          <w:szCs w:val="26"/>
+        </w:rPr>
+        <w:t xml:space="preserve"> tương tác giữa người dung, view và model. Tuy nhiên, Rails hầu hết xử lý các tương tác ở đằng sau, code của bạn cô đọng về mức chức năng của ứng dụng, điều này làm cho phát triển và bảo tri trở nên dễ ràng hơn. Controller cũng là nơi mà một số dịch vụ quan trọng xử lý: định tuyến các yêu cầu bên ngoài để hoạt động nội bộ, quản lý caching, quản lý mô đun helper, mở rộng các </w:t>
       </w:r>
       <w:r>
         <w:rPr>
@@ -2802,6 +3571,7 @@
           <w:szCs w:val="26"/>
         </w:rPr>
       </w:pPr>
+      <w:proofErr w:type="gramStart"/>
       <w:r>
         <w:rPr>
           <w:rFonts w:asciiTheme="majorHAnsi" w:hAnsiTheme="majorHAnsi" w:cstheme="majorHAnsi"/>
@@ -2816,24 +3586,61 @@
           <w:sz w:val="26"/>
           <w:szCs w:val="26"/>
         </w:rPr>
-        <w:t>giúp xây dựng và triển khai các ứng dụng web. Nó được mô tả là “cách nhanh nhất để đi từ ý tưởng đến URL, bỏ qua mọi rắc rối về vấn đề cơ sở hạ tầng</w:t>
-      </w:r>
+        <w:t>giúp xây dựng và triển khai các ứng dụng web.</w:t>
+      </w:r>
+      <w:proofErr w:type="gramEnd"/>
       <w:r>
         <w:rPr>
           <w:rFonts w:asciiTheme="majorHAnsi" w:hAnsiTheme="majorHAnsi" w:cstheme="majorHAnsi"/>
           <w:sz w:val="26"/>
           <w:szCs w:val="26"/>
         </w:rPr>
-        <w:t>. Bạn chỉ việc tập trung vào ứng dụng của bạn</w:t>
-      </w:r>
+        <w:t xml:space="preserve"> </w:t>
+      </w:r>
+      <w:proofErr w:type="gramStart"/>
       <w:r>
         <w:rPr>
           <w:rFonts w:asciiTheme="majorHAnsi" w:hAnsiTheme="majorHAnsi" w:cstheme="majorHAnsi"/>
           <w:sz w:val="26"/>
           <w:szCs w:val="26"/>
         </w:rPr>
+        <w:t>Nó được mô tả là “cách nhanh nhất để đi từ ý tưởng đến URL, bỏ qua mọi rắc rối về vấn đề cơ sở hạ tầng</w:t>
+      </w:r>
+      <w:r>
+        <w:rPr>
+          <w:rFonts w:asciiTheme="majorHAnsi" w:hAnsiTheme="majorHAnsi" w:cstheme="majorHAnsi"/>
+          <w:sz w:val="26"/>
+          <w:szCs w:val="26"/>
+        </w:rPr>
+        <w:t>.</w:t>
+      </w:r>
+      <w:proofErr w:type="gramEnd"/>
+      <w:r>
+        <w:rPr>
+          <w:rFonts w:asciiTheme="majorHAnsi" w:hAnsiTheme="majorHAnsi" w:cstheme="majorHAnsi"/>
+          <w:sz w:val="26"/>
+          <w:szCs w:val="26"/>
+        </w:rPr>
+        <w:t xml:space="preserve"> </w:t>
+      </w:r>
+      <w:proofErr w:type="gramStart"/>
+      <w:r>
+        <w:rPr>
+          <w:rFonts w:asciiTheme="majorHAnsi" w:hAnsiTheme="majorHAnsi" w:cstheme="majorHAnsi"/>
+          <w:sz w:val="26"/>
+          <w:szCs w:val="26"/>
+        </w:rPr>
+        <w:t>Bạn chỉ việc tập trung vào ứng dụng của bạn</w:t>
+      </w:r>
+      <w:r>
+        <w:rPr>
+          <w:rFonts w:asciiTheme="majorHAnsi" w:hAnsiTheme="majorHAnsi" w:cstheme="majorHAnsi"/>
+          <w:sz w:val="26"/>
+          <w:szCs w:val="26"/>
+        </w:rPr>
         <w:t>”.</w:t>
       </w:r>
+      <w:proofErr w:type="gramEnd"/>
     </w:p>
     <w:p>
       <w:pPr>
@@ -2879,6 +3686,7 @@
           <w:szCs w:val="26"/>
         </w:rPr>
       </w:pPr>
+      <w:proofErr w:type="gramStart"/>
       <w:r>
         <w:rPr>
           <w:rFonts w:asciiTheme="majorHAnsi" w:hAnsiTheme="majorHAnsi" w:cstheme="majorHAnsi"/>
@@ -2887,6 +3695,7 @@
         </w:rPr>
         <w:t>Heroku đã hướng dẫn khá kĩ tại đây.</w:t>
       </w:r>
+      <w:proofErr w:type="gramEnd"/>
     </w:p>
     <w:p>
       <w:pPr>
@@ -2932,7 +3741,25 @@
           <w:sz w:val="26"/>
           <w:szCs w:val="26"/>
         </w:rPr>
-        <w:t>Thực hiện theo hướng dẫn, và sửa lỗi phát sinh thông qua google</w:t>
+        <w:t xml:space="preserve">Thực hiện </w:t>
+      </w:r>
+      <w:proofErr w:type="gramStart"/>
+      <w:r>
+        <w:rPr>
+          <w:rFonts w:asciiTheme="majorHAnsi" w:hAnsiTheme="majorHAnsi" w:cstheme="majorHAnsi"/>
+          <w:sz w:val="26"/>
+          <w:szCs w:val="26"/>
+        </w:rPr>
+        <w:t>theo</w:t>
+      </w:r>
+      <w:proofErr w:type="gramEnd"/>
+      <w:r>
+        <w:rPr>
+          <w:rFonts w:asciiTheme="majorHAnsi" w:hAnsiTheme="majorHAnsi" w:cstheme="majorHAnsi"/>
+          <w:sz w:val="26"/>
+          <w:szCs w:val="26"/>
+        </w:rPr>
+        <w:t xml:space="preserve"> hướng dẫn, và sửa lỗi phát sinh thông qua google</w:t>
       </w:r>
     </w:p>
     <w:p>
@@ -2998,7 +3825,16 @@
           <w:sz w:val="26"/>
           <w:szCs w:val="26"/>
         </w:rPr>
-        <w:t>Đây là một front end framework phổ biến nhất hiện nay. Nó bóng bẩy, trực quan, mạnh mẽ và là front end framework đầu tiên hướng tới điện thoạ</w:t>
+        <w:t xml:space="preserve">Đây là một front end framework phổ biến nhất hiện nay. </w:t>
+      </w:r>
+      <w:proofErr w:type="gramStart"/>
+      <w:r>
+        <w:rPr>
+          <w:rFonts w:ascii="Times New Roman" w:hAnsi="Times New Roman" w:cs="Times New Roman"/>
+          <w:sz w:val="26"/>
+          <w:szCs w:val="26"/>
+        </w:rPr>
+        <w:t>Nó bóng bẩy, trực quan, mạnh mẽ và là front end framework đầu tiên hướng tới điện thoạ</w:t>
       </w:r>
       <w:r>
         <w:rPr>
@@ -3014,7 +3850,25 @@
           <w:sz w:val="26"/>
           <w:szCs w:val="26"/>
         </w:rPr>
-        <w:t>i động. Nó sử dụ</w:t>
+        <w:t>i động.</w:t>
+      </w:r>
+      <w:proofErr w:type="gramEnd"/>
+      <w:r>
+        <w:rPr>
+          <w:rFonts w:ascii="Times New Roman" w:hAnsi="Times New Roman" w:cs="Times New Roman"/>
+          <w:sz w:val="26"/>
+          <w:szCs w:val="26"/>
+        </w:rPr>
+        <w:t xml:space="preserve"> </w:t>
+      </w:r>
+      <w:proofErr w:type="gramStart"/>
+      <w:r>
+        <w:rPr>
+          <w:rFonts w:ascii="Times New Roman" w:hAnsi="Times New Roman" w:cs="Times New Roman"/>
+          <w:sz w:val="26"/>
+          <w:szCs w:val="26"/>
+        </w:rPr>
+        <w:t>Nó sử dụ</w:t>
       </w:r>
       <w:r>
         <w:rPr>
@@ -3024,6 +3878,7 @@
         </w:rPr>
         <w:t>ng HTML, CSS và JavaScript để làm trang web của bạn trong đẹp hơn.</w:t>
       </w:r>
+      <w:proofErr w:type="gramEnd"/>
     </w:p>
     <w:p>
       <w:pPr>
@@ -3063,7 +3918,25 @@
           <w:sz w:val="26"/>
           <w:szCs w:val="26"/>
         </w:rPr>
-        <w:t>Tiếp cận theo hướng di động đầu tiên.</w:t>
+        <w:t xml:space="preserve">Tiếp cận </w:t>
+      </w:r>
+      <w:proofErr w:type="gramStart"/>
+      <w:r>
+        <w:rPr>
+          <w:rFonts w:ascii="Times New Roman" w:hAnsi="Times New Roman" w:cs="Times New Roman"/>
+          <w:sz w:val="26"/>
+          <w:szCs w:val="26"/>
+        </w:rPr>
+        <w:t>theo</w:t>
+      </w:r>
+      <w:proofErr w:type="gramEnd"/>
+      <w:r>
+        <w:rPr>
+          <w:rFonts w:ascii="Times New Roman" w:hAnsi="Times New Roman" w:cs="Times New Roman"/>
+          <w:sz w:val="26"/>
+          <w:szCs w:val="26"/>
+        </w:rPr>
+        <w:t xml:space="preserve"> hướng di động đầu tiên.</w:t>
       </w:r>
     </w:p>
     <w:p>
@@ -3107,7 +3980,16 @@
           <w:sz w:val="26"/>
           <w:szCs w:val="26"/>
         </w:rPr>
-        <w:t>Bootstrap dễ họ</w:t>
+        <w:t xml:space="preserve">Bootstrap dễ </w:t>
+      </w:r>
+      <w:proofErr w:type="gramStart"/>
+      <w:r>
+        <w:rPr>
+          <w:rFonts w:ascii="Times New Roman" w:hAnsi="Times New Roman" w:cs="Times New Roman"/>
+          <w:sz w:val="26"/>
+          <w:szCs w:val="26"/>
+        </w:rPr>
+        <w:t>họ</w:t>
       </w:r>
       <w:r>
         <w:rPr>
@@ -3117,6 +3999,7 @@
         </w:rPr>
         <w:t>c :</w:t>
       </w:r>
+      <w:proofErr w:type="gramEnd"/>
       <w:r>
         <w:rPr>
           <w:rFonts w:ascii="Times New Roman" w:hAnsi="Times New Roman" w:cs="Times New Roman"/>
@@ -3153,7 +4036,25 @@
           <w:sz w:val="26"/>
           <w:szCs w:val="26"/>
         </w:rPr>
-        <w:t>nsive design : Cách thiết kế này giúp trang web của bạn điều chỉnh giao diện cho máy tính, máy tính bảng và thiết bị di động.</w:t>
+        <w:t xml:space="preserve">nsive </w:t>
+      </w:r>
+      <w:proofErr w:type="gramStart"/>
+      <w:r>
+        <w:rPr>
+          <w:rFonts w:ascii="Times New Roman" w:hAnsi="Times New Roman" w:cs="Times New Roman"/>
+          <w:sz w:val="26"/>
+          <w:szCs w:val="26"/>
+        </w:rPr>
+        <w:t>design :</w:t>
+      </w:r>
+      <w:proofErr w:type="gramEnd"/>
+      <w:r>
+        <w:rPr>
+          <w:rFonts w:ascii="Times New Roman" w:hAnsi="Times New Roman" w:cs="Times New Roman"/>
+          <w:sz w:val="26"/>
+          <w:szCs w:val="26"/>
+        </w:rPr>
+        <w:t xml:space="preserve"> Cách thiết kế này giúp trang web của bạn điều chỉnh giao diện cho máy tính, máy tính bảng và thiết bị di động.</w:t>
       </w:r>
     </w:p>
     <w:p>
@@ -3805,7 +4706,6 @@
       <w:r>
         <w:rPr>
           <w:noProof/>
-          <w:lang w:val="en-GB" w:eastAsia="en-GB"/>
         </w:rPr>
         <w:drawing>
           <wp:anchor distT="0" distB="0" distL="114300" distR="114300" simplePos="0" relativeHeight="251618816" behindDoc="0" locked="0" layoutInCell="1" allowOverlap="1" wp14:anchorId="1B8270A1" wp14:editId="76278D8D">
@@ -4100,7 +5000,6 @@
       <w:r>
         <w:rPr>
           <w:noProof/>
-          <w:lang w:val="en-GB" w:eastAsia="en-GB"/>
         </w:rPr>
         <w:lastRenderedPageBreak/>
         <w:drawing>
@@ -4170,6 +5069,7 @@
       <w:r>
         <w:fldChar w:fldCharType="separate"/>
       </w:r>
+      <w:proofErr w:type="gramStart"/>
       <w:r>
         <w:rPr>
           <w:noProof/>
@@ -4185,6 +5085,7 @@
       <w:r>
         <w:t>.Model MVC Ruby on Rails</w:t>
       </w:r>
+      <w:proofErr w:type="gramEnd"/>
     </w:p>
     <w:p/>
     <w:p>
@@ -4222,7 +5123,6 @@
       <w:r>
         <w:rPr>
           <w:noProof/>
-          <w:lang w:val="en-GB" w:eastAsia="en-GB"/>
         </w:rPr>
         <w:drawing>
           <wp:anchor distT="0" distB="0" distL="114300" distR="114300" simplePos="0" relativeHeight="251627008" behindDoc="0" locked="0" layoutInCell="1" allowOverlap="1" wp14:anchorId="0258BBD9" wp14:editId="212B2C1B">
@@ -4295,7 +5195,6 @@
       <w:r>
         <w:rPr>
           <w:noProof/>
-          <w:lang w:val="en-GB" w:eastAsia="en-GB"/>
         </w:rPr>
         <w:lastRenderedPageBreak/>
         <w:drawing>
@@ -4522,7 +5421,6 @@
       <w:r>
         <w:rPr>
           <w:noProof/>
-          <w:lang w:val="en-GB" w:eastAsia="en-GB"/>
         </w:rPr>
         <w:drawing>
           <wp:anchor distT="0" distB="0" distL="114300" distR="114300" simplePos="0" relativeHeight="251678208" behindDoc="0" locked="0" layoutInCell="1" allowOverlap="1" wp14:anchorId="33D1DCBE" wp14:editId="150E36D9">
@@ -4589,7 +5487,6 @@
       <w:r>
         <w:rPr>
           <w:noProof/>
-          <w:lang w:val="en-GB" w:eastAsia="en-GB"/>
         </w:rPr>
         <w:drawing>
           <wp:anchor distT="0" distB="0" distL="114300" distR="114300" simplePos="0" relativeHeight="251687424" behindDoc="0" locked="0" layoutInCell="1" allowOverlap="1" wp14:anchorId="57020D60" wp14:editId="04C7FD10">
@@ -4712,8 +5609,6 @@
         </w:rPr>
         <w:t>Giao diện ứng dụng chức năng đăng ký</w:t>
       </w:r>
-      <w:bookmarkStart w:id="0" w:name="_GoBack"/>
-      <w:bookmarkEnd w:id="0"/>
     </w:p>
     <w:p>
       <w:pPr>
@@ -4773,7 +5668,6 @@
       <w:r>
         <w:rPr>
           <w:noProof/>
-          <w:lang w:val="en-GB" w:eastAsia="en-GB"/>
         </w:rPr>
         <w:drawing>
           <wp:anchor distT="0" distB="0" distL="114300" distR="114300" simplePos="0" relativeHeight="251689472" behindDoc="0" locked="0" layoutInCell="1" allowOverlap="1" wp14:anchorId="567670CF" wp14:editId="18D29DA7">
@@ -4874,6 +5768,7 @@
                   <w:r>
                     <w:fldChar w:fldCharType="separate"/>
                   </w:r>
+                  <w:proofErr w:type="gramStart"/>
                   <w:r>
                     <w:rPr>
                       <w:noProof/>
@@ -4889,6 +5784,7 @@
                   <w:r>
                     <w:t>.Sign up interface</w:t>
                   </w:r>
+                  <w:proofErr w:type="gramEnd"/>
                 </w:p>
               </w:txbxContent>
             </v:textbox>
@@ -4899,7 +5795,6 @@
       <w:r>
         <w:rPr>
           <w:noProof/>
-          <w:lang w:val="en-GB" w:eastAsia="en-GB"/>
         </w:rPr>
         <w:drawing>
           <wp:anchor distT="0" distB="0" distL="114300" distR="114300" simplePos="0" relativeHeight="251696640" behindDoc="0" locked="0" layoutInCell="1" allowOverlap="1" wp14:anchorId="5BB19197" wp14:editId="462B34BB">
@@ -5008,6 +5903,587 @@
     </w:p>
     <w:p>
       <w:pPr>
+        <w:ind w:left="360" w:firstLine="360"/>
+      </w:pPr>
+      <w:r>
+        <w:t>Chúng ta tạo</w:t>
+      </w:r>
+      <w:r>
+        <w:t xml:space="preserve"> chức năng login và logout: gõ lệnh </w:t>
+      </w:r>
+      <w:r>
+        <w:rPr>
+          <w:b/>
+        </w:rPr>
+        <w:t xml:space="preserve">rails g controller Sessions new create </w:t>
+      </w:r>
+      <w:proofErr w:type="gramStart"/>
+      <w:r>
+        <w:rPr>
+          <w:b/>
+        </w:rPr>
+        <w:t>destroy</w:t>
+      </w:r>
+      <w:r>
+        <w:rPr>
+          <w:b/>
+        </w:rPr>
+        <w:t xml:space="preserve"> </w:t>
+      </w:r>
+      <w:r>
+        <w:rPr>
+          <w:b/>
+        </w:rPr>
+        <w:t>.</w:t>
+      </w:r>
+      <w:proofErr w:type="gramEnd"/>
+      <w:r>
+        <w:rPr>
+          <w:b/>
+        </w:rPr>
+        <w:t xml:space="preserve"> </w:t>
+      </w:r>
+      <w:r>
+        <w:t xml:space="preserve">Sauk hi gõ lệnh trên thì tự động rails sẽ sinh code cho chúng ta </w:t>
+      </w:r>
+      <w:r>
+        <w:t>bao gồm router, controller, view, model và chúng ta sẽ viết code cho các phần này</w:t>
+      </w:r>
+    </w:p>
+    <w:p>
+      <w:pPr>
+        <w:pStyle w:val="ListParagraph"/>
+        <w:rPr>
+          <w:b/>
+        </w:rPr>
+      </w:pPr>
+      <w:r>
+        <w:rPr>
+          <w:b/>
+        </w:rPr>
+        <w:t>Chức năng login:</w:t>
+      </w:r>
+    </w:p>
+    <w:p>
+      <w:pPr>
+        <w:pStyle w:val="ListParagraph"/>
+      </w:pPr>
+    </w:p>
+    <w:p>
+      <w:pPr>
+        <w:pStyle w:val="ListParagraph"/>
+        <w:numPr>
+          <w:ilvl w:val="0"/>
+          <w:numId w:val="46"/>
+        </w:numPr>
+      </w:pPr>
+      <w:r>
+        <w:t>Route</w:t>
+      </w:r>
+      <w:r>
+        <w:t>: gồm get ‘login’ và post ‘login’</w:t>
+      </w:r>
+    </w:p>
+    <w:p>
+      <w:pPr>
+        <w:pStyle w:val="ListParagraph"/>
+      </w:pPr>
+      <w:r>
+        <w:rPr>
+          <w:noProof/>
+        </w:rPr>
+        <w:drawing>
+          <wp:anchor distT="0" distB="0" distL="114300" distR="114300" simplePos="0" relativeHeight="251697664" behindDoc="0" locked="0" layoutInCell="1" allowOverlap="1">
+            <wp:simplePos x="0" y="0"/>
+            <wp:positionH relativeFrom="column">
+              <wp:align>left</wp:align>
+            </wp:positionH>
+            <wp:positionV relativeFrom="paragraph">
+              <wp:align>top</wp:align>
+            </wp:positionV>
+            <wp:extent cx="5124450" cy="2581275"/>
+            <wp:effectExtent l="0" t="0" r="0" b="0"/>
+            <wp:wrapSquare wrapText="bothSides"/>
+            <wp:docPr id="6" name="Picture 6" descr="C:\Users\Admin\Desktop\route.PNG"/>
+            <wp:cNvGraphicFramePr>
+              <a:graphicFrameLocks xmlns:a="http://schemas.openxmlformats.org/drawingml/2006/main" noChangeAspect="1"/>
+            </wp:cNvGraphicFramePr>
+            <a:graphic xmlns:a="http://schemas.openxmlformats.org/drawingml/2006/main">
+              <a:graphicData uri="http://schemas.openxmlformats.org/drawingml/2006/picture">
+                <pic:pic xmlns:pic="http://schemas.openxmlformats.org/drawingml/2006/picture">
+                  <pic:nvPicPr>
+                    <pic:cNvPr id="0" name="Picture 3" descr="C:\Users\Admin\Desktop\route.PNG"/>
+                    <pic:cNvPicPr>
+                      <a:picLocks noChangeAspect="1" noChangeArrowheads="1"/>
+                    </pic:cNvPicPr>
+                  </pic:nvPicPr>
+                  <pic:blipFill>
+                    <a:blip r:embed="rId30">
+                      <a:extLst>
+                        <a:ext uri="{28A0092B-C50C-407E-A947-70E740481C1C}">
+                          <a14:useLocalDpi xmlns:a14="http://schemas.microsoft.com/office/drawing/2010/main" val="0"/>
+                        </a:ext>
+                      </a:extLst>
+                    </a:blip>
+                    <a:srcRect/>
+                    <a:stretch>
+                      <a:fillRect/>
+                    </a:stretch>
+                  </pic:blipFill>
+                  <pic:spPr bwMode="auto">
+                    <a:xfrm>
+                      <a:off x="0" y="0"/>
+                      <a:ext cx="5124450" cy="2581275"/>
+                    </a:xfrm>
+                    <a:prstGeom prst="rect">
+                      <a:avLst/>
+                    </a:prstGeom>
+                    <a:noFill/>
+                    <a:ln>
+                      <a:noFill/>
+                    </a:ln>
+                  </pic:spPr>
+                </pic:pic>
+              </a:graphicData>
+            </a:graphic>
+          </wp:anchor>
+        </w:drawing>
+      </w:r>
+      <w:r>
+        <w:br w:type="textWrapping" w:clear="all"/>
+      </w:r>
+    </w:p>
+    <w:p>
+      <w:pPr>
+        <w:pStyle w:val="ListParagraph"/>
+        <w:numPr>
+          <w:ilvl w:val="0"/>
+          <w:numId w:val="46"/>
+        </w:numPr>
+      </w:pPr>
+      <w:r>
+        <w:t>C</w:t>
+      </w:r>
+      <w:r>
+        <w:t>ontroller</w:t>
+      </w:r>
+      <w:r>
+        <w:t>: (</w:t>
+      </w:r>
+      <w:r>
+        <w:t>sessions_controller.rb</w:t>
+      </w:r>
+      <w:r>
+        <w:t>)</w:t>
+      </w:r>
+    </w:p>
+    <w:p>
+      <w:pPr>
+        <w:pStyle w:val="ListParagraph"/>
+      </w:pPr>
+      <w:r>
+        <w:rPr>
+          <w:noProof/>
+        </w:rPr>
+        <w:drawing>
+          <wp:inline distT="0" distB="0" distL="0" distR="0">
+            <wp:extent cx="5934075" cy="2743200"/>
+            <wp:effectExtent l="0" t="0" r="0" b="0"/>
+            <wp:docPr id="16" name="Picture 16" descr="C:\Users\Admin\Desktop\code xu ly dang nhap.PNG"/>
+            <wp:cNvGraphicFramePr>
+              <a:graphicFrameLocks xmlns:a="http://schemas.openxmlformats.org/drawingml/2006/main" noChangeAspect="1"/>
+            </wp:cNvGraphicFramePr>
+            <a:graphic xmlns:a="http://schemas.openxmlformats.org/drawingml/2006/main">
+              <a:graphicData uri="http://schemas.openxmlformats.org/drawingml/2006/picture">
+                <pic:pic xmlns:pic="http://schemas.openxmlformats.org/drawingml/2006/picture">
+                  <pic:nvPicPr>
+                    <pic:cNvPr id="0" name="Picture 4" descr="C:\Users\Admin\Desktop\code xu ly dang nhap.PNG"/>
+                    <pic:cNvPicPr>
+                      <a:picLocks noChangeAspect="1" noChangeArrowheads="1"/>
+                    </pic:cNvPicPr>
+                  </pic:nvPicPr>
+                  <pic:blipFill>
+                    <a:blip r:embed="rId31">
+                      <a:extLst>
+                        <a:ext uri="{28A0092B-C50C-407E-A947-70E740481C1C}">
+                          <a14:useLocalDpi xmlns:a14="http://schemas.microsoft.com/office/drawing/2010/main" val="0"/>
+                        </a:ext>
+                      </a:extLst>
+                    </a:blip>
+                    <a:srcRect/>
+                    <a:stretch>
+                      <a:fillRect/>
+                    </a:stretch>
+                  </pic:blipFill>
+                  <pic:spPr bwMode="auto">
+                    <a:xfrm>
+                      <a:off x="0" y="0"/>
+                      <a:ext cx="5934075" cy="2743200"/>
+                    </a:xfrm>
+                    <a:prstGeom prst="rect">
+                      <a:avLst/>
+                    </a:prstGeom>
+                    <a:noFill/>
+                    <a:ln>
+                      <a:noFill/>
+                    </a:ln>
+                  </pic:spPr>
+                </pic:pic>
+              </a:graphicData>
+            </a:graphic>
+          </wp:inline>
+        </w:drawing>
+      </w:r>
+    </w:p>
+    <w:p>
+      <w:pPr>
+        <w:pStyle w:val="ListParagraph"/>
+      </w:pPr>
+    </w:p>
+    <w:p>
+      <w:pPr>
+        <w:pStyle w:val="ListParagraph"/>
+        <w:rPr>
+          <w:b/>
+        </w:rPr>
+      </w:pPr>
+      <w:r>
+        <w:t xml:space="preserve">Ở đây phần code xử lý cho chức năng đăng nhập là </w:t>
+      </w:r>
+      <w:r>
+        <w:rPr>
+          <w:b/>
+        </w:rPr>
+        <w:t>create</w:t>
+      </w:r>
+      <w:r>
+        <w:rPr>
+          <w:b/>
+        </w:rPr>
+        <w:t xml:space="preserve">, </w:t>
+      </w:r>
+      <w:r>
+        <w:t xml:space="preserve">chúng ta sẽ lấy dữ liệu từ form gửi lên bao gồm username, password và so sánh dữ liệu này với dữ liệu trong </w:t>
+      </w:r>
+      <w:r>
+        <w:lastRenderedPageBreak/>
+        <w:t xml:space="preserve">CSDL nếu trùng nhau sẽ đẩy người dùng vào trang quản lý users nếu không chính xác sẽ trả về dòng thong báo lỗi </w:t>
+      </w:r>
+      <w:r>
+        <w:rPr>
+          <w:b/>
+        </w:rPr>
+        <w:t xml:space="preserve">'Username or Password is not </w:t>
+      </w:r>
+      <w:proofErr w:type="gramStart"/>
+      <w:r>
+        <w:rPr>
+          <w:b/>
+        </w:rPr>
+        <w:t>correct !'</w:t>
+      </w:r>
+      <w:proofErr w:type="gramEnd"/>
+    </w:p>
+    <w:p>
+      <w:pPr>
+        <w:pStyle w:val="ListParagraph"/>
+        <w:numPr>
+          <w:ilvl w:val="0"/>
+          <w:numId w:val="46"/>
+        </w:numPr>
+        <w:rPr>
+          <w:b/>
+        </w:rPr>
+      </w:pPr>
+      <w:r>
+        <w:t xml:space="preserve">View: </w:t>
+      </w:r>
+      <w:r>
+        <w:t>(new.html.erb)</w:t>
+      </w:r>
+    </w:p>
+    <w:p>
+      <w:pPr>
+        <w:pStyle w:val="ListParagraph"/>
+        <w:rPr>
+          <w:b/>
+        </w:rPr>
+      </w:pPr>
+      <w:r>
+        <w:rPr>
+          <w:noProof/>
+        </w:rPr>
+        <w:drawing>
+          <wp:inline distT="0" distB="0" distL="0" distR="0">
+            <wp:extent cx="5591175" cy="3695700"/>
+            <wp:effectExtent l="0" t="0" r="0" b="0"/>
+            <wp:docPr id="17" name="Picture 17" descr="C:\Users\Admin\Desktop\form dang nhap.PNG"/>
+            <wp:cNvGraphicFramePr>
+              <a:graphicFrameLocks xmlns:a="http://schemas.openxmlformats.org/drawingml/2006/main" noChangeAspect="1"/>
+            </wp:cNvGraphicFramePr>
+            <a:graphic xmlns:a="http://schemas.openxmlformats.org/drawingml/2006/main">
+              <a:graphicData uri="http://schemas.openxmlformats.org/drawingml/2006/picture">
+                <pic:pic xmlns:pic="http://schemas.openxmlformats.org/drawingml/2006/picture">
+                  <pic:nvPicPr>
+                    <pic:cNvPr id="0" name="Picture 5" descr="C:\Users\Admin\Desktop\form dang nhap.PNG"/>
+                    <pic:cNvPicPr>
+                      <a:picLocks noChangeAspect="1" noChangeArrowheads="1"/>
+                    </pic:cNvPicPr>
+                  </pic:nvPicPr>
+                  <pic:blipFill>
+                    <a:blip r:embed="rId32">
+                      <a:extLst>
+                        <a:ext uri="{28A0092B-C50C-407E-A947-70E740481C1C}">
+                          <a14:useLocalDpi xmlns:a14="http://schemas.microsoft.com/office/drawing/2010/main" val="0"/>
+                        </a:ext>
+                      </a:extLst>
+                    </a:blip>
+                    <a:srcRect/>
+                    <a:stretch>
+                      <a:fillRect/>
+                    </a:stretch>
+                  </pic:blipFill>
+                  <pic:spPr bwMode="auto">
+                    <a:xfrm>
+                      <a:off x="0" y="0"/>
+                      <a:ext cx="5591175" cy="3695700"/>
+                    </a:xfrm>
+                    <a:prstGeom prst="rect">
+                      <a:avLst/>
+                    </a:prstGeom>
+                    <a:noFill/>
+                    <a:ln>
+                      <a:noFill/>
+                    </a:ln>
+                  </pic:spPr>
+                </pic:pic>
+              </a:graphicData>
+            </a:graphic>
+          </wp:inline>
+        </w:drawing>
+      </w:r>
+    </w:p>
+    <w:p>
+      <w:pPr>
+        <w:pStyle w:val="ListParagraph"/>
+        <w:rPr>
+          <w:b/>
+        </w:rPr>
+      </w:pPr>
+    </w:p>
+    <w:p>
+      <w:pPr>
+        <w:pStyle w:val="ListParagraph"/>
+        <w:rPr>
+          <w:b/>
+        </w:rPr>
+      </w:pPr>
+      <w:r>
+        <w:rPr>
+          <w:b/>
+        </w:rPr>
+        <w:t>Chức năng Logout</w:t>
+      </w:r>
+    </w:p>
+    <w:p>
+      <w:pPr>
+        <w:pStyle w:val="ListParagraph"/>
+        <w:rPr>
+          <w:b/>
+        </w:rPr>
+      </w:pPr>
+    </w:p>
+    <w:p>
+      <w:pPr>
+        <w:pStyle w:val="ListParagraph"/>
+      </w:pPr>
+      <w:proofErr w:type="gramStart"/>
+      <w:r>
+        <w:t xml:space="preserve">Khi người dùng muốn logout khỏi hệ thống, </w:t>
+      </w:r>
+      <w:r>
+        <w:t>hõ sẽ click chọn nút logout để đăng xuấ</w:t>
+      </w:r>
+      <w:r>
+        <w:t>t.</w:t>
+      </w:r>
+      <w:proofErr w:type="gramEnd"/>
+      <w:r>
+        <w:t xml:space="preserve"> Lúc trước khi người dùng đăng nhập chúng ta đã tạo một biến sessions để lưu username của người dùng và hiển thị nó trên phần header </w:t>
+      </w:r>
+      <w:r>
+        <w:t xml:space="preserve">bây giờ khi đăng xuất chúng ta sẽ hủy session này đi </w:t>
+      </w:r>
+      <w:r>
+        <w:t>và sẽ hiển thị lại nút login</w:t>
+      </w:r>
+      <w:r>
+        <w:t xml:space="preserve"> để đăng nhập</w:t>
+      </w:r>
+    </w:p>
+    <w:p>
+      <w:pPr>
+        <w:pStyle w:val="ListParagraph"/>
+      </w:pPr>
+    </w:p>
+    <w:p>
+      <w:pPr>
+        <w:pStyle w:val="ListParagraph"/>
+        <w:numPr>
+          <w:ilvl w:val="0"/>
+          <w:numId w:val="46"/>
+        </w:numPr>
+      </w:pPr>
+      <w:r>
+        <w:t>Xử lý đăng xuất:</w:t>
+      </w:r>
+    </w:p>
+    <w:p>
+      <w:pPr>
+        <w:pStyle w:val="ListParagraph"/>
+      </w:pPr>
+    </w:p>
+    <w:p>
+      <w:pPr>
+        <w:pStyle w:val="ListParagraph"/>
+      </w:pPr>
+      <w:r>
+        <w:rPr>
+          <w:noProof/>
+        </w:rPr>
+        <w:drawing>
+          <wp:inline distT="0" distB="0" distL="0" distR="0">
+            <wp:extent cx="4943475" cy="552450"/>
+            <wp:effectExtent l="0" t="0" r="0" b="0"/>
+            <wp:docPr id="18" name="Picture 18" descr="C:\Users\Admin\Desktop\ádas.PNG"/>
+            <wp:cNvGraphicFramePr>
+              <a:graphicFrameLocks xmlns:a="http://schemas.openxmlformats.org/drawingml/2006/main" noChangeAspect="1"/>
+            </wp:cNvGraphicFramePr>
+            <a:graphic xmlns:a="http://schemas.openxmlformats.org/drawingml/2006/main">
+              <a:graphicData uri="http://schemas.openxmlformats.org/drawingml/2006/picture">
+                <pic:pic xmlns:pic="http://schemas.openxmlformats.org/drawingml/2006/picture">
+                  <pic:nvPicPr>
+                    <pic:cNvPr id="0" name="Picture 6" descr="C:\Users\Admin\Desktop\ádas.PNG"/>
+                    <pic:cNvPicPr>
+                      <a:picLocks noChangeAspect="1" noChangeArrowheads="1"/>
+                    </pic:cNvPicPr>
+                  </pic:nvPicPr>
+                  <pic:blipFill>
+                    <a:blip r:embed="rId33">
+                      <a:extLst>
+                        <a:ext uri="{28A0092B-C50C-407E-A947-70E740481C1C}">
+                          <a14:useLocalDpi xmlns:a14="http://schemas.microsoft.com/office/drawing/2010/main" val="0"/>
+                        </a:ext>
+                      </a:extLst>
+                    </a:blip>
+                    <a:srcRect/>
+                    <a:stretch>
+                      <a:fillRect/>
+                    </a:stretch>
+                  </pic:blipFill>
+                  <pic:spPr bwMode="auto">
+                    <a:xfrm>
+                      <a:off x="0" y="0"/>
+                      <a:ext cx="4943475" cy="552450"/>
+                    </a:xfrm>
+                    <a:prstGeom prst="rect">
+                      <a:avLst/>
+                    </a:prstGeom>
+                    <a:noFill/>
+                    <a:ln>
+                      <a:noFill/>
+                    </a:ln>
+                  </pic:spPr>
+                </pic:pic>
+              </a:graphicData>
+            </a:graphic>
+          </wp:inline>
+        </w:drawing>
+      </w:r>
+    </w:p>
+    <w:p>
+      <w:pPr>
+        <w:pStyle w:val="ListParagraph"/>
+      </w:pPr>
+    </w:p>
+    <w:p>
+      <w:pPr>
+        <w:pStyle w:val="ListParagraph"/>
+        <w:numPr>
+          <w:ilvl w:val="0"/>
+          <w:numId w:val="46"/>
+        </w:numPr>
+      </w:pPr>
+      <w:r>
+        <w:t>Code header(layouts/application.html.erb):</w:t>
+      </w:r>
+    </w:p>
+    <w:p>
+      <w:pPr>
+        <w:pStyle w:val="ListParagraph"/>
+      </w:pPr>
+    </w:p>
+    <w:p>
+      <w:pPr>
+        <w:pStyle w:val="ListParagraph"/>
+      </w:pPr>
+      <w:r>
+        <w:rPr>
+          <w:noProof/>
+        </w:rPr>
+        <w:lastRenderedPageBreak/>
+        <w:drawing>
+          <wp:inline distT="0" distB="0" distL="0" distR="0">
+            <wp:extent cx="5943600" cy="2867025"/>
+            <wp:effectExtent l="0" t="0" r="0" b="0"/>
+            <wp:docPr id="19" name="Picture 19" descr="C:\Users\Admin\Desktop\header.PNG"/>
+            <wp:cNvGraphicFramePr>
+              <a:graphicFrameLocks xmlns:a="http://schemas.openxmlformats.org/drawingml/2006/main" noChangeAspect="1"/>
+            </wp:cNvGraphicFramePr>
+            <a:graphic xmlns:a="http://schemas.openxmlformats.org/drawingml/2006/main">
+              <a:graphicData uri="http://schemas.openxmlformats.org/drawingml/2006/picture">
+                <pic:pic xmlns:pic="http://schemas.openxmlformats.org/drawingml/2006/picture">
+                  <pic:nvPicPr>
+                    <pic:cNvPr id="0" name="Picture 7" descr="C:\Users\Admin\Desktop\header.PNG"/>
+                    <pic:cNvPicPr>
+                      <a:picLocks noChangeAspect="1" noChangeArrowheads="1"/>
+                    </pic:cNvPicPr>
+                  </pic:nvPicPr>
+                  <pic:blipFill>
+                    <a:blip r:embed="rId34">
+                      <a:extLst>
+                        <a:ext uri="{28A0092B-C50C-407E-A947-70E740481C1C}">
+                          <a14:useLocalDpi xmlns:a14="http://schemas.microsoft.com/office/drawing/2010/main" val="0"/>
+                        </a:ext>
+                      </a:extLst>
+                    </a:blip>
+                    <a:srcRect/>
+                    <a:stretch>
+                      <a:fillRect/>
+                    </a:stretch>
+                  </pic:blipFill>
+                  <pic:spPr bwMode="auto">
+                    <a:xfrm>
+                      <a:off x="0" y="0"/>
+                      <a:ext cx="5943600" cy="2867025"/>
+                    </a:xfrm>
+                    <a:prstGeom prst="rect">
+                      <a:avLst/>
+                    </a:prstGeom>
+                    <a:noFill/>
+                    <a:ln>
+                      <a:noFill/>
+                    </a:ln>
+                  </pic:spPr>
+                </pic:pic>
+              </a:graphicData>
+            </a:graphic>
+          </wp:inline>
+        </w:drawing>
+      </w:r>
+    </w:p>
+    <w:p>
+      <w:pPr>
         <w:pStyle w:val="Heading3"/>
         <w:numPr>
           <w:ilvl w:val="0"/>
@@ -5023,7 +6499,295 @@
         <w:t>Giao diện</w:t>
       </w:r>
     </w:p>
-    <w:p/>
+    <w:p>
+      <w:pPr>
+        <w:pStyle w:val="ListParagraph"/>
+        <w:numPr>
+          <w:ilvl w:val="0"/>
+          <w:numId w:val="46"/>
+        </w:numPr>
+      </w:pPr>
+      <w:r>
+        <w:t xml:space="preserve">Trang chủ: </w:t>
+      </w:r>
+    </w:p>
+    <w:p>
+      <w:pPr>
+        <w:pStyle w:val="ListParagraph"/>
+      </w:pPr>
+      <w:r>
+        <w:rPr>
+          <w:noProof/>
+        </w:rPr>
+        <w:drawing>
+          <wp:inline distT="0" distB="0" distL="0" distR="0">
+            <wp:extent cx="5943600" cy="2628900"/>
+            <wp:effectExtent l="0" t="0" r="0" b="0"/>
+            <wp:docPr id="20" name="Picture 20" descr="C:\Users\Admin\Desktop\homepages.PNG"/>
+            <wp:cNvGraphicFramePr>
+              <a:graphicFrameLocks xmlns:a="http://schemas.openxmlformats.org/drawingml/2006/main" noChangeAspect="1"/>
+            </wp:cNvGraphicFramePr>
+            <a:graphic xmlns:a="http://schemas.openxmlformats.org/drawingml/2006/main">
+              <a:graphicData uri="http://schemas.openxmlformats.org/drawingml/2006/picture">
+                <pic:pic xmlns:pic="http://schemas.openxmlformats.org/drawingml/2006/picture">
+                  <pic:nvPicPr>
+                    <pic:cNvPr id="0" name="Picture 8" descr="C:\Users\Admin\Desktop\homepages.PNG"/>
+                    <pic:cNvPicPr>
+                      <a:picLocks noChangeAspect="1" noChangeArrowheads="1"/>
+                    </pic:cNvPicPr>
+                  </pic:nvPicPr>
+                  <pic:blipFill>
+                    <a:blip r:embed="rId35">
+                      <a:extLst>
+                        <a:ext uri="{28A0092B-C50C-407E-A947-70E740481C1C}">
+                          <a14:useLocalDpi xmlns:a14="http://schemas.microsoft.com/office/drawing/2010/main" val="0"/>
+                        </a:ext>
+                      </a:extLst>
+                    </a:blip>
+                    <a:srcRect/>
+                    <a:stretch>
+                      <a:fillRect/>
+                    </a:stretch>
+                  </pic:blipFill>
+                  <pic:spPr bwMode="auto">
+                    <a:xfrm>
+                      <a:off x="0" y="0"/>
+                      <a:ext cx="5943600" cy="2628900"/>
+                    </a:xfrm>
+                    <a:prstGeom prst="rect">
+                      <a:avLst/>
+                    </a:prstGeom>
+                    <a:noFill/>
+                    <a:ln>
+                      <a:noFill/>
+                    </a:ln>
+                  </pic:spPr>
+                </pic:pic>
+              </a:graphicData>
+            </a:graphic>
+          </wp:inline>
+        </w:drawing>
+      </w:r>
+    </w:p>
+    <w:p>
+      <w:pPr>
+        <w:pStyle w:val="ListParagraph"/>
+        <w:numPr>
+          <w:ilvl w:val="0"/>
+          <w:numId w:val="46"/>
+        </w:numPr>
+      </w:pPr>
+      <w:r>
+        <w:t xml:space="preserve">Trang login: </w:t>
+      </w:r>
+    </w:p>
+    <w:p>
+      <w:pPr>
+        <w:pStyle w:val="ListParagraph"/>
+      </w:pPr>
+    </w:p>
+    <w:p>
+      <w:pPr>
+        <w:pStyle w:val="ListParagraph"/>
+      </w:pPr>
+      <w:r>
+        <w:rPr>
+          <w:noProof/>
+        </w:rPr>
+        <w:lastRenderedPageBreak/>
+        <w:drawing>
+          <wp:inline distT="0" distB="0" distL="0" distR="0">
+            <wp:extent cx="5534025" cy="3219450"/>
+            <wp:effectExtent l="0" t="0" r="0" b="0"/>
+            <wp:docPr id="22" name="Picture 22" descr="C:\Users\Admin\Desktop\nottrue.PNG"/>
+            <wp:cNvGraphicFramePr>
+              <a:graphicFrameLocks xmlns:a="http://schemas.openxmlformats.org/drawingml/2006/main" noChangeAspect="1"/>
+            </wp:cNvGraphicFramePr>
+            <a:graphic xmlns:a="http://schemas.openxmlformats.org/drawingml/2006/main">
+              <a:graphicData uri="http://schemas.openxmlformats.org/drawingml/2006/picture">
+                <pic:pic xmlns:pic="http://schemas.openxmlformats.org/drawingml/2006/picture">
+                  <pic:nvPicPr>
+                    <pic:cNvPr id="0" name="Picture 10" descr="C:\Users\Admin\Desktop\nottrue.PNG"/>
+                    <pic:cNvPicPr>
+                      <a:picLocks noChangeAspect="1" noChangeArrowheads="1"/>
+                    </pic:cNvPicPr>
+                  </pic:nvPicPr>
+                  <pic:blipFill>
+                    <a:blip r:embed="rId36">
+                      <a:extLst>
+                        <a:ext uri="{28A0092B-C50C-407E-A947-70E740481C1C}">
+                          <a14:useLocalDpi xmlns:a14="http://schemas.microsoft.com/office/drawing/2010/main" val="0"/>
+                        </a:ext>
+                      </a:extLst>
+                    </a:blip>
+                    <a:srcRect/>
+                    <a:stretch>
+                      <a:fillRect/>
+                    </a:stretch>
+                  </pic:blipFill>
+                  <pic:spPr bwMode="auto">
+                    <a:xfrm>
+                      <a:off x="0" y="0"/>
+                      <a:ext cx="5534025" cy="3219450"/>
+                    </a:xfrm>
+                    <a:prstGeom prst="rect">
+                      <a:avLst/>
+                    </a:prstGeom>
+                    <a:noFill/>
+                    <a:ln>
+                      <a:noFill/>
+                    </a:ln>
+                  </pic:spPr>
+                </pic:pic>
+              </a:graphicData>
+            </a:graphic>
+          </wp:inline>
+        </w:drawing>
+      </w:r>
+    </w:p>
+    <w:p>
+      <w:pPr>
+        <w:pStyle w:val="ListParagraph"/>
+        <w:numPr>
+          <w:ilvl w:val="0"/>
+          <w:numId w:val="46"/>
+        </w:numPr>
+      </w:pPr>
+      <w:r>
+        <w:t>Trang users:</w:t>
+      </w:r>
+    </w:p>
+    <w:p>
+      <w:pPr>
+        <w:pStyle w:val="ListParagraph"/>
+      </w:pPr>
+      <w:r>
+        <w:rPr>
+          <w:noProof/>
+        </w:rPr>
+        <w:drawing>
+          <wp:inline distT="0" distB="0" distL="0" distR="0">
+            <wp:extent cx="5943600" cy="2800350"/>
+            <wp:effectExtent l="0" t="0" r="0" b="0"/>
+            <wp:docPr id="23" name="Picture 23" descr="C:\Users\Admin\Desktop\trang user.PNG"/>
+            <wp:cNvGraphicFramePr>
+              <a:graphicFrameLocks xmlns:a="http://schemas.openxmlformats.org/drawingml/2006/main" noChangeAspect="1"/>
+            </wp:cNvGraphicFramePr>
+            <a:graphic xmlns:a="http://schemas.openxmlformats.org/drawingml/2006/main">
+              <a:graphicData uri="http://schemas.openxmlformats.org/drawingml/2006/picture">
+                <pic:pic xmlns:pic="http://schemas.openxmlformats.org/drawingml/2006/picture">
+                  <pic:nvPicPr>
+                    <pic:cNvPr id="0" name="Picture 11" descr="C:\Users\Admin\Desktop\trang user.PNG"/>
+                    <pic:cNvPicPr>
+                      <a:picLocks noChangeAspect="1" noChangeArrowheads="1"/>
+                    </pic:cNvPicPr>
+                  </pic:nvPicPr>
+                  <pic:blipFill>
+                    <a:blip r:embed="rId37">
+                      <a:extLst>
+                        <a:ext uri="{28A0092B-C50C-407E-A947-70E740481C1C}">
+                          <a14:useLocalDpi xmlns:a14="http://schemas.microsoft.com/office/drawing/2010/main" val="0"/>
+                        </a:ext>
+                      </a:extLst>
+                    </a:blip>
+                    <a:srcRect/>
+                    <a:stretch>
+                      <a:fillRect/>
+                    </a:stretch>
+                  </pic:blipFill>
+                  <pic:spPr bwMode="auto">
+                    <a:xfrm>
+                      <a:off x="0" y="0"/>
+                      <a:ext cx="5943600" cy="2800350"/>
+                    </a:xfrm>
+                    <a:prstGeom prst="rect">
+                      <a:avLst/>
+                    </a:prstGeom>
+                    <a:noFill/>
+                    <a:ln>
+                      <a:noFill/>
+                    </a:ln>
+                  </pic:spPr>
+                </pic:pic>
+              </a:graphicData>
+            </a:graphic>
+          </wp:inline>
+        </w:drawing>
+      </w:r>
+    </w:p>
+    <w:p>
+      <w:pPr>
+        <w:pStyle w:val="ListParagraph"/>
+        <w:numPr>
+          <w:ilvl w:val="0"/>
+          <w:numId w:val="46"/>
+        </w:numPr>
+      </w:pPr>
+      <w:r>
+        <w:t>Logout:</w:t>
+      </w:r>
+    </w:p>
+    <w:p>
+      <w:pPr>
+        <w:pStyle w:val="ListParagraph"/>
+      </w:pPr>
+      <w:r>
+        <w:rPr>
+          <w:noProof/>
+        </w:rPr>
+        <w:lastRenderedPageBreak/>
+        <w:drawing>
+          <wp:inline distT="0" distB="0" distL="0" distR="0">
+            <wp:extent cx="5943600" cy="2790825"/>
+            <wp:effectExtent l="0" t="0" r="0" b="0"/>
+            <wp:docPr id="24" name="Picture 24" descr="C:\Users\Admin\Desktop\logout.PNG"/>
+            <wp:cNvGraphicFramePr>
+              <a:graphicFrameLocks xmlns:a="http://schemas.openxmlformats.org/drawingml/2006/main" noChangeAspect="1"/>
+            </wp:cNvGraphicFramePr>
+            <a:graphic xmlns:a="http://schemas.openxmlformats.org/drawingml/2006/main">
+              <a:graphicData uri="http://schemas.openxmlformats.org/drawingml/2006/picture">
+                <pic:pic xmlns:pic="http://schemas.openxmlformats.org/drawingml/2006/picture">
+                  <pic:nvPicPr>
+                    <pic:cNvPr id="0" name="Picture 12" descr="C:\Users\Admin\Desktop\logout.PNG"/>
+                    <pic:cNvPicPr>
+                      <a:picLocks noChangeAspect="1" noChangeArrowheads="1"/>
+                    </pic:cNvPicPr>
+                  </pic:nvPicPr>
+                  <pic:blipFill>
+                    <a:blip r:embed="rId38">
+                      <a:extLst>
+                        <a:ext uri="{28A0092B-C50C-407E-A947-70E740481C1C}">
+                          <a14:useLocalDpi xmlns:a14="http://schemas.microsoft.com/office/drawing/2010/main" val="0"/>
+                        </a:ext>
+                      </a:extLst>
+                    </a:blip>
+                    <a:srcRect/>
+                    <a:stretch>
+                      <a:fillRect/>
+                    </a:stretch>
+                  </pic:blipFill>
+                  <pic:spPr bwMode="auto">
+                    <a:xfrm>
+                      <a:off x="0" y="0"/>
+                      <a:ext cx="5943600" cy="2790825"/>
+                    </a:xfrm>
+                    <a:prstGeom prst="rect">
+                      <a:avLst/>
+                    </a:prstGeom>
+                    <a:noFill/>
+                    <a:ln>
+                      <a:noFill/>
+                    </a:ln>
+                  </pic:spPr>
+                </pic:pic>
+              </a:graphicData>
+            </a:graphic>
+          </wp:inline>
+        </w:drawing>
+      </w:r>
+      <w:bookmarkStart w:id="0" w:name="_GoBack"/>
+      <w:bookmarkEnd w:id="0"/>
+    </w:p>
     <w:p>
       <w:pPr>
         <w:pStyle w:val="Heading1"/>
@@ -5059,13 +6823,23 @@
           <w:szCs w:val="26"/>
         </w:rPr>
       </w:pPr>
-      <w:r>
-        <w:rPr>
-          <w:rFonts w:ascii="Times New Roman" w:hAnsi="Times New Roman" w:cs="Times New Roman"/>
-          <w:sz w:val="26"/>
-          <w:szCs w:val="26"/>
-        </w:rPr>
-        <w:t>Ebook : Agile web development with ruby on rails 4 by Sam Ruby.</w:t>
+      <w:proofErr w:type="gramStart"/>
+      <w:r>
+        <w:rPr>
+          <w:rFonts w:ascii="Times New Roman" w:hAnsi="Times New Roman" w:cs="Times New Roman"/>
+          <w:sz w:val="26"/>
+          <w:szCs w:val="26"/>
+        </w:rPr>
+        <w:t>Ebook :</w:t>
+      </w:r>
+      <w:proofErr w:type="gramEnd"/>
+      <w:r>
+        <w:rPr>
+          <w:rFonts w:ascii="Times New Roman" w:hAnsi="Times New Roman" w:cs="Times New Roman"/>
+          <w:sz w:val="26"/>
+          <w:szCs w:val="26"/>
+        </w:rPr>
+        <w:t xml:space="preserve"> Agile web development with ruby on rails 4 by Sam Ruby.</w:t>
       </w:r>
     </w:p>
     <w:p>
@@ -5081,7 +6855,7 @@
           <w:szCs w:val="26"/>
         </w:rPr>
       </w:pPr>
-      <w:hyperlink r:id="rId30" w:history="1">
+      <w:hyperlink r:id="rId39" w:history="1">
         <w:r>
           <w:rPr>
             <w:rStyle w:val="Hyperlink"/>
@@ -5106,7 +6880,7 @@
           <w:szCs w:val="26"/>
         </w:rPr>
       </w:pPr>
-      <w:hyperlink r:id="rId31" w:history="1">
+      <w:hyperlink r:id="rId40" w:history="1">
         <w:r>
           <w:rPr>
             <w:rStyle w:val="Hyperlink"/>
@@ -5134,7 +6908,7 @@
           <w:u w:val="none"/>
         </w:rPr>
       </w:pPr>
-      <w:hyperlink r:id="rId32" w:history="1">
+      <w:hyperlink r:id="rId41" w:history="1">
         <w:r>
           <w:rPr>
             <w:rStyle w:val="Hyperlink"/>
@@ -5162,7 +6936,7 @@
           <w:u w:val="none"/>
         </w:rPr>
       </w:pPr>
-      <w:hyperlink r:id="rId33" w:history="1">
+      <w:hyperlink r:id="rId42" w:history="1">
         <w:r>
           <w:rPr>
             <w:rStyle w:val="Hyperlink"/>
@@ -5219,7 +6993,7 @@
       </w:pPr>
     </w:p>
     <w:sectPr>
-      <w:footerReference w:type="default" r:id="rId34"/>
+      <w:footerReference w:type="default" r:id="rId43"/>
       <w:pgSz w:w="12240" w:h="15840"/>
       <w:pgMar w:top="1440" w:right="1440" w:bottom="1440" w:left="1440" w:header="720" w:footer="720" w:gutter="0"/>
       <w:cols w:space="720"/>
@@ -5230,7 +7004,7 @@
 </file>
 
 <file path=word/endnotes.xml><?xml version="1.0" encoding="utf-8"?>
-<w:endnotes xmlns:wpc="http://schemas.microsoft.com/office/word/2010/wordprocessingCanvas" xmlns:mc="http://schemas.openxmlformats.org/markup-compatibility/2006" xmlns:o="urn:schemas-microsoft-com:office:office" xmlns:r="http://schemas.openxmlformats.org/officeDocument/2006/relationships" xmlns:m="http://schemas.openxmlformats.org/officeDocument/2006/math" xmlns:v="urn:schemas-microsoft-com:vml" xmlns:wp14="http://schemas.microsoft.com/office/word/2010/wordprocessingDrawing" xmlns:wp="http://schemas.openxmlformats.org/drawingml/2006/wordprocessingDrawing" xmlns:w10="urn:schemas-microsoft-com:office:word" xmlns:w="http://schemas.openxmlformats.org/wordprocessingml/2006/main" xmlns:w14="http://schemas.microsoft.com/office/word/2010/wordml" xmlns:w15="http://schemas.microsoft.com/office/word/2012/wordml" xmlns:wpg="http://schemas.microsoft.com/office/word/2010/wordprocessingGroup" xmlns:wpi="http://schemas.microsoft.com/office/word/2010/wordprocessingInk" xmlns:wne="http://schemas.microsoft.com/office/word/2006/wordml" xmlns:wps="http://schemas.microsoft.com/office/word/2010/wordprocessingShape" mc:Ignorable="w14 w15 wp14">
+<w:endnotes xmlns:wpc="http://schemas.microsoft.com/office/word/2010/wordprocessingCanvas" xmlns:mc="http://schemas.openxmlformats.org/markup-compatibility/2006" xmlns:o="urn:schemas-microsoft-com:office:office" xmlns:r="http://schemas.openxmlformats.org/officeDocument/2006/relationships" xmlns:m="http://schemas.openxmlformats.org/officeDocument/2006/math" xmlns:v="urn:schemas-microsoft-com:vml" xmlns:wp14="http://schemas.microsoft.com/office/word/2010/wordprocessingDrawing" xmlns:wp="http://schemas.openxmlformats.org/drawingml/2006/wordprocessingDrawing" xmlns:w10="urn:schemas-microsoft-com:office:word" xmlns:w="http://schemas.openxmlformats.org/wordprocessingml/2006/main" xmlns:w14="http://schemas.microsoft.com/office/word/2010/wordml" xmlns:wpg="http://schemas.microsoft.com/office/word/2010/wordprocessingGroup" xmlns:wpi="http://schemas.microsoft.com/office/word/2010/wordprocessingInk" xmlns:wne="http://schemas.microsoft.com/office/word/2006/wordml" xmlns:wps="http://schemas.microsoft.com/office/word/2010/wordprocessingShape" mc:Ignorable="w14 wp14">
   <w:endnote w:type="separator" w:id="-1">
     <w:p>
       <w:pPr>
@@ -5255,7 +7029,7 @@
 </file>
 
 <file path=word/footer1.xml><?xml version="1.0" encoding="utf-8"?>
-<w:ftr xmlns:wpc="http://schemas.microsoft.com/office/word/2010/wordprocessingCanvas" xmlns:mc="http://schemas.openxmlformats.org/markup-compatibility/2006" xmlns:o="urn:schemas-microsoft-com:office:office" xmlns:r="http://schemas.openxmlformats.org/officeDocument/2006/relationships" xmlns:m="http://schemas.openxmlformats.org/officeDocument/2006/math" xmlns:v="urn:schemas-microsoft-com:vml" xmlns:wp14="http://schemas.microsoft.com/office/word/2010/wordprocessingDrawing" xmlns:wp="http://schemas.openxmlformats.org/drawingml/2006/wordprocessingDrawing" xmlns:w10="urn:schemas-microsoft-com:office:word" xmlns:w="http://schemas.openxmlformats.org/wordprocessingml/2006/main" xmlns:w14="http://schemas.microsoft.com/office/word/2010/wordml" xmlns:w15="http://schemas.microsoft.com/office/word/2012/wordml" xmlns:wpg="http://schemas.microsoft.com/office/word/2010/wordprocessingGroup" xmlns:wpi="http://schemas.microsoft.com/office/word/2010/wordprocessingInk" xmlns:wne="http://schemas.microsoft.com/office/word/2006/wordml" xmlns:wps="http://schemas.microsoft.com/office/word/2010/wordprocessingShape" mc:Ignorable="w14 w15 wp14">
+<w:ftr xmlns:wpc="http://schemas.microsoft.com/office/word/2010/wordprocessingCanvas" xmlns:mc="http://schemas.openxmlformats.org/markup-compatibility/2006" xmlns:o="urn:schemas-microsoft-com:office:office" xmlns:r="http://schemas.openxmlformats.org/officeDocument/2006/relationships" xmlns:m="http://schemas.openxmlformats.org/officeDocument/2006/math" xmlns:v="urn:schemas-microsoft-com:vml" xmlns:wp14="http://schemas.microsoft.com/office/word/2010/wordprocessingDrawing" xmlns:wp="http://schemas.openxmlformats.org/drawingml/2006/wordprocessingDrawing" xmlns:w10="urn:schemas-microsoft-com:office:word" xmlns:w="http://schemas.openxmlformats.org/wordprocessingml/2006/main" xmlns:w14="http://schemas.microsoft.com/office/word/2010/wordml" xmlns:wpg="http://schemas.microsoft.com/office/word/2010/wordprocessingGroup" xmlns:wpi="http://schemas.microsoft.com/office/word/2010/wordprocessingInk" xmlns:wne="http://schemas.microsoft.com/office/word/2006/wordml" xmlns:wps="http://schemas.microsoft.com/office/word/2010/wordprocessingShape" mc:Ignorable="w14 wp14">
   <w:sdt>
     <w:sdtPr>
       <w:id w:val="62923764"/>
@@ -5288,7 +7062,7 @@
           <w:rPr>
             <w:noProof/>
           </w:rPr>
-          <w:t>13</w:t>
+          <w:t>19</w:t>
         </w:r>
         <w:r>
           <w:rPr>
@@ -5308,7 +7082,7 @@
 </file>
 
 <file path=word/footnotes.xml><?xml version="1.0" encoding="utf-8"?>
-<w:footnotes xmlns:wpc="http://schemas.microsoft.com/office/word/2010/wordprocessingCanvas" xmlns:mc="http://schemas.openxmlformats.org/markup-compatibility/2006" xmlns:o="urn:schemas-microsoft-com:office:office" xmlns:r="http://schemas.openxmlformats.org/officeDocument/2006/relationships" xmlns:m="http://schemas.openxmlformats.org/officeDocument/2006/math" xmlns:v="urn:schemas-microsoft-com:vml" xmlns:wp14="http://schemas.microsoft.com/office/word/2010/wordprocessingDrawing" xmlns:wp="http://schemas.openxmlformats.org/drawingml/2006/wordprocessingDrawing" xmlns:w10="urn:schemas-microsoft-com:office:word" xmlns:w="http://schemas.openxmlformats.org/wordprocessingml/2006/main" xmlns:w14="http://schemas.microsoft.com/office/word/2010/wordml" xmlns:w15="http://schemas.microsoft.com/office/word/2012/wordml" xmlns:wpg="http://schemas.microsoft.com/office/word/2010/wordprocessingGroup" xmlns:wpi="http://schemas.microsoft.com/office/word/2010/wordprocessingInk" xmlns:wne="http://schemas.microsoft.com/office/word/2006/wordml" xmlns:wps="http://schemas.microsoft.com/office/word/2010/wordprocessingShape" mc:Ignorable="w14 w15 wp14">
+<w:footnotes xmlns:wpc="http://schemas.microsoft.com/office/word/2010/wordprocessingCanvas" xmlns:mc="http://schemas.openxmlformats.org/markup-compatibility/2006" xmlns:o="urn:schemas-microsoft-com:office:office" xmlns:r="http://schemas.openxmlformats.org/officeDocument/2006/relationships" xmlns:m="http://schemas.openxmlformats.org/officeDocument/2006/math" xmlns:v="urn:schemas-microsoft-com:vml" xmlns:wp14="http://schemas.microsoft.com/office/word/2010/wordprocessingDrawing" xmlns:wp="http://schemas.openxmlformats.org/drawingml/2006/wordprocessingDrawing" xmlns:w10="urn:schemas-microsoft-com:office:word" xmlns:w="http://schemas.openxmlformats.org/wordprocessingml/2006/main" xmlns:w14="http://schemas.microsoft.com/office/word/2010/wordml" xmlns:wpg="http://schemas.microsoft.com/office/word/2010/wordprocessingGroup" xmlns:wpi="http://schemas.microsoft.com/office/word/2010/wordprocessingInk" xmlns:wne="http://schemas.microsoft.com/office/word/2006/wordml" xmlns:wps="http://schemas.microsoft.com/office/word/2010/wordprocessingShape" mc:Ignorable="w14 wp14">
   <w:footnote w:type="separator" w:id="-1">
     <w:p>
       <w:pPr>
@@ -5333,7 +7107,7 @@
 </file>
 
 <file path=word/numbering.xml><?xml version="1.0" encoding="utf-8"?>
-<w:numbering xmlns:wpc="http://schemas.microsoft.com/office/word/2010/wordprocessingCanvas" xmlns:mc="http://schemas.openxmlformats.org/markup-compatibility/2006" xmlns:o="urn:schemas-microsoft-com:office:office" xmlns:r="http://schemas.openxmlformats.org/officeDocument/2006/relationships" xmlns:m="http://schemas.openxmlformats.org/officeDocument/2006/math" xmlns:v="urn:schemas-microsoft-com:vml" xmlns:wp14="http://schemas.microsoft.com/office/word/2010/wordprocessingDrawing" xmlns:wp="http://schemas.openxmlformats.org/drawingml/2006/wordprocessingDrawing" xmlns:w10="urn:schemas-microsoft-com:office:word" xmlns:w="http://schemas.openxmlformats.org/wordprocessingml/2006/main" xmlns:w14="http://schemas.microsoft.com/office/word/2010/wordml" xmlns:w15="http://schemas.microsoft.com/office/word/2012/wordml" xmlns:wpg="http://schemas.microsoft.com/office/word/2010/wordprocessingGroup" xmlns:wpi="http://schemas.microsoft.com/office/word/2010/wordprocessingInk" xmlns:wne="http://schemas.microsoft.com/office/word/2006/wordml" xmlns:wps="http://schemas.microsoft.com/office/word/2010/wordprocessingShape" mc:Ignorable="w14 w15 wp14">
+<w:numbering xmlns:wpc="http://schemas.microsoft.com/office/word/2010/wordprocessingCanvas" xmlns:mc="http://schemas.openxmlformats.org/markup-compatibility/2006" xmlns:o="urn:schemas-microsoft-com:office:office" xmlns:r="http://schemas.openxmlformats.org/officeDocument/2006/relationships" xmlns:m="http://schemas.openxmlformats.org/officeDocument/2006/math" xmlns:v="urn:schemas-microsoft-com:vml" xmlns:wp14="http://schemas.microsoft.com/office/word/2010/wordprocessingDrawing" xmlns:wp="http://schemas.openxmlformats.org/drawingml/2006/wordprocessingDrawing" xmlns:w10="urn:schemas-microsoft-com:office:word" xmlns:w="http://schemas.openxmlformats.org/wordprocessingml/2006/main" xmlns:w14="http://schemas.microsoft.com/office/word/2010/wordml" xmlns:wpg="http://schemas.microsoft.com/office/word/2010/wordprocessingGroup" xmlns:wpi="http://schemas.microsoft.com/office/word/2010/wordprocessingInk" xmlns:wne="http://schemas.microsoft.com/office/word/2006/wordml" xmlns:wps="http://schemas.microsoft.com/office/word/2010/wordprocessingShape" mc:Ignorable="w14 wp14">
   <w:abstractNum w:abstractNumId="0">
     <w:nsid w:val="03255AC1"/>
     <w:multiLevelType w:val="hybridMultilevel"/>
@@ -10004,7 +11778,7 @@
 </file>
 
 <file path=word/styles.xml><?xml version="1.0" encoding="utf-8"?>
-<w:styles xmlns:mc="http://schemas.openxmlformats.org/markup-compatibility/2006" xmlns:r="http://schemas.openxmlformats.org/officeDocument/2006/relationships" xmlns:w="http://schemas.openxmlformats.org/wordprocessingml/2006/main" xmlns:w14="http://schemas.microsoft.com/office/word/2010/wordml" xmlns:w15="http://schemas.microsoft.com/office/word/2012/wordml" mc:Ignorable="w14 w15">
+<w:styles xmlns:mc="http://schemas.openxmlformats.org/markup-compatibility/2006" xmlns:r="http://schemas.openxmlformats.org/officeDocument/2006/relationships" xmlns:w="http://schemas.openxmlformats.org/wordprocessingml/2006/main" xmlns:w14="http://schemas.microsoft.com/office/word/2010/wordml" mc:Ignorable="w14">
   <w:docDefaults>
     <w:rPrDefault>
       <w:rPr>
@@ -10020,378 +11794,144 @@
       </w:pPr>
     </w:pPrDefault>
   </w:docDefaults>
-  <w:latentStyles w:defLockedState="0" w:defUIPriority="99" w:defSemiHidden="0" w:defUnhideWhenUsed="0" w:defQFormat="0" w:count="371">
-    <w:lsdException w:name="Normal" w:uiPriority="0" w:qFormat="1"/>
-    <w:lsdException w:name="heading 1" w:uiPriority="9" w:qFormat="1"/>
-    <w:lsdException w:name="heading 2" w:semiHidden="1" w:uiPriority="9" w:unhideWhenUsed="1" w:qFormat="1"/>
-    <w:lsdException w:name="heading 3" w:semiHidden="1" w:uiPriority="9" w:unhideWhenUsed="1" w:qFormat="1"/>
-    <w:lsdException w:name="heading 4" w:semiHidden="1" w:uiPriority="9" w:unhideWhenUsed="1" w:qFormat="1"/>
-    <w:lsdException w:name="heading 5" w:semiHidden="1" w:uiPriority="9" w:unhideWhenUsed="1" w:qFormat="1"/>
-    <w:lsdException w:name="heading 6" w:semiHidden="1" w:uiPriority="9" w:unhideWhenUsed="1" w:qFormat="1"/>
-    <w:lsdException w:name="heading 7" w:semiHidden="1" w:uiPriority="9" w:unhideWhenUsed="1" w:qFormat="1"/>
-    <w:lsdException w:name="heading 8" w:semiHidden="1" w:uiPriority="9" w:unhideWhenUsed="1" w:qFormat="1"/>
-    <w:lsdException w:name="heading 9" w:semiHidden="1" w:uiPriority="9" w:unhideWhenUsed="1" w:qFormat="1"/>
-    <w:lsdException w:name="index 1" w:semiHidden="1" w:unhideWhenUsed="1"/>
-    <w:lsdException w:name="index 2" w:semiHidden="1" w:unhideWhenUsed="1"/>
-    <w:lsdException w:name="index 3" w:semiHidden="1" w:unhideWhenUsed="1"/>
-    <w:lsdException w:name="index 4" w:semiHidden="1" w:unhideWhenUsed="1"/>
-    <w:lsdException w:name="index 5" w:semiHidden="1" w:unhideWhenUsed="1"/>
-    <w:lsdException w:name="index 6" w:semiHidden="1" w:unhideWhenUsed="1"/>
-    <w:lsdException w:name="index 7" w:semiHidden="1" w:unhideWhenUsed="1"/>
-    <w:lsdException w:name="index 8" w:semiHidden="1" w:unhideWhenUsed="1"/>
-    <w:lsdException w:name="index 9" w:semiHidden="1" w:unhideWhenUsed="1"/>
-    <w:lsdException w:name="toc 1" w:semiHidden="1" w:uiPriority="39" w:unhideWhenUsed="1"/>
-    <w:lsdException w:name="toc 2" w:semiHidden="1" w:uiPriority="39" w:unhideWhenUsed="1"/>
-    <w:lsdException w:name="toc 3" w:semiHidden="1" w:uiPriority="39" w:unhideWhenUsed="1"/>
-    <w:lsdException w:name="toc 4" w:semiHidden="1" w:uiPriority="39" w:unhideWhenUsed="1"/>
-    <w:lsdException w:name="toc 5" w:semiHidden="1" w:uiPriority="39" w:unhideWhenUsed="1"/>
-    <w:lsdException w:name="toc 6" w:semiHidden="1" w:uiPriority="39" w:unhideWhenUsed="1"/>
-    <w:lsdException w:name="toc 7" w:semiHidden="1" w:uiPriority="39" w:unhideWhenUsed="1"/>
-    <w:lsdException w:name="toc 8" w:semiHidden="1" w:uiPriority="39" w:unhideWhenUsed="1"/>
-    <w:lsdException w:name="toc 9" w:semiHidden="1" w:uiPriority="39" w:unhideWhenUsed="1"/>
-    <w:lsdException w:name="Normal Indent" w:semiHidden="1" w:unhideWhenUsed="1"/>
-    <w:lsdException w:name="footnote text" w:semiHidden="1" w:unhideWhenUsed="1"/>
-    <w:lsdException w:name="annotation text" w:semiHidden="1" w:unhideWhenUsed="1"/>
-    <w:lsdException w:name="header" w:semiHidden="1" w:unhideWhenUsed="1"/>
-    <w:lsdException w:name="footer" w:semiHidden="1" w:unhideWhenUsed="1"/>
-    <w:lsdException w:name="index heading" w:semiHidden="1" w:unhideWhenUsed="1"/>
-    <w:lsdException w:name="caption" w:semiHidden="1" w:uiPriority="35" w:unhideWhenUsed="1" w:qFormat="1"/>
-    <w:lsdException w:name="table of figures" w:semiHidden="1" w:unhideWhenUsed="1"/>
-    <w:lsdException w:name="envelope address" w:semiHidden="1" w:unhideWhenUsed="1"/>
-    <w:lsdException w:name="envelope return" w:semiHidden="1" w:unhideWhenUsed="1"/>
-    <w:lsdException w:name="footnote reference" w:semiHidden="1" w:unhideWhenUsed="1"/>
-    <w:lsdException w:name="annotation reference" w:semiHidden="1" w:unhideWhenUsed="1"/>
-    <w:lsdException w:name="line number" w:semiHidden="1" w:unhideWhenUsed="1"/>
-    <w:lsdException w:name="page number" w:semiHidden="1" w:unhideWhenUsed="1"/>
-    <w:lsdException w:name="endnote reference" w:semiHidden="1" w:unhideWhenUsed="1"/>
-    <w:lsdException w:name="endnote text" w:semiHidden="1" w:unhideWhenUsed="1"/>
-    <w:lsdException w:name="table of authorities" w:semiHidden="1" w:unhideWhenUsed="1"/>
-    <w:lsdException w:name="macro" w:semiHidden="1" w:unhideWhenUsed="1"/>
-    <w:lsdException w:name="toa heading" w:semiHidden="1" w:unhideWhenUsed="1"/>
-    <w:lsdException w:name="List" w:semiHidden="1" w:unhideWhenUsed="1"/>
-    <w:lsdException w:name="List Bullet" w:semiHidden="1" w:unhideWhenUsed="1"/>
-    <w:lsdException w:name="List Number" w:semiHidden="1" w:unhideWhenUsed="1"/>
-    <w:lsdException w:name="List 2" w:semiHidden="1" w:unhideWhenUsed="1"/>
-    <w:lsdException w:name="List 3" w:semiHidden="1" w:unhideWhenUsed="1"/>
-    <w:lsdException w:name="List 4" w:semiHidden="1" w:unhideWhenUsed="1"/>
-    <w:lsdException w:name="List 5" w:semiHidden="1" w:unhideWhenUsed="1"/>
-    <w:lsdException w:name="List Bullet 2" w:semiHidden="1" w:unhideWhenUsed="1"/>
-    <w:lsdException w:name="List Bullet 3" w:semiHidden="1" w:unhideWhenUsed="1"/>
-    <w:lsdException w:name="List Bullet 4" w:semiHidden="1" w:unhideWhenUsed="1"/>
-    <w:lsdException w:name="List Bullet 5" w:semiHidden="1" w:unhideWhenUsed="1"/>
-    <w:lsdException w:name="List Number 2" w:semiHidden="1" w:unhideWhenUsed="1"/>
-    <w:lsdException w:name="List Number 3" w:semiHidden="1" w:unhideWhenUsed="1"/>
-    <w:lsdException w:name="List Number 4" w:semiHidden="1" w:unhideWhenUsed="1"/>
-    <w:lsdException w:name="List Number 5" w:semiHidden="1" w:unhideWhenUsed="1"/>
-    <w:lsdException w:name="Title" w:uiPriority="10" w:qFormat="1"/>
-    <w:lsdException w:name="Closing" w:semiHidden="1" w:unhideWhenUsed="1"/>
-    <w:lsdException w:name="Signature" w:semiHidden="1" w:unhideWhenUsed="1"/>
-    <w:lsdException w:name="Default Paragraph Font" w:semiHidden="1" w:uiPriority="1" w:unhideWhenUsed="1"/>
-    <w:lsdException w:name="Body Text" w:semiHidden="1" w:unhideWhenUsed="1"/>
-    <w:lsdException w:name="Body Text Indent" w:semiHidden="1" w:unhideWhenUsed="1"/>
-    <w:lsdException w:name="List Continue" w:semiHidden="1" w:unhideWhenUsed="1"/>
-    <w:lsdException w:name="List Continue 2" w:semiHidden="1" w:unhideWhenUsed="1"/>
-    <w:lsdException w:name="List Continue 3" w:semiHidden="1" w:unhideWhenUsed="1"/>
-    <w:lsdException w:name="List Continue 4" w:semiHidden="1" w:unhideWhenUsed="1"/>
-    <w:lsdException w:name="List Continue 5" w:semiHidden="1" w:unhideWhenUsed="1"/>
-    <w:lsdException w:name="Message Header" w:semiHidden="1" w:unhideWhenUsed="1"/>
-    <w:lsdException w:name="Subtitle" w:uiPriority="11" w:qFormat="1"/>
-    <w:lsdException w:name="Salutation" w:semiHidden="1" w:unhideWhenUsed="1"/>
-    <w:lsdException w:name="Date" w:semiHidden="1" w:unhideWhenUsed="1"/>
-    <w:lsdException w:name="Body Text First Indent" w:semiHidden="1" w:unhideWhenUsed="1"/>
-    <w:lsdException w:name="Body Text First Indent 2" w:semiHidden="1" w:unhideWhenUsed="1"/>
-    <w:lsdException w:name="Note Heading" w:semiHidden="1" w:unhideWhenUsed="1"/>
-    <w:lsdException w:name="Body Text 2" w:semiHidden="1" w:unhideWhenUsed="1"/>
-    <w:lsdException w:name="Body Text 3" w:semiHidden="1" w:unhideWhenUsed="1"/>
-    <w:lsdException w:name="Body Text Indent 2" w:semiHidden="1" w:unhideWhenUsed="1"/>
-    <w:lsdException w:name="Body Text Indent 3" w:semiHidden="1" w:unhideWhenUsed="1"/>
-    <w:lsdException w:name="Block Text" w:semiHidden="1" w:unhideWhenUsed="1"/>
-    <w:lsdException w:name="Hyperlink" w:semiHidden="1" w:unhideWhenUsed="1"/>
-    <w:lsdException w:name="FollowedHyperlink" w:semiHidden="1" w:unhideWhenUsed="1"/>
-    <w:lsdException w:name="Strong" w:uiPriority="22" w:qFormat="1"/>
-    <w:lsdException w:name="Emphasis" w:uiPriority="20" w:qFormat="1"/>
-    <w:lsdException w:name="Document Map" w:semiHidden="1" w:unhideWhenUsed="1"/>
-    <w:lsdException w:name="Plain Text" w:semiHidden="1" w:unhideWhenUsed="1"/>
-    <w:lsdException w:name="E-mail Signature" w:semiHidden="1" w:unhideWhenUsed="1"/>
-    <w:lsdException w:name="HTML Top of Form" w:semiHidden="1" w:unhideWhenUsed="1"/>
-    <w:lsdException w:name="HTML Bottom of Form" w:semiHidden="1" w:unhideWhenUsed="1"/>
-    <w:lsdException w:name="Normal (Web)" w:semiHidden="1" w:unhideWhenUsed="1"/>
-    <w:lsdException w:name="HTML Acronym" w:semiHidden="1" w:unhideWhenUsed="1"/>
-    <w:lsdException w:name="HTML Address" w:semiHidden="1" w:unhideWhenUsed="1"/>
-    <w:lsdException w:name="HTML Cite" w:semiHidden="1" w:unhideWhenUsed="1"/>
-    <w:lsdException w:name="HTML Code" w:semiHidden="1" w:unhideWhenUsed="1"/>
-    <w:lsdException w:name="HTML Definition" w:semiHidden="1" w:unhideWhenUsed="1"/>
-    <w:lsdException w:name="HTML Keyboard" w:semiHidden="1" w:unhideWhenUsed="1"/>
-    <w:lsdException w:name="HTML Preformatted" w:semiHidden="1" w:unhideWhenUsed="1"/>
-    <w:lsdException w:name="HTML Sample" w:semiHidden="1" w:unhideWhenUsed="1"/>
-    <w:lsdException w:name="HTML Typewriter" w:semiHidden="1" w:unhideWhenUsed="1"/>
-    <w:lsdException w:name="HTML Variable" w:semiHidden="1" w:unhideWhenUsed="1"/>
-    <w:lsdException w:name="Normal Table" w:semiHidden="1" w:unhideWhenUsed="1"/>
-    <w:lsdException w:name="annotation subject" w:semiHidden="1" w:unhideWhenUsed="1"/>
-    <w:lsdException w:name="No List" w:semiHidden="1" w:unhideWhenUsed="1"/>
-    <w:lsdException w:name="Outline List 1" w:semiHidden="1" w:unhideWhenUsed="1"/>
-    <w:lsdException w:name="Outline List 2" w:semiHidden="1" w:unhideWhenUsed="1"/>
-    <w:lsdException w:name="Outline List 3" w:semiHidden="1" w:unhideWhenUsed="1"/>
-    <w:lsdException w:name="Table Simple 1" w:semiHidden="1" w:unhideWhenUsed="1"/>
-    <w:lsdException w:name="Table Simple 2" w:semiHidden="1" w:unhideWhenUsed="1"/>
-    <w:lsdException w:name="Table Simple 3" w:semiHidden="1" w:unhideWhenUsed="1"/>
-    <w:lsdException w:name="Table Classic 1" w:semiHidden="1" w:unhideWhenUsed="1"/>
-    <w:lsdException w:name="Table Classic 2" w:semiHidden="1" w:unhideWhenUsed="1"/>
-    <w:lsdException w:name="Table Classic 3" w:semiHidden="1" w:unhideWhenUsed="1"/>
-    <w:lsdException w:name="Table Classic 4" w:semiHidden="1" w:unhideWhenUsed="1"/>
-    <w:lsdException w:name="Table Colorful 1" w:semiHidden="1" w:unhideWhenUsed="1"/>
-    <w:lsdException w:name="Table Colorful 2" w:semiHidden="1" w:unhideWhenUsed="1"/>
-    <w:lsdException w:name="Table Colorful 3" w:semiHidden="1" w:unhideWhenUsed="1"/>
-    <w:lsdException w:name="Table Columns 1" w:semiHidden="1" w:unhideWhenUsed="1"/>
-    <w:lsdException w:name="Table Columns 2" w:semiHidden="1" w:unhideWhenUsed="1"/>
-    <w:lsdException w:name="Table Columns 3" w:semiHidden="1" w:unhideWhenUsed="1"/>
-    <w:lsdException w:name="Table Columns 4" w:semiHidden="1" w:unhideWhenUsed="1"/>
-    <w:lsdException w:name="Table Columns 5" w:semiHidden="1" w:unhideWhenUsed="1"/>
-    <w:lsdException w:name="Table Grid 1" w:semiHidden="1" w:unhideWhenUsed="1"/>
-    <w:lsdException w:name="Table Grid 2" w:semiHidden="1" w:unhideWhenUsed="1"/>
-    <w:lsdException w:name="Table Grid 3" w:semiHidden="1" w:unhideWhenUsed="1"/>
-    <w:lsdException w:name="Table Grid 4" w:semiHidden="1" w:unhideWhenUsed="1"/>
-    <w:lsdException w:name="Table Grid 5" w:semiHidden="1" w:unhideWhenUsed="1"/>
-    <w:lsdException w:name="Table Grid 6" w:semiHidden="1" w:unhideWhenUsed="1"/>
-    <w:lsdException w:name="Table Grid 7" w:semiHidden="1" w:unhideWhenUsed="1"/>
-    <w:lsdException w:name="Table Grid 8" w:semiHidden="1" w:unhideWhenUsed="1"/>
-    <w:lsdException w:name="Table List 1" w:semiHidden="1" w:unhideWhenUsed="1"/>
-    <w:lsdException w:name="Table List 2" w:semiHidden="1" w:unhideWhenUsed="1"/>
-    <w:lsdException w:name="Table List 3" w:semiHidden="1" w:unhideWhenUsed="1"/>
-    <w:lsdException w:name="Table List 4" w:semiHidden="1" w:unhideWhenUsed="1"/>
-    <w:lsdException w:name="Table List 5" w:semiHidden="1" w:unhideWhenUsed="1"/>
-    <w:lsdException w:name="Table List 6" w:semiHidden="1" w:unhideWhenUsed="1"/>
-    <w:lsdException w:name="Table List 7" w:semiHidden="1" w:unhideWhenUsed="1"/>
-    <w:lsdException w:name="Table List 8" w:semiHidden="1" w:unhideWhenUsed="1"/>
-    <w:lsdException w:name="Table 3D effects 1" w:semiHidden="1" w:unhideWhenUsed="1"/>
-    <w:lsdException w:name="Table 3D effects 2" w:semiHidden="1" w:unhideWhenUsed="1"/>
-    <w:lsdException w:name="Table 3D effects 3" w:semiHidden="1" w:unhideWhenUsed="1"/>
-    <w:lsdException w:name="Table Contemporary" w:semiHidden="1" w:unhideWhenUsed="1"/>
-    <w:lsdException w:name="Table Elegant" w:semiHidden="1" w:unhideWhenUsed="1"/>
-    <w:lsdException w:name="Table Professional" w:semiHidden="1" w:unhideWhenUsed="1"/>
-    <w:lsdException w:name="Table Subtle 1" w:semiHidden="1" w:unhideWhenUsed="1"/>
-    <w:lsdException w:name="Table Subtle 2" w:semiHidden="1" w:unhideWhenUsed="1"/>
-    <w:lsdException w:name="Table Web 1" w:semiHidden="1" w:unhideWhenUsed="1"/>
-    <w:lsdException w:name="Table Web 2" w:semiHidden="1" w:unhideWhenUsed="1"/>
-    <w:lsdException w:name="Table Web 3" w:semiHidden="1" w:unhideWhenUsed="1"/>
-    <w:lsdException w:name="Balloon Text" w:semiHidden="1" w:unhideWhenUsed="1"/>
-    <w:lsdException w:name="Table Grid" w:uiPriority="59"/>
-    <w:lsdException w:name="Table Theme" w:semiHidden="1" w:unhideWhenUsed="1"/>
-    <w:lsdException w:name="Placeholder Text" w:semiHidden="1"/>
-    <w:lsdException w:name="No Spacing" w:uiPriority="1" w:qFormat="1"/>
-    <w:lsdException w:name="Light Shading" w:uiPriority="60"/>
-    <w:lsdException w:name="Light List" w:uiPriority="61"/>
-    <w:lsdException w:name="Light Grid" w:uiPriority="62"/>
-    <w:lsdException w:name="Medium Shading 1" w:uiPriority="63"/>
-    <w:lsdException w:name="Medium Shading 2" w:uiPriority="64"/>
-    <w:lsdException w:name="Medium List 1" w:uiPriority="65"/>
-    <w:lsdException w:name="Medium List 2" w:uiPriority="66"/>
-    <w:lsdException w:name="Medium Grid 1" w:uiPriority="67"/>
-    <w:lsdException w:name="Medium Grid 2" w:uiPriority="68"/>
-    <w:lsdException w:name="Medium Grid 3" w:uiPriority="69"/>
-    <w:lsdException w:name="Dark List" w:uiPriority="70"/>
-    <w:lsdException w:name="Colorful Shading" w:uiPriority="71"/>
-    <w:lsdException w:name="Colorful List" w:uiPriority="72"/>
-    <w:lsdException w:name="Colorful Grid" w:uiPriority="73"/>
-    <w:lsdException w:name="Light Shading Accent 1" w:uiPriority="60"/>
-    <w:lsdException w:name="Light List Accent 1" w:uiPriority="61"/>
-    <w:lsdException w:name="Light Grid Accent 1" w:uiPriority="62"/>
-    <w:lsdException w:name="Medium Shading 1 Accent 1" w:uiPriority="63"/>
-    <w:lsdException w:name="Medium Shading 2 Accent 1" w:uiPriority="64"/>
-    <w:lsdException w:name="Medium List 1 Accent 1" w:uiPriority="65"/>
-    <w:lsdException w:name="Revision" w:semiHidden="1"/>
-    <w:lsdException w:name="List Paragraph" w:uiPriority="34" w:qFormat="1"/>
-    <w:lsdException w:name="Quote" w:uiPriority="29" w:qFormat="1"/>
-    <w:lsdException w:name="Intense Quote" w:uiPriority="30" w:qFormat="1"/>
-    <w:lsdException w:name="Medium List 2 Accent 1" w:uiPriority="66"/>
-    <w:lsdException w:name="Medium Grid 1 Accent 1" w:uiPriority="67"/>
-    <w:lsdException w:name="Medium Grid 2 Accent 1" w:uiPriority="68"/>
-    <w:lsdException w:name="Medium Grid 3 Accent 1" w:uiPriority="69"/>
-    <w:lsdException w:name="Dark List Accent 1" w:uiPriority="70"/>
-    <w:lsdException w:name="Colorful Shading Accent 1" w:uiPriority="71"/>
-    <w:lsdException w:name="Colorful List Accent 1" w:uiPriority="72"/>
-    <w:lsdException w:name="Colorful Grid Accent 1" w:uiPriority="73"/>
-    <w:lsdException w:name="Light Shading Accent 2" w:uiPriority="60"/>
-    <w:lsdException w:name="Light List Accent 2" w:uiPriority="61"/>
-    <w:lsdException w:name="Light Grid Accent 2" w:uiPriority="62"/>
-    <w:lsdException w:name="Medium Shading 1 Accent 2" w:uiPriority="63"/>
-    <w:lsdException w:name="Medium Shading 2 Accent 2" w:uiPriority="64"/>
-    <w:lsdException w:name="Medium List 1 Accent 2" w:uiPriority="65"/>
-    <w:lsdException w:name="Medium List 2 Accent 2" w:uiPriority="66"/>
-    <w:lsdException w:name="Medium Grid 1 Accent 2" w:uiPriority="67"/>
-    <w:lsdException w:name="Medium Grid 2 Accent 2" w:uiPriority="68"/>
-    <w:lsdException w:name="Medium Grid 3 Accent 2" w:uiPriority="69"/>
-    <w:lsdException w:name="Dark List Accent 2" w:uiPriority="70"/>
-    <w:lsdException w:name="Colorful Shading Accent 2" w:uiPriority="71"/>
-    <w:lsdException w:name="Colorful List Accent 2" w:uiPriority="72"/>
-    <w:lsdException w:name="Colorful Grid Accent 2" w:uiPriority="73"/>
-    <w:lsdException w:name="Light Shading Accent 3" w:uiPriority="60"/>
-    <w:lsdException w:name="Light List Accent 3" w:uiPriority="61"/>
-    <w:lsdException w:name="Light Grid Accent 3" w:uiPriority="62"/>
-    <w:lsdException w:name="Medium Shading 1 Accent 3" w:uiPriority="63"/>
-    <w:lsdException w:name="Medium Shading 2 Accent 3" w:uiPriority="64"/>
-    <w:lsdException w:name="Medium List 1 Accent 3" w:uiPriority="65"/>
-    <w:lsdException w:name="Medium List 2 Accent 3" w:uiPriority="66"/>
-    <w:lsdException w:name="Medium Grid 1 Accent 3" w:uiPriority="67"/>
-    <w:lsdException w:name="Medium Grid 2 Accent 3" w:uiPriority="68"/>
-    <w:lsdException w:name="Medium Grid 3 Accent 3" w:uiPriority="69"/>
-    <w:lsdException w:name="Dark List Accent 3" w:uiPriority="70"/>
-    <w:lsdException w:name="Colorful Shading Accent 3" w:uiPriority="71"/>
-    <w:lsdException w:name="Colorful List Accent 3" w:uiPriority="72"/>
-    <w:lsdException w:name="Colorful Grid Accent 3" w:uiPriority="73"/>
-    <w:lsdException w:name="Light Shading Accent 4" w:uiPriority="60"/>
-    <w:lsdException w:name="Light List Accent 4" w:uiPriority="61"/>
-    <w:lsdException w:name="Light Grid Accent 4" w:uiPriority="62"/>
-    <w:lsdException w:name="Medium Shading 1 Accent 4" w:uiPriority="63"/>
-    <w:lsdException w:name="Medium Shading 2 Accent 4" w:uiPriority="64"/>
-    <w:lsdException w:name="Medium List 1 Accent 4" w:uiPriority="65"/>
-    <w:lsdException w:name="Medium List 2 Accent 4" w:uiPriority="66"/>
-    <w:lsdException w:name="Medium Grid 1 Accent 4" w:uiPriority="67"/>
-    <w:lsdException w:name="Medium Grid 2 Accent 4" w:uiPriority="68"/>
-    <w:lsdException w:name="Medium Grid 3 Accent 4" w:uiPriority="69"/>
-    <w:lsdException w:name="Dark List Accent 4" w:uiPriority="70"/>
-    <w:lsdException w:name="Colorful Shading Accent 4" w:uiPriority="71"/>
-    <w:lsdException w:name="Colorful List Accent 4" w:uiPriority="72"/>
-    <w:lsdException w:name="Colorful Grid Accent 4" w:uiPriority="73"/>
-    <w:lsdException w:name="Light Shading Accent 5" w:uiPriority="60"/>
-    <w:lsdException w:name="Light List Accent 5" w:uiPriority="61"/>
-    <w:lsdException w:name="Light Grid Accent 5" w:uiPriority="62"/>
-    <w:lsdException w:name="Medium Shading 1 Accent 5" w:uiPriority="63"/>
-    <w:lsdException w:name="Medium Shading 2 Accent 5" w:uiPriority="64"/>
-    <w:lsdException w:name="Medium List 1 Accent 5" w:uiPriority="65"/>
-    <w:lsdException w:name="Medium List 2 Accent 5" w:uiPriority="66"/>
-    <w:lsdException w:name="Medium Grid 1 Accent 5" w:uiPriority="67"/>
-    <w:lsdException w:name="Medium Grid 2 Accent 5" w:uiPriority="68"/>
-    <w:lsdException w:name="Medium Grid 3 Accent 5" w:uiPriority="69"/>
-    <w:lsdException w:name="Dark List Accent 5" w:uiPriority="70"/>
-    <w:lsdException w:name="Colorful Shading Accent 5" w:uiPriority="71"/>
-    <w:lsdException w:name="Colorful List Accent 5" w:uiPriority="72"/>
-    <w:lsdException w:name="Colorful Grid Accent 5" w:uiPriority="73"/>
-    <w:lsdException w:name="Light Shading Accent 6" w:uiPriority="60"/>
-    <w:lsdException w:name="Light List Accent 6" w:uiPriority="61"/>
-    <w:lsdException w:name="Light Grid Accent 6" w:uiPriority="62"/>
-    <w:lsdException w:name="Medium Shading 1 Accent 6" w:uiPriority="63"/>
-    <w:lsdException w:name="Medium Shading 2 Accent 6" w:uiPriority="64"/>
-    <w:lsdException w:name="Medium List 1 Accent 6" w:uiPriority="65"/>
-    <w:lsdException w:name="Medium List 2 Accent 6" w:uiPriority="66"/>
-    <w:lsdException w:name="Medium Grid 1 Accent 6" w:uiPriority="67"/>
-    <w:lsdException w:name="Medium Grid 2 Accent 6" w:uiPriority="68"/>
-    <w:lsdException w:name="Medium Grid 3 Accent 6" w:uiPriority="69"/>
-    <w:lsdException w:name="Dark List Accent 6" w:uiPriority="70"/>
-    <w:lsdException w:name="Colorful Shading Accent 6" w:uiPriority="71"/>
-    <w:lsdException w:name="Colorful List Accent 6" w:uiPriority="72"/>
-    <w:lsdException w:name="Colorful Grid Accent 6" w:uiPriority="73"/>
-    <w:lsdException w:name="Subtle Emphasis" w:uiPriority="19" w:qFormat="1"/>
-    <w:lsdException w:name="Intense Emphasis" w:uiPriority="21" w:qFormat="1"/>
-    <w:lsdException w:name="Subtle Reference" w:uiPriority="31" w:qFormat="1"/>
-    <w:lsdException w:name="Intense Reference" w:uiPriority="32" w:qFormat="1"/>
-    <w:lsdException w:name="Book Title" w:uiPriority="33" w:qFormat="1"/>
-    <w:lsdException w:name="Bibliography" w:semiHidden="1" w:uiPriority="37" w:unhideWhenUsed="1"/>
-    <w:lsdException w:name="TOC Heading" w:semiHidden="1" w:uiPriority="39" w:unhideWhenUsed="1" w:qFormat="1"/>
-    <w:lsdException w:name="Plain Table 1" w:uiPriority="41"/>
-    <w:lsdException w:name="Plain Table 2" w:uiPriority="42"/>
-    <w:lsdException w:name="Plain Table 3" w:uiPriority="43"/>
-    <w:lsdException w:name="Plain Table 4" w:uiPriority="44"/>
-    <w:lsdException w:name="Plain Table 5" w:uiPriority="45"/>
-    <w:lsdException w:name="Grid Table Light" w:uiPriority="40"/>
-    <w:lsdException w:name="Grid Table 1 Light" w:uiPriority="46"/>
-    <w:lsdException w:name="Grid Table 2" w:uiPriority="47"/>
-    <w:lsdException w:name="Grid Table 3" w:uiPriority="48"/>
-    <w:lsdException w:name="Grid Table 4" w:uiPriority="49"/>
-    <w:lsdException w:name="Grid Table 5 Dark" w:uiPriority="50"/>
-    <w:lsdException w:name="Grid Table 6 Colorful" w:uiPriority="51"/>
-    <w:lsdException w:name="Grid Table 7 Colorful" w:uiPriority="52"/>
-    <w:lsdException w:name="Grid Table 1 Light Accent 1" w:uiPriority="46"/>
-    <w:lsdException w:name="Grid Table 2 Accent 1" w:uiPriority="47"/>
-    <w:lsdException w:name="Grid Table 3 Accent 1" w:uiPriority="48"/>
-    <w:lsdException w:name="Grid Table 4 Accent 1" w:uiPriority="49"/>
-    <w:lsdException w:name="Grid Table 5 Dark Accent 1" w:uiPriority="50"/>
-    <w:lsdException w:name="Grid Table 6 Colorful Accent 1" w:uiPriority="51"/>
-    <w:lsdException w:name="Grid Table 7 Colorful Accent 1" w:uiPriority="52"/>
-    <w:lsdException w:name="Grid Table 1 Light Accent 2" w:uiPriority="46"/>
-    <w:lsdException w:name="Grid Table 2 Accent 2" w:uiPriority="47"/>
-    <w:lsdException w:name="Grid Table 3 Accent 2" w:uiPriority="48"/>
-    <w:lsdException w:name="Grid Table 4 Accent 2" w:uiPriority="49"/>
-    <w:lsdException w:name="Grid Table 5 Dark Accent 2" w:uiPriority="50"/>
-    <w:lsdException w:name="Grid Table 6 Colorful Accent 2" w:uiPriority="51"/>
-    <w:lsdException w:name="Grid Table 7 Colorful Accent 2" w:uiPriority="52"/>
-    <w:lsdException w:name="Grid Table 1 Light Accent 3" w:uiPriority="46"/>
-    <w:lsdException w:name="Grid Table 2 Accent 3" w:uiPriority="47"/>
-    <w:lsdException w:name="Grid Table 3 Accent 3" w:uiPriority="48"/>
-    <w:lsdException w:name="Grid Table 4 Accent 3" w:uiPriority="49"/>
-    <w:lsdException w:name="Grid Table 5 Dark Accent 3" w:uiPriority="50"/>
-    <w:lsdException w:name="Grid Table 6 Colorful Accent 3" w:uiPriority="51"/>
-    <w:lsdException w:name="Grid Table 7 Colorful Accent 3" w:uiPriority="52"/>
-    <w:lsdException w:name="Grid Table 1 Light Accent 4" w:uiPriority="46"/>
-    <w:lsdException w:name="Grid Table 2 Accent 4" w:uiPriority="47"/>
-    <w:lsdException w:name="Grid Table 3 Accent 4" w:uiPriority="48"/>
-    <w:lsdException w:name="Grid Table 4 Accent 4" w:uiPriority="49"/>
-    <w:lsdException w:name="Grid Table 5 Dark Accent 4" w:uiPriority="50"/>
-    <w:lsdException w:name="Grid Table 6 Colorful Accent 4" w:uiPriority="51"/>
-    <w:lsdException w:name="Grid Table 7 Colorful Accent 4" w:uiPriority="52"/>
-    <w:lsdException w:name="Grid Table 1 Light Accent 5" w:uiPriority="46"/>
-    <w:lsdException w:name="Grid Table 2 Accent 5" w:uiPriority="47"/>
-    <w:lsdException w:name="Grid Table 3 Accent 5" w:uiPriority="48"/>
-    <w:lsdException w:name="Grid Table 4 Accent 5" w:uiPriority="49"/>
-    <w:lsdException w:name="Grid Table 5 Dark Accent 5" w:uiPriority="50"/>
-    <w:lsdException w:name="Grid Table 6 Colorful Accent 5" w:uiPriority="51"/>
-    <w:lsdException w:name="Grid Table 7 Colorful Accent 5" w:uiPriority="52"/>
-    <w:lsdException w:name="Grid Table 1 Light Accent 6" w:uiPriority="46"/>
-    <w:lsdException w:name="Grid Table 2 Accent 6" w:uiPriority="47"/>
-    <w:lsdException w:name="Grid Table 3 Accent 6" w:uiPriority="48"/>
-    <w:lsdException w:name="Grid Table 4 Accent 6" w:uiPriority="49"/>
-    <w:lsdException w:name="Grid Table 5 Dark Accent 6" w:uiPriority="50"/>
-    <w:lsdException w:name="Grid Table 6 Colorful Accent 6" w:uiPriority="51"/>
-    <w:lsdException w:name="Grid Table 7 Colorful Accent 6" w:uiPriority="52"/>
-    <w:lsdException w:name="List Table 1 Light" w:uiPriority="46"/>
-    <w:lsdException w:name="List Table 2" w:uiPriority="47"/>
-    <w:lsdException w:name="List Table 3" w:uiPriority="48"/>
-    <w:lsdException w:name="List Table 4" w:uiPriority="49"/>
-    <w:lsdException w:name="List Table 5 Dark" w:uiPriority="50"/>
-    <w:lsdException w:name="List Table 6 Colorful" w:uiPriority="51"/>
-    <w:lsdException w:name="List Table 7 Colorful" w:uiPriority="52"/>
-    <w:lsdException w:name="List Table 1 Light Accent 1" w:uiPriority="46"/>
-    <w:lsdException w:name="List Table 2 Accent 1" w:uiPriority="47"/>
-    <w:lsdException w:name="List Table 3 Accent 1" w:uiPriority="48"/>
-    <w:lsdException w:name="List Table 4 Accent 1" w:uiPriority="49"/>
-    <w:lsdException w:name="List Table 5 Dark Accent 1" w:uiPriority="50"/>
-    <w:lsdException w:name="List Table 6 Colorful Accent 1" w:uiPriority="51"/>
-    <w:lsdException w:name="List Table 7 Colorful Accent 1" w:uiPriority="52"/>
-    <w:lsdException w:name="List Table 1 Light Accent 2" w:uiPriority="46"/>
-    <w:lsdException w:name="List Table 2 Accent 2" w:uiPriority="47"/>
-    <w:lsdException w:name="List Table 3 Accent 2" w:uiPriority="48"/>
-    <w:lsdException w:name="List Table 4 Accent 2" w:uiPriority="49"/>
-    <w:lsdException w:name="List Table 5 Dark Accent 2" w:uiPriority="50"/>
-    <w:lsdException w:name="List Table 6 Colorful Accent 2" w:uiPriority="51"/>
-    <w:lsdException w:name="List Table 7 Colorful Accent 2" w:uiPriority="52"/>
-    <w:lsdException w:name="List Table 1 Light Accent 3" w:uiPriority="46"/>
-    <w:lsdException w:name="List Table 2 Accent 3" w:uiPriority="47"/>
-    <w:lsdException w:name="List Table 3 Accent 3" w:uiPriority="48"/>
-    <w:lsdException w:name="List Table 4 Accent 3" w:uiPriority="49"/>
-    <w:lsdException w:name="List Table 5 Dark Accent 3" w:uiPriority="50"/>
-    <w:lsdException w:name="List Table 6 Colorful Accent 3" w:uiPriority="51"/>
-    <w:lsdException w:name="List Table 7 Colorful Accent 3" w:uiPriority="52"/>
-    <w:lsdException w:name="List Table 1 Light Accent 4" w:uiPriority="46"/>
-    <w:lsdException w:name="List Table 2 Accent 4" w:uiPriority="47"/>
-    <w:lsdException w:name="List Table 3 Accent 4" w:uiPriority="48"/>
-    <w:lsdException w:name="List Table 4 Accent 4" w:uiPriority="49"/>
-    <w:lsdException w:name="List Table 5 Dark Accent 4" w:uiPriority="50"/>
-    <w:lsdException w:name="List Table 6 Colorful Accent 4" w:uiPriority="51"/>
-    <w:lsdException w:name="List Table 7 Colorful Accent 4" w:uiPriority="52"/>
-    <w:lsdException w:name="List Table 1 Light Accent 5" w:uiPriority="46"/>
-    <w:lsdException w:name="List Table 2 Accent 5" w:uiPriority="47"/>
-    <w:lsdException w:name="List Table 3 Accent 5" w:uiPriority="48"/>
-    <w:lsdException w:name="List Table 4 Accent 5" w:uiPriority="49"/>
-    <w:lsdException w:name="List Table 5 Dark Accent 5" w:uiPriority="50"/>
-    <w:lsdException w:name="List Table 6 Colorful Accent 5" w:uiPriority="51"/>
-    <w:lsdException w:name="List Table 7 Colorful Accent 5" w:uiPriority="52"/>
-    <w:lsdException w:name="List Table 1 Light Accent 6" w:uiPriority="46"/>
-    <w:lsdException w:name="List Table 2 Accent 6" w:uiPriority="47"/>
-    <w:lsdException w:name="List Table 3 Accent 6" w:uiPriority="48"/>
-    <w:lsdException w:name="List Table 4 Accent 6" w:uiPriority="49"/>
-    <w:lsdException w:name="List Table 5 Dark Accent 6" w:uiPriority="50"/>
-    <w:lsdException w:name="List Table 6 Colorful Accent 6" w:uiPriority="51"/>
-    <w:lsdException w:name="List Table 7 Colorful Accent 6" w:uiPriority="52"/>
+  <w:latentStyles w:defLockedState="0" w:defUIPriority="99" w:defSemiHidden="1" w:defUnhideWhenUsed="1" w:defQFormat="0" w:count="267">
+    <w:lsdException w:name="Normal" w:semiHidden="0" w:uiPriority="0" w:unhideWhenUsed="0" w:qFormat="1"/>
+    <w:lsdException w:name="heading 1" w:semiHidden="0" w:uiPriority="9" w:unhideWhenUsed="0" w:qFormat="1"/>
+    <w:lsdException w:name="heading 2" w:uiPriority="9" w:qFormat="1"/>
+    <w:lsdException w:name="heading 3" w:uiPriority="9" w:qFormat="1"/>
+    <w:lsdException w:name="heading 4" w:uiPriority="9" w:qFormat="1"/>
+    <w:lsdException w:name="heading 5" w:uiPriority="9" w:qFormat="1"/>
+    <w:lsdException w:name="heading 6" w:uiPriority="9" w:qFormat="1"/>
+    <w:lsdException w:name="heading 7" w:uiPriority="9" w:qFormat="1"/>
+    <w:lsdException w:name="heading 8" w:uiPriority="9" w:qFormat="1"/>
+    <w:lsdException w:name="heading 9" w:uiPriority="9" w:qFormat="1"/>
+    <w:lsdException w:name="toc 1" w:uiPriority="39"/>
+    <w:lsdException w:name="toc 2" w:uiPriority="39"/>
+    <w:lsdException w:name="toc 3" w:uiPriority="39"/>
+    <w:lsdException w:name="toc 4" w:uiPriority="39"/>
+    <w:lsdException w:name="toc 5" w:uiPriority="39"/>
+    <w:lsdException w:name="toc 6" w:uiPriority="39"/>
+    <w:lsdException w:name="toc 7" w:uiPriority="39"/>
+    <w:lsdException w:name="toc 8" w:uiPriority="39"/>
+    <w:lsdException w:name="toc 9" w:uiPriority="39"/>
+    <w:lsdException w:name="caption" w:uiPriority="35" w:qFormat="1"/>
+    <w:lsdException w:name="Title" w:semiHidden="0" w:uiPriority="10" w:unhideWhenUsed="0" w:qFormat="1"/>
+    <w:lsdException w:name="Default Paragraph Font" w:uiPriority="1"/>
+    <w:lsdException w:name="Subtitle" w:semiHidden="0" w:uiPriority="11" w:unhideWhenUsed="0" w:qFormat="1"/>
+    <w:lsdException w:name="Strong" w:semiHidden="0" w:uiPriority="22" w:unhideWhenUsed="0" w:qFormat="1"/>
+    <w:lsdException w:name="Emphasis" w:semiHidden="0" w:uiPriority="20" w:unhideWhenUsed="0" w:qFormat="1"/>
+    <w:lsdException w:name="Table Grid" w:semiHidden="0" w:uiPriority="59" w:unhideWhenUsed="0"/>
+    <w:lsdException w:name="Placeholder Text" w:unhideWhenUsed="0"/>
+    <w:lsdException w:name="No Spacing" w:semiHidden="0" w:uiPriority="1" w:unhideWhenUsed="0" w:qFormat="1"/>
+    <w:lsdException w:name="Light Shading" w:semiHidden="0" w:uiPriority="60" w:unhideWhenUsed="0"/>
+    <w:lsdException w:name="Light List" w:semiHidden="0" w:uiPriority="61" w:unhideWhenUsed="0"/>
+    <w:lsdException w:name="Light Grid" w:semiHidden="0" w:uiPriority="62" w:unhideWhenUsed="0"/>
+    <w:lsdException w:name="Medium Shading 1" w:semiHidden="0" w:uiPriority="63" w:unhideWhenUsed="0"/>
+    <w:lsdException w:name="Medium Shading 2" w:semiHidden="0" w:uiPriority="64" w:unhideWhenUsed="0"/>
+    <w:lsdException w:name="Medium List 1" w:semiHidden="0" w:uiPriority="65" w:unhideWhenUsed="0"/>
+    <w:lsdException w:name="Medium List 2" w:semiHidden="0" w:uiPriority="66" w:unhideWhenUsed="0"/>
+    <w:lsdException w:name="Medium Grid 1" w:semiHidden="0" w:uiPriority="67" w:unhideWhenUsed="0"/>
+    <w:lsdException w:name="Medium Grid 2" w:semiHidden="0" w:uiPriority="68" w:unhideWhenUsed="0"/>
+    <w:lsdException w:name="Medium Grid 3" w:semiHidden="0" w:uiPriority="69" w:unhideWhenUsed="0"/>
+    <w:lsdException w:name="Dark List" w:semiHidden="0" w:uiPriority="70" w:unhideWhenUsed="0"/>
+    <w:lsdException w:name="Colorful Shading" w:semiHidden="0" w:uiPriority="71" w:unhideWhenUsed="0"/>
+    <w:lsdException w:name="Colorful List" w:semiHidden="0" w:uiPriority="72" w:unhideWhenUsed="0"/>
+    <w:lsdException w:name="Colorful Grid" w:semiHidden="0" w:uiPriority="73" w:unhideWhenUsed="0"/>
+    <w:lsdException w:name="Light Shading Accent 1" w:semiHidden="0" w:uiPriority="60" w:unhideWhenUsed="0"/>
+    <w:lsdException w:name="Light List Accent 1" w:semiHidden="0" w:uiPriority="61" w:unhideWhenUsed="0"/>
+    <w:lsdException w:name="Light Grid Accent 1" w:semiHidden="0" w:uiPriority="62" w:unhideWhenUsed="0"/>
+    <w:lsdException w:name="Medium Shading 1 Accent 1" w:semiHidden="0" w:uiPriority="63" w:unhideWhenUsed="0"/>
+    <w:lsdException w:name="Medium Shading 2 Accent 1" w:semiHidden="0" w:uiPriority="64" w:unhideWhenUsed="0"/>
+    <w:lsdException w:name="Medium List 1 Accent 1" w:semiHidden="0" w:uiPriority="65" w:unhideWhenUsed="0"/>
+    <w:lsdException w:name="Revision" w:unhideWhenUsed="0"/>
+    <w:lsdException w:name="List Paragraph" w:semiHidden="0" w:uiPriority="34" w:unhideWhenUsed="0" w:qFormat="1"/>
+    <w:lsdException w:name="Quote" w:semiHidden="0" w:uiPriority="29" w:unhideWhenUsed="0" w:qFormat="1"/>
+    <w:lsdException w:name="Intense Quote" w:semiHidden="0" w:uiPriority="30" w:unhideWhenUsed="0" w:qFormat="1"/>
+    <w:lsdException w:name="Medium List 2 Accent 1" w:semiHidden="0" w:uiPriority="66" w:unhideWhenUsed="0"/>
+    <w:lsdException w:name="Medium Grid 1 Accent 1" w:semiHidden="0" w:uiPriority="67" w:unhideWhenUsed="0"/>
+    <w:lsdException w:name="Medium Grid 2 Accent 1" w:semiHidden="0" w:uiPriority="68" w:unhideWhenUsed="0"/>
+    <w:lsdException w:name="Medium Grid 3 Accent 1" w:semiHidden="0" w:uiPriority="69" w:unhideWhenUsed="0"/>
+    <w:lsdException w:name="Dark List Accent 1" w:semiHidden="0" w:uiPriority="70" w:unhideWhenUsed="0"/>
+    <w:lsdException w:name="Colorful Shading Accent 1" w:semiHidden="0" w:uiPriority="71" w:unhideWhenUsed="0"/>
+    <w:lsdException w:name="Colorful List Accent 1" w:semiHidden="0" w:uiPriority="72" w:unhideWhenUsed="0"/>
+    <w:lsdException w:name="Colorful Grid Accent 1" w:semiHidden="0" w:uiPriority="73" w:unhideWhenUsed="0"/>
+    <w:lsdException w:name="Light Shading Accent 2" w:semiHidden="0" w:uiPriority="60" w:unhideWhenUsed="0"/>
+    <w:lsdException w:name="Light List Accent 2" w:semiHidden="0" w:uiPriority="61" w:unhideWhenUsed="0"/>
+    <w:lsdException w:name="Light Grid Accent 2" w:semiHidden="0" w:uiPriority="62" w:unhideWhenUsed="0"/>
+    <w:lsdException w:name="Medium Shading 1 Accent 2" w:semiHidden="0" w:uiPriority="63" w:unhideWhenUsed="0"/>
+    <w:lsdException w:name="Medium Shading 2 Accent 2" w:semiHidden="0" w:uiPriority="64" w:unhideWhenUsed="0"/>
+    <w:lsdException w:name="Medium List 1 Accent 2" w:semiHidden="0" w:uiPriority="65" w:unhideWhenUsed="0"/>
+    <w:lsdException w:name="Medium List 2 Accent 2" w:semiHidden="0" w:uiPriority="66" w:unhideWhenUsed="0"/>
+    <w:lsdException w:name="Medium Grid 1 Accent 2" w:semiHidden="0" w:uiPriority="67" w:unhideWhenUsed="0"/>
+    <w:lsdException w:name="Medium Grid 2 Accent 2" w:semiHidden="0" w:uiPriority="68" w:unhideWhenUsed="0"/>
+    <w:lsdException w:name="Medium Grid 3 Accent 2" w:semiHidden="0" w:uiPriority="69" w:unhideWhenUsed="0"/>
+    <w:lsdException w:name="Dark List Accent 2" w:semiHidden="0" w:uiPriority="70" w:unhideWhenUsed="0"/>
+    <w:lsdException w:name="Colorful Shading Accent 2" w:semiHidden="0" w:uiPriority="71" w:unhideWhenUsed="0"/>
+    <w:lsdException w:name="Colorful List Accent 2" w:semiHidden="0" w:uiPriority="72" w:unhideWhenUsed="0"/>
+    <w:lsdException w:name="Colorful Grid Accent 2" w:semiHidden="0" w:uiPriority="73" w:unhideWhenUsed="0"/>
+    <w:lsdException w:name="Light Shading Accent 3" w:semiHidden="0" w:uiPriority="60" w:unhideWhenUsed="0"/>
+    <w:lsdException w:name="Light List Accent 3" w:semiHidden="0" w:uiPriority="61" w:unhideWhenUsed="0"/>
+    <w:lsdException w:name="Light Grid Accent 3" w:semiHidden="0" w:uiPriority="62" w:unhideWhenUsed="0"/>
+    <w:lsdException w:name="Medium Shading 1 Accent 3" w:semiHidden="0" w:uiPriority="63" w:unhideWhenUsed="0"/>
+    <w:lsdException w:name="Medium Shading 2 Accent 3" w:semiHidden="0" w:uiPriority="64" w:unhideWhenUsed="0"/>
+    <w:lsdException w:name="Medium List 1 Accent 3" w:semiHidden="0" w:uiPriority="65" w:unhideWhenUsed="0"/>
+    <w:lsdException w:name="Medium List 2 Accent 3" w:semiHidden="0" w:uiPriority="66" w:unhideWhenUsed="0"/>
+    <w:lsdException w:name="Medium Grid 1 Accent 3" w:semiHidden="0" w:uiPriority="67" w:unhideWhenUsed="0"/>
+    <w:lsdException w:name="Medium Grid 2 Accent 3" w:semiHidden="0" w:uiPriority="68" w:unhideWhenUsed="0"/>
+    <w:lsdException w:name="Medium Grid 3 Accent 3" w:semiHidden="0" w:uiPriority="69" w:unhideWhenUsed="0"/>
+    <w:lsdException w:name="Dark List Accent 3" w:semiHidden="0" w:uiPriority="70" w:unhideWhenUsed="0"/>
+    <w:lsdException w:name="Colorful Shading Accent 3" w:semiHidden="0" w:uiPriority="71" w:unhideWhenUsed="0"/>
+    <w:lsdException w:name="Colorful List Accent 3" w:semiHidden="0" w:uiPriority="72" w:unhideWhenUsed="0"/>
+    <w:lsdException w:name="Colorful Grid Accent 3" w:semiHidden="0" w:uiPriority="73" w:unhideWhenUsed="0"/>
+    <w:lsdException w:name="Light Shading Accent 4" w:semiHidden="0" w:uiPriority="60" w:unhideWhenUsed="0"/>
+    <w:lsdException w:name="Light List Accent 4" w:semiHidden="0" w:uiPriority="61" w:unhideWhenUsed="0"/>
+    <w:lsdException w:name="Light Grid Accent 4" w:semiHidden="0" w:uiPriority="62" w:unhideWhenUsed="0"/>
+    <w:lsdException w:name="Medium Shading 1 Accent 4" w:semiHidden="0" w:uiPriority="63" w:unhideWhenUsed="0"/>
+    <w:lsdException w:name="Medium Shading 2 Accent 4" w:semiHidden="0" w:uiPriority="64" w:unhideWhenUsed="0"/>
+    <w:lsdException w:name="Medium List 1 Accent 4" w:semiHidden="0" w:uiPriority="65" w:unhideWhenUsed="0"/>
+    <w:lsdException w:name="Medium List 2 Accent 4" w:semiHidden="0" w:uiPriority="66" w:unhideWhenUsed="0"/>
+    <w:lsdException w:name="Medium Grid 1 Accent 4" w:semiHidden="0" w:uiPriority="67" w:unhideWhenUsed="0"/>
+    <w:lsdException w:name="Medium Grid 2 Accent 4" w:semiHidden="0" w:uiPriority="68" w:unhideWhenUsed="0"/>
+    <w:lsdException w:name="Medium Grid 3 Accent 4" w:semiHidden="0" w:uiPriority="69" w:unhideWhenUsed="0"/>
+    <w:lsdException w:name="Dark List Accent 4" w:semiHidden="0" w:uiPriority="70" w:unhideWhenUsed="0"/>
+    <w:lsdException w:name="Colorful Shading Accent 4" w:semiHidden="0" w:uiPriority="71" w:unhideWhenUsed="0"/>
+    <w:lsdException w:name="Colorful List Accent 4" w:semiHidden="0" w:uiPriority="72" w:unhideWhenUsed="0"/>
+    <w:lsdException w:name="Colorful Grid Accent 4" w:semiHidden="0" w:uiPriority="73" w:unhideWhenUsed="0"/>
+    <w:lsdException w:name="Light Shading Accent 5" w:semiHidden="0" w:uiPriority="60" w:unhideWhenUsed="0"/>
+    <w:lsdException w:name="Light List Accent 5" w:semiHidden="0" w:uiPriority="61" w:unhideWhenUsed="0"/>
+    <w:lsdException w:name="Light Grid Accent 5" w:semiHidden="0" w:uiPriority="62" w:unhideWhenUsed="0"/>
+    <w:lsdException w:name="Medium Shading 1 Accent 5" w:semiHidden="0" w:uiPriority="63" w:unhideWhenUsed="0"/>
+    <w:lsdException w:name="Medium Shading 2 Accent 5" w:semiHidden="0" w:uiPriority="64" w:unhideWhenUsed="0"/>
+    <w:lsdException w:name="Medium List 1 Accent 5" w:semiHidden="0" w:uiPriority="65" w:unhideWhenUsed="0"/>
+    <w:lsdException w:name="Medium List 2 Accent 5" w:semiHidden="0" w:uiPriority="66" w:unhideWhenUsed="0"/>
+    <w:lsdException w:name="Medium Grid 1 Accent 5" w:semiHidden="0" w:uiPriority="67" w:unhideWhenUsed="0"/>
+    <w:lsdException w:name="Medium Grid 2 Accent 5" w:semiHidden="0" w:uiPriority="68" w:unhideWhenUsed="0"/>
+    <w:lsdException w:name="Medium Grid 3 Accent 5" w:semiHidden="0" w:uiPriority="69" w:unhideWhenUsed="0"/>
+    <w:lsdException w:name="Dark List Accent 5" w:semiHidden="0" w:uiPriority="70" w:unhideWhenUsed="0"/>
+    <w:lsdException w:name="Colorful Shading Accent 5" w:semiHidden="0" w:uiPriority="71" w:unhideWhenUsed="0"/>
+    <w:lsdException w:name="Colorful List Accent 5" w:semiHidden="0" w:uiPriority="72" w:unhideWhenUsed="0"/>
+    <w:lsdException w:name="Colorful Grid Accent 5" w:semiHidden="0" w:uiPriority="73" w:unhideWhenUsed="0"/>
+    <w:lsdException w:name="Light Shading Accent 6" w:semiHidden="0" w:uiPriority="60" w:unhideWhenUsed="0"/>
+    <w:lsdException w:name="Light List Accent 6" w:semiHidden="0" w:uiPriority="61" w:unhideWhenUsed="0"/>
+    <w:lsdException w:name="Light Grid Accent 6" w:semiHidden="0" w:uiPriority="62" w:unhideWhenUsed="0"/>
+    <w:lsdException w:name="Medium Shading 1 Accent 6" w:semiHidden="0" w:uiPriority="63" w:unhideWhenUsed="0"/>
+    <w:lsdException w:name="Medium Shading 2 Accent 6" w:semiHidden="0" w:uiPriority="64" w:unhideWhenUsed="0"/>
+    <w:lsdException w:name="Medium List 1 Accent 6" w:semiHidden="0" w:uiPriority="65" w:unhideWhenUsed="0"/>
+    <w:lsdException w:name="Medium List 2 Accent 6" w:semiHidden="0" w:uiPriority="66" w:unhideWhenUsed="0"/>
+    <w:lsdException w:name="Medium Grid 1 Accent 6" w:semiHidden="0" w:uiPriority="67" w:unhideWhenUsed="0"/>
+    <w:lsdException w:name="Medium Grid 2 Accent 6" w:semiHidden="0" w:uiPriority="68" w:unhideWhenUsed="0"/>
+    <w:lsdException w:name="Medium Grid 3 Accent 6" w:semiHidden="0" w:uiPriority="69" w:unhideWhenUsed="0"/>
+    <w:lsdException w:name="Dark List Accent 6" w:semiHidden="0" w:uiPriority="70" w:unhideWhenUsed="0"/>
+    <w:lsdException w:name="Colorful Shading Accent 6" w:semiHidden="0" w:uiPriority="71" w:unhideWhenUsed="0"/>
+    <w:lsdException w:name="Colorful List Accent 6" w:semiHidden="0" w:uiPriority="72" w:unhideWhenUsed="0"/>
+    <w:lsdException w:name="Colorful Grid Accent 6" w:semiHidden="0" w:uiPriority="73" w:unhideWhenUsed="0"/>
+    <w:lsdException w:name="Subtle Emphasis" w:semiHidden="0" w:uiPriority="19" w:unhideWhenUsed="0" w:qFormat="1"/>
+    <w:lsdException w:name="Intense Emphasis" w:semiHidden="0" w:uiPriority="21" w:unhideWhenUsed="0" w:qFormat="1"/>
+    <w:lsdException w:name="Subtle Reference" w:semiHidden="0" w:uiPriority="31" w:unhideWhenUsed="0" w:qFormat="1"/>
+    <w:lsdException w:name="Intense Reference" w:semiHidden="0" w:uiPriority="32" w:unhideWhenUsed="0" w:qFormat="1"/>
+    <w:lsdException w:name="Book Title" w:semiHidden="0" w:uiPriority="33" w:unhideWhenUsed="0" w:qFormat="1"/>
+    <w:lsdException w:name="Bibliography" w:uiPriority="37"/>
+    <w:lsdException w:name="TOC Heading" w:uiPriority="39" w:qFormat="1"/>
   </w:latentStyles>
   <w:style w:type="paragraph" w:default="1" w:styleId="Normal">
     <w:name w:val="Normal"/>
@@ -10784,6 +12324,196 @@
 </w:styles>
 </file>
 
+<file path=word/stylesWithEffects.xml><?xml version="1.0" encoding="utf-8"?>
+<w:styles xmlns:wpc="http://schemas.microsoft.com/office/word/2010/wordprocessingCanvas" xmlns:mc="http://schemas.openxmlformats.org/markup-compatibility/2006" xmlns:o="urn:schemas-microsoft-com:office:office" xmlns:r="http://schemas.openxmlformats.org/officeDocument/2006/relationships" xmlns:m="http://schemas.openxmlformats.org/officeDocument/2006/math" xmlns:v="urn:schemas-microsoft-com:vml" xmlns:wp14="http://schemas.microsoft.com/office/word/2010/wordprocessingDrawing" xmlns:wp="http://schemas.openxmlformats.org/drawingml/2006/wordprocessingDrawing" xmlns:w10="urn:schemas-microsoft-com:office:word" xmlns:w="http://schemas.openxmlformats.org/wordprocessingml/2006/main" xmlns:w14="http://schemas.microsoft.com/office/word/2010/wordml" xmlns:wpg="http://schemas.microsoft.com/office/word/2010/wordprocessingGroup" xmlns:wpi="http://schemas.microsoft.com/office/word/2010/wordprocessingInk" xmlns:wne="http://schemas.microsoft.com/office/word/2006/wordml" xmlns:wps="http://schemas.microsoft.com/office/word/2010/wordprocessingShape" mc:Ignorable="w14 wp14">
+  <w:docDefaults>
+    <w:rPrDefault>
+      <w:rPr>
+        <w:rFonts w:asciiTheme="minorHAnsi" w:eastAsiaTheme="minorEastAsia" w:hAnsiTheme="minorHAnsi" w:cstheme="minorBidi"/>
+        <w:sz w:val="22"/>
+        <w:szCs w:val="22"/>
+        <w:lang w:val="en-US" w:eastAsia="en-US" w:bidi="ar-SA"/>
+      </w:rPr>
+    </w:rPrDefault>
+    <w:pPrDefault>
+      <w:pPr>
+        <w:spacing w:after="200" w:line="276" w:lineRule="auto"/>
+      </w:pPr>
+    </w:pPrDefault>
+  </w:docDefaults>
+  <w:latentStyles w:defLockedState="0" w:defUIPriority="99" w:defSemiHidden="1" w:defUnhideWhenUsed="1" w:defQFormat="0" w:count="267">
+    <w:lsdException w:name="Normal" w:semiHidden="0" w:uiPriority="0" w:unhideWhenUsed="0" w:qFormat="1"/>
+    <w:lsdException w:name="heading 1" w:semiHidden="0" w:uiPriority="9" w:unhideWhenUsed="0" w:qFormat="1"/>
+    <w:lsdException w:name="heading 2" w:uiPriority="9" w:qFormat="1"/>
+    <w:lsdException w:name="heading 3" w:uiPriority="9" w:qFormat="1"/>
+    <w:lsdException w:name="heading 4" w:uiPriority="9" w:qFormat="1"/>
+    <w:lsdException w:name="heading 5" w:uiPriority="9" w:qFormat="1"/>
+    <w:lsdException w:name="heading 6" w:uiPriority="9" w:qFormat="1"/>
+    <w:lsdException w:name="heading 7" w:uiPriority="9" w:qFormat="1"/>
+    <w:lsdException w:name="heading 8" w:uiPriority="9" w:qFormat="1"/>
+    <w:lsdException w:name="heading 9" w:uiPriority="9" w:qFormat="1"/>
+    <w:lsdException w:name="toc 1" w:uiPriority="39"/>
+    <w:lsdException w:name="toc 2" w:uiPriority="39"/>
+    <w:lsdException w:name="toc 3" w:uiPriority="39"/>
+    <w:lsdException w:name="toc 4" w:uiPriority="39"/>
+    <w:lsdException w:name="toc 5" w:uiPriority="39"/>
+    <w:lsdException w:name="toc 6" w:uiPriority="39"/>
+    <w:lsdException w:name="toc 7" w:uiPriority="39"/>
+    <w:lsdException w:name="toc 8" w:uiPriority="39"/>
+    <w:lsdException w:name="toc 9" w:uiPriority="39"/>
+    <w:lsdException w:name="caption" w:uiPriority="35" w:qFormat="1"/>
+    <w:lsdException w:name="Title" w:semiHidden="0" w:uiPriority="10" w:unhideWhenUsed="0" w:qFormat="1"/>
+    <w:lsdException w:name="Default Paragraph Font" w:uiPriority="1"/>
+    <w:lsdException w:name="Subtitle" w:semiHidden="0" w:uiPriority="11" w:unhideWhenUsed="0" w:qFormat="1"/>
+    <w:lsdException w:name="Strong" w:semiHidden="0" w:uiPriority="22" w:unhideWhenUsed="0" w:qFormat="1"/>
+    <w:lsdException w:name="Emphasis" w:semiHidden="0" w:uiPriority="20" w:unhideWhenUsed="0" w:qFormat="1"/>
+    <w:lsdException w:name="Table Grid" w:semiHidden="0" w:uiPriority="59" w:unhideWhenUsed="0"/>
+    <w:lsdException w:name="Placeholder Text" w:unhideWhenUsed="0"/>
+    <w:lsdException w:name="No Spacing" w:semiHidden="0" w:uiPriority="1" w:unhideWhenUsed="0" w:qFormat="1"/>
+    <w:lsdException w:name="Light Shading" w:semiHidden="0" w:uiPriority="60" w:unhideWhenUsed="0"/>
+    <w:lsdException w:name="Light List" w:semiHidden="0" w:uiPriority="61" w:unhideWhenUsed="0"/>
+    <w:lsdException w:name="Light Grid" w:semiHidden="0" w:uiPriority="62" w:unhideWhenUsed="0"/>
+    <w:lsdException w:name="Medium Shading 1" w:semiHidden="0" w:uiPriority="63" w:unhideWhenUsed="0"/>
+    <w:lsdException w:name="Medium Shading 2" w:semiHidden="0" w:uiPriority="64" w:unhideWhenUsed="0"/>
+    <w:lsdException w:name="Medium List 1" w:semiHidden="0" w:uiPriority="65" w:unhideWhenUsed="0"/>
+    <w:lsdException w:name="Medium List 2" w:semiHidden="0" w:uiPriority="66" w:unhideWhenUsed="0"/>
+    <w:lsdException w:name="Medium Grid 1" w:semiHidden="0" w:uiPriority="67" w:unhideWhenUsed="0"/>
+    <w:lsdException w:name="Medium Grid 2" w:semiHidden="0" w:uiPriority="68" w:unhideWhenUsed="0"/>
+    <w:lsdException w:name="Medium Grid 3" w:semiHidden="0" w:uiPriority="69" w:unhideWhenUsed="0"/>
+    <w:lsdException w:name="Dark List" w:semiHidden="0" w:uiPriority="70" w:unhideWhenUsed="0"/>
+    <w:lsdException w:name="Colorful Shading" w:semiHidden="0" w:uiPriority="71" w:unhideWhenUsed="0"/>
+    <w:lsdException w:name="Colorful List" w:semiHidden="0" w:uiPriority="72" w:unhideWhenUsed="0"/>
+    <w:lsdException w:name="Colorful Grid" w:semiHidden="0" w:uiPriority="73" w:unhideWhenUsed="0"/>
+    <w:lsdException w:name="Light Shading Accent 1" w:semiHidden="0" w:uiPriority="60" w:unhideWhenUsed="0"/>
+    <w:lsdException w:name="Light List Accent 1" w:semiHidden="0" w:uiPriority="61" w:unhideWhenUsed="0"/>
+    <w:lsdException w:name="Light Grid Accent 1" w:semiHidden="0" w:uiPriority="62" w:unhideWhenUsed="0"/>
+    <w:lsdException w:name="Medium Shading 1 Accent 1" w:semiHidden="0" w:uiPriority="63" w:unhideWhenUsed="0"/>
+    <w:lsdException w:name="Medium Shading 2 Accent 1" w:semiHidden="0" w:uiPriority="64" w:unhideWhenUsed="0"/>
+    <w:lsdException w:name="Medium List 1 Accent 1" w:semiHidden="0" w:uiPriority="65" w:unhideWhenUsed="0"/>
+    <w:lsdException w:name="Revision" w:unhideWhenUsed="0"/>
+    <w:lsdException w:name="List Paragraph" w:semiHidden="0" w:uiPriority="34" w:unhideWhenUsed="0" w:qFormat="1"/>
+    <w:lsdException w:name="Quote" w:semiHidden="0" w:uiPriority="29" w:unhideWhenUsed="0" w:qFormat="1"/>
+    <w:lsdException w:name="Intense Quote" w:semiHidden="0" w:uiPriority="30" w:unhideWhenUsed="0" w:qFormat="1"/>
+    <w:lsdException w:name="Medium List 2 Accent 1" w:semiHidden="0" w:uiPriority="66" w:unhideWhenUsed="0"/>
+    <w:lsdException w:name="Medium Grid 1 Accent 1" w:semiHidden="0" w:uiPriority="67" w:unhideWhenUsed="0"/>
+    <w:lsdException w:name="Medium Grid 2 Accent 1" w:semiHidden="0" w:uiPriority="68" w:unhideWhenUsed="0"/>
+    <w:lsdException w:name="Medium Grid 3 Accent 1" w:semiHidden="0" w:uiPriority="69" w:unhideWhenUsed="0"/>
+    <w:lsdException w:name="Dark List Accent 1" w:semiHidden="0" w:uiPriority="70" w:unhideWhenUsed="0"/>
+    <w:lsdException w:name="Colorful Shading Accent 1" w:semiHidden="0" w:uiPriority="71" w:unhideWhenUsed="0"/>
+    <w:lsdException w:name="Colorful List Accent 1" w:semiHidden="0" w:uiPriority="72" w:unhideWhenUsed="0"/>
+    <w:lsdException w:name="Colorful Grid Accent 1" w:semiHidden="0" w:uiPriority="73" w:unhideWhenUsed="0"/>
+    <w:lsdException w:name="Light Shading Accent 2" w:semiHidden="0" w:uiPriority="60" w:unhideWhenUsed="0"/>
+    <w:lsdException w:name="Light List Accent 2" w:semiHidden="0" w:uiPriority="61" w:unhideWhenUsed="0"/>
+    <w:lsdException w:name="Light Grid Accent 2" w:semiHidden="0" w:uiPriority="62" w:unhideWhenUsed="0"/>
+    <w:lsdException w:name="Medium Shading 1 Accent 2" w:semiHidden="0" w:uiPriority="63" w:unhideWhenUsed="0"/>
+    <w:lsdException w:name="Medium Shading 2 Accent 2" w:semiHidden="0" w:uiPriority="64" w:unhideWhenUsed="0"/>
+    <w:lsdException w:name="Medium List 1 Accent 2" w:semiHidden="0" w:uiPriority="65" w:unhideWhenUsed="0"/>
+    <w:lsdException w:name="Medium List 2 Accent 2" w:semiHidden="0" w:uiPriority="66" w:unhideWhenUsed="0"/>
+    <w:lsdException w:name="Medium Grid 1 Accent 2" w:semiHidden="0" w:uiPriority="67" w:unhideWhenUsed="0"/>
+    <w:lsdException w:name="Medium Grid 2 Accent 2" w:semiHidden="0" w:uiPriority="68" w:unhideWhenUsed="0"/>
+    <w:lsdException w:name="Medium Grid 3 Accent 2" w:semiHidden="0" w:uiPriority="69" w:unhideWhenUsed="0"/>
+    <w:lsdException w:name="Dark List Accent 2" w:semiHidden="0" w:uiPriority="70" w:unhideWhenUsed="0"/>
+    <w:lsdException w:name="Colorful Shading Accent 2" w:semiHidden="0" w:uiPriority="71" w:unhideWhenUsed="0"/>
+    <w:lsdException w:name="Colorful List Accent 2" w:semiHidden="0" w:uiPriority="72" w:unhideWhenUsed="0"/>
+    <w:lsdException w:name="Colorful Grid Accent 2" w:semiHidden="0" w:uiPriority="73" w:unhideWhenUsed="0"/>
+    <w:lsdException w:name="Light Shading Accent 3" w:semiHidden="0" w:uiPriority="60" w:unhideWhenUsed="0"/>
+    <w:lsdException w:name="Light List Accent 3" w:semiHidden="0" w:uiPriority="61" w:unhideWhenUsed="0"/>
+    <w:lsdException w:name="Light Grid Accent 3" w:semiHidden="0" w:uiPriority="62" w:unhideWhenUsed="0"/>
+    <w:lsdException w:name="Medium Shading 1 Accent 3" w:semiHidden="0" w:uiPriority="63" w:unhideWhenUsed="0"/>
+    <w:lsdException w:name="Medium Shading 2 Accent 3" w:semiHidden="0" w:uiPriority="64" w:unhideWhenUsed="0"/>
+    <w:lsdException w:name="Medium List 1 Accent 3" w:semiHidden="0" w:uiPriority="65" w:unhideWhenUsed="0"/>
+    <w:lsdException w:name="Medium List 2 Accent 3" w:semiHidden="0" w:uiPriority="66" w:unhideWhenUsed="0"/>
+    <w:lsdException w:name="Medium Grid 1 Accent 3" w:semiHidden="0" w:uiPriority="67" w:unhideWhenUsed="0"/>
+    <w:lsdException w:name="Medium Grid 2 Accent 3" w:semiHidden="0" w:uiPriority="68" w:unhideWhenUsed="0"/>
+    <w:lsdException w:name="Medium Grid 3 Accent 3" w:semiHidden="0" w:uiPriority="69" w:unhideWhenUsed="0"/>
+    <w:lsdException w:name="Dark List Accent 3" w:semiHidden="0" w:uiPriority="70" w:unhideWhenUsed="0"/>
+    <w:lsdException w:name="Colorful Shading Accent 3" w:semiHidden="0" w:uiPriority="71" w:unhideWhenUsed="0"/>
+    <w:lsdException w:name="Colorful List Accent 3" w:semiHidden="0" w:uiPriority="72" w:unhideWhenUsed="0"/>
+    <w:lsdException w:name="Colorful Grid Accent 3" w:semiHidden="0" w:uiPriority="73" w:unhideWhenUsed="0"/>
+    <w:lsdException w:name="Light Shading Accent 4" w:semiHidden="0" w:uiPriority="60" w:unhideWhenUsed="0"/>
+    <w:lsdException w:name="Light List Accent 4" w:semiHidden="0" w:uiPriority="61" w:unhideWhenUsed="0"/>
+    <w:lsdException w:name="Light Grid Accent 4" w:semiHidden="0" w:uiPriority="62" w:unhideWhenUsed="0"/>
+    <w:lsdException w:name="Medium Shading 1 Accent 4" w:semiHidden="0" w:uiPriority="63" w:unhideWhenUsed="0"/>
+    <w:lsdException w:name="Medium Shading 2 Accent 4" w:semiHidden="0" w:uiPriority="64" w:unhideWhenUsed="0"/>
+    <w:lsdException w:name="Medium List 1 Accent 4" w:semiHidden="0" w:uiPriority="65" w:unhideWhenUsed="0"/>
+    <w:lsdException w:name="Medium List 2 Accent 4" w:semiHidden="0" w:uiPriority="66" w:unhideWhenUsed="0"/>
+    <w:lsdException w:name="Medium Grid 1 Accent 4" w:semiHidden="0" w:uiPriority="67" w:unhideWhenUsed="0"/>
+    <w:lsdException w:name="Medium Grid 2 Accent 4" w:semiHidden="0" w:uiPriority="68" w:unhideWhenUsed="0"/>
+    <w:lsdException w:name="Medium Grid 3 Accent 4" w:semiHidden="0" w:uiPriority="69" w:unhideWhenUsed="0"/>
+    <w:lsdException w:name="Dark List Accent 4" w:semiHidden="0" w:uiPriority="70" w:unhideWhenUsed="0"/>
+    <w:lsdException w:name="Colorful Shading Accent 4" w:semiHidden="0" w:uiPriority="71" w:unhideWhenUsed="0"/>
+    <w:lsdException w:name="Colorful List Accent 4" w:semiHidden="0" w:uiPriority="72" w:unhideWhenUsed="0"/>
+    <w:lsdException w:name="Colorful Grid Accent 4" w:semiHidden="0" w:uiPriority="73" w:unhideWhenUsed="0"/>
+    <w:lsdException w:name="Light Shading Accent 5" w:semiHidden="0" w:uiPriority="60" w:unhideWhenUsed="0"/>
+    <w:lsdException w:name="Light List Accent 5" w:semiHidden="0" w:uiPriority="61" w:unhideWhenUsed="0"/>
+    <w:lsdException w:name="Light Grid Accent 5" w:semiHidden="0" w:uiPriority="62" w:unhideWhenUsed="0"/>
+    <w:lsdException w:name="Medium Shading 1 Accent 5" w:semiHidden="0" w:uiPriority="63" w:unhideWhenUsed="0"/>
+    <w:lsdException w:name="Medium Shading 2 Accent 5" w:semiHidden="0" w:uiPriority="64" w:unhideWhenUsed="0"/>
+    <w:lsdException w:name="Medium List 1 Accent 5" w:semiHidden="0" w:uiPriority="65" w:unhideWhenUsed="0"/>
+    <w:lsdException w:name="Medium List 2 Accent 5" w:semiHidden="0" w:uiPriority="66" w:unhideWhenUsed="0"/>
+    <w:lsdException w:name="Medium Grid 1 Accent 5" w:semiHidden="0" w:uiPriority="67" w:unhideWhenUsed="0"/>
+    <w:lsdException w:name="Medium Grid 2 Accent 5" w:semiHidden="0" w:uiPriority="68" w:unhideWhenUsed="0"/>
+    <w:lsdException w:name="Medium Grid 3 Accent 5" w:semiHidden="0" w:uiPriority="69" w:unhideWhenUsed="0"/>
+    <w:lsdException w:name="Dark List Accent 5" w:semiHidden="0" w:uiPriority="70" w:unhideWhenUsed="0"/>
+    <w:lsdException w:name="Colorful Shading Accent 5" w:semiHidden="0" w:uiPriority="71" w:unhideWhenUsed="0"/>
+    <w:lsdException w:name="Colorful List Accent 5" w:semiHidden="0" w:uiPriority="72" w:unhideWhenUsed="0"/>
+    <w:lsdException w:name="Colorful Grid Accent 5" w:semiHidden="0" w:uiPriority="73" w:unhideWhenUsed="0"/>
+    <w:lsdException w:name="Light Shading Accent 6" w:semiHidden="0" w:uiPriority="60" w:unhideWhenUsed="0"/>
+    <w:lsdException w:name="Light List Accent 6" w:semiHidden="0" w:uiPriority="61" w:unhideWhenUsed="0"/>
+    <w:lsdException w:name="Light Grid Accent 6" w:semiHidden="0" w:uiPriority="62" w:unhideWhenUsed="0"/>
+    <w:lsdException w:name="Medium Shading 1 Accent 6" w:semiHidden="0" w:uiPriority="63" w:unhideWhenUsed="0"/>
+    <w:lsdException w:name="Medium Shading 2 Accent 6" w:semiHidden="0" w:uiPriority="64" w:unhideWhenUsed="0"/>
+    <w:lsdException w:name="Medium List 1 Accent 6" w:semiHidden="0" w:uiPriority="65" w:unhideWhenUsed="0"/>
+    <w:lsdException w:name="Medium List 2 Accent 6" w:semiHidden="0" w:uiPriority="66" w:unhideWhenUsed="0"/>
+    <w:lsdException w:name="Medium Grid 1 Accent 6" w:semiHidden="0" w:uiPriority="67" w:unhideWhenUsed="0"/>
+    <w:lsdException w:name="Medium Grid 2 Accent 6" w:semiHidden="0" w:uiPriority="68" w:unhideWhenUsed="0"/>
+    <w:lsdException w:name="Medium Grid 3 Accent 6" w:semiHidden="0" w:uiPriority="69" w:unhideWhenUsed="0"/>
+    <w:lsdException w:name="Dark List Accent 6" w:semiHidden="0" w:uiPriority="70" w:unhideWhenUsed="0"/>
+    <w:lsdException w:name="Colorful Shading Accent 6" w:semiHidden="0" w:uiPriority="71" w:unhideWhenUsed="0"/>
+    <w:lsdException w:name="Colorful List Accent 6" w:semiHidden="0" w:uiPriority="72" w:unhideWhenUsed="0"/>
+    <w:lsdException w:name="Colorful Grid Accent 6" w:semiHidden="0" w:uiPriority="73" w:unhideWhenUsed="0"/>
+    <w:lsdException w:name="Subtle Emphasis" w:semiHidden="0" w:uiPriority="19" w:unhideWhenUsed="0" w:qFormat="1"/>
+    <w:lsdException w:name="Intense Emphasis" w:semiHidden="0" w:uiPriority="21" w:unhideWhenUsed="0" w:qFormat="1"/>
+    <w:lsdException w:name="Subtle Reference" w:semiHidden="0" w:uiPriority="31" w:unhideWhenUsed="0" w:qFormat="1"/>
+    <w:lsdException w:name="Intense Reference" w:semiHidden="0" w:uiPriority="32" w:unhideWhenUsed="0" w:qFormat="1"/>
+    <w:lsdException w:name="Book Title" w:semiHidden="0" w:uiPriority="33" w:unhideWhenUsed="0" w:qFormat="1"/>
+    <w:lsdException w:name="Bibliography" w:uiPriority="37"/>
+    <w:lsdException w:name="TOC Heading" w:uiPriority="39" w:qFormat="1"/>
+  </w:latentStyles>
+  <w:style w:type="paragraph" w:default="1" w:styleId="Normal">
+    <w:name w:val="Normal"/>
+    <w:qFormat/>
+  </w:style>
+  <w:style w:type="character" w:default="1" w:styleId="DefaultParagraphFont">
+    <w:name w:val="Default Paragraph Font"/>
+    <w:uiPriority w:val="1"/>
+    <w:semiHidden/>
+    <w:unhideWhenUsed/>
+  </w:style>
+  <w:style w:type="table" w:default="1" w:styleId="TableNormal">
+    <w:name w:val="Normal Table"/>
+    <w:uiPriority w:val="99"/>
+    <w:semiHidden/>
+    <w:unhideWhenUsed/>
+    <w:tblPr>
+      <w:tblInd w:w="0" w:type="dxa"/>
+      <w:tblCellMar>
+        <w:top w:w="0" w:type="dxa"/>
+        <w:left w:w="108" w:type="dxa"/>
+        <w:bottom w:w="0" w:type="dxa"/>
+        <w:right w:w="108" w:type="dxa"/>
+      </w:tblCellMar>
+    </w:tblPr>
+  </w:style>
+  <w:style w:type="numbering" w:default="1" w:styleId="NoList">
+    <w:name w:val="No List"/>
+    <w:uiPriority w:val="99"/>
+    <w:semiHidden/>
+    <w:unhideWhenUsed/>
+  </w:style>
+</w:styles>
+</file>
+
 <file path=word/theme/theme1.xml><?xml version="1.0" encoding="utf-8"?>
 <a:theme xmlns:a="http://schemas.openxmlformats.org/drawingml/2006/main" name="Office Theme">
   <a:themeElements>
@@ -11074,7 +12804,7 @@
 </file>
 
 <file path=customXml/itemProps1.xml><?xml version="1.0" encoding="utf-8"?>
-<ds:datastoreItem xmlns:ds="http://schemas.openxmlformats.org/officeDocument/2006/customXml" ds:itemID="{1184CBB6-E5A5-42A9-AED6-2831F198B41C}">
+<ds:datastoreItem xmlns:ds="http://schemas.openxmlformats.org/officeDocument/2006/customXml" ds:itemID="{B05B55F8-250A-4E55-A03F-F9D1DCB56FEA}">
   <ds:schemaRefs>
     <ds:schemaRef ds:uri="http://schemas.openxmlformats.org/officeDocument/2006/bibliography"/>
   </ds:schemaRefs>

</xml_diff>

<commit_message>
Update mô tả use case, database
</commit_message>
<xml_diff>
--- a/BaoCao.docx
+++ b/BaoCao.docx
@@ -2870,7 +2870,7 @@
             <v:path o:extrusionok="f" gradientshapeok="t" o:connecttype="rect"/>
             <o:lock v:ext="edit" aspectratio="t"/>
           </v:shapetype>
-          <v:shape id="_x0000_i1025" type="#_x0000_t75" style="width:455.25pt;height:184.5pt">
+          <v:shape id="_x0000_i1025" type="#_x0000_t75" style="width:455.1pt;height:184.75pt">
             <v:imagedata r:id="rId19" o:title="mvc"/>
           </v:shape>
         </w:pict>
@@ -3080,7 +3080,7 @@
           <w:szCs w:val="26"/>
         </w:rPr>
         <w:pict>
-          <v:shape id="_x0000_i1026" type="#_x0000_t75" style="width:433.5pt;height:204pt">
+          <v:shape id="_x0000_i1026" type="#_x0000_t75" style="width:433.35pt;height:203.75pt">
             <v:imagedata r:id="rId20" o:title="Capture"/>
           </v:shape>
         </w:pict>
@@ -6615,7 +6615,23 @@
           <w:sz w:val="24"/>
           <w:szCs w:val="24"/>
         </w:rPr>
-        <w:t xml:space="preserve"> sẽ đẩy người dùng vào trang quản lý users nếu không chính xác sẽ trả về dòng thong báo lỗi </w:t>
+        <w:t xml:space="preserve"> sẽ đẩy người dùng vào trang quản lý users nếu không chính xác sẽ trả về</w:t>
+      </w:r>
+      <w:r>
+        <w:rPr>
+          <w:rFonts w:asciiTheme="majorHAnsi" w:hAnsiTheme="majorHAnsi" w:cstheme="majorHAnsi"/>
+          <w:sz w:val="24"/>
+          <w:szCs w:val="24"/>
+        </w:rPr>
+        <w:t xml:space="preserve"> dòng thô</w:t>
+      </w:r>
+      <w:r>
+        <w:rPr>
+          <w:rFonts w:asciiTheme="majorHAnsi" w:hAnsiTheme="majorHAnsi" w:cstheme="majorHAnsi"/>
+          <w:sz w:val="24"/>
+          <w:szCs w:val="24"/>
+        </w:rPr>
+        <w:t xml:space="preserve">ng báo lỗi </w:t>
       </w:r>
       <w:r>
         <w:rPr>
@@ -8003,8 +8019,6 @@
         </w:rPr>
         <w:t>u</w:t>
       </w:r>
-      <w:bookmarkStart w:id="0" w:name="_GoBack"/>
-      <w:bookmarkEnd w:id="0"/>
     </w:p>
     <w:p>
       <w:pPr>
@@ -8027,25 +8041,23 @@
           <w:sz w:val="26"/>
           <w:szCs w:val="26"/>
         </w:rPr>
-        <w:t xml:space="preserve">Ứng dụng sẽ có chức </w:t>
-      </w:r>
-      <w:proofErr w:type="gramStart"/>
-      <w:r>
-        <w:rPr>
-          <w:rFonts w:asciiTheme="majorHAnsi" w:hAnsiTheme="majorHAnsi" w:cstheme="majorHAnsi"/>
-          <w:sz w:val="26"/>
-          <w:szCs w:val="26"/>
-        </w:rPr>
-        <w:t>năng :</w:t>
-      </w:r>
-      <w:proofErr w:type="gramEnd"/>
-      <w:r>
-        <w:rPr>
-          <w:rFonts w:asciiTheme="majorHAnsi" w:hAnsiTheme="majorHAnsi" w:cstheme="majorHAnsi"/>
-          <w:sz w:val="26"/>
-          <w:szCs w:val="26"/>
-        </w:rPr>
-        <w:t xml:space="preserve"> đăng ký, đăng nhập, đăng xuất, sửa thông tin dành cho người dùng.</w:t>
+        <w:t>Ứng dụng sẽ có chứ</w:t>
+      </w:r>
+      <w:r>
+        <w:rPr>
+          <w:rFonts w:asciiTheme="majorHAnsi" w:hAnsiTheme="majorHAnsi" w:cstheme="majorHAnsi"/>
+          <w:sz w:val="26"/>
+          <w:szCs w:val="26"/>
+        </w:rPr>
+        <w:t>c năng</w:t>
+      </w:r>
+      <w:r>
+        <w:rPr>
+          <w:rFonts w:asciiTheme="majorHAnsi" w:hAnsiTheme="majorHAnsi" w:cstheme="majorHAnsi"/>
+          <w:sz w:val="26"/>
+          <w:szCs w:val="26"/>
+        </w:rPr>
+        <w:t>: đăng ký, đăng nhập, đăng xuất, sửa thông tin dành cho người dùng.</w:t>
       </w:r>
     </w:p>
     <w:p>
@@ -8558,6 +8570,42 @@
           <w:rFonts w:asciiTheme="majorHAnsi" w:hAnsiTheme="majorHAnsi" w:cstheme="majorHAnsi"/>
           <w:sz w:val="26"/>
           <w:szCs w:val="26"/>
+        </w:rPr>
+      </w:pPr>
+      <w:r>
+        <w:rPr>
+          <w:rFonts w:asciiTheme="majorHAnsi" w:hAnsiTheme="majorHAnsi" w:cstheme="majorHAnsi"/>
+          <w:sz w:val="26"/>
+          <w:szCs w:val="26"/>
+        </w:rPr>
+        <w:t xml:space="preserve">Use case là danh sách các hành động hoặc các bước sự kiện </w:t>
+      </w:r>
+      <w:r>
+        <w:rPr>
+          <w:rFonts w:asciiTheme="majorHAnsi" w:hAnsiTheme="majorHAnsi" w:cstheme="majorHAnsi"/>
+          <w:sz w:val="26"/>
+          <w:szCs w:val="26"/>
+        </w:rPr>
+        <w:t>thể hiện sự</w:t>
+      </w:r>
+      <w:r>
+        <w:rPr>
+          <w:rFonts w:asciiTheme="majorHAnsi" w:hAnsiTheme="majorHAnsi" w:cstheme="majorHAnsi"/>
+          <w:sz w:val="26"/>
+          <w:szCs w:val="26"/>
+        </w:rPr>
+        <w:t xml:space="preserve"> tương tác giữa tác nhân và hệ thống.</w:t>
+      </w:r>
+    </w:p>
+    <w:p>
+      <w:pPr>
+        <w:pStyle w:val="ListParagraph"/>
+        <w:ind w:left="1701"/>
+        <w:jc w:val="both"/>
+        <w:rPr>
+          <w:rFonts w:asciiTheme="majorHAnsi" w:hAnsiTheme="majorHAnsi" w:cstheme="majorHAnsi"/>
+          <w:sz w:val="26"/>
+          <w:szCs w:val="26"/>
           <w:lang w:val="vi-VN"/>
         </w:rPr>
       </w:pPr>
@@ -8567,43 +8615,7 @@
           <w:sz w:val="26"/>
           <w:szCs w:val="26"/>
         </w:rPr>
-        <w:t xml:space="preserve">Use case là danh sách các hành động hoặc các bước sự kiện </w:t>
-      </w:r>
-      <w:r>
-        <w:rPr>
-          <w:rFonts w:asciiTheme="majorHAnsi" w:hAnsiTheme="majorHAnsi" w:cstheme="majorHAnsi"/>
-          <w:sz w:val="26"/>
-          <w:szCs w:val="26"/>
-        </w:rPr>
-        <w:t>thể hiện sự</w:t>
-      </w:r>
-      <w:r>
-        <w:rPr>
-          <w:rFonts w:asciiTheme="majorHAnsi" w:hAnsiTheme="majorHAnsi" w:cstheme="majorHAnsi"/>
-          <w:sz w:val="26"/>
-          <w:szCs w:val="26"/>
-        </w:rPr>
-        <w:t xml:space="preserve"> tương tác giữa tác nhân và hệ thống.</w:t>
-      </w:r>
-    </w:p>
-    <w:p>
-      <w:pPr>
-        <w:pStyle w:val="ListParagraph"/>
-        <w:ind w:left="1701"/>
-        <w:jc w:val="both"/>
-        <w:rPr>
-          <w:rFonts w:asciiTheme="majorHAnsi" w:hAnsiTheme="majorHAnsi" w:cstheme="majorHAnsi"/>
-          <w:sz w:val="26"/>
-          <w:szCs w:val="26"/>
-        </w:rPr>
-      </w:pPr>
-      <w:r>
-        <w:rPr>
-          <w:rFonts w:asciiTheme="majorHAnsi" w:hAnsiTheme="majorHAnsi" w:cstheme="majorHAnsi"/>
-          <w:sz w:val="26"/>
-          <w:szCs w:val="26"/>
-        </w:rPr>
-        <w:t xml:space="preserve">Ví </w:t>
+        <w:t xml:space="preserve">Dựa vào phần xác định yêu cầu của ứng dụng Quiz App đã nêu ở trên, ta có thể xây dựng biểu đồ use case cho Quiz App (ở hình dưới). Thực tế ứng dụng có thể không tuân </w:t>
       </w:r>
       <w:proofErr w:type="gramStart"/>
       <w:r>
@@ -8612,7 +8624,7 @@
           <w:sz w:val="26"/>
           <w:szCs w:val="26"/>
         </w:rPr>
-        <w:t>dụ :</w:t>
+        <w:t>theo</w:t>
       </w:r>
       <w:proofErr w:type="gramEnd"/>
       <w:r>
@@ -8621,77 +8633,58 @@
           <w:sz w:val="26"/>
           <w:szCs w:val="26"/>
         </w:rPr>
-        <w:t xml:space="preserve"> Đăng ký của ngườ</w:t>
-      </w:r>
-      <w:r>
-        <w:rPr>
-          <w:rFonts w:asciiTheme="majorHAnsi" w:hAnsiTheme="majorHAnsi" w:cstheme="majorHAnsi"/>
-          <w:sz w:val="26"/>
-          <w:szCs w:val="26"/>
-        </w:rPr>
-        <w:t>i dùng, thêm câu hỏi của admin…</w:t>
-      </w:r>
-    </w:p>
-    <w:p>
-      <w:pPr>
+        <w:t xml:space="preserve"> biểu đồ này 100%</w:t>
+      </w:r>
+      <w:r>
+        <w:rPr>
+          <w:rFonts w:asciiTheme="majorHAnsi" w:hAnsiTheme="majorHAnsi" w:cstheme="majorHAnsi"/>
+          <w:sz w:val="26"/>
+          <w:szCs w:val="26"/>
+        </w:rPr>
+        <w:t xml:space="preserve"> nếu có sự thay đổi phù hợp hơn.</w:t>
+      </w:r>
+    </w:p>
+    <w:p>
+      <w:pPr>
+        <w:ind w:left="340"/>
         <w:jc w:val="center"/>
-        <w:rPr>
-          <w:rFonts w:asciiTheme="majorHAnsi" w:hAnsiTheme="majorHAnsi" w:cstheme="majorHAnsi"/>
-          <w:sz w:val="26"/>
-          <w:szCs w:val="26"/>
-        </w:rPr>
-      </w:pPr>
-      <w:r>
-        <w:rPr>
-          <w:rFonts w:asciiTheme="majorHAnsi" w:hAnsiTheme="majorHAnsi" w:cstheme="majorHAnsi"/>
-          <w:noProof/>
-          <w:sz w:val="26"/>
-          <w:szCs w:val="26"/>
-        </w:rPr>
-        <w:drawing>
-          <wp:inline distT="0" distB="0" distL="0" distR="0" wp14:anchorId="5EC48D08" wp14:editId="35635542">
-            <wp:extent cx="3252158" cy="2753563"/>
-            <wp:effectExtent l="0" t="0" r="0" b="0"/>
-            <wp:docPr id="28" name="Content Placeholder 3"/>
-            <wp:cNvGraphicFramePr>
-              <a:graphicFrameLocks xmlns:a="http://schemas.openxmlformats.org/drawingml/2006/main" noGrp="1" noChangeAspect="1"/>
-            </wp:cNvGraphicFramePr>
-            <a:graphic xmlns:a="http://schemas.openxmlformats.org/drawingml/2006/main">
-              <a:graphicData uri="http://schemas.openxmlformats.org/drawingml/2006/picture">
-                <pic:pic xmlns:pic="http://schemas.openxmlformats.org/drawingml/2006/picture">
-                  <pic:nvPicPr>
-                    <pic:cNvPr id="4" name="Content Placeholder 3"/>
-                    <pic:cNvPicPr>
-                      <a:picLocks noGrp="1" noChangeAspect="1"/>
-                    </pic:cNvPicPr>
-                  </pic:nvPicPr>
-                  <pic:blipFill>
-                    <a:blip r:embed="rId43">
-                      <a:extLst>
-                        <a:ext uri="{28A0092B-C50C-407E-A947-70E740481C1C}">
-                          <a14:useLocalDpi xmlns:a14="http://schemas.microsoft.com/office/drawing/2010/main" val="0"/>
-                        </a:ext>
-                      </a:extLst>
-                    </a:blip>
-                    <a:stretch>
-                      <a:fillRect/>
-                    </a:stretch>
-                  </pic:blipFill>
-                  <pic:spPr>
-                    <a:xfrm>
-                      <a:off x="0" y="0"/>
-                      <a:ext cx="3257295" cy="2757912"/>
-                    </a:xfrm>
-                    <a:prstGeom prst="rect">
-                      <a:avLst/>
-                    </a:prstGeom>
-                  </pic:spPr>
-                </pic:pic>
-              </a:graphicData>
-            </a:graphic>
-          </wp:inline>
-        </w:drawing>
-      </w:r>
+      </w:pPr>
+      <w:r>
+        <w:object w:dxaOrig="12705" w:dyaOrig="9525">
+          <v:shape id="_x0000_i1027" type="#_x0000_t75" style="width:467.3pt;height:350.5pt" o:ole="">
+            <v:imagedata r:id="rId43" o:title=""/>
+          </v:shape>
+          <o:OLEObject Type="Embed" ProgID="Visio.Drawing.15" ShapeID="_x0000_i1027" DrawAspect="Content" ObjectID="_1509808100" r:id="rId44"/>
+        </w:object>
+      </w:r>
+    </w:p>
+    <w:p>
+      <w:pPr>
+        <w:jc w:val="center"/>
+        <w:rPr>
+          <w:rFonts w:asciiTheme="majorHAnsi" w:hAnsiTheme="majorHAnsi" w:cstheme="majorHAnsi"/>
+        </w:rPr>
+      </w:pPr>
+      <w:r>
+        <w:rPr>
+          <w:rFonts w:asciiTheme="majorHAnsi" w:hAnsiTheme="majorHAnsi" w:cstheme="majorHAnsi"/>
+        </w:rPr>
+        <w:t xml:space="preserve">     </w:t>
+      </w:r>
+      <w:r>
+        <w:rPr>
+          <w:rFonts w:asciiTheme="majorHAnsi" w:hAnsiTheme="majorHAnsi" w:cstheme="majorHAnsi"/>
+        </w:rPr>
+        <w:t>Biểu đồ use case cho Quiz App</w:t>
+      </w:r>
+    </w:p>
+    <w:p>
+      <w:pPr>
+        <w:jc w:val="center"/>
+        <w:rPr>
+          <w:rFonts w:asciiTheme="majorHAnsi" w:hAnsiTheme="majorHAnsi" w:cstheme="majorHAnsi"/>
+        </w:rPr>
+      </w:pPr>
     </w:p>
     <w:p>
       <w:pPr>
@@ -8716,7 +8709,6 @@
           <w:sz w:val="26"/>
           <w:szCs w:val="26"/>
         </w:rPr>
-        <w:lastRenderedPageBreak/>
         <w:t>Xác định luồng làm việc giữa các trang</w:t>
       </w:r>
     </w:p>
@@ -8955,370 +8947,12 @@
           <w:sz w:val="26"/>
           <w:szCs w:val="26"/>
         </w:rPr>
+        <w:lastRenderedPageBreak/>
         <w:drawing>
           <wp:inline distT="0" distB="0" distL="0" distR="0" wp14:anchorId="3ECA874A" wp14:editId="7AB4F234">
             <wp:extent cx="4097547" cy="2869596"/>
             <wp:effectExtent l="0" t="0" r="0" b="0"/>
             <wp:docPr id="29" name="Content Placeholder 3"/>
-            <wp:cNvGraphicFramePr>
-              <a:graphicFrameLocks xmlns:a="http://schemas.openxmlformats.org/drawingml/2006/main" noGrp="1" noChangeAspect="1"/>
-            </wp:cNvGraphicFramePr>
-            <a:graphic xmlns:a="http://schemas.openxmlformats.org/drawingml/2006/main">
-              <a:graphicData uri="http://schemas.openxmlformats.org/drawingml/2006/picture">
-                <pic:pic xmlns:pic="http://schemas.openxmlformats.org/drawingml/2006/picture">
-                  <pic:nvPicPr>
-                    <pic:cNvPr id="4" name="Content Placeholder 3"/>
-                    <pic:cNvPicPr>
-                      <a:picLocks noGrp="1" noChangeAspect="1"/>
-                    </pic:cNvPicPr>
-                  </pic:nvPicPr>
-                  <pic:blipFill>
-                    <a:blip r:embed="rId44">
-                      <a:extLst>
-                        <a:ext uri="{28A0092B-C50C-407E-A947-70E740481C1C}">
-                          <a14:useLocalDpi xmlns:a14="http://schemas.microsoft.com/office/drawing/2010/main" val="0"/>
-                        </a:ext>
-                      </a:extLst>
-                    </a:blip>
-                    <a:stretch>
-                      <a:fillRect/>
-                    </a:stretch>
-                  </pic:blipFill>
-                  <pic:spPr>
-                    <a:xfrm>
-                      <a:off x="0" y="0"/>
-                      <a:ext cx="4097547" cy="2869596"/>
-                    </a:xfrm>
-                    <a:prstGeom prst="rect">
-                      <a:avLst/>
-                    </a:prstGeom>
-                  </pic:spPr>
-                </pic:pic>
-              </a:graphicData>
-            </a:graphic>
-          </wp:inline>
-        </w:drawing>
-      </w:r>
-    </w:p>
-    <w:p>
-      <w:pPr>
-        <w:pStyle w:val="ListParagraph"/>
-        <w:numPr>
-          <w:ilvl w:val="0"/>
-          <w:numId w:val="14"/>
-        </w:numPr>
-        <w:ind w:left="1437"/>
-        <w:jc w:val="both"/>
-        <w:rPr>
-          <w:rFonts w:asciiTheme="majorHAnsi" w:hAnsiTheme="majorHAnsi" w:cstheme="majorHAnsi"/>
-          <w:b/>
-          <w:sz w:val="26"/>
-          <w:szCs w:val="26"/>
-          <w:lang w:val="vi-VN"/>
-        </w:rPr>
-      </w:pPr>
-      <w:r>
-        <w:rPr>
-          <w:rFonts w:asciiTheme="majorHAnsi" w:hAnsiTheme="majorHAnsi" w:cstheme="majorHAnsi"/>
-          <w:b/>
-          <w:sz w:val="26"/>
-          <w:szCs w:val="26"/>
-        </w:rPr>
-        <w:t>Xác định</w:t>
-      </w:r>
-      <w:r>
-        <w:rPr>
-          <w:rFonts w:asciiTheme="majorHAnsi" w:hAnsiTheme="majorHAnsi" w:cstheme="majorHAnsi"/>
-          <w:b/>
-          <w:sz w:val="26"/>
-          <w:szCs w:val="26"/>
-        </w:rPr>
-        <w:t xml:space="preserve"> thiết kế</w:t>
-      </w:r>
-      <w:r>
-        <w:rPr>
-          <w:rFonts w:asciiTheme="majorHAnsi" w:hAnsiTheme="majorHAnsi" w:cstheme="majorHAnsi"/>
-          <w:b/>
-          <w:sz w:val="26"/>
-          <w:szCs w:val="26"/>
-        </w:rPr>
-        <w:t xml:space="preserve"> </w:t>
-      </w:r>
-      <w:r>
-        <w:rPr>
-          <w:rFonts w:asciiTheme="majorHAnsi" w:hAnsiTheme="majorHAnsi" w:cstheme="majorHAnsi"/>
-          <w:b/>
-          <w:sz w:val="26"/>
-          <w:szCs w:val="26"/>
-        </w:rPr>
-        <w:t>cơ sở</w:t>
-      </w:r>
-      <w:r>
-        <w:rPr>
-          <w:rFonts w:asciiTheme="majorHAnsi" w:hAnsiTheme="majorHAnsi" w:cstheme="majorHAnsi"/>
-          <w:b/>
-          <w:sz w:val="26"/>
-          <w:szCs w:val="26"/>
-        </w:rPr>
-        <w:t xml:space="preserve"> dữ liệu </w:t>
-      </w:r>
-    </w:p>
-    <w:p>
-      <w:pPr>
-        <w:pStyle w:val="ListParagraph"/>
-        <w:numPr>
-          <w:ilvl w:val="1"/>
-          <w:numId w:val="14"/>
-        </w:numPr>
-        <w:jc w:val="both"/>
-        <w:rPr>
-          <w:rFonts w:asciiTheme="majorHAnsi" w:hAnsiTheme="majorHAnsi" w:cstheme="majorHAnsi"/>
-          <w:sz w:val="26"/>
-          <w:szCs w:val="26"/>
-          <w:lang w:val="vi-VN"/>
-        </w:rPr>
-      </w:pPr>
-      <w:r>
-        <w:rPr>
-          <w:rFonts w:asciiTheme="majorHAnsi" w:hAnsiTheme="majorHAnsi" w:cstheme="majorHAnsi"/>
-          <w:sz w:val="26"/>
-          <w:szCs w:val="26"/>
-        </w:rPr>
-        <w:t xml:space="preserve">Không </w:t>
-      </w:r>
-      <w:r>
-        <w:rPr>
-          <w:rFonts w:asciiTheme="majorHAnsi" w:hAnsiTheme="majorHAnsi" w:cstheme="majorHAnsi"/>
-          <w:sz w:val="26"/>
-          <w:szCs w:val="26"/>
-        </w:rPr>
-        <w:t xml:space="preserve">cần </w:t>
-      </w:r>
-      <w:r>
-        <w:rPr>
-          <w:rFonts w:asciiTheme="majorHAnsi" w:hAnsiTheme="majorHAnsi" w:cstheme="majorHAnsi"/>
-          <w:sz w:val="26"/>
-          <w:szCs w:val="26"/>
-        </w:rPr>
-        <w:t>sử dụ</w:t>
-      </w:r>
-      <w:r>
-        <w:rPr>
-          <w:rFonts w:asciiTheme="majorHAnsi" w:hAnsiTheme="majorHAnsi" w:cstheme="majorHAnsi"/>
-          <w:sz w:val="26"/>
-          <w:szCs w:val="26"/>
-        </w:rPr>
-        <w:t>ng sơ đồ đầy đủ, chi tiết</w:t>
-      </w:r>
-      <w:r>
-        <w:rPr>
-          <w:rFonts w:asciiTheme="majorHAnsi" w:hAnsiTheme="majorHAnsi" w:cstheme="majorHAnsi"/>
-          <w:sz w:val="26"/>
-          <w:szCs w:val="26"/>
-        </w:rPr>
-        <w:t xml:space="preserve"> ở đây.</w:t>
-      </w:r>
-      <w:r>
-        <w:rPr>
-          <w:rFonts w:asciiTheme="majorHAnsi" w:hAnsiTheme="majorHAnsi" w:cstheme="majorHAnsi"/>
-          <w:sz w:val="26"/>
-          <w:szCs w:val="26"/>
-        </w:rPr>
-        <w:t xml:space="preserve"> </w:t>
-      </w:r>
-      <w:r>
-        <w:rPr>
-          <w:rFonts w:asciiTheme="majorHAnsi" w:hAnsiTheme="majorHAnsi" w:cstheme="majorHAnsi"/>
-          <w:sz w:val="26"/>
-          <w:szCs w:val="26"/>
-        </w:rPr>
-        <w:t>Cũng k</w:t>
-      </w:r>
-      <w:r>
-        <w:rPr>
-          <w:rFonts w:asciiTheme="majorHAnsi" w:hAnsiTheme="majorHAnsi" w:cstheme="majorHAnsi"/>
-          <w:sz w:val="26"/>
-          <w:szCs w:val="26"/>
-        </w:rPr>
-        <w:t xml:space="preserve">hông </w:t>
-      </w:r>
-      <w:r>
-        <w:rPr>
-          <w:rFonts w:asciiTheme="majorHAnsi" w:hAnsiTheme="majorHAnsi" w:cstheme="majorHAnsi"/>
-          <w:sz w:val="26"/>
-          <w:szCs w:val="26"/>
-        </w:rPr>
-        <w:t xml:space="preserve">cần </w:t>
-      </w:r>
-      <w:r>
-        <w:rPr>
-          <w:rFonts w:asciiTheme="majorHAnsi" w:hAnsiTheme="majorHAnsi" w:cstheme="majorHAnsi"/>
-          <w:sz w:val="26"/>
-          <w:szCs w:val="26"/>
-        </w:rPr>
-        <w:t xml:space="preserve">nói về tables, </w:t>
-      </w:r>
-      <w:proofErr w:type="gramStart"/>
-      <w:r>
-        <w:rPr>
-          <w:rFonts w:asciiTheme="majorHAnsi" w:hAnsiTheme="majorHAnsi" w:cstheme="majorHAnsi"/>
-          <w:sz w:val="26"/>
-          <w:szCs w:val="26"/>
-        </w:rPr>
-        <w:t>keys, …</w:t>
-      </w:r>
-      <w:r>
-        <w:rPr>
-          <w:rFonts w:asciiTheme="majorHAnsi" w:hAnsiTheme="majorHAnsi" w:cstheme="majorHAnsi"/>
-          <w:sz w:val="26"/>
-          <w:szCs w:val="26"/>
-        </w:rPr>
-        <w:t>Ta</w:t>
-      </w:r>
-      <w:proofErr w:type="gramEnd"/>
-      <w:r>
-        <w:rPr>
-          <w:rFonts w:asciiTheme="majorHAnsi" w:hAnsiTheme="majorHAnsi" w:cstheme="majorHAnsi"/>
-          <w:sz w:val="26"/>
-          <w:szCs w:val="26"/>
-        </w:rPr>
-        <w:t xml:space="preserve"> c</w:t>
-      </w:r>
-      <w:r>
-        <w:rPr>
-          <w:rFonts w:asciiTheme="majorHAnsi" w:hAnsiTheme="majorHAnsi" w:cstheme="majorHAnsi"/>
-          <w:sz w:val="26"/>
-          <w:szCs w:val="26"/>
-        </w:rPr>
-        <w:t xml:space="preserve">hỉ </w:t>
-      </w:r>
-      <w:r>
-        <w:rPr>
-          <w:rFonts w:asciiTheme="majorHAnsi" w:hAnsiTheme="majorHAnsi" w:cstheme="majorHAnsi"/>
-          <w:sz w:val="26"/>
-          <w:szCs w:val="26"/>
-        </w:rPr>
-        <w:t xml:space="preserve">phác họa </w:t>
-      </w:r>
-      <w:r>
-        <w:rPr>
-          <w:rFonts w:asciiTheme="majorHAnsi" w:hAnsiTheme="majorHAnsi" w:cstheme="majorHAnsi"/>
-          <w:sz w:val="26"/>
-          <w:szCs w:val="26"/>
-        </w:rPr>
-        <w:t>thiết kế</w:t>
-      </w:r>
-      <w:r>
-        <w:rPr>
-          <w:rFonts w:asciiTheme="majorHAnsi" w:hAnsiTheme="majorHAnsi" w:cstheme="majorHAnsi"/>
-          <w:sz w:val="26"/>
-          <w:szCs w:val="26"/>
-        </w:rPr>
-        <w:t xml:space="preserve"> </w:t>
-      </w:r>
-      <w:r>
-        <w:rPr>
-          <w:rFonts w:asciiTheme="majorHAnsi" w:hAnsiTheme="majorHAnsi" w:cstheme="majorHAnsi"/>
-          <w:sz w:val="26"/>
-          <w:szCs w:val="26"/>
-        </w:rPr>
-        <w:t>ban đầu</w:t>
-      </w:r>
-      <w:r>
-        <w:rPr>
-          <w:rFonts w:asciiTheme="majorHAnsi" w:hAnsiTheme="majorHAnsi" w:cstheme="majorHAnsi"/>
-          <w:sz w:val="26"/>
-          <w:szCs w:val="26"/>
-        </w:rPr>
-        <w:t xml:space="preserve"> </w:t>
-      </w:r>
-      <w:r>
-        <w:rPr>
-          <w:rFonts w:asciiTheme="majorHAnsi" w:hAnsiTheme="majorHAnsi" w:cstheme="majorHAnsi"/>
-          <w:sz w:val="26"/>
-          <w:szCs w:val="26"/>
-        </w:rPr>
-        <w:t>của cơ sở</w:t>
-      </w:r>
-      <w:r>
-        <w:rPr>
-          <w:rFonts w:asciiTheme="majorHAnsi" w:hAnsiTheme="majorHAnsi" w:cstheme="majorHAnsi"/>
-          <w:sz w:val="26"/>
-          <w:szCs w:val="26"/>
-        </w:rPr>
-        <w:t xml:space="preserve"> dữ liệ</w:t>
-      </w:r>
-      <w:r>
-        <w:rPr>
-          <w:rFonts w:asciiTheme="majorHAnsi" w:hAnsiTheme="majorHAnsi" w:cstheme="majorHAnsi"/>
-          <w:sz w:val="26"/>
-          <w:szCs w:val="26"/>
-        </w:rPr>
-        <w:t>u</w:t>
-      </w:r>
-      <w:r>
-        <w:rPr>
-          <w:rFonts w:asciiTheme="majorHAnsi" w:hAnsiTheme="majorHAnsi" w:cstheme="majorHAnsi"/>
-          <w:sz w:val="26"/>
-          <w:szCs w:val="26"/>
-        </w:rPr>
-        <w:t>, vì trong quá trình phát triển ứng dụng nó sẽ phải được điều chỉnh phù hợp hơn.</w:t>
-      </w:r>
-    </w:p>
-    <w:p>
-      <w:pPr>
-        <w:pStyle w:val="ListParagraph"/>
-        <w:numPr>
-          <w:ilvl w:val="1"/>
-          <w:numId w:val="14"/>
-        </w:numPr>
-        <w:jc w:val="both"/>
-        <w:rPr>
-          <w:rFonts w:asciiTheme="majorHAnsi" w:hAnsiTheme="majorHAnsi" w:cstheme="majorHAnsi"/>
-          <w:sz w:val="26"/>
-          <w:szCs w:val="26"/>
-          <w:lang w:val="vi-VN"/>
-        </w:rPr>
-      </w:pPr>
-      <w:r>
-        <w:rPr>
-          <w:rFonts w:asciiTheme="majorHAnsi" w:hAnsiTheme="majorHAnsi" w:cstheme="majorHAnsi"/>
-          <w:sz w:val="26"/>
-          <w:szCs w:val="26"/>
-        </w:rPr>
-        <w:t>Được xây dựng dựa trên use case và các luồ</w:t>
-      </w:r>
-      <w:r>
-        <w:rPr>
-          <w:rFonts w:asciiTheme="majorHAnsi" w:hAnsiTheme="majorHAnsi" w:cstheme="majorHAnsi"/>
-          <w:sz w:val="26"/>
-          <w:szCs w:val="26"/>
-        </w:rPr>
-        <w:t>ng làm việc</w:t>
-      </w:r>
-    </w:p>
-    <w:p>
-      <w:pPr>
-        <w:jc w:val="center"/>
-        <w:rPr>
-          <w:rFonts w:asciiTheme="majorHAnsi" w:hAnsiTheme="majorHAnsi" w:cstheme="majorHAnsi"/>
-          <w:sz w:val="26"/>
-          <w:szCs w:val="26"/>
-        </w:rPr>
-      </w:pPr>
-      <w:r>
-        <w:rPr>
-          <w:rFonts w:asciiTheme="majorHAnsi" w:hAnsiTheme="majorHAnsi" w:cstheme="majorHAnsi"/>
-          <w:noProof/>
-          <w:sz w:val="26"/>
-          <w:szCs w:val="26"/>
-        </w:rPr>
-        <w:lastRenderedPageBreak/>
-        <w:drawing>
-          <wp:inline distT="0" distB="0" distL="0" distR="0" wp14:anchorId="0ABCAA4F" wp14:editId="02DE3E18">
-            <wp:extent cx="4953000" cy="2414058"/>
-            <wp:effectExtent l="0" t="0" r="0" b="0"/>
-            <wp:docPr id="31" name="Content Placeholder 3"/>
             <wp:cNvGraphicFramePr>
               <a:graphicFrameLocks xmlns:a="http://schemas.openxmlformats.org/drawingml/2006/main" noGrp="1" noChangeAspect="1"/>
             </wp:cNvGraphicFramePr>
@@ -9346,7 +8980,7 @@
                   <pic:spPr>
                     <a:xfrm>
                       <a:off x="0" y="0"/>
-                      <a:ext cx="4955172" cy="2415117"/>
+                      <a:ext cx="4097547" cy="2869596"/>
                     </a:xfrm>
                     <a:prstGeom prst="rect">
                       <a:avLst/>
@@ -9361,7 +8995,382 @@
     </w:p>
     <w:p>
       <w:pPr>
-        <w:ind w:left="720"/>
+        <w:ind w:left="794"/>
+        <w:jc w:val="center"/>
+        <w:rPr>
+          <w:rFonts w:asciiTheme="majorHAnsi" w:hAnsiTheme="majorHAnsi" w:cstheme="majorHAnsi"/>
+          <w:sz w:val="26"/>
+          <w:szCs w:val="26"/>
+        </w:rPr>
+      </w:pPr>
+    </w:p>
+    <w:p>
+      <w:pPr>
+        <w:pStyle w:val="ListParagraph"/>
+        <w:numPr>
+          <w:ilvl w:val="0"/>
+          <w:numId w:val="14"/>
+        </w:numPr>
+        <w:ind w:left="1437"/>
+        <w:jc w:val="both"/>
+        <w:rPr>
+          <w:rFonts w:asciiTheme="majorHAnsi" w:hAnsiTheme="majorHAnsi" w:cstheme="majorHAnsi"/>
+          <w:b/>
+          <w:sz w:val="26"/>
+          <w:szCs w:val="26"/>
+          <w:lang w:val="vi-VN"/>
+        </w:rPr>
+      </w:pPr>
+      <w:r>
+        <w:rPr>
+          <w:rFonts w:asciiTheme="majorHAnsi" w:hAnsiTheme="majorHAnsi" w:cstheme="majorHAnsi"/>
+          <w:b/>
+          <w:sz w:val="26"/>
+          <w:szCs w:val="26"/>
+        </w:rPr>
+        <w:t>Xác định</w:t>
+      </w:r>
+      <w:r>
+        <w:rPr>
+          <w:rFonts w:asciiTheme="majorHAnsi" w:hAnsiTheme="majorHAnsi" w:cstheme="majorHAnsi"/>
+          <w:b/>
+          <w:sz w:val="26"/>
+          <w:szCs w:val="26"/>
+        </w:rPr>
+        <w:t xml:space="preserve"> thiết kế</w:t>
+      </w:r>
+      <w:r>
+        <w:rPr>
+          <w:rFonts w:asciiTheme="majorHAnsi" w:hAnsiTheme="majorHAnsi" w:cstheme="majorHAnsi"/>
+          <w:b/>
+          <w:sz w:val="26"/>
+          <w:szCs w:val="26"/>
+        </w:rPr>
+        <w:t xml:space="preserve"> </w:t>
+      </w:r>
+      <w:r>
+        <w:rPr>
+          <w:rFonts w:asciiTheme="majorHAnsi" w:hAnsiTheme="majorHAnsi" w:cstheme="majorHAnsi"/>
+          <w:b/>
+          <w:sz w:val="26"/>
+          <w:szCs w:val="26"/>
+        </w:rPr>
+        <w:t>cơ sở</w:t>
+      </w:r>
+      <w:r>
+        <w:rPr>
+          <w:rFonts w:asciiTheme="majorHAnsi" w:hAnsiTheme="majorHAnsi" w:cstheme="majorHAnsi"/>
+          <w:b/>
+          <w:sz w:val="26"/>
+          <w:szCs w:val="26"/>
+        </w:rPr>
+        <w:t xml:space="preserve"> dữ liệu </w:t>
+      </w:r>
+    </w:p>
+    <w:p>
+      <w:pPr>
+        <w:pStyle w:val="ListParagraph"/>
+        <w:numPr>
+          <w:ilvl w:val="1"/>
+          <w:numId w:val="14"/>
+        </w:numPr>
+        <w:jc w:val="both"/>
+        <w:rPr>
+          <w:rFonts w:asciiTheme="majorHAnsi" w:hAnsiTheme="majorHAnsi" w:cstheme="majorHAnsi"/>
+          <w:sz w:val="26"/>
+          <w:szCs w:val="26"/>
+          <w:lang w:val="vi-VN"/>
+        </w:rPr>
+      </w:pPr>
+      <w:r>
+        <w:rPr>
+          <w:rFonts w:asciiTheme="majorHAnsi" w:hAnsiTheme="majorHAnsi" w:cstheme="majorHAnsi"/>
+          <w:sz w:val="26"/>
+          <w:szCs w:val="26"/>
+        </w:rPr>
+        <w:t>Có thể chưa</w:t>
+      </w:r>
+      <w:r>
+        <w:rPr>
+          <w:rFonts w:asciiTheme="majorHAnsi" w:hAnsiTheme="majorHAnsi" w:cstheme="majorHAnsi"/>
+          <w:sz w:val="26"/>
+          <w:szCs w:val="26"/>
+        </w:rPr>
+        <w:t xml:space="preserve"> </w:t>
+      </w:r>
+      <w:r>
+        <w:rPr>
+          <w:rFonts w:asciiTheme="majorHAnsi" w:hAnsiTheme="majorHAnsi" w:cstheme="majorHAnsi"/>
+          <w:sz w:val="26"/>
+          <w:szCs w:val="26"/>
+        </w:rPr>
+        <w:t xml:space="preserve">cần </w:t>
+      </w:r>
+      <w:r>
+        <w:rPr>
+          <w:rFonts w:asciiTheme="majorHAnsi" w:hAnsiTheme="majorHAnsi" w:cstheme="majorHAnsi"/>
+          <w:sz w:val="26"/>
+          <w:szCs w:val="26"/>
+        </w:rPr>
+        <w:t>sử dụ</w:t>
+      </w:r>
+      <w:r>
+        <w:rPr>
+          <w:rFonts w:asciiTheme="majorHAnsi" w:hAnsiTheme="majorHAnsi" w:cstheme="majorHAnsi"/>
+          <w:sz w:val="26"/>
+          <w:szCs w:val="26"/>
+        </w:rPr>
+        <w:t>ng sơ đồ đầy đủ, chi tiết</w:t>
+      </w:r>
+      <w:r>
+        <w:rPr>
+          <w:rFonts w:asciiTheme="majorHAnsi" w:hAnsiTheme="majorHAnsi" w:cstheme="majorHAnsi"/>
+          <w:sz w:val="26"/>
+          <w:szCs w:val="26"/>
+        </w:rPr>
+        <w:t xml:space="preserve"> ở đây.</w:t>
+      </w:r>
+      <w:r>
+        <w:rPr>
+          <w:rFonts w:asciiTheme="majorHAnsi" w:hAnsiTheme="majorHAnsi" w:cstheme="majorHAnsi"/>
+          <w:sz w:val="26"/>
+          <w:szCs w:val="26"/>
+        </w:rPr>
+        <w:t xml:space="preserve"> </w:t>
+      </w:r>
+      <w:r>
+        <w:rPr>
+          <w:rFonts w:asciiTheme="majorHAnsi" w:hAnsiTheme="majorHAnsi" w:cstheme="majorHAnsi"/>
+          <w:sz w:val="26"/>
+          <w:szCs w:val="26"/>
+        </w:rPr>
+        <w:t xml:space="preserve">Cũng </w:t>
+      </w:r>
+      <w:r>
+        <w:rPr>
+          <w:rFonts w:asciiTheme="majorHAnsi" w:hAnsiTheme="majorHAnsi" w:cstheme="majorHAnsi"/>
+          <w:sz w:val="26"/>
+          <w:szCs w:val="26"/>
+        </w:rPr>
+        <w:t>chưa</w:t>
+      </w:r>
+      <w:r>
+        <w:rPr>
+          <w:rFonts w:asciiTheme="majorHAnsi" w:hAnsiTheme="majorHAnsi" w:cstheme="majorHAnsi"/>
+          <w:sz w:val="26"/>
+          <w:szCs w:val="26"/>
+        </w:rPr>
+        <w:t xml:space="preserve"> </w:t>
+      </w:r>
+      <w:r>
+        <w:rPr>
+          <w:rFonts w:asciiTheme="majorHAnsi" w:hAnsiTheme="majorHAnsi" w:cstheme="majorHAnsi"/>
+          <w:sz w:val="26"/>
+          <w:szCs w:val="26"/>
+        </w:rPr>
+        <w:t xml:space="preserve">cần </w:t>
+      </w:r>
+      <w:r>
+        <w:rPr>
+          <w:rFonts w:asciiTheme="majorHAnsi" w:hAnsiTheme="majorHAnsi" w:cstheme="majorHAnsi"/>
+          <w:sz w:val="26"/>
+          <w:szCs w:val="26"/>
+        </w:rPr>
+        <w:t xml:space="preserve">nói về tables, </w:t>
+      </w:r>
+      <w:proofErr w:type="gramStart"/>
+      <w:r>
+        <w:rPr>
+          <w:rFonts w:asciiTheme="majorHAnsi" w:hAnsiTheme="majorHAnsi" w:cstheme="majorHAnsi"/>
+          <w:sz w:val="26"/>
+          <w:szCs w:val="26"/>
+        </w:rPr>
+        <w:t>keys, …</w:t>
+      </w:r>
+      <w:r>
+        <w:rPr>
+          <w:rFonts w:asciiTheme="majorHAnsi" w:hAnsiTheme="majorHAnsi" w:cstheme="majorHAnsi"/>
+          <w:sz w:val="26"/>
+          <w:szCs w:val="26"/>
+        </w:rPr>
+        <w:t>Đây</w:t>
+      </w:r>
+      <w:proofErr w:type="gramEnd"/>
+      <w:r>
+        <w:rPr>
+          <w:rFonts w:asciiTheme="majorHAnsi" w:hAnsiTheme="majorHAnsi" w:cstheme="majorHAnsi"/>
+          <w:sz w:val="26"/>
+          <w:szCs w:val="26"/>
+        </w:rPr>
+        <w:t xml:space="preserve"> có thể chỉ là</w:t>
+      </w:r>
+      <w:r>
+        <w:rPr>
+          <w:rFonts w:asciiTheme="majorHAnsi" w:hAnsiTheme="majorHAnsi" w:cstheme="majorHAnsi"/>
+          <w:sz w:val="26"/>
+          <w:szCs w:val="26"/>
+        </w:rPr>
+        <w:t xml:space="preserve"> </w:t>
+      </w:r>
+      <w:r>
+        <w:rPr>
+          <w:rFonts w:asciiTheme="majorHAnsi" w:hAnsiTheme="majorHAnsi" w:cstheme="majorHAnsi"/>
+          <w:sz w:val="26"/>
+          <w:szCs w:val="26"/>
+        </w:rPr>
+        <w:t>thiết kế</w:t>
+      </w:r>
+      <w:r>
+        <w:rPr>
+          <w:rFonts w:asciiTheme="majorHAnsi" w:hAnsiTheme="majorHAnsi" w:cstheme="majorHAnsi"/>
+          <w:sz w:val="26"/>
+          <w:szCs w:val="26"/>
+        </w:rPr>
+        <w:t xml:space="preserve"> </w:t>
+      </w:r>
+      <w:r>
+        <w:rPr>
+          <w:rFonts w:asciiTheme="majorHAnsi" w:hAnsiTheme="majorHAnsi" w:cstheme="majorHAnsi"/>
+          <w:sz w:val="26"/>
+          <w:szCs w:val="26"/>
+        </w:rPr>
+        <w:t>ban đầu</w:t>
+      </w:r>
+      <w:r>
+        <w:rPr>
+          <w:rFonts w:asciiTheme="majorHAnsi" w:hAnsiTheme="majorHAnsi" w:cstheme="majorHAnsi"/>
+          <w:sz w:val="26"/>
+          <w:szCs w:val="26"/>
+        </w:rPr>
+        <w:t xml:space="preserve"> </w:t>
+      </w:r>
+      <w:r>
+        <w:rPr>
+          <w:rFonts w:asciiTheme="majorHAnsi" w:hAnsiTheme="majorHAnsi" w:cstheme="majorHAnsi"/>
+          <w:sz w:val="26"/>
+          <w:szCs w:val="26"/>
+        </w:rPr>
+        <w:t>của cơ sở</w:t>
+      </w:r>
+      <w:r>
+        <w:rPr>
+          <w:rFonts w:asciiTheme="majorHAnsi" w:hAnsiTheme="majorHAnsi" w:cstheme="majorHAnsi"/>
+          <w:sz w:val="26"/>
+          <w:szCs w:val="26"/>
+        </w:rPr>
+        <w:t xml:space="preserve"> dữ liệ</w:t>
+      </w:r>
+      <w:r>
+        <w:rPr>
+          <w:rFonts w:asciiTheme="majorHAnsi" w:hAnsiTheme="majorHAnsi" w:cstheme="majorHAnsi"/>
+          <w:sz w:val="26"/>
+          <w:szCs w:val="26"/>
+        </w:rPr>
+        <w:t>u</w:t>
+      </w:r>
+      <w:r>
+        <w:rPr>
+          <w:rFonts w:asciiTheme="majorHAnsi" w:hAnsiTheme="majorHAnsi" w:cstheme="majorHAnsi"/>
+          <w:sz w:val="26"/>
+          <w:szCs w:val="26"/>
+        </w:rPr>
+        <w:t>, vì trong quá trình phát triển ứng dụng nó sẽ phải được điều chỉnh phù hợp hơn.</w:t>
+      </w:r>
+    </w:p>
+    <w:p>
+      <w:pPr>
+        <w:pStyle w:val="ListParagraph"/>
+        <w:numPr>
+          <w:ilvl w:val="1"/>
+          <w:numId w:val="14"/>
+        </w:numPr>
+        <w:jc w:val="both"/>
+        <w:rPr>
+          <w:rFonts w:asciiTheme="majorHAnsi" w:hAnsiTheme="majorHAnsi" w:cstheme="majorHAnsi"/>
+          <w:sz w:val="26"/>
+          <w:szCs w:val="26"/>
+          <w:lang w:val="vi-VN"/>
+        </w:rPr>
+      </w:pPr>
+      <w:r>
+        <w:rPr>
+          <w:rFonts w:asciiTheme="majorHAnsi" w:hAnsiTheme="majorHAnsi" w:cstheme="majorHAnsi"/>
+          <w:sz w:val="26"/>
+          <w:szCs w:val="26"/>
+        </w:rPr>
+        <w:t>Được xây dựng dựa trên use case và các luồ</w:t>
+      </w:r>
+      <w:r>
+        <w:rPr>
+          <w:rFonts w:asciiTheme="majorHAnsi" w:hAnsiTheme="majorHAnsi" w:cstheme="majorHAnsi"/>
+          <w:sz w:val="26"/>
+          <w:szCs w:val="26"/>
+        </w:rPr>
+        <w:t>ng làm việc</w:t>
+      </w:r>
+    </w:p>
+    <w:p>
+      <w:pPr>
+        <w:ind w:left="1701"/>
+        <w:jc w:val="both"/>
+        <w:rPr>
+          <w:rFonts w:asciiTheme="majorHAnsi" w:hAnsiTheme="majorHAnsi" w:cstheme="majorHAnsi"/>
+          <w:sz w:val="26"/>
+          <w:szCs w:val="26"/>
+        </w:rPr>
+      </w:pPr>
+      <w:r>
+        <w:rPr>
+          <w:rFonts w:asciiTheme="majorHAnsi" w:hAnsiTheme="majorHAnsi" w:cstheme="majorHAnsi"/>
+          <w:sz w:val="26"/>
+          <w:szCs w:val="26"/>
+        </w:rPr>
+        <w:t xml:space="preserve">Từ những điều trên và quá trình </w:t>
+      </w:r>
+      <w:r>
+        <w:rPr>
+          <w:rFonts w:asciiTheme="majorHAnsi" w:hAnsiTheme="majorHAnsi" w:cstheme="majorHAnsi"/>
+          <w:sz w:val="26"/>
+          <w:szCs w:val="26"/>
+        </w:rPr>
+        <w:t>thực hiện</w:t>
+      </w:r>
+      <w:r>
+        <w:rPr>
+          <w:rFonts w:asciiTheme="majorHAnsi" w:hAnsiTheme="majorHAnsi" w:cstheme="majorHAnsi"/>
+          <w:sz w:val="26"/>
+          <w:szCs w:val="26"/>
+        </w:rPr>
+        <w:t>, ta xác định rằng c</w:t>
+      </w:r>
+      <w:r>
+        <w:rPr>
+          <w:rFonts w:asciiTheme="majorHAnsi" w:hAnsiTheme="majorHAnsi" w:cstheme="majorHAnsi"/>
+          <w:sz w:val="26"/>
+          <w:szCs w:val="26"/>
+        </w:rPr>
+        <w:t>ơ sở dữ liệu cho Quiz App sẽ gồm các bảng</w:t>
+      </w:r>
+      <w:r>
+        <w:rPr>
+          <w:rFonts w:asciiTheme="majorHAnsi" w:hAnsiTheme="majorHAnsi" w:cstheme="majorHAnsi"/>
+          <w:sz w:val="26"/>
+          <w:szCs w:val="26"/>
+        </w:rPr>
+        <w:t xml:space="preserve"> chính</w:t>
+      </w:r>
+      <w:r>
+        <w:rPr>
+          <w:rFonts w:asciiTheme="majorHAnsi" w:hAnsiTheme="majorHAnsi" w:cstheme="majorHAnsi"/>
+          <w:sz w:val="26"/>
+          <w:szCs w:val="26"/>
+        </w:rPr>
+        <w:t xml:space="preserve"> sau:</w:t>
+      </w:r>
+    </w:p>
+    <w:p>
+      <w:pPr>
+        <w:ind w:left="1701"/>
         <w:jc w:val="both"/>
         <w:rPr>
           <w:rFonts w:asciiTheme="majorHAnsi" w:hAnsiTheme="majorHAnsi" w:cstheme="majorHAnsi"/>
@@ -9376,6 +9385,343 @@
           <w:szCs w:val="26"/>
         </w:rPr>
         <w:tab/>
+      </w:r>
+      <w:r>
+        <w:rPr>
+          <w:rFonts w:asciiTheme="majorHAnsi" w:hAnsiTheme="majorHAnsi" w:cstheme="majorHAnsi"/>
+          <w:b/>
+          <w:sz w:val="26"/>
+          <w:szCs w:val="26"/>
+        </w:rPr>
+        <w:t>Users</w:t>
+      </w:r>
+      <w:r>
+        <w:rPr>
+          <w:rFonts w:asciiTheme="majorHAnsi" w:hAnsiTheme="majorHAnsi" w:cstheme="majorHAnsi"/>
+          <w:b/>
+          <w:sz w:val="26"/>
+          <w:szCs w:val="26"/>
+        </w:rPr>
+        <w:t xml:space="preserve">: </w:t>
+      </w:r>
+      <w:r>
+        <w:rPr>
+          <w:rFonts w:asciiTheme="majorHAnsi" w:hAnsiTheme="majorHAnsi" w:cstheme="majorHAnsi"/>
+          <w:sz w:val="26"/>
+          <w:szCs w:val="26"/>
+        </w:rPr>
+        <w:t>lưu thông tin</w:t>
+      </w:r>
+      <w:r>
+        <w:rPr>
+          <w:rFonts w:asciiTheme="majorHAnsi" w:hAnsiTheme="majorHAnsi" w:cstheme="majorHAnsi"/>
+          <w:sz w:val="26"/>
+          <w:szCs w:val="26"/>
+        </w:rPr>
+        <w:t xml:space="preserve"> </w:t>
+      </w:r>
+      <w:r>
+        <w:rPr>
+          <w:rFonts w:asciiTheme="majorHAnsi" w:hAnsiTheme="majorHAnsi" w:cstheme="majorHAnsi"/>
+          <w:sz w:val="26"/>
+          <w:szCs w:val="26"/>
+        </w:rPr>
+        <w:t>người dùng</w:t>
+      </w:r>
+    </w:p>
+    <w:p>
+      <w:pPr>
+        <w:ind w:left="1701"/>
+        <w:jc w:val="both"/>
+        <w:rPr>
+          <w:rFonts w:asciiTheme="majorHAnsi" w:hAnsiTheme="majorHAnsi" w:cstheme="majorHAnsi"/>
+          <w:sz w:val="26"/>
+          <w:szCs w:val="26"/>
+        </w:rPr>
+      </w:pPr>
+      <w:r>
+        <w:rPr>
+          <w:rFonts w:asciiTheme="majorHAnsi" w:hAnsiTheme="majorHAnsi" w:cstheme="majorHAnsi"/>
+          <w:b/>
+          <w:sz w:val="26"/>
+          <w:szCs w:val="26"/>
+        </w:rPr>
+        <w:tab/>
+        <w:t>Quizzes</w:t>
+      </w:r>
+      <w:r>
+        <w:rPr>
+          <w:rFonts w:asciiTheme="majorHAnsi" w:hAnsiTheme="majorHAnsi" w:cstheme="majorHAnsi"/>
+          <w:b/>
+          <w:sz w:val="26"/>
+          <w:szCs w:val="26"/>
+        </w:rPr>
+        <w:t xml:space="preserve">: </w:t>
+      </w:r>
+      <w:r>
+        <w:rPr>
+          <w:rFonts w:asciiTheme="majorHAnsi" w:hAnsiTheme="majorHAnsi" w:cstheme="majorHAnsi"/>
+          <w:sz w:val="26"/>
+          <w:szCs w:val="26"/>
+        </w:rPr>
+        <w:t>lưu thông tin</w:t>
+      </w:r>
+      <w:r>
+        <w:rPr>
+          <w:rFonts w:asciiTheme="majorHAnsi" w:hAnsiTheme="majorHAnsi" w:cstheme="majorHAnsi"/>
+          <w:sz w:val="26"/>
+          <w:szCs w:val="26"/>
+        </w:rPr>
+        <w:t xml:space="preserve"> các</w:t>
+      </w:r>
+      <w:r>
+        <w:rPr>
+          <w:rFonts w:asciiTheme="majorHAnsi" w:hAnsiTheme="majorHAnsi" w:cstheme="majorHAnsi"/>
+          <w:sz w:val="26"/>
+          <w:szCs w:val="26"/>
+        </w:rPr>
+        <w:t xml:space="preserve"> câu hỏi</w:t>
+      </w:r>
+    </w:p>
+    <w:p>
+      <w:pPr>
+        <w:ind w:left="1701"/>
+        <w:jc w:val="both"/>
+        <w:rPr>
+          <w:rFonts w:asciiTheme="majorHAnsi" w:hAnsiTheme="majorHAnsi" w:cstheme="majorHAnsi"/>
+          <w:sz w:val="26"/>
+          <w:szCs w:val="26"/>
+        </w:rPr>
+      </w:pPr>
+      <w:r>
+        <w:rPr>
+          <w:rFonts w:asciiTheme="majorHAnsi" w:hAnsiTheme="majorHAnsi" w:cstheme="majorHAnsi"/>
+          <w:b/>
+          <w:sz w:val="26"/>
+          <w:szCs w:val="26"/>
+        </w:rPr>
+        <w:tab/>
+        <w:t>Categories:</w:t>
+      </w:r>
+      <w:r>
+        <w:rPr>
+          <w:rFonts w:asciiTheme="majorHAnsi" w:hAnsiTheme="majorHAnsi" w:cstheme="majorHAnsi"/>
+          <w:sz w:val="26"/>
+          <w:szCs w:val="26"/>
+        </w:rPr>
+        <w:t xml:space="preserve"> lưu thông tin</w:t>
+      </w:r>
+      <w:r>
+        <w:rPr>
+          <w:rFonts w:asciiTheme="majorHAnsi" w:hAnsiTheme="majorHAnsi" w:cstheme="majorHAnsi"/>
+          <w:sz w:val="26"/>
+          <w:szCs w:val="26"/>
+        </w:rPr>
+        <w:t xml:space="preserve"> về</w:t>
+      </w:r>
+      <w:r>
+        <w:rPr>
+          <w:rFonts w:asciiTheme="majorHAnsi" w:hAnsiTheme="majorHAnsi" w:cstheme="majorHAnsi"/>
+          <w:sz w:val="26"/>
+          <w:szCs w:val="26"/>
+        </w:rPr>
+        <w:t xml:space="preserve"> các</w:t>
+      </w:r>
+      <w:r>
+        <w:rPr>
+          <w:rFonts w:asciiTheme="majorHAnsi" w:hAnsiTheme="majorHAnsi" w:cstheme="majorHAnsi"/>
+          <w:sz w:val="26"/>
+          <w:szCs w:val="26"/>
+        </w:rPr>
+        <w:t xml:space="preserve"> </w:t>
+      </w:r>
+      <w:r>
+        <w:rPr>
+          <w:rFonts w:asciiTheme="majorHAnsi" w:hAnsiTheme="majorHAnsi" w:cstheme="majorHAnsi"/>
+          <w:sz w:val="26"/>
+          <w:szCs w:val="26"/>
+        </w:rPr>
+        <w:t>chủ đề của câu hỏi</w:t>
+      </w:r>
+    </w:p>
+    <w:p>
+      <w:pPr>
+        <w:ind w:left="1701"/>
+        <w:jc w:val="both"/>
+        <w:rPr>
+          <w:rFonts w:asciiTheme="majorHAnsi" w:hAnsiTheme="majorHAnsi" w:cstheme="majorHAnsi"/>
+          <w:sz w:val="26"/>
+          <w:szCs w:val="26"/>
+        </w:rPr>
+      </w:pPr>
+      <w:r>
+        <w:rPr>
+          <w:rFonts w:asciiTheme="majorHAnsi" w:hAnsiTheme="majorHAnsi" w:cstheme="majorHAnsi"/>
+          <w:b/>
+          <w:sz w:val="26"/>
+          <w:szCs w:val="26"/>
+        </w:rPr>
+        <w:tab/>
+        <w:t>Choices:</w:t>
+      </w:r>
+      <w:r>
+        <w:rPr>
+          <w:rFonts w:asciiTheme="majorHAnsi" w:hAnsiTheme="majorHAnsi" w:cstheme="majorHAnsi"/>
+          <w:sz w:val="26"/>
+          <w:szCs w:val="26"/>
+        </w:rPr>
+        <w:t xml:space="preserve"> lưu thông tin các câu trả lời của câu hỏi</w:t>
+      </w:r>
+    </w:p>
+    <w:p>
+      <w:pPr>
+        <w:ind w:left="1701"/>
+        <w:jc w:val="both"/>
+        <w:rPr>
+          <w:rFonts w:asciiTheme="majorHAnsi" w:hAnsiTheme="majorHAnsi" w:cstheme="majorHAnsi"/>
+          <w:sz w:val="26"/>
+          <w:szCs w:val="26"/>
+        </w:rPr>
+      </w:pPr>
+      <w:r>
+        <w:rPr>
+          <w:rFonts w:asciiTheme="majorHAnsi" w:hAnsiTheme="majorHAnsi" w:cstheme="majorHAnsi"/>
+          <w:sz w:val="26"/>
+          <w:szCs w:val="26"/>
+        </w:rPr>
+        <w:t xml:space="preserve">Từ đó, thiết kế chi tiết cho cơ sở dữ liệu được xây dựng, kết quả là </w:t>
+      </w:r>
+      <w:proofErr w:type="gramStart"/>
+      <w:r>
+        <w:rPr>
+          <w:rFonts w:asciiTheme="majorHAnsi" w:hAnsiTheme="majorHAnsi" w:cstheme="majorHAnsi"/>
+          <w:sz w:val="26"/>
+          <w:szCs w:val="26"/>
+        </w:rPr>
+        <w:t>sơ</w:t>
+      </w:r>
+      <w:proofErr w:type="gramEnd"/>
+      <w:r>
+        <w:rPr>
+          <w:rFonts w:asciiTheme="majorHAnsi" w:hAnsiTheme="majorHAnsi" w:cstheme="majorHAnsi"/>
+          <w:sz w:val="26"/>
+          <w:szCs w:val="26"/>
+        </w:rPr>
+        <w:t xml:space="preserve"> đồ như hình dưới:</w:t>
+      </w:r>
+    </w:p>
+    <w:p>
+      <w:pPr>
+        <w:jc w:val="center"/>
+        <w:rPr>
+          <w:rFonts w:asciiTheme="majorHAnsi" w:hAnsiTheme="majorHAnsi" w:cstheme="majorHAnsi"/>
+          <w:sz w:val="26"/>
+          <w:szCs w:val="26"/>
+        </w:rPr>
+      </w:pPr>
+      <w:r>
+        <w:rPr>
+          <w:rFonts w:asciiTheme="majorHAnsi" w:hAnsiTheme="majorHAnsi" w:cstheme="majorHAnsi"/>
+          <w:noProof/>
+          <w:sz w:val="26"/>
+          <w:szCs w:val="26"/>
+        </w:rPr>
+        <w:lastRenderedPageBreak/>
+        <w:drawing>
+          <wp:inline distT="0" distB="0" distL="0" distR="0">
+            <wp:extent cx="5934075" cy="4210050"/>
+            <wp:effectExtent l="0" t="0" r="0" b="0"/>
+            <wp:docPr id="27" name="Picture 27"/>
+            <wp:cNvGraphicFramePr>
+              <a:graphicFrameLocks xmlns:a="http://schemas.openxmlformats.org/drawingml/2006/main" noChangeAspect="1"/>
+            </wp:cNvGraphicFramePr>
+            <a:graphic xmlns:a="http://schemas.openxmlformats.org/drawingml/2006/main">
+              <a:graphicData uri="http://schemas.openxmlformats.org/drawingml/2006/picture">
+                <pic:pic xmlns:pic="http://schemas.openxmlformats.org/drawingml/2006/picture">
+                  <pic:nvPicPr>
+                    <pic:cNvPr id="0" name="Picture 15"/>
+                    <pic:cNvPicPr>
+                      <a:picLocks noChangeAspect="1" noChangeArrowheads="1"/>
+                    </pic:cNvPicPr>
+                  </pic:nvPicPr>
+                  <pic:blipFill>
+                    <a:blip r:embed="rId46">
+                      <a:extLst>
+                        <a:ext uri="{28A0092B-C50C-407E-A947-70E740481C1C}">
+                          <a14:useLocalDpi xmlns:a14="http://schemas.microsoft.com/office/drawing/2010/main" val="0"/>
+                        </a:ext>
+                      </a:extLst>
+                    </a:blip>
+                    <a:srcRect/>
+                    <a:stretch>
+                      <a:fillRect/>
+                    </a:stretch>
+                  </pic:blipFill>
+                  <pic:spPr bwMode="auto">
+                    <a:xfrm>
+                      <a:off x="0" y="0"/>
+                      <a:ext cx="5934075" cy="4210050"/>
+                    </a:xfrm>
+                    <a:prstGeom prst="rect">
+                      <a:avLst/>
+                    </a:prstGeom>
+                    <a:noFill/>
+                    <a:ln>
+                      <a:noFill/>
+                    </a:ln>
+                  </pic:spPr>
+                </pic:pic>
+              </a:graphicData>
+            </a:graphic>
+          </wp:inline>
+        </w:drawing>
+      </w:r>
+    </w:p>
+    <w:p>
+      <w:pPr>
+        <w:jc w:val="center"/>
+        <w:rPr>
+          <w:rFonts w:asciiTheme="majorHAnsi" w:hAnsiTheme="majorHAnsi" w:cstheme="majorHAnsi"/>
+          <w:szCs w:val="26"/>
+        </w:rPr>
+      </w:pPr>
+      <w:r>
+        <w:rPr>
+          <w:rFonts w:asciiTheme="majorHAnsi" w:hAnsiTheme="majorHAnsi" w:cstheme="majorHAnsi"/>
+          <w:szCs w:val="26"/>
+        </w:rPr>
+        <w:t>Thiết kế cơ sở dữ liệu</w:t>
+      </w:r>
+    </w:p>
+    <w:p>
+      <w:pPr>
+        <w:jc w:val="center"/>
+        <w:rPr>
+          <w:rFonts w:asciiTheme="majorHAnsi" w:hAnsiTheme="majorHAnsi" w:cstheme="majorHAnsi"/>
+          <w:szCs w:val="26"/>
+        </w:rPr>
+      </w:pPr>
+    </w:p>
+    <w:p>
+      <w:pPr>
+        <w:pStyle w:val="ListParagraph"/>
+        <w:numPr>
+          <w:ilvl w:val="0"/>
+          <w:numId w:val="29"/>
+        </w:numPr>
+        <w:jc w:val="both"/>
+        <w:rPr>
+          <w:rFonts w:asciiTheme="majorHAnsi" w:hAnsiTheme="majorHAnsi" w:cstheme="majorHAnsi"/>
+          <w:sz w:val="26"/>
+          <w:szCs w:val="26"/>
+        </w:rPr>
+      </w:pPr>
+      <w:r>
+        <w:rPr>
+          <w:rFonts w:asciiTheme="majorHAnsi" w:hAnsiTheme="majorHAnsi" w:cstheme="majorHAnsi"/>
+          <w:sz w:val="26"/>
+          <w:szCs w:val="26"/>
+        </w:rPr>
         <w:t>Ngoài ra, ta cầ</w:t>
       </w:r>
       <w:r>
@@ -9492,30 +9838,6 @@
         </w:rPr>
         <w:t xml:space="preserve"> (đã đề cập ở phần V.2)</w:t>
       </w:r>
-    </w:p>
-    <w:p>
-      <w:pPr>
-        <w:pStyle w:val="ListParagraph"/>
-        <w:ind w:left="1800"/>
-        <w:jc w:val="both"/>
-        <w:rPr>
-          <w:rFonts w:asciiTheme="majorHAnsi" w:hAnsiTheme="majorHAnsi" w:cstheme="majorHAnsi"/>
-          <w:sz w:val="26"/>
-          <w:szCs w:val="26"/>
-        </w:rPr>
-      </w:pPr>
-    </w:p>
-    <w:p>
-      <w:pPr>
-        <w:pStyle w:val="ListParagraph"/>
-        <w:ind w:left="1437"/>
-        <w:jc w:val="both"/>
-        <w:rPr>
-          <w:rFonts w:asciiTheme="majorHAnsi" w:hAnsiTheme="majorHAnsi" w:cstheme="majorHAnsi"/>
-          <w:sz w:val="26"/>
-          <w:szCs w:val="26"/>
-        </w:rPr>
-      </w:pPr>
     </w:p>
     <w:p>
       <w:pPr>
@@ -9587,7 +9909,7 @@
           <w:szCs w:val="26"/>
         </w:rPr>
       </w:pPr>
-      <w:hyperlink r:id="rId46" w:history="1">
+      <w:hyperlink r:id="rId47" w:history="1">
         <w:r>
           <w:rPr>
             <w:rStyle w:val="Hyperlink"/>
@@ -9613,7 +9935,7 @@
           <w:szCs w:val="26"/>
         </w:rPr>
       </w:pPr>
-      <w:hyperlink r:id="rId47" w:history="1">
+      <w:hyperlink r:id="rId48" w:history="1">
         <w:r>
           <w:rPr>
             <w:rStyle w:val="Hyperlink"/>
@@ -9642,7 +9964,7 @@
           <w:u w:val="none"/>
         </w:rPr>
       </w:pPr>
-      <w:hyperlink r:id="rId48" w:history="1">
+      <w:hyperlink r:id="rId49" w:history="1">
         <w:r>
           <w:rPr>
             <w:rStyle w:val="Hyperlink"/>
@@ -9671,7 +9993,7 @@
           <w:u w:val="none"/>
         </w:rPr>
       </w:pPr>
-      <w:hyperlink r:id="rId49" w:history="1">
+      <w:hyperlink r:id="rId50" w:history="1">
         <w:r>
           <w:rPr>
             <w:rStyle w:val="Hyperlink"/>
@@ -9697,41 +10019,30 @@
           <w:szCs w:val="26"/>
         </w:rPr>
       </w:pPr>
-      <w:r>
-        <w:rPr>
-          <w:rFonts w:asciiTheme="majorHAnsi" w:hAnsiTheme="majorHAnsi" w:cstheme="majorHAnsi"/>
-          <w:sz w:val="26"/>
-          <w:szCs w:val="26"/>
-        </w:rPr>
-        <w:t>https://www.railstutorial.org/book</w:t>
-      </w:r>
-    </w:p>
-    <w:p>
-      <w:pPr>
-        <w:pStyle w:val="ListParagraph"/>
-        <w:ind w:left="1080"/>
-        <w:jc w:val="both"/>
-        <w:rPr>
-          <w:rFonts w:asciiTheme="majorHAnsi" w:hAnsiTheme="majorHAnsi" w:cstheme="majorHAnsi"/>
-          <w:sz w:val="26"/>
-          <w:szCs w:val="26"/>
-        </w:rPr>
-      </w:pPr>
-    </w:p>
-    <w:p>
-      <w:pPr>
-        <w:pStyle w:val="ListParagraph"/>
-        <w:ind w:left="1080"/>
-        <w:jc w:val="both"/>
-        <w:rPr>
-          <w:rFonts w:asciiTheme="majorHAnsi" w:hAnsiTheme="majorHAnsi" w:cstheme="majorHAnsi"/>
-          <w:sz w:val="26"/>
-          <w:szCs w:val="26"/>
-        </w:rPr>
-      </w:pPr>
+      <w:hyperlink r:id="rId51" w:history="1">
+        <w:r>
+          <w:rPr>
+            <w:rStyle w:val="Hyperlink"/>
+            <w:rFonts w:asciiTheme="majorHAnsi" w:hAnsiTheme="majorHAnsi" w:cstheme="majorHAnsi"/>
+            <w:sz w:val="26"/>
+            <w:szCs w:val="26"/>
+          </w:rPr>
+          <w:t>https://www.railstutorial.org/book</w:t>
+        </w:r>
+      </w:hyperlink>
+      <w:r>
+        <w:rPr>
+          <w:rFonts w:asciiTheme="majorHAnsi" w:hAnsiTheme="majorHAnsi" w:cstheme="majorHAnsi"/>
+          <w:sz w:val="26"/>
+          <w:szCs w:val="26"/>
+        </w:rPr>
+        <w:t xml:space="preserve"> </w:t>
+      </w:r>
+      <w:bookmarkStart w:id="0" w:name="_GoBack"/>
+      <w:bookmarkEnd w:id="0"/>
     </w:p>
     <w:sectPr>
-      <w:footerReference w:type="default" r:id="rId50"/>
+      <w:footerReference w:type="default" r:id="rId52"/>
       <w:pgSz w:w="12240" w:h="15840"/>
       <w:pgMar w:top="1440" w:right="1440" w:bottom="1440" w:left="1440" w:header="720" w:footer="720" w:gutter="0"/>
       <w:cols w:space="720"/>
@@ -9800,7 +10111,7 @@
           <w:rPr>
             <w:noProof/>
           </w:rPr>
-          <w:t>23</w:t>
+          <w:t>24</w:t>
         </w:r>
         <w:r>
           <w:rPr>
@@ -12500,6 +12811,119 @@
     </w:lvl>
   </w:abstractNum>
   <w:abstractNum w:abstractNumId="26">
+    <w:nsid w:val="786F7C3B"/>
+    <w:multiLevelType w:val="hybridMultilevel"/>
+    <w:tmpl w:val="8CAAD14C"/>
+    <w:lvl w:ilvl="0" w:tplc="04090009">
+      <w:start w:val="1"/>
+      <w:numFmt w:val="bullet"/>
+      <w:lvlText w:val=""/>
+      <w:lvlJc w:val="left"/>
+      <w:pPr>
+        <w:ind w:left="1080" w:hanging="360"/>
+      </w:pPr>
+      <w:rPr>
+        <w:rFonts w:ascii="Wingdings" w:hAnsi="Wingdings" w:hint="default"/>
+      </w:rPr>
+    </w:lvl>
+    <w:lvl w:ilvl="1" w:tplc="04090003" w:tentative="1">
+      <w:start w:val="1"/>
+      <w:numFmt w:val="bullet"/>
+      <w:lvlText w:val="o"/>
+      <w:lvlJc w:val="left"/>
+      <w:pPr>
+        <w:ind w:left="1800" w:hanging="360"/>
+      </w:pPr>
+      <w:rPr>
+        <w:rFonts w:ascii="Courier New" w:hAnsi="Courier New" w:cs="Courier New" w:hint="default"/>
+      </w:rPr>
+    </w:lvl>
+    <w:lvl w:ilvl="2" w:tplc="04090005" w:tentative="1">
+      <w:start w:val="1"/>
+      <w:numFmt w:val="bullet"/>
+      <w:lvlText w:val=""/>
+      <w:lvlJc w:val="left"/>
+      <w:pPr>
+        <w:ind w:left="2520" w:hanging="360"/>
+      </w:pPr>
+      <w:rPr>
+        <w:rFonts w:ascii="Wingdings" w:hAnsi="Wingdings" w:hint="default"/>
+      </w:rPr>
+    </w:lvl>
+    <w:lvl w:ilvl="3" w:tplc="04090001" w:tentative="1">
+      <w:start w:val="1"/>
+      <w:numFmt w:val="bullet"/>
+      <w:lvlText w:val=""/>
+      <w:lvlJc w:val="left"/>
+      <w:pPr>
+        <w:ind w:left="3240" w:hanging="360"/>
+      </w:pPr>
+      <w:rPr>
+        <w:rFonts w:ascii="Symbol" w:hAnsi="Symbol" w:hint="default"/>
+      </w:rPr>
+    </w:lvl>
+    <w:lvl w:ilvl="4" w:tplc="04090003" w:tentative="1">
+      <w:start w:val="1"/>
+      <w:numFmt w:val="bullet"/>
+      <w:lvlText w:val="o"/>
+      <w:lvlJc w:val="left"/>
+      <w:pPr>
+        <w:ind w:left="3960" w:hanging="360"/>
+      </w:pPr>
+      <w:rPr>
+        <w:rFonts w:ascii="Courier New" w:hAnsi="Courier New" w:cs="Courier New" w:hint="default"/>
+      </w:rPr>
+    </w:lvl>
+    <w:lvl w:ilvl="5" w:tplc="04090005" w:tentative="1">
+      <w:start w:val="1"/>
+      <w:numFmt w:val="bullet"/>
+      <w:lvlText w:val=""/>
+      <w:lvlJc w:val="left"/>
+      <w:pPr>
+        <w:ind w:left="4680" w:hanging="360"/>
+      </w:pPr>
+      <w:rPr>
+        <w:rFonts w:ascii="Wingdings" w:hAnsi="Wingdings" w:hint="default"/>
+      </w:rPr>
+    </w:lvl>
+    <w:lvl w:ilvl="6" w:tplc="04090001" w:tentative="1">
+      <w:start w:val="1"/>
+      <w:numFmt w:val="bullet"/>
+      <w:lvlText w:val=""/>
+      <w:lvlJc w:val="left"/>
+      <w:pPr>
+        <w:ind w:left="5400" w:hanging="360"/>
+      </w:pPr>
+      <w:rPr>
+        <w:rFonts w:ascii="Symbol" w:hAnsi="Symbol" w:hint="default"/>
+      </w:rPr>
+    </w:lvl>
+    <w:lvl w:ilvl="7" w:tplc="04090003" w:tentative="1">
+      <w:start w:val="1"/>
+      <w:numFmt w:val="bullet"/>
+      <w:lvlText w:val="o"/>
+      <w:lvlJc w:val="left"/>
+      <w:pPr>
+        <w:ind w:left="6120" w:hanging="360"/>
+      </w:pPr>
+      <w:rPr>
+        <w:rFonts w:ascii="Courier New" w:hAnsi="Courier New" w:cs="Courier New" w:hint="default"/>
+      </w:rPr>
+    </w:lvl>
+    <w:lvl w:ilvl="8" w:tplc="04090005" w:tentative="1">
+      <w:start w:val="1"/>
+      <w:numFmt w:val="bullet"/>
+      <w:lvlText w:val=""/>
+      <w:lvlJc w:val="left"/>
+      <w:pPr>
+        <w:ind w:left="6840" w:hanging="360"/>
+      </w:pPr>
+      <w:rPr>
+        <w:rFonts w:ascii="Wingdings" w:hAnsi="Wingdings" w:hint="default"/>
+      </w:rPr>
+    </w:lvl>
+  </w:abstractNum>
+  <w:abstractNum w:abstractNumId="27">
     <w:nsid w:val="7EA26EDA"/>
     <w:multiLevelType w:val="hybridMultilevel"/>
     <w:tmpl w:val="6BFC2C94"/>
@@ -12612,7 +13036,7 @@
       </w:rPr>
     </w:lvl>
   </w:abstractNum>
-  <w:abstractNum w:abstractNumId="27">
+  <w:abstractNum w:abstractNumId="28">
     <w:nsid w:val="7FC505F8"/>
     <w:multiLevelType w:val="hybridMultilevel"/>
     <w:tmpl w:val="0C92BCD0"/>
@@ -12792,7 +13216,7 @@
     <w:abstractNumId w:val="11"/>
   </w:num>
   <w:num w:numId="23">
-    <w:abstractNumId w:val="26"/>
+    <w:abstractNumId w:val="27"/>
   </w:num>
   <w:num w:numId="24">
     <w:abstractNumId w:val="21"/>
@@ -12801,13 +13225,16 @@
     <w:abstractNumId w:val="6"/>
   </w:num>
   <w:num w:numId="26">
-    <w:abstractNumId w:val="27"/>
+    <w:abstractNumId w:val="28"/>
   </w:num>
   <w:num w:numId="27">
     <w:abstractNumId w:val="23"/>
   </w:num>
   <w:num w:numId="28">
     <w:abstractNumId w:val="5"/>
+  </w:num>
+  <w:num w:numId="29">
+    <w:abstractNumId w:val="26"/>
   </w:num>
   <w:numIdMacAtCleanup w:val="28"/>
 </w:numbering>
@@ -13833,7 +14260,7 @@
 </file>
 
 <file path=customXml/itemProps1.xml><?xml version="1.0" encoding="utf-8"?>
-<ds:datastoreItem xmlns:ds="http://schemas.openxmlformats.org/officeDocument/2006/customXml" ds:itemID="{D0D736CE-31E6-4ADD-92A3-8A624C43E89D}">
+<ds:datastoreItem xmlns:ds="http://schemas.openxmlformats.org/officeDocument/2006/customXml" ds:itemID="{DB6CFD7F-C90E-45B2-A4AB-1545ADB5C9DC}">
   <ds:schemaRefs>
     <ds:schemaRef ds:uri="http://schemas.openxmlformats.org/officeDocument/2006/bibliography"/>
   </ds:schemaRefs>

</xml_diff>